<commit_message>
- updated TSP_Doku.docx 1. Unterpunkt TSP mit Inhalt gefüllt
</commit_message>
<xml_diff>
--- a/TSP_Doku.docx
+++ b/TSP_Doku.docx
@@ -73,6 +73,11 @@
               <w:dataBinding w:prefixMappings="xmlns:ns0='http://purl.org/dc/elements/1.1/' xmlns:ns1='http://schemas.openxmlformats.org/package/2006/metadata/core-properties' " w:xpath="/ns1:coreProperties[1]/ns0:title[1]" w:storeItemID="{6C3C8BC8-F283-45AE-878A-BAB7291924A1}"/>
               <w:text/>
             </w:sdtPr>
+            <w:sdtEndPr>
+              <w:rPr>
+                <w:rStyle w:val="IntensiveHervorhebung"/>
+              </w:rPr>
+            </w:sdtEndPr>
             <w:sdtContent>
               <w:p>
                 <w:pPr>
@@ -186,6 +191,7 @@
               <w:dataBinding w:prefixMappings="xmlns:ns0='http://purl.org/dc/elements/1.1/' xmlns:ns1='http://schemas.openxmlformats.org/package/2006/metadata/core-properties' " w:xpath="/ns1:coreProperties[1]/ns0:creator[1]" w:storeItemID="{6C3C8BC8-F283-45AE-878A-BAB7291924A1}"/>
               <w:text/>
             </w:sdtPr>
+            <w:sdtEndPr/>
             <w:sdtContent>
               <w:p>
                 <w:pPr>
@@ -560,7 +566,7 @@
           <w:u w:val="single"/>
         </w:rPr>
       </w:pPr>
-      <w:bookmarkStart w:id="0" w:name="_Toc307486911"/>
+      <w:bookmarkStart w:id="0" w:name="_Toc307505567"/>
       <w:r>
         <w:rPr>
           <w:sz w:val="40"/>
@@ -704,7 +710,7 @@
       <w:pPr>
         <w:pStyle w:val="berschrift1"/>
       </w:pPr>
-      <w:bookmarkStart w:id="1" w:name="_Toc307486912"/>
+      <w:bookmarkStart w:id="1" w:name="_Toc307505568"/>
       <w:r>
         <w:lastRenderedPageBreak/>
         <w:t>Inhaltsverzeichnis</w:t>
@@ -781,7 +787,7 @@
             </w:rPr>
             <w:fldChar w:fldCharType="separate"/>
           </w:r>
-          <w:hyperlink w:anchor="_Toc307486911" w:history="1">
+          <w:hyperlink w:anchor="_Toc307505567" w:history="1">
             <w:r>
               <w:rPr>
                 <w:rStyle w:val="Hyperlink"/>
@@ -827,7 +833,7 @@
                 <w:noProof/>
                 <w:webHidden/>
               </w:rPr>
-              <w:instrText xml:space="preserve"> PAGEREF _Toc307486911 \h </w:instrText>
+              <w:instrText xml:space="preserve"> PAGEREF _Toc307505567 \h </w:instrText>
             </w:r>
             <w:r>
               <w:rPr>
@@ -871,7 +877,7 @@
               <w:szCs w:val="22"/>
             </w:rPr>
           </w:pPr>
-          <w:hyperlink w:anchor="_Toc307486912" w:history="1">
+          <w:hyperlink w:anchor="_Toc307505568" w:history="1">
             <w:r>
               <w:rPr>
                 <w:rStyle w:val="Hyperlink"/>
@@ -917,7 +923,7 @@
                 <w:noProof/>
                 <w:webHidden/>
               </w:rPr>
-              <w:instrText xml:space="preserve"> PAGEREF _Toc307486912 \h </w:instrText>
+              <w:instrText xml:space="preserve"> PAGEREF _Toc307505568 \h </w:instrText>
             </w:r>
             <w:r>
               <w:rPr>
@@ -961,7 +967,7 @@
               <w:szCs w:val="22"/>
             </w:rPr>
           </w:pPr>
-          <w:hyperlink w:anchor="_Toc307486913" w:history="1">
+          <w:hyperlink w:anchor="_Toc307505569" w:history="1">
             <w:r>
               <w:rPr>
                 <w:rStyle w:val="Hyperlink"/>
@@ -1007,7 +1013,7 @@
                 <w:noProof/>
                 <w:webHidden/>
               </w:rPr>
-              <w:instrText xml:space="preserve"> PAGEREF _Toc307486913 \h </w:instrText>
+              <w:instrText xml:space="preserve"> PAGEREF _Toc307505569 \h </w:instrText>
             </w:r>
             <w:r>
               <w:rPr>
@@ -1027,7 +1033,7 @@
                 <w:noProof/>
                 <w:webHidden/>
               </w:rPr>
-              <w:t>3</w:t>
+              <w:t>4</w:t>
             </w:r>
             <w:r>
               <w:rPr>
@@ -1051,7 +1057,7 @@
               <w:szCs w:val="22"/>
             </w:rPr>
           </w:pPr>
-          <w:hyperlink w:anchor="_Toc307486914" w:history="1">
+          <w:hyperlink w:anchor="_Toc307505570" w:history="1">
             <w:r>
               <w:rPr>
                 <w:rStyle w:val="Hyperlink"/>
@@ -1097,7 +1103,7 @@
                 <w:noProof/>
                 <w:webHidden/>
               </w:rPr>
-              <w:instrText xml:space="preserve"> PAGEREF _Toc307486914 \h </w:instrText>
+              <w:instrText xml:space="preserve"> PAGEREF _Toc307505570 \h </w:instrText>
             </w:r>
             <w:r>
               <w:rPr>
@@ -1117,7 +1123,7 @@
                 <w:noProof/>
                 <w:webHidden/>
               </w:rPr>
-              <w:t>4</w:t>
+              <w:t>5</w:t>
             </w:r>
             <w:r>
               <w:rPr>
@@ -1141,7 +1147,7 @@
               <w:szCs w:val="22"/>
             </w:rPr>
           </w:pPr>
-          <w:hyperlink w:anchor="_Toc307486915" w:history="1">
+          <w:hyperlink w:anchor="_Toc307505571" w:history="1">
             <w:r>
               <w:rPr>
                 <w:rStyle w:val="Hyperlink"/>
@@ -1187,7 +1193,7 @@
                 <w:noProof/>
                 <w:webHidden/>
               </w:rPr>
-              <w:instrText xml:space="preserve"> PAGEREF _Toc307486915 \h </w:instrText>
+              <w:instrText xml:space="preserve"> PAGEREF _Toc307505571 \h </w:instrText>
             </w:r>
             <w:r>
               <w:rPr>
@@ -1207,7 +1213,7 @@
                 <w:noProof/>
                 <w:webHidden/>
               </w:rPr>
-              <w:t>5</w:t>
+              <w:t>6</w:t>
             </w:r>
             <w:r>
               <w:rPr>
@@ -1231,7 +1237,7 @@
               <w:szCs w:val="22"/>
             </w:rPr>
           </w:pPr>
-          <w:hyperlink w:anchor="_Toc307486916" w:history="1">
+          <w:hyperlink w:anchor="_Toc307505572" w:history="1">
             <w:r>
               <w:rPr>
                 <w:rStyle w:val="Hyperlink"/>
@@ -1277,7 +1283,7 @@
                 <w:noProof/>
                 <w:webHidden/>
               </w:rPr>
-              <w:instrText xml:space="preserve"> PAGEREF _Toc307486916 \h </w:instrText>
+              <w:instrText xml:space="preserve"> PAGEREF _Toc307505572 \h </w:instrText>
             </w:r>
             <w:r>
               <w:rPr>
@@ -1297,7 +1303,7 @@
                 <w:noProof/>
                 <w:webHidden/>
               </w:rPr>
-              <w:t>5</w:t>
+              <w:t>6</w:t>
             </w:r>
             <w:r>
               <w:rPr>
@@ -1321,7 +1327,7 @@
               <w:szCs w:val="22"/>
             </w:rPr>
           </w:pPr>
-          <w:hyperlink w:anchor="_Toc307486917" w:history="1">
+          <w:hyperlink w:anchor="_Toc307505573" w:history="1">
             <w:r>
               <w:rPr>
                 <w:rStyle w:val="Hyperlink"/>
@@ -1367,7 +1373,7 @@
                 <w:noProof/>
                 <w:webHidden/>
               </w:rPr>
-              <w:instrText xml:space="preserve"> PAGEREF _Toc307486917 \h </w:instrText>
+              <w:instrText xml:space="preserve"> PAGEREF _Toc307505573 \h </w:instrText>
             </w:r>
             <w:r>
               <w:rPr>
@@ -1387,7 +1393,7 @@
                 <w:noProof/>
                 <w:webHidden/>
               </w:rPr>
-              <w:t>6</w:t>
+              <w:t>7</w:t>
             </w:r>
             <w:r>
               <w:rPr>
@@ -1411,7 +1417,7 @@
               <w:szCs w:val="22"/>
             </w:rPr>
           </w:pPr>
-          <w:hyperlink w:anchor="_Toc307486918" w:history="1">
+          <w:hyperlink w:anchor="_Toc307505574" w:history="1">
             <w:r>
               <w:rPr>
                 <w:rStyle w:val="Hyperlink"/>
@@ -1457,7 +1463,7 @@
                 <w:noProof/>
                 <w:webHidden/>
               </w:rPr>
-              <w:instrText xml:space="preserve"> PAGEREF _Toc307486918 \h </w:instrText>
+              <w:instrText xml:space="preserve"> PAGEREF _Toc307505574 \h </w:instrText>
             </w:r>
             <w:r>
               <w:rPr>
@@ -1477,7 +1483,7 @@
                 <w:noProof/>
                 <w:webHidden/>
               </w:rPr>
-              <w:t>6</w:t>
+              <w:t>7</w:t>
             </w:r>
             <w:r>
               <w:rPr>
@@ -1501,7 +1507,7 @@
               <w:szCs w:val="22"/>
             </w:rPr>
           </w:pPr>
-          <w:hyperlink w:anchor="_Toc307486919" w:history="1">
+          <w:hyperlink w:anchor="_Toc307505575" w:history="1">
             <w:r>
               <w:rPr>
                 <w:rStyle w:val="Hyperlink"/>
@@ -1547,7 +1553,7 @@
                 <w:noProof/>
                 <w:webHidden/>
               </w:rPr>
-              <w:instrText xml:space="preserve"> PAGEREF _Toc307486919 \h </w:instrText>
+              <w:instrText xml:space="preserve"> PAGEREF _Toc307505575 \h </w:instrText>
             </w:r>
             <w:r>
               <w:rPr>
@@ -1567,7 +1573,7 @@
                 <w:noProof/>
                 <w:webHidden/>
               </w:rPr>
-              <w:t>6</w:t>
+              <w:t>7</w:t>
             </w:r>
             <w:r>
               <w:rPr>
@@ -1594,7 +1600,7 @@
               <w:szCs w:val="22"/>
             </w:rPr>
           </w:pPr>
-          <w:hyperlink w:anchor="_Toc307486920" w:history="1">
+          <w:hyperlink w:anchor="_Toc307505576" w:history="1">
             <w:r>
               <w:rPr>
                 <w:rStyle w:val="Hyperlink"/>
@@ -1617,10 +1623,9 @@
             <w:r>
               <w:rPr>
                 <w:rStyle w:val="Hyperlink"/>
-                <w:b w:val="0"/>
-                <w:noProof/>
-              </w:rPr>
-              <w:t>Traveling Salesman Problem</w:t>
+                <w:noProof/>
+              </w:rPr>
+              <w:t>Ameisensysteme</w:t>
             </w:r>
             <w:r>
               <w:rPr>
@@ -1641,7 +1646,7 @@
                 <w:noProof/>
                 <w:webHidden/>
               </w:rPr>
-              <w:instrText xml:space="preserve"> PAGEREF _Toc307486920 \h </w:instrText>
+              <w:instrText xml:space="preserve"> PAGEREF _Toc307505576 \h </w:instrText>
             </w:r>
             <w:r>
               <w:rPr>
@@ -1661,7 +1666,7 @@
                 <w:noProof/>
                 <w:webHidden/>
               </w:rPr>
-              <w:t>6</w:t>
+              <w:t>7</w:t>
             </w:r>
             <w:r>
               <w:rPr>
@@ -1688,7 +1693,7 @@
               <w:szCs w:val="22"/>
             </w:rPr>
           </w:pPr>
-          <w:hyperlink w:anchor="_Toc307486921" w:history="1">
+          <w:hyperlink w:anchor="_Toc307505577" w:history="1">
             <w:r>
               <w:rPr>
                 <w:rStyle w:val="Hyperlink"/>
@@ -1711,10 +1716,9 @@
             <w:r>
               <w:rPr>
                 <w:rStyle w:val="Hyperlink"/>
-                <w:b w:val="0"/>
-                <w:noProof/>
-              </w:rPr>
-              <w:t>Ameisensysteme</w:t>
+                <w:noProof/>
+              </w:rPr>
+              <w:t>Travelling Salesman Problem</w:t>
             </w:r>
             <w:r>
               <w:rPr>
@@ -1735,7 +1739,7 @@
                 <w:noProof/>
                 <w:webHidden/>
               </w:rPr>
-              <w:instrText xml:space="preserve"> PAGEREF _Toc307486921 \h </w:instrText>
+              <w:instrText xml:space="preserve"> PAGEREF _Toc307505577 \h </w:instrText>
             </w:r>
             <w:r>
               <w:rPr>
@@ -1755,7 +1759,7 @@
                 <w:noProof/>
                 <w:webHidden/>
               </w:rPr>
-              <w:t>6</w:t>
+              <w:t>7</w:t>
             </w:r>
             <w:r>
               <w:rPr>
@@ -1779,7 +1783,7 @@
               <w:szCs w:val="22"/>
             </w:rPr>
           </w:pPr>
-          <w:hyperlink w:anchor="_Toc307486922" w:history="1">
+          <w:hyperlink w:anchor="_Toc307505578" w:history="1">
             <w:r>
               <w:rPr>
                 <w:rStyle w:val="Hyperlink"/>
@@ -1825,7 +1829,7 @@
                 <w:noProof/>
                 <w:webHidden/>
               </w:rPr>
-              <w:instrText xml:space="preserve"> PAGEREF _Toc307486922 \h </w:instrText>
+              <w:instrText xml:space="preserve"> PAGEREF _Toc307505578 \h </w:instrText>
             </w:r>
             <w:r>
               <w:rPr>
@@ -1845,7 +1849,7 @@
                 <w:noProof/>
                 <w:webHidden/>
               </w:rPr>
-              <w:t>6</w:t>
+              <w:t>7</w:t>
             </w:r>
             <w:r>
               <w:rPr>
@@ -1872,7 +1876,7 @@
               <w:szCs w:val="22"/>
             </w:rPr>
           </w:pPr>
-          <w:hyperlink w:anchor="_Toc307486923" w:history="1">
+          <w:hyperlink w:anchor="_Toc307505579" w:history="1">
             <w:r>
               <w:rPr>
                 <w:rStyle w:val="Hyperlink"/>
@@ -1895,7 +1899,6 @@
             <w:r>
               <w:rPr>
                 <w:rStyle w:val="Hyperlink"/>
-                <w:b w:val="0"/>
                 <w:noProof/>
               </w:rPr>
               <w:t>XP-Techniken</w:t>
@@ -1919,7 +1922,7 @@
                 <w:noProof/>
                 <w:webHidden/>
               </w:rPr>
-              <w:instrText xml:space="preserve"> PAGEREF _Toc307486923 \h </w:instrText>
+              <w:instrText xml:space="preserve"> PAGEREF _Toc307505579 \h </w:instrText>
             </w:r>
             <w:r>
               <w:rPr>
@@ -1939,7 +1942,7 @@
                 <w:noProof/>
                 <w:webHidden/>
               </w:rPr>
-              <w:t>6</w:t>
+              <w:t>7</w:t>
             </w:r>
             <w:r>
               <w:rPr>
@@ -1963,7 +1966,7 @@
               <w:szCs w:val="22"/>
             </w:rPr>
           </w:pPr>
-          <w:hyperlink w:anchor="_Toc307486924" w:history="1">
+          <w:hyperlink w:anchor="_Toc307505580" w:history="1">
             <w:r>
               <w:rPr>
                 <w:rStyle w:val="Hyperlink"/>
@@ -2009,7 +2012,7 @@
                 <w:noProof/>
                 <w:webHidden/>
               </w:rPr>
-              <w:instrText xml:space="preserve"> PAGEREF _Toc307486924 \h </w:instrText>
+              <w:instrText xml:space="preserve"> PAGEREF _Toc307505580 \h </w:instrText>
             </w:r>
             <w:r>
               <w:rPr>
@@ -2029,7 +2032,7 @@
                 <w:noProof/>
                 <w:webHidden/>
               </w:rPr>
-              <w:t>6</w:t>
+              <w:t>7</w:t>
             </w:r>
             <w:r>
               <w:rPr>
@@ -2053,7 +2056,7 @@
               <w:szCs w:val="22"/>
             </w:rPr>
           </w:pPr>
-          <w:hyperlink w:anchor="_Toc307486925" w:history="1">
+          <w:hyperlink w:anchor="_Toc307505581" w:history="1">
             <w:r>
               <w:rPr>
                 <w:rStyle w:val="Hyperlink"/>
@@ -2099,7 +2102,7 @@
                 <w:noProof/>
                 <w:webHidden/>
               </w:rPr>
-              <w:instrText xml:space="preserve"> PAGEREF _Toc307486925 \h </w:instrText>
+              <w:instrText xml:space="preserve"> PAGEREF _Toc307505581 \h </w:instrText>
             </w:r>
             <w:r>
               <w:rPr>
@@ -2119,7 +2122,7 @@
                 <w:noProof/>
                 <w:webHidden/>
               </w:rPr>
-              <w:t>6</w:t>
+              <w:t>7</w:t>
             </w:r>
             <w:r>
               <w:rPr>
@@ -2143,7 +2146,7 @@
               <w:szCs w:val="22"/>
             </w:rPr>
           </w:pPr>
-          <w:hyperlink w:anchor="_Toc307486926" w:history="1">
+          <w:hyperlink w:anchor="_Toc307505582" w:history="1">
             <w:r>
               <w:rPr>
                 <w:rStyle w:val="Hyperlink"/>
@@ -2189,7 +2192,7 @@
                 <w:noProof/>
                 <w:webHidden/>
               </w:rPr>
-              <w:instrText xml:space="preserve"> PAGEREF _Toc307486926 \h </w:instrText>
+              <w:instrText xml:space="preserve"> PAGEREF _Toc307505582 \h </w:instrText>
             </w:r>
             <w:r>
               <w:rPr>
@@ -2209,7 +2212,7 @@
                 <w:noProof/>
                 <w:webHidden/>
               </w:rPr>
-              <w:t>6</w:t>
+              <w:t>7</w:t>
             </w:r>
             <w:r>
               <w:rPr>
@@ -2233,7 +2236,7 @@
               <w:szCs w:val="22"/>
             </w:rPr>
           </w:pPr>
-          <w:hyperlink w:anchor="_Toc307486927" w:history="1">
+          <w:hyperlink w:anchor="_Toc307505583" w:history="1">
             <w:r>
               <w:rPr>
                 <w:rStyle w:val="Hyperlink"/>
@@ -2279,7 +2282,7 @@
                 <w:noProof/>
                 <w:webHidden/>
               </w:rPr>
-              <w:instrText xml:space="preserve"> PAGEREF _Toc307486927 \h </w:instrText>
+              <w:instrText xml:space="preserve"> PAGEREF _Toc307505583 \h </w:instrText>
             </w:r>
             <w:r>
               <w:rPr>
@@ -2299,7 +2302,277 @@
                 <w:noProof/>
                 <w:webHidden/>
               </w:rPr>
-              <w:t>6</w:t>
+              <w:t>7</w:t>
+            </w:r>
+            <w:r>
+              <w:rPr>
+                <w:noProof/>
+                <w:webHidden/>
+              </w:rPr>
+              <w:fldChar w:fldCharType="end"/>
+            </w:r>
+          </w:hyperlink>
+        </w:p>
+        <w:p>
+          <w:pPr>
+            <w:pStyle w:val="Verzeichnis2"/>
+            <w:rPr>
+              <w:rFonts w:asciiTheme="minorHAnsi" w:eastAsiaTheme="minorEastAsia" w:hAnsiTheme="minorHAnsi" w:cstheme="minorBidi"/>
+              <w:b w:val="0"/>
+              <w:bCs w:val="0"/>
+              <w:smallCaps w:val="0"/>
+              <w:noProof/>
+              <w:sz w:val="22"/>
+              <w:szCs w:val="22"/>
+            </w:rPr>
+          </w:pPr>
+          <w:hyperlink w:anchor="_Toc307505584" w:history="1">
+            <w:r>
+              <w:rPr>
+                <w:rStyle w:val="Hyperlink"/>
+                <w:noProof/>
+              </w:rPr>
+              <w:t>2.</w:t>
+            </w:r>
+            <w:r>
+              <w:rPr>
+                <w:rFonts w:asciiTheme="minorHAnsi" w:eastAsiaTheme="minorEastAsia" w:hAnsiTheme="minorHAnsi" w:cstheme="minorBidi"/>
+                <w:b w:val="0"/>
+                <w:bCs w:val="0"/>
+                <w:smallCaps w:val="0"/>
+                <w:noProof/>
+                <w:sz w:val="22"/>
+                <w:szCs w:val="22"/>
+              </w:rPr>
+              <w:tab/>
+            </w:r>
+            <w:r>
+              <w:rPr>
+                <w:rStyle w:val="Hyperlink"/>
+                <w:noProof/>
+              </w:rPr>
+              <w:t>Theoretische Hintergrundkenntnisse</w:t>
+            </w:r>
+            <w:r>
+              <w:rPr>
+                <w:noProof/>
+                <w:webHidden/>
+              </w:rPr>
+              <w:tab/>
+            </w:r>
+            <w:r>
+              <w:rPr>
+                <w:noProof/>
+                <w:webHidden/>
+              </w:rPr>
+              <w:fldChar w:fldCharType="begin"/>
+            </w:r>
+            <w:r>
+              <w:rPr>
+                <w:noProof/>
+                <w:webHidden/>
+              </w:rPr>
+              <w:instrText xml:space="preserve"> PAGEREF _Toc307505584 \h </w:instrText>
+            </w:r>
+            <w:r>
+              <w:rPr>
+                <w:noProof/>
+                <w:webHidden/>
+              </w:rPr>
+            </w:r>
+            <w:r>
+              <w:rPr>
+                <w:noProof/>
+                <w:webHidden/>
+              </w:rPr>
+              <w:fldChar w:fldCharType="separate"/>
+            </w:r>
+            <w:r>
+              <w:rPr>
+                <w:noProof/>
+                <w:webHidden/>
+              </w:rPr>
+              <w:t>8</w:t>
+            </w:r>
+            <w:r>
+              <w:rPr>
+                <w:noProof/>
+                <w:webHidden/>
+              </w:rPr>
+              <w:fldChar w:fldCharType="end"/>
+            </w:r>
+          </w:hyperlink>
+        </w:p>
+        <w:p>
+          <w:pPr>
+            <w:pStyle w:val="Verzeichnis2"/>
+            <w:rPr>
+              <w:rFonts w:asciiTheme="minorHAnsi" w:eastAsiaTheme="minorEastAsia" w:hAnsiTheme="minorHAnsi" w:cstheme="minorBidi"/>
+              <w:b w:val="0"/>
+              <w:bCs w:val="0"/>
+              <w:smallCaps w:val="0"/>
+              <w:noProof/>
+              <w:sz w:val="22"/>
+              <w:szCs w:val="22"/>
+            </w:rPr>
+          </w:pPr>
+          <w:hyperlink w:anchor="_Toc307505585" w:history="1">
+            <w:r>
+              <w:rPr>
+                <w:rStyle w:val="Hyperlink"/>
+                <w:noProof/>
+              </w:rPr>
+              <w:t>1.</w:t>
+            </w:r>
+            <w:r>
+              <w:rPr>
+                <w:rFonts w:asciiTheme="minorHAnsi" w:eastAsiaTheme="minorEastAsia" w:hAnsiTheme="minorHAnsi" w:cstheme="minorBidi"/>
+                <w:b w:val="0"/>
+                <w:bCs w:val="0"/>
+                <w:smallCaps w:val="0"/>
+                <w:noProof/>
+                <w:sz w:val="22"/>
+                <w:szCs w:val="22"/>
+              </w:rPr>
+              <w:tab/>
+            </w:r>
+            <w:r>
+              <w:rPr>
+                <w:rStyle w:val="Hyperlink"/>
+                <w:noProof/>
+              </w:rPr>
+              <w:t>Ameisensysteme</w:t>
+            </w:r>
+            <w:r>
+              <w:rPr>
+                <w:noProof/>
+                <w:webHidden/>
+              </w:rPr>
+              <w:tab/>
+            </w:r>
+            <w:r>
+              <w:rPr>
+                <w:noProof/>
+                <w:webHidden/>
+              </w:rPr>
+              <w:fldChar w:fldCharType="begin"/>
+            </w:r>
+            <w:r>
+              <w:rPr>
+                <w:noProof/>
+                <w:webHidden/>
+              </w:rPr>
+              <w:instrText xml:space="preserve"> PAGEREF _Toc307505585 \h </w:instrText>
+            </w:r>
+            <w:r>
+              <w:rPr>
+                <w:noProof/>
+                <w:webHidden/>
+              </w:rPr>
+            </w:r>
+            <w:r>
+              <w:rPr>
+                <w:noProof/>
+                <w:webHidden/>
+              </w:rPr>
+              <w:fldChar w:fldCharType="separate"/>
+            </w:r>
+            <w:r>
+              <w:rPr>
+                <w:noProof/>
+                <w:webHidden/>
+              </w:rPr>
+              <w:t>8</w:t>
+            </w:r>
+            <w:r>
+              <w:rPr>
+                <w:noProof/>
+                <w:webHidden/>
+              </w:rPr>
+              <w:fldChar w:fldCharType="end"/>
+            </w:r>
+          </w:hyperlink>
+        </w:p>
+        <w:p>
+          <w:pPr>
+            <w:pStyle w:val="Verzeichnis2"/>
+            <w:rPr>
+              <w:rFonts w:asciiTheme="minorHAnsi" w:eastAsiaTheme="minorEastAsia" w:hAnsiTheme="minorHAnsi" w:cstheme="minorBidi"/>
+              <w:b w:val="0"/>
+              <w:bCs w:val="0"/>
+              <w:smallCaps w:val="0"/>
+              <w:noProof/>
+              <w:sz w:val="22"/>
+              <w:szCs w:val="22"/>
+            </w:rPr>
+          </w:pPr>
+          <w:hyperlink w:anchor="_Toc307505586" w:history="1">
+            <w:r>
+              <w:rPr>
+                <w:rStyle w:val="Hyperlink"/>
+                <w:noProof/>
+              </w:rPr>
+              <w:t>2.</w:t>
+            </w:r>
+            <w:r>
+              <w:rPr>
+                <w:rFonts w:asciiTheme="minorHAnsi" w:eastAsiaTheme="minorEastAsia" w:hAnsiTheme="minorHAnsi" w:cstheme="minorBidi"/>
+                <w:b w:val="0"/>
+                <w:bCs w:val="0"/>
+                <w:smallCaps w:val="0"/>
+                <w:noProof/>
+                <w:sz w:val="22"/>
+                <w:szCs w:val="22"/>
+              </w:rPr>
+              <w:tab/>
+            </w:r>
+            <w:r>
+              <w:rPr>
+                <w:rStyle w:val="Hyperlink"/>
+                <w:noProof/>
+              </w:rPr>
+              <w:t>Travelling Salesman Problem</w:t>
+            </w:r>
+            <w:r>
+              <w:rPr>
+                <w:noProof/>
+                <w:webHidden/>
+              </w:rPr>
+              <w:tab/>
+            </w:r>
+            <w:r>
+              <w:rPr>
+                <w:noProof/>
+                <w:webHidden/>
+              </w:rPr>
+              <w:fldChar w:fldCharType="begin"/>
+            </w:r>
+            <w:r>
+              <w:rPr>
+                <w:noProof/>
+                <w:webHidden/>
+              </w:rPr>
+              <w:instrText xml:space="preserve"> PAGEREF _Toc307505586 \h </w:instrText>
+            </w:r>
+            <w:r>
+              <w:rPr>
+                <w:noProof/>
+                <w:webHidden/>
+              </w:rPr>
+            </w:r>
+            <w:r>
+              <w:rPr>
+                <w:noProof/>
+                <w:webHidden/>
+              </w:rPr>
+              <w:fldChar w:fldCharType="separate"/>
+            </w:r>
+            <w:r>
+              <w:rPr>
+                <w:noProof/>
+                <w:webHidden/>
+              </w:rPr>
+              <w:t>8</w:t>
             </w:r>
             <w:r>
               <w:rPr>
@@ -2323,7 +2596,7 @@
               <w:szCs w:val="22"/>
             </w:rPr>
           </w:pPr>
-          <w:hyperlink w:anchor="_Toc307486928" w:history="1">
+          <w:hyperlink w:anchor="_Toc307505587" w:history="1">
             <w:r>
               <w:rPr>
                 <w:rStyle w:val="Hyperlink"/>
@@ -2369,7 +2642,7 @@
                 <w:noProof/>
                 <w:webHidden/>
               </w:rPr>
-              <w:instrText xml:space="preserve"> PAGEREF _Toc307486928 \h </w:instrText>
+              <w:instrText xml:space="preserve"> PAGEREF _Toc307505587 \h </w:instrText>
             </w:r>
             <w:r>
               <w:rPr>
@@ -2389,7 +2662,7 @@
                 <w:noProof/>
                 <w:webHidden/>
               </w:rPr>
-              <w:t>7</w:t>
+              <w:t>8</w:t>
             </w:r>
             <w:r>
               <w:rPr>
@@ -2413,7 +2686,7 @@
               <w:szCs w:val="22"/>
             </w:rPr>
           </w:pPr>
-          <w:hyperlink w:anchor="_Toc307486929" w:history="1">
+          <w:hyperlink w:anchor="_Toc307505588" w:history="1">
             <w:r>
               <w:rPr>
                 <w:rStyle w:val="Hyperlink"/>
@@ -2459,7 +2732,7 @@
                 <w:noProof/>
                 <w:webHidden/>
               </w:rPr>
-              <w:instrText xml:space="preserve"> PAGEREF _Toc307486929 \h </w:instrText>
+              <w:instrText xml:space="preserve"> PAGEREF _Toc307505588 \h </w:instrText>
             </w:r>
             <w:r>
               <w:rPr>
@@ -2479,7 +2752,7 @@
                 <w:noProof/>
                 <w:webHidden/>
               </w:rPr>
-              <w:t>8</w:t>
+              <w:t>9</w:t>
             </w:r>
             <w:r>
               <w:rPr>
@@ -2503,7 +2776,7 @@
               <w:szCs w:val="22"/>
             </w:rPr>
           </w:pPr>
-          <w:hyperlink w:anchor="_Toc307486930" w:history="1">
+          <w:hyperlink w:anchor="_Toc307505589" w:history="1">
             <w:r>
               <w:rPr>
                 <w:rStyle w:val="Hyperlink"/>
@@ -2549,7 +2822,7 @@
                 <w:noProof/>
                 <w:webHidden/>
               </w:rPr>
-              <w:instrText xml:space="preserve"> PAGEREF _Toc307486930 \h </w:instrText>
+              <w:instrText xml:space="preserve"> PAGEREF _Toc307505589 \h </w:instrText>
             </w:r>
             <w:r>
               <w:rPr>
@@ -2569,7 +2842,7 @@
                 <w:noProof/>
                 <w:webHidden/>
               </w:rPr>
-              <w:t>8</w:t>
+              <w:t>9</w:t>
             </w:r>
             <w:r>
               <w:rPr>
@@ -2593,7 +2866,7 @@
               <w:szCs w:val="22"/>
             </w:rPr>
           </w:pPr>
-          <w:hyperlink w:anchor="_Toc307486931" w:history="1">
+          <w:hyperlink w:anchor="_Toc307505590" w:history="1">
             <w:r>
               <w:rPr>
                 <w:rStyle w:val="Hyperlink"/>
@@ -2639,7 +2912,7 @@
                 <w:noProof/>
                 <w:webHidden/>
               </w:rPr>
-              <w:instrText xml:space="preserve"> PAGEREF _Toc307486931 \h </w:instrText>
+              <w:instrText xml:space="preserve"> PAGEREF _Toc307505590 \h </w:instrText>
             </w:r>
             <w:r>
               <w:rPr>
@@ -2659,7 +2932,7 @@
                 <w:noProof/>
                 <w:webHidden/>
               </w:rPr>
-              <w:t>9</w:t>
+              <w:t>10</w:t>
             </w:r>
             <w:r>
               <w:rPr>
@@ -2683,7 +2956,7 @@
               <w:szCs w:val="22"/>
             </w:rPr>
           </w:pPr>
-          <w:hyperlink w:anchor="_Toc307486932" w:history="1">
+          <w:hyperlink w:anchor="_Toc307505591" w:history="1">
             <w:r>
               <w:rPr>
                 <w:rStyle w:val="Hyperlink"/>
@@ -2729,7 +3002,7 @@
                 <w:noProof/>
                 <w:webHidden/>
               </w:rPr>
-              <w:instrText xml:space="preserve"> PAGEREF _Toc307486932 \h </w:instrText>
+              <w:instrText xml:space="preserve"> PAGEREF _Toc307505591 \h </w:instrText>
             </w:r>
             <w:r>
               <w:rPr>
@@ -2749,7 +3022,7 @@
                 <w:noProof/>
                 <w:webHidden/>
               </w:rPr>
-              <w:t>10</w:t>
+              <w:t>11</w:t>
             </w:r>
             <w:r>
               <w:rPr>
@@ -2768,6 +3041,7 @@
               <w:smallCaps/>
               <w:sz w:val="28"/>
             </w:rPr>
+            <w:lastRenderedPageBreak/>
             <w:fldChar w:fldCharType="end"/>
           </w:r>
         </w:p>
@@ -2792,7 +3066,7 @@
       <w:pPr>
         <w:pStyle w:val="berschrift1"/>
       </w:pPr>
-      <w:bookmarkStart w:id="2" w:name="_Toc307486913"/>
+      <w:bookmarkStart w:id="2" w:name="_Toc307505569"/>
       <w:r>
         <w:t>Abkürzungsverzeichnis</w:t>
       </w:r>
@@ -2814,21 +3088,49 @@
           <w:tab w:val="left" w:pos="1134"/>
         </w:tabs>
         <w:rPr>
-          <w:lang w:val="en-US"/>
-        </w:rPr>
-      </w:pPr>
-      <w:r>
-        <w:rPr>
-          <w:lang w:val="en-US"/>
-        </w:rPr>
-        <w:t>API</w:t>
-      </w:r>
-      <w:r>
-        <w:rPr>
-          <w:lang w:val="en-US"/>
+          <w:rFonts w:cs="Helvetica"/>
+        </w:rPr>
+      </w:pPr>
+      <w:r>
+        <w:rPr>
+          <w:rFonts w:cs="Helvetica"/>
+        </w:rPr>
+        <w:t>TSP</w:t>
+      </w:r>
+      <w:r>
+        <w:rPr>
+          <w:rFonts w:cs="Helvetica"/>
         </w:rPr>
         <w:tab/>
-        <w:t>= Application Programming Interface</w:t>
+        <w:t xml:space="preserve">= </w:t>
+      </w:r>
+      <w:proofErr w:type="spellStart"/>
+      <w:r>
+        <w:rPr>
+          <w:rFonts w:cs="Helvetica"/>
+        </w:rPr>
+        <w:t>Travelling</w:t>
+      </w:r>
+      <w:proofErr w:type="spellEnd"/>
+      <w:r>
+        <w:rPr>
+          <w:rFonts w:cs="Helvetica"/>
+        </w:rPr>
+        <w:t xml:space="preserve"> </w:t>
+      </w:r>
+      <w:proofErr w:type="spellStart"/>
+      <w:r>
+        <w:rPr>
+          <w:rFonts w:cs="Helvetica"/>
+        </w:rPr>
+        <w:t>Salesman</w:t>
+      </w:r>
+      <w:proofErr w:type="spellEnd"/>
+      <w:r>
+        <w:rPr>
+          <w:rFonts w:cs="Helvetica"/>
+        </w:rPr>
+        <w:t xml:space="preserve"> Problem</w:t>
       </w:r>
     </w:p>
     <w:p>
@@ -2836,20 +3138,16 @@
         <w:tabs>
           <w:tab w:val="left" w:pos="1134"/>
         </w:tabs>
-      </w:pPr>
-      <w:r>
-        <w:t>BAG</w:t>
-      </w:r>
-      <w:r>
-        <w:tab/>
-        <w:t>= Bayer Aktiengesellschaft</w:t>
-      </w:r>
+        <w:rPr>
+          <w:rFonts w:cs="Helvetica"/>
+          <w:lang w:val="en-US"/>
+        </w:rPr>
+      </w:pPr>
     </w:p>
     <w:p>
       <w:pPr>
-        <w:tabs>
-          <w:tab w:val="left" w:pos="1134"/>
-        </w:tabs>
+        <w:spacing w:line="240" w:lineRule="auto"/>
+        <w:jc w:val="left"/>
         <w:rPr>
           <w:lang w:val="en-US"/>
         </w:rPr>
@@ -2858,19 +3156,7 @@
         <w:rPr>
           <w:lang w:val="en-US"/>
         </w:rPr>
-        <w:t>BBS</w:t>
-      </w:r>
-      <w:r>
-        <w:rPr>
-          <w:lang w:val="en-US"/>
-        </w:rPr>
-        <w:tab/>
-      </w:r>
-      <w:r>
-        <w:rPr>
-          <w:lang w:val="en-US"/>
-        </w:rPr>
-        <w:t>= Bayer Business Services</w:t>
+        <w:br w:type="page"/>
       </w:r>
     </w:p>
     <w:p>
@@ -2882,170 +3168,12 @@
           <w:lang w:val="en-US"/>
         </w:rPr>
       </w:pPr>
-      <w:r>
-        <w:rPr>
-          <w:lang w:val="en-US"/>
-        </w:rPr>
-        <w:t>ITO</w:t>
-      </w:r>
-      <w:r>
-        <w:rPr>
-          <w:lang w:val="en-US"/>
-        </w:rPr>
-        <w:tab/>
-      </w:r>
-      <w:r>
-        <w:rPr>
-          <w:lang w:val="en-US"/>
-        </w:rPr>
-        <w:t>= Informational Technology Operations</w:t>
-      </w:r>
     </w:p>
     <w:p>
       <w:pPr>
-        <w:tabs>
-          <w:tab w:val="left" w:pos="1134"/>
-        </w:tabs>
-        <w:rPr>
-          <w:lang w:val="en-US"/>
-        </w:rPr>
-      </w:pPr>
-      <w:r>
-        <w:rPr>
-          <w:lang w:val="en-US"/>
-        </w:rPr>
-        <w:t>JDBC</w:t>
-      </w:r>
-      <w:r>
-        <w:rPr>
-          <w:lang w:val="en-US"/>
-        </w:rPr>
-        <w:tab/>
-        <w:t>= Java Database Connectivity</w:t>
-      </w:r>
-    </w:p>
-    <w:p>
-      <w:pPr>
-        <w:tabs>
-          <w:tab w:val="left" w:pos="1134"/>
-        </w:tabs>
-        <w:rPr>
-          <w:lang w:val="en-US"/>
-        </w:rPr>
-      </w:pPr>
-      <w:r>
-        <w:rPr>
-          <w:lang w:val="en-US"/>
-        </w:rPr>
-        <w:t>JPA</w:t>
-      </w:r>
-      <w:r>
-        <w:rPr>
-          <w:lang w:val="en-US"/>
-        </w:rPr>
-        <w:tab/>
-        <w:t>= Java Persistence Application</w:t>
-      </w:r>
-    </w:p>
-    <w:p>
-      <w:pPr>
-        <w:tabs>
-          <w:tab w:val="left" w:pos="1134"/>
-        </w:tabs>
-        <w:rPr>
-          <w:lang w:val="en-US"/>
-        </w:rPr>
-      </w:pPr>
-      <w:r>
-        <w:rPr>
-          <w:lang w:val="en-US"/>
-        </w:rPr>
-        <w:t>JPQL</w:t>
-      </w:r>
-      <w:r>
-        <w:rPr>
-          <w:lang w:val="en-US"/>
-        </w:rPr>
-        <w:tab/>
-        <w:t>= Java Persistence Query Language</w:t>
-      </w:r>
-    </w:p>
-    <w:p>
-      <w:pPr>
-        <w:tabs>
-          <w:tab w:val="left" w:pos="1134"/>
-        </w:tabs>
-        <w:rPr>
-          <w:lang w:val="en-US"/>
-        </w:rPr>
-      </w:pPr>
-      <w:r>
-        <w:rPr>
-          <w:lang w:val="en-US"/>
-        </w:rPr>
-        <w:t>JRE</w:t>
-      </w:r>
-      <w:r>
-        <w:rPr>
-          <w:lang w:val="en-US"/>
-        </w:rPr>
-        <w:tab/>
-        <w:t>= Java Runtime Environment</w:t>
-      </w:r>
-    </w:p>
-    <w:p>
-      <w:pPr>
-        <w:tabs>
-          <w:tab w:val="left" w:pos="1134"/>
-        </w:tabs>
-        <w:rPr>
-          <w:lang w:val="en-US"/>
-        </w:rPr>
-      </w:pPr>
-      <w:r>
-        <w:rPr>
-          <w:lang w:val="en-US"/>
-        </w:rPr>
-        <w:t>ORM</w:t>
-      </w:r>
-      <w:r>
-        <w:rPr>
-          <w:lang w:val="en-US"/>
-        </w:rPr>
-        <w:tab/>
-        <w:t>= Object-Relational Mapping</w:t>
-      </w:r>
-    </w:p>
-    <w:p>
-      <w:pPr>
-        <w:spacing w:line="240" w:lineRule="auto"/>
-        <w:jc w:val="left"/>
-        <w:rPr>
-          <w:lang w:val="en-US"/>
-        </w:rPr>
-      </w:pPr>
-      <w:r>
-        <w:rPr>
-          <w:lang w:val="en-US"/>
-        </w:rPr>
-        <w:br w:type="page"/>
-      </w:r>
-    </w:p>
-    <w:p>
-      <w:pPr>
-        <w:tabs>
-          <w:tab w:val="left" w:pos="1134"/>
-        </w:tabs>
-        <w:rPr>
-          <w:lang w:val="en-US"/>
-        </w:rPr>
-      </w:pPr>
-    </w:p>
-    <w:p>
-      <w:pPr>
         <w:pStyle w:val="berschrift1"/>
       </w:pPr>
-      <w:bookmarkStart w:id="3" w:name="_Toc307486914"/>
+      <w:bookmarkStart w:id="3" w:name="_Toc307505570"/>
       <w:r>
         <w:t>Glossar</w:t>
       </w:r>
@@ -3259,7 +3387,7 @@
       <w:pPr>
         <w:pStyle w:val="berschrift1"/>
       </w:pPr>
-      <w:bookmarkStart w:id="4" w:name="_Toc307486915"/>
+      <w:bookmarkStart w:id="4" w:name="_Toc307505571"/>
       <w:r>
         <w:t>Abbildungsverzeichnis</w:t>
       </w:r>
@@ -3327,20 +3455,16 @@
             <w:noProof/>
             <w:webHidden/>
           </w:rPr>
-        </w:r>
-        <w:r>
-          <w:rPr>
-            <w:noProof/>
-            <w:webHidden/>
-          </w:rPr>
           <w:fldChar w:fldCharType="separate"/>
         </w:r>
         <w:r>
           <w:rPr>
+            <w:b/>
+            <w:bCs/>
             <w:noProof/>
             <w:webHidden/>
           </w:rPr>
-          <w:t>7</w:t>
+          <w:t>Fehler! Textmarke nicht definiert.</w:t>
         </w:r>
         <w:r>
           <w:rPr>
@@ -3398,20 +3522,16 @@
             <w:noProof/>
             <w:webHidden/>
           </w:rPr>
-        </w:r>
-        <w:r>
-          <w:rPr>
-            <w:noProof/>
-            <w:webHidden/>
-          </w:rPr>
           <w:fldChar w:fldCharType="separate"/>
         </w:r>
         <w:r>
           <w:rPr>
+            <w:b/>
+            <w:bCs/>
             <w:noProof/>
             <w:webHidden/>
           </w:rPr>
-          <w:t>7</w:t>
+          <w:t>Fehler! Textmarke nicht definiert.</w:t>
         </w:r>
         <w:r>
           <w:rPr>
@@ -3441,7 +3561,7 @@
       <w:pPr>
         <w:pStyle w:val="berschrift1"/>
       </w:pPr>
-      <w:bookmarkStart w:id="5" w:name="_Toc307486916"/>
+      <w:bookmarkStart w:id="5" w:name="_Toc307505572"/>
       <w:r>
         <w:t>Tabellenverzeichnis</w:t>
       </w:r>
@@ -3502,7 +3622,7 @@
       <w:pPr>
         <w:pStyle w:val="berschrift1"/>
       </w:pPr>
-      <w:bookmarkStart w:id="6" w:name="_Toc307486917"/>
+      <w:bookmarkStart w:id="6" w:name="_Toc307505573"/>
       <w:r>
         <w:t>Hauptteil</w:t>
       </w:r>
@@ -3516,7 +3636,7 @@
           <w:szCs w:val="26"/>
         </w:rPr>
       </w:pPr>
-      <w:bookmarkStart w:id="7" w:name="_Toc307486918"/>
+      <w:bookmarkStart w:id="7" w:name="_Toc307505574"/>
       <w:r>
         <w:rPr>
           <w:sz w:val="26"/>
@@ -3530,7 +3650,7 @@
       <w:pPr>
         <w:pStyle w:val="berschrift2"/>
       </w:pPr>
-      <w:bookmarkStart w:id="8" w:name="_Toc307486919"/>
+      <w:bookmarkStart w:id="8" w:name="_Toc307505575"/>
       <w:r>
         <w:t>Theoretische Hintergrundkenntnisse</w:t>
       </w:r>
@@ -3544,22 +3664,9 @@
           <w:numId w:val="1"/>
         </w:numPr>
       </w:pPr>
-      <w:bookmarkStart w:id="9" w:name="_Toc307486920"/>
-      <w:proofErr w:type="spellStart"/>
-      <w:r>
-        <w:t>Traveling</w:t>
-      </w:r>
-      <w:proofErr w:type="spellEnd"/>
-      <w:r>
-        <w:t xml:space="preserve"> </w:t>
-      </w:r>
-      <w:proofErr w:type="spellStart"/>
-      <w:r>
-        <w:t>Salesman</w:t>
-      </w:r>
-      <w:proofErr w:type="spellEnd"/>
-      <w:r>
-        <w:t xml:space="preserve"> Problem</w:t>
+      <w:bookmarkStart w:id="9" w:name="_Toc307505576"/>
+      <w:r>
+        <w:t>Ameisensysteme</w:t>
       </w:r>
       <w:bookmarkEnd w:id="9"/>
     </w:p>
@@ -3571,9 +3678,28 @@
           <w:numId w:val="1"/>
         </w:numPr>
       </w:pPr>
-      <w:bookmarkStart w:id="10" w:name="_Toc307486921"/>
-      <w:r>
-        <w:t>Ameisensysteme</w:t>
+      <w:bookmarkStart w:id="10" w:name="_Toc307505577"/>
+      <w:proofErr w:type="spellStart"/>
+      <w:r>
+        <w:t>Travel</w:t>
+      </w:r>
+      <w:r>
+        <w:t>l</w:t>
+      </w:r>
+      <w:r>
+        <w:t>ing</w:t>
+      </w:r>
+      <w:proofErr w:type="spellEnd"/>
+      <w:r>
+        <w:t xml:space="preserve"> </w:t>
+      </w:r>
+      <w:proofErr w:type="spellStart"/>
+      <w:r>
+        <w:t>Salesman</w:t>
+      </w:r>
+      <w:proofErr w:type="spellEnd"/>
+      <w:r>
+        <w:t xml:space="preserve"> Problem</w:t>
       </w:r>
       <w:bookmarkEnd w:id="10"/>
     </w:p>
@@ -3581,7 +3707,7 @@
       <w:pPr>
         <w:pStyle w:val="berschrift2"/>
       </w:pPr>
-      <w:bookmarkStart w:id="11" w:name="_Toc307486922"/>
+      <w:bookmarkStart w:id="11" w:name="_Toc307505578"/>
       <w:r>
         <w:t>Unser Projekt</w:t>
       </w:r>
@@ -3595,7 +3721,7 @@
           <w:numId w:val="1"/>
         </w:numPr>
       </w:pPr>
-      <w:bookmarkStart w:id="12" w:name="_Toc307486923"/>
+      <w:bookmarkStart w:id="12" w:name="_Toc307505579"/>
       <w:r>
         <w:t>XP-Techniken</w:t>
       </w:r>
@@ -3605,21 +3731,29 @@
       <w:pPr>
         <w:pStyle w:val="berschrift2"/>
       </w:pPr>
-      <w:bookmarkStart w:id="13" w:name="_Toc307486924"/>
+      <w:bookmarkStart w:id="13" w:name="_Toc307505580"/>
       <w:r>
         <w:t>Implementierung</w:t>
       </w:r>
-      <w:bookmarkStart w:id="14" w:name="_GoBack"/>
       <w:bookmarkEnd w:id="13"/>
+    </w:p>
+    <w:p>
+      <w:pPr>
+        <w:pStyle w:val="berschrift2"/>
+      </w:pPr>
+      <w:bookmarkStart w:id="14" w:name="_Toc307505581"/>
+      <w:r>
+        <w:t>ANTS-TSP</w:t>
+      </w:r>
       <w:bookmarkEnd w:id="14"/>
     </w:p>
     <w:p>
       <w:pPr>
         <w:pStyle w:val="berschrift2"/>
       </w:pPr>
-      <w:bookmarkStart w:id="15" w:name="_Toc307486925"/>
-      <w:r>
-        <w:t>ANTS-TSP</w:t>
+      <w:bookmarkStart w:id="15" w:name="_Toc307505582"/>
+      <w:r>
+        <w:t>Fazit</w:t>
       </w:r>
       <w:bookmarkEnd w:id="15"/>
     </w:p>
@@ -3627,21 +3761,11 @@
       <w:pPr>
         <w:pStyle w:val="berschrift2"/>
       </w:pPr>
-      <w:bookmarkStart w:id="16" w:name="_Toc307486926"/>
-      <w:r>
-        <w:t>Fazit</w:t>
+      <w:bookmarkStart w:id="16" w:name="_Toc307505583"/>
+      <w:r>
+        <w:t>Ausblick</w:t>
       </w:r>
       <w:bookmarkEnd w:id="16"/>
-    </w:p>
-    <w:p>
-      <w:pPr>
-        <w:pStyle w:val="berschrift2"/>
-      </w:pPr>
-      <w:bookmarkStart w:id="17" w:name="_Toc307486927"/>
-      <w:r>
-        <w:t>Ausblick</w:t>
-      </w:r>
-      <w:bookmarkEnd w:id="17"/>
     </w:p>
     <w:p/>
     <w:p>
@@ -3661,17 +3785,668 @@
           <w:numId w:val="0"/>
         </w:numPr>
         <w:ind w:left="340"/>
+        <w:rPr>
+          <w:sz w:val="24"/>
+        </w:rPr>
       </w:pPr>
     </w:p>
     <w:p>
       <w:pPr>
+        <w:pStyle w:val="Beschriftung"/>
+        <w:numPr>
+          <w:ilvl w:val="0"/>
+          <w:numId w:val="27"/>
+        </w:numPr>
+        <w:rPr>
+          <w:rStyle w:val="Fett"/>
+          <w:b/>
+          <w:sz w:val="24"/>
+          <w:szCs w:val="24"/>
+        </w:rPr>
+      </w:pPr>
+      <w:r>
+        <w:rPr>
+          <w:rStyle w:val="Fett"/>
+          <w:b/>
+          <w:sz w:val="24"/>
+          <w:szCs w:val="24"/>
+        </w:rPr>
+        <w:t>Einleitung</w:t>
+      </w:r>
+    </w:p>
+    <w:p/>
+    <w:p>
+      <w:pPr>
+        <w:pStyle w:val="berschrift2"/>
+        <w:numPr>
+          <w:ilvl w:val="0"/>
+          <w:numId w:val="27"/>
+        </w:numPr>
+      </w:pPr>
+      <w:bookmarkStart w:id="17" w:name="_Toc307505584"/>
+      <w:r>
+        <w:t>Theoretische Hintergrundkenntnisse</w:t>
+      </w:r>
+      <w:bookmarkEnd w:id="17"/>
+    </w:p>
+    <w:p>
+      <w:pPr>
+        <w:pStyle w:val="berschrift2"/>
+        <w:numPr>
+          <w:ilvl w:val="1"/>
+          <w:numId w:val="27"/>
+        </w:numPr>
+      </w:pPr>
+      <w:bookmarkStart w:id="18" w:name="_Toc307505585"/>
+      <w:r>
+        <w:t>Ameisensysteme</w:t>
+      </w:r>
+      <w:bookmarkEnd w:id="18"/>
+    </w:p>
+    <w:p>
+      <w:pPr>
+        <w:ind w:left="680"/>
+      </w:pPr>
+    </w:p>
+    <w:p>
+      <w:pPr>
+        <w:pStyle w:val="berschrift2"/>
+        <w:numPr>
+          <w:ilvl w:val="1"/>
+          <w:numId w:val="27"/>
+        </w:numPr>
+      </w:pPr>
+      <w:bookmarkStart w:id="19" w:name="_Toc307505586"/>
+      <w:proofErr w:type="spellStart"/>
+      <w:r>
+        <w:t>Travel</w:t>
+      </w:r>
+      <w:r>
+        <w:t>l</w:t>
+      </w:r>
+      <w:r>
+        <w:t>ing</w:t>
+      </w:r>
+      <w:proofErr w:type="spellEnd"/>
+      <w:r>
+        <w:t xml:space="preserve"> </w:t>
+      </w:r>
+      <w:proofErr w:type="spellStart"/>
+      <w:r>
+        <w:t>Salesman</w:t>
+      </w:r>
+      <w:proofErr w:type="spellEnd"/>
+      <w:r>
+        <w:t xml:space="preserve"> Problem</w:t>
+      </w:r>
+      <w:bookmarkEnd w:id="19"/>
+    </w:p>
+    <w:p>
+      <w:pPr>
+        <w:ind w:left="780"/>
+        <w:rPr>
+          <w:rFonts w:cs="Helvetica"/>
+        </w:rPr>
+      </w:pPr>
+    </w:p>
+    <w:p>
+      <w:pPr>
+        <w:pStyle w:val="Listenabsatz"/>
+        <w:spacing w:after="200"/>
+        <w:rPr>
+          <w:rFonts w:cs="Helvetica"/>
+        </w:rPr>
+      </w:pPr>
+      <w:r>
+        <w:rPr>
+          <w:rFonts w:cs="Helvetica"/>
+        </w:rPr>
+        <w:t xml:space="preserve">Das </w:t>
+      </w:r>
+      <w:proofErr w:type="spellStart"/>
+      <w:r>
+        <w:rPr>
+          <w:rFonts w:cs="Helvetica"/>
+        </w:rPr>
+        <w:t>Travelling</w:t>
+      </w:r>
+      <w:proofErr w:type="spellEnd"/>
+      <w:r>
+        <w:rPr>
+          <w:rFonts w:cs="Helvetica"/>
+        </w:rPr>
+        <w:t xml:space="preserve"> </w:t>
+      </w:r>
+      <w:proofErr w:type="spellStart"/>
+      <w:r>
+        <w:rPr>
+          <w:rFonts w:cs="Helvetica"/>
+        </w:rPr>
+        <w:t>Salesman</w:t>
+      </w:r>
+      <w:proofErr w:type="spellEnd"/>
+      <w:r>
+        <w:rPr>
+          <w:rFonts w:cs="Helvetica"/>
+        </w:rPr>
+        <w:t xml:space="preserve"> Problem (TSP)</w:t>
+      </w:r>
+      <w:r>
+        <w:rPr>
+          <w:rFonts w:cs="Helvetica"/>
+        </w:rPr>
+        <w:t xml:space="preserve"> beschäftigt sich mit dem Problem des Handelsreisenden. Dieser</w:t>
+      </w:r>
+      <w:r>
+        <w:rPr>
+          <w:rFonts w:cs="Helvetica"/>
+        </w:rPr>
+        <w:t xml:space="preserve"> möchte eine vorgegebene Menge von Städten nacheinander besuchen</w:t>
+      </w:r>
+      <w:r>
+        <w:rPr>
+          <w:rFonts w:cs="Helvetica"/>
+        </w:rPr>
+        <w:t xml:space="preserve"> und am Ende</w:t>
+      </w:r>
+      <w:r>
+        <w:rPr>
+          <w:rFonts w:cs="Helvetica"/>
+        </w:rPr>
+        <w:t xml:space="preserve"> </w:t>
+      </w:r>
+      <w:r>
+        <w:rPr>
+          <w:rFonts w:cs="Helvetica"/>
+        </w:rPr>
+        <w:t>wieder</w:t>
+      </w:r>
+      <w:r>
+        <w:rPr>
+          <w:rFonts w:cs="Helvetica"/>
+        </w:rPr>
+        <w:t xml:space="preserve"> zum Ausgangsort</w:t>
+      </w:r>
+      <w:r>
+        <w:rPr>
+          <w:rFonts w:cs="Helvetica"/>
+        </w:rPr>
+        <w:t xml:space="preserve"> zurückkehren. Die </w:t>
+      </w:r>
+      <w:r>
+        <w:rPr>
+          <w:rFonts w:cs="Helvetica"/>
+        </w:rPr>
+        <w:t>Reihenfolge, in der er die Städte besucht, kann er</w:t>
+      </w:r>
+      <w:r>
+        <w:rPr>
+          <w:rFonts w:cs="Helvetica"/>
+        </w:rPr>
+        <w:t xml:space="preserve"> dabei</w:t>
+      </w:r>
+      <w:r>
+        <w:rPr>
+          <w:rFonts w:cs="Helvetica"/>
+        </w:rPr>
+        <w:t xml:space="preserve"> selbst festlegen</w:t>
+      </w:r>
+      <w:r>
+        <w:rPr>
+          <w:rFonts w:cs="Helvetica"/>
+        </w:rPr>
+        <w:t>. Diese bestimmte Art von R</w:t>
+      </w:r>
+      <w:r>
+        <w:rPr>
+          <w:rFonts w:cs="Helvetica"/>
+        </w:rPr>
+        <w:t xml:space="preserve">eise </w:t>
+      </w:r>
+      <w:r>
+        <w:rPr>
+          <w:rFonts w:cs="Helvetica"/>
+        </w:rPr>
+        <w:t>wird auch als</w:t>
+      </w:r>
+      <w:r>
+        <w:rPr>
+          <w:rFonts w:cs="Helvetica"/>
+        </w:rPr>
+        <w:t xml:space="preserve"> Tour durch alle Städte</w:t>
+      </w:r>
+      <w:r>
+        <w:rPr>
+          <w:rFonts w:cs="Helvetica"/>
+        </w:rPr>
+        <w:t xml:space="preserve"> bezeichnet. Der Handelsreisende h</w:t>
+      </w:r>
+      <w:r>
+        <w:rPr>
+          <w:rFonts w:cs="Helvetica"/>
+        </w:rPr>
+        <w:t>at</w:t>
+      </w:r>
+      <w:r>
+        <w:rPr>
+          <w:rFonts w:cs="Helvetica"/>
+        </w:rPr>
+        <w:t xml:space="preserve"> dabei</w:t>
+      </w:r>
+      <w:r>
+        <w:rPr>
+          <w:rFonts w:cs="Helvetica"/>
+        </w:rPr>
+        <w:t xml:space="preserve"> einen Plan zur Verfügung, der ihm alle Entfernungen (z.B. in Kilometer) zwischen jeweils zwei Städten anzeigt</w:t>
+      </w:r>
+      <w:r>
+        <w:rPr>
+          <w:rFonts w:cs="Helvetica"/>
+        </w:rPr>
+        <w:t xml:space="preserve">. </w:t>
+      </w:r>
+      <w:r>
+        <w:rPr>
+          <w:rFonts w:cs="Helvetica"/>
+        </w:rPr>
+        <w:t>Jede</w:t>
+      </w:r>
+      <w:r>
+        <w:rPr>
+          <w:rFonts w:cs="Helvetica"/>
+        </w:rPr>
+        <w:t xml:space="preserve"> einzelne</w:t>
+      </w:r>
+      <w:r>
+        <w:rPr>
+          <w:rFonts w:cs="Helvetica"/>
+        </w:rPr>
+        <w:t xml:space="preserve"> Tour liefert</w:t>
+      </w:r>
+      <w:r>
+        <w:rPr>
+          <w:rFonts w:cs="Helvetica"/>
+        </w:rPr>
+        <w:t xml:space="preserve"> eine</w:t>
+      </w:r>
+      <w:r>
+        <w:rPr>
+          <w:rFonts w:cs="Helvetica"/>
+        </w:rPr>
+        <w:t xml:space="preserve"> Gesamtlänge, die der Handelsreisende für diese Tour zurücklegen muss</w:t>
+      </w:r>
+      <w:r>
+        <w:rPr>
+          <w:rFonts w:cs="Helvetica"/>
+        </w:rPr>
+        <w:t xml:space="preserve">. </w:t>
+      </w:r>
+      <w:r>
+        <w:rPr>
+          <w:rFonts w:cs="Helvetica"/>
+        </w:rPr>
+        <w:t>Er kann</w:t>
+      </w:r>
+      <w:r>
+        <w:rPr>
+          <w:rFonts w:cs="Helvetica"/>
+        </w:rPr>
+        <w:t xml:space="preserve"> dafür</w:t>
+      </w:r>
+      <w:r>
+        <w:rPr>
+          <w:rFonts w:cs="Helvetica"/>
+        </w:rPr>
+        <w:t xml:space="preserve"> zwei Ziele verfolgen</w:t>
+      </w:r>
+      <w:r>
+        <w:rPr>
+          <w:rFonts w:cs="Helvetica"/>
+        </w:rPr>
+        <w:t xml:space="preserve">. </w:t>
+      </w:r>
+      <w:r>
+        <w:rPr>
+          <w:rFonts w:cs="Helvetica"/>
+        </w:rPr>
+        <w:t>Das höchste Ziel</w:t>
+      </w:r>
+      <w:r>
+        <w:rPr>
+          <w:rFonts w:cs="Helvetica"/>
+        </w:rPr>
+        <w:t xml:space="preserve"> wäre, eine </w:t>
+      </w:r>
+      <w:r>
+        <w:rPr>
+          <w:rFonts w:cs="Helvetica"/>
+        </w:rPr>
+        <w:t>Tour mit minimaler Gesamtlänge</w:t>
+      </w:r>
+      <w:r>
+        <w:rPr>
+          <w:rFonts w:cs="Helvetica"/>
+        </w:rPr>
+        <w:t xml:space="preserve"> zu finden. </w:t>
+      </w:r>
+      <w:r>
+        <w:rPr>
+          <w:rFonts w:cs="Helvetica"/>
+        </w:rPr>
+        <w:t>Falls ihm dieses Ziel</w:t>
+      </w:r>
+      <w:r>
+        <w:rPr>
+          <w:rFonts w:cs="Helvetica"/>
+        </w:rPr>
+        <w:t xml:space="preserve"> jedoch zu ehrgeizig ist, kann er auch nach einer </w:t>
+      </w:r>
+      <w:r>
+        <w:rPr>
+          <w:rFonts w:cs="Helvetica"/>
+        </w:rPr>
+        <w:t>Tour mit möglichst kleiner Gesamtlänge</w:t>
+      </w:r>
+      <w:r>
+        <w:rPr>
+          <w:rFonts w:cs="Helvetica"/>
+        </w:rPr>
+        <w:t xml:space="preserve"> suchen.</w:t>
+      </w:r>
+    </w:p>
+    <w:p>
+      <w:pPr>
+        <w:pStyle w:val="Listenabsatz"/>
+        <w:spacing w:after="200"/>
+        <w:rPr>
+          <w:rFonts w:cs="Helvetica"/>
+        </w:rPr>
+      </w:pPr>
+      <w:r>
+        <w:rPr>
+          <w:rFonts w:cs="Helvetica"/>
+        </w:rPr>
+        <w:t xml:space="preserve">Das </w:t>
+      </w:r>
+      <w:proofErr w:type="spellStart"/>
+      <w:r>
+        <w:rPr>
+          <w:rFonts w:cs="Helvetica"/>
+        </w:rPr>
+        <w:t>Handelsreisendenproblem</w:t>
+      </w:r>
+      <w:proofErr w:type="spellEnd"/>
+      <w:r>
+        <w:rPr>
+          <w:rFonts w:cs="Helvetica"/>
+        </w:rPr>
+        <w:t xml:space="preserve"> ist </w:t>
+      </w:r>
+      <w:r>
+        <w:rPr>
+          <w:rFonts w:cs="Helvetica"/>
+        </w:rPr>
+        <w:t xml:space="preserve">eines der bekanntesten </w:t>
+      </w:r>
+      <w:r>
+        <w:rPr>
+          <w:rFonts w:cs="Helvetica"/>
+        </w:rPr>
+        <w:t>Probleme der t</w:t>
+      </w:r>
+      <w:r>
+        <w:rPr>
+          <w:rFonts w:cs="Helvetica"/>
+        </w:rPr>
+        <w:t>heo</w:t>
+      </w:r>
+      <w:r>
+        <w:rPr>
+          <w:rFonts w:cs="Helvetica"/>
+        </w:rPr>
+        <w:t>retischen und p</w:t>
+      </w:r>
+      <w:r>
+        <w:rPr>
+          <w:rFonts w:cs="Helvetica"/>
+        </w:rPr>
+        <w:t>raktischen Informatik</w:t>
+      </w:r>
+      <w:r>
+        <w:rPr>
+          <w:rFonts w:cs="Helvetica"/>
+        </w:rPr>
+        <w:t>. Einige Gründe dafür wären, dass es e</w:t>
+      </w:r>
+      <w:r>
+        <w:rPr>
+          <w:rFonts w:cs="Helvetica"/>
+        </w:rPr>
+        <w:t>infach zu verstehen</w:t>
+      </w:r>
+      <w:r>
+        <w:rPr>
+          <w:rFonts w:cs="Helvetica"/>
+        </w:rPr>
+        <w:t xml:space="preserve"> ist, aber sich zugleich auch schwer implementieren und lösen lässt. Außerdem </w:t>
+      </w:r>
+      <w:r>
+        <w:rPr>
+          <w:rFonts w:cs="Helvetica"/>
+        </w:rPr>
+        <w:t xml:space="preserve">kann </w:t>
+      </w:r>
+      <w:r>
+        <w:rPr>
+          <w:rFonts w:cs="Helvetica"/>
+        </w:rPr>
+        <w:t xml:space="preserve">man an diesem Problem </w:t>
+      </w:r>
+      <w:r>
+        <w:rPr>
+          <w:rFonts w:cs="Helvetica"/>
+        </w:rPr>
+        <w:t>praktisch testen, was Computerprogramme für bestimmte Beispiele leisten kö</w:t>
+      </w:r>
+      <w:r>
+        <w:rPr>
+          <w:rFonts w:cs="Helvetica"/>
+        </w:rPr>
+        <w:t>nnen.</w:t>
+      </w:r>
+      <w:r>
+        <w:rPr>
+          <w:rFonts w:cs="Helvetica"/>
+        </w:rPr>
+        <w:t xml:space="preserve"> Somit stellt sich die Frage, i</w:t>
+      </w:r>
+      <w:r>
+        <w:rPr>
+          <w:rFonts w:cs="Helvetica"/>
+        </w:rPr>
+        <w:t>n welcher Laufzeit finden sie Touren mit welcher Qualität?</w:t>
+      </w:r>
+    </w:p>
+    <w:p>
+      <w:pPr>
+        <w:pStyle w:val="Listenabsatz"/>
+        <w:spacing w:after="200"/>
+        <w:rPr>
+          <w:rFonts w:cs="Helvetica"/>
+        </w:rPr>
+      </w:pPr>
+      <w:r>
+        <w:rPr>
+          <w:rFonts w:cs="Helvetica"/>
+        </w:rPr>
+        <w:t>Im Alltag findet das TSP sehr häufig Anwendung. Zum Beispiel werden Netzfahrplä</w:t>
+      </w:r>
+      <w:r>
+        <w:rPr>
+          <w:rFonts w:cs="Helvetica"/>
+        </w:rPr>
+        <w:t>n</w:t>
+      </w:r>
+      <w:r>
+        <w:rPr>
+          <w:rFonts w:cs="Helvetica"/>
+        </w:rPr>
+        <w:t>e</w:t>
+      </w:r>
+      <w:r>
+        <w:rPr>
+          <w:rFonts w:cs="Helvetica"/>
+        </w:rPr>
+        <w:t xml:space="preserve"> nach dem TSP strukturiert,</w:t>
+      </w:r>
+      <w:r>
+        <w:rPr>
+          <w:rFonts w:cs="Helvetica"/>
+        </w:rPr>
+        <w:t xml:space="preserve"> </w:t>
+      </w:r>
+      <w:r>
+        <w:rPr>
+          <w:rFonts w:cs="Helvetica"/>
+        </w:rPr>
+        <w:t xml:space="preserve">da alle </w:t>
+      </w:r>
+      <w:r>
+        <w:rPr>
+          <w:rFonts w:cs="Helvetica"/>
+        </w:rPr>
+        <w:t xml:space="preserve">Verkehrsmittel </w:t>
+      </w:r>
+      <w:r>
+        <w:rPr>
+          <w:rFonts w:cs="Helvetica"/>
+        </w:rPr>
+        <w:lastRenderedPageBreak/>
+        <w:t>vorgegebene Haltestellen an</w:t>
+      </w:r>
+      <w:r>
+        <w:rPr>
+          <w:rFonts w:cs="Helvetica"/>
+        </w:rPr>
+        <w:t xml:space="preserve">fahren. Auch in der </w:t>
+      </w:r>
+      <w:r>
+        <w:rPr>
+          <w:rFonts w:cs="Helvetica"/>
+        </w:rPr>
+        <w:t>Lagerlogistik</w:t>
+      </w:r>
+      <w:r>
+        <w:rPr>
+          <w:rFonts w:cs="Helvetica"/>
+        </w:rPr>
+        <w:t xml:space="preserve"> nimmt das TSP eine wichtige Bedeutung ein. Die </w:t>
+      </w:r>
+      <w:r>
+        <w:rPr>
+          <w:rFonts w:cs="Helvetica"/>
+        </w:rPr>
+        <w:t>Einzelposten einer Bestellung werden im Lager zusammengesucht</w:t>
+      </w:r>
+      <w:r>
+        <w:rPr>
+          <w:rFonts w:cs="Helvetica"/>
+        </w:rPr>
+        <w:t>.</w:t>
+      </w:r>
+      <w:r>
+        <w:rPr>
+          <w:rFonts w:cs="Helvetica"/>
+        </w:rPr>
+        <w:t xml:space="preserve"> </w:t>
+      </w:r>
+      <w:r>
+        <w:rPr>
+          <w:rFonts w:cs="Helvetica"/>
+        </w:rPr>
+        <w:t>Weiterhin wird das TSP auch für die Tourenplanung von Einsatzfahrzeugen, wie zum Beispiel der Deutschen Post, DHL oder UPS, verwendet. Die einzelnen Fahrzeuge fahren ihre verschiedenen Depots nach einer optimie</w:t>
+      </w:r>
+      <w:bookmarkStart w:id="20" w:name="_GoBack"/>
+      <w:bookmarkEnd w:id="20"/>
+      <w:r>
+        <w:rPr>
+          <w:rFonts w:cs="Helvetica"/>
+        </w:rPr>
+        <w:t xml:space="preserve">rten Route ab. </w:t>
+      </w:r>
+      <w:r>
+        <w:rPr>
+          <w:rFonts w:cs="Helvetica"/>
+        </w:rPr>
+        <w:t>Die</w:t>
+      </w:r>
+      <w:r>
+        <w:rPr>
+          <w:rFonts w:cs="Helvetica"/>
+        </w:rPr>
+        <w:t xml:space="preserve"> Optimierung der Routen ist notwendig, um unnötige Wege,</w:t>
+      </w:r>
+      <w:r>
+        <w:rPr>
+          <w:rFonts w:cs="Helvetica"/>
+        </w:rPr>
+        <w:t xml:space="preserve"> </w:t>
+      </w:r>
+      <w:r>
+        <w:rPr>
+          <w:rFonts w:cs="Helvetica"/>
+        </w:rPr>
+        <w:t xml:space="preserve">verschwendete </w:t>
+      </w:r>
+      <w:r>
+        <w:rPr>
+          <w:rFonts w:cs="Helvetica"/>
+        </w:rPr>
+        <w:t>Zeit</w:t>
+      </w:r>
+      <w:r>
+        <w:rPr>
+          <w:rFonts w:cs="Helvetica"/>
+        </w:rPr>
+        <w:t xml:space="preserve"> und damit auc</w:t>
+      </w:r>
+      <w:r>
+        <w:rPr>
+          <w:rFonts w:cs="Helvetica"/>
+        </w:rPr>
+        <w:t>h eventuell</w:t>
+      </w:r>
+      <w:r>
+        <w:rPr>
+          <w:rFonts w:cs="Helvetica"/>
+        </w:rPr>
+        <w:t xml:space="preserve"> entstehende Zusatzkosten zu vermeiden</w:t>
+      </w:r>
+      <w:r>
+        <w:rPr>
+          <w:rFonts w:cs="Helvetica"/>
+        </w:rPr>
+        <w:t>.</w:t>
+      </w:r>
+    </w:p>
+    <w:p>
+      <w:pPr>
+        <w:pStyle w:val="Listenabsatz"/>
+        <w:spacing w:after="200"/>
+        <w:rPr>
+          <w:rFonts w:ascii="Times New Roman" w:hAnsi="Times New Roman"/>
+        </w:rPr>
+      </w:pPr>
+    </w:p>
+    <w:p>
+      <w:pPr>
         <w:pStyle w:val="berschrift1"/>
       </w:pPr>
-      <w:bookmarkStart w:id="18" w:name="_Toc307486928"/>
+      <w:bookmarkStart w:id="21" w:name="_Toc307505587"/>
       <w:r>
         <w:t>Anhang</w:t>
       </w:r>
-      <w:bookmarkEnd w:id="18"/>
+      <w:bookmarkEnd w:id="21"/>
     </w:p>
     <w:p/>
     <w:p>
@@ -3697,11 +4472,11 @@
       <w:pPr>
         <w:pStyle w:val="berschrift1"/>
       </w:pPr>
-      <w:bookmarkStart w:id="19" w:name="_Toc307486929"/>
+      <w:bookmarkStart w:id="22" w:name="_Toc307505588"/>
       <w:r>
         <w:t>Quellenverzeichnis</w:t>
       </w:r>
-      <w:bookmarkEnd w:id="19"/>
+      <w:bookmarkEnd w:id="22"/>
     </w:p>
     <w:p>
       <w:pPr>
@@ -3710,11 +4485,11 @@
       <w:r>
         <w:t xml:space="preserve"> </w:t>
       </w:r>
-      <w:bookmarkStart w:id="20" w:name="_Toc307486930"/>
+      <w:bookmarkStart w:id="23" w:name="_Toc307505589"/>
       <w:r>
         <w:t>Internetquellen</w:t>
       </w:r>
-      <w:bookmarkEnd w:id="20"/>
+      <w:bookmarkEnd w:id="23"/>
     </w:p>
     <w:p>
       <w:pPr>
@@ -3747,11 +4522,11 @@
       <w:pPr>
         <w:pStyle w:val="berschrift2"/>
       </w:pPr>
-      <w:bookmarkStart w:id="21" w:name="_Toc307486931"/>
+      <w:bookmarkStart w:id="24" w:name="_Toc307505590"/>
       <w:r>
         <w:t>Abbildungsquellen</w:t>
       </w:r>
-      <w:bookmarkEnd w:id="21"/>
+      <w:bookmarkEnd w:id="24"/>
     </w:p>
     <w:p>
       <w:pPr>
@@ -3829,11 +4604,11 @@
       <w:pPr>
         <w:pStyle w:val="berschrift1"/>
       </w:pPr>
-      <w:bookmarkStart w:id="22" w:name="_Toc307486932"/>
+      <w:bookmarkStart w:id="25" w:name="_Toc307505591"/>
       <w:r>
         <w:t>Ehrenwörtliche Erklärung</w:t>
       </w:r>
-      <w:bookmarkEnd w:id="22"/>
+      <w:bookmarkEnd w:id="25"/>
     </w:p>
     <w:p>
       <w:pPr>
@@ -4301,7 +5076,7 @@
             <v:path o:extrusionok="f" gradientshapeok="t" o:connecttype="rect"/>
             <o:lock v:ext="edit" aspectratio="t"/>
           </v:shapetype>
-          <v:shape id="_x0000_i1025" type="#_x0000_t75" alt="Microsoft Office-Signaturzeile..." style="width:190.9pt;height:97.1pt">
+          <v:shape id="_x0000_i1025" type="#_x0000_t75" alt="Microsoft Office-Signaturzeile..." style="width:191pt;height:97pt">
             <v:imagedata r:id="rId15" o:title=""/>
             <o:lock v:ext="edit" ungrouping="t" rotation="t" cropping="t" verticies="t" text="t" grouping="t"/>
             <o:signatureline v:ext="edit" id="{4B30983A-B7F0-40C5-A945-E129A7992DD0}" provid="{00000000-0000-0000-0000-000000000000}" o:suggestedsigner="Alexander Salzer" issignatureline="t"/>
@@ -4394,6 +5169,7 @@
         <w:dataBinding w:prefixMappings="xmlns:ns0='http://purl.org/dc/elements/1.1/' xmlns:ns1='http://schemas.openxmlformats.org/package/2006/metadata/core-properties' " w:xpath="/ns1:coreProperties[1]/ns0:creator[1]" w:storeItemID="{6C3C8BC8-F283-45AE-878A-BAB7291924A1}"/>
         <w:text/>
       </w:sdtPr>
+      <w:sdtEndPr/>
       <w:sdtContent>
         <w:r>
           <w:rPr>
@@ -4509,7 +5285,7 @@
           <w:rPr>
             <w:noProof/>
           </w:rPr>
-          <w:t>7</w:t>
+          <w:t>8</w:t>
         </w:r>
         <w:r>
           <w:fldChar w:fldCharType="end"/>
@@ -4643,21 +5419,7 @@
             <w:rPr>
               <w:i/>
             </w:rPr>
-            <w:t xml:space="preserve">Implementierung eines Statistiktools zur Auswertung von </w:t>
-          </w:r>
-          <w:proofErr w:type="spellStart"/>
-          <w:r>
-            <w:rPr>
-              <w:i/>
-            </w:rPr>
-            <w:t>Deployments</w:t>
-          </w:r>
-          <w:proofErr w:type="spellEnd"/>
-          <w:r>
-            <w:rPr>
-              <w:i/>
-            </w:rPr>
-            <w:t xml:space="preserve"> in der Bayer AG</w:t>
+            <w:t>Lösung des TSP Problems mittels Ameisensystemen</w:t>
           </w:r>
           <w:r>
             <w:rPr>
@@ -4684,7 +5446,7 @@
         <w:noProof/>
       </w:rPr>
       <w:drawing>
-        <wp:anchor distT="0" distB="0" distL="114300" distR="114300" simplePos="0" relativeHeight="251657728" behindDoc="0" locked="0" layoutInCell="0" allowOverlap="1" wp14:anchorId="3FC7E558" wp14:editId="72B649DE">
+        <wp:anchor distT="0" distB="0" distL="114300" distR="114300" simplePos="0" relativeHeight="251657728" behindDoc="0" locked="0" layoutInCell="0" allowOverlap="1" wp14:anchorId="61966E31" wp14:editId="630E399F">
           <wp:simplePos x="0" y="0"/>
           <wp:positionH relativeFrom="margin">
             <wp:posOffset>-133350</wp:posOffset>
@@ -4771,12 +5533,10 @@
       <w:alias w:val="Titel"/>
       <w:tag w:val=""/>
       <w:id w:val="699363992"/>
-      <w:placeholder>
-        <w:docPart w:val="5C08AF3C5B784644978BC5DF0CC2F4C9"/>
-      </w:placeholder>
       <w:dataBinding w:prefixMappings="xmlns:ns0='http://purl.org/dc/elements/1.1/' xmlns:ns1='http://schemas.openxmlformats.org/package/2006/metadata/core-properties' " w:xpath="/ns1:coreProperties[1]/ns0:title[1]" w:storeItemID="{6C3C8BC8-F283-45AE-878A-BAB7291924A1}"/>
       <w:text/>
     </w:sdtPr>
+    <w:sdtEndPr/>
     <w:sdtContent>
       <w:p>
         <w:pPr>
@@ -5370,6 +6130,119 @@
     </w:lvl>
   </w:abstractNum>
   <w:abstractNum w:abstractNumId="6">
+    <w:nsid w:val="119C30BB"/>
+    <w:multiLevelType w:val="hybridMultilevel"/>
+    <w:tmpl w:val="44E8D788"/>
+    <w:lvl w:ilvl="0" w:tplc="04070001">
+      <w:start w:val="1"/>
+      <w:numFmt w:val="bullet"/>
+      <w:lvlText w:val=""/>
+      <w:lvlJc w:val="left"/>
+      <w:pPr>
+        <w:ind w:left="720" w:hanging="360"/>
+      </w:pPr>
+      <w:rPr>
+        <w:rFonts w:ascii="Symbol" w:hAnsi="Symbol" w:hint="default"/>
+      </w:rPr>
+    </w:lvl>
+    <w:lvl w:ilvl="1" w:tplc="04070003">
+      <w:start w:val="1"/>
+      <w:numFmt w:val="bullet"/>
+      <w:lvlText w:val="o"/>
+      <w:lvlJc w:val="left"/>
+      <w:pPr>
+        <w:ind w:left="1440" w:hanging="360"/>
+      </w:pPr>
+      <w:rPr>
+        <w:rFonts w:ascii="Courier New" w:hAnsi="Courier New" w:cs="Courier New" w:hint="default"/>
+      </w:rPr>
+    </w:lvl>
+    <w:lvl w:ilvl="2" w:tplc="04070005" w:tentative="1">
+      <w:start w:val="1"/>
+      <w:numFmt w:val="bullet"/>
+      <w:lvlText w:val=""/>
+      <w:lvlJc w:val="left"/>
+      <w:pPr>
+        <w:ind w:left="2160" w:hanging="360"/>
+      </w:pPr>
+      <w:rPr>
+        <w:rFonts w:ascii="Wingdings" w:hAnsi="Wingdings" w:hint="default"/>
+      </w:rPr>
+    </w:lvl>
+    <w:lvl w:ilvl="3" w:tplc="04070001" w:tentative="1">
+      <w:start w:val="1"/>
+      <w:numFmt w:val="bullet"/>
+      <w:lvlText w:val=""/>
+      <w:lvlJc w:val="left"/>
+      <w:pPr>
+        <w:ind w:left="2880" w:hanging="360"/>
+      </w:pPr>
+      <w:rPr>
+        <w:rFonts w:ascii="Symbol" w:hAnsi="Symbol" w:hint="default"/>
+      </w:rPr>
+    </w:lvl>
+    <w:lvl w:ilvl="4" w:tplc="04070003" w:tentative="1">
+      <w:start w:val="1"/>
+      <w:numFmt w:val="bullet"/>
+      <w:lvlText w:val="o"/>
+      <w:lvlJc w:val="left"/>
+      <w:pPr>
+        <w:ind w:left="3600" w:hanging="360"/>
+      </w:pPr>
+      <w:rPr>
+        <w:rFonts w:ascii="Courier New" w:hAnsi="Courier New" w:cs="Courier New" w:hint="default"/>
+      </w:rPr>
+    </w:lvl>
+    <w:lvl w:ilvl="5" w:tplc="04070005" w:tentative="1">
+      <w:start w:val="1"/>
+      <w:numFmt w:val="bullet"/>
+      <w:lvlText w:val=""/>
+      <w:lvlJc w:val="left"/>
+      <w:pPr>
+        <w:ind w:left="4320" w:hanging="360"/>
+      </w:pPr>
+      <w:rPr>
+        <w:rFonts w:ascii="Wingdings" w:hAnsi="Wingdings" w:hint="default"/>
+      </w:rPr>
+    </w:lvl>
+    <w:lvl w:ilvl="6" w:tplc="04070001" w:tentative="1">
+      <w:start w:val="1"/>
+      <w:numFmt w:val="bullet"/>
+      <w:lvlText w:val=""/>
+      <w:lvlJc w:val="left"/>
+      <w:pPr>
+        <w:ind w:left="5040" w:hanging="360"/>
+      </w:pPr>
+      <w:rPr>
+        <w:rFonts w:ascii="Symbol" w:hAnsi="Symbol" w:hint="default"/>
+      </w:rPr>
+    </w:lvl>
+    <w:lvl w:ilvl="7" w:tplc="04070003" w:tentative="1">
+      <w:start w:val="1"/>
+      <w:numFmt w:val="bullet"/>
+      <w:lvlText w:val="o"/>
+      <w:lvlJc w:val="left"/>
+      <w:pPr>
+        <w:ind w:left="5760" w:hanging="360"/>
+      </w:pPr>
+      <w:rPr>
+        <w:rFonts w:ascii="Courier New" w:hAnsi="Courier New" w:cs="Courier New" w:hint="default"/>
+      </w:rPr>
+    </w:lvl>
+    <w:lvl w:ilvl="8" w:tplc="04070005" w:tentative="1">
+      <w:start w:val="1"/>
+      <w:numFmt w:val="bullet"/>
+      <w:lvlText w:val=""/>
+      <w:lvlJc w:val="left"/>
+      <w:pPr>
+        <w:ind w:left="6480" w:hanging="360"/>
+      </w:pPr>
+      <w:rPr>
+        <w:rFonts w:ascii="Wingdings" w:hAnsi="Wingdings" w:hint="default"/>
+      </w:rPr>
+    </w:lvl>
+  </w:abstractNum>
+  <w:abstractNum w:abstractNumId="7">
     <w:nsid w:val="15726383"/>
     <w:multiLevelType w:val="hybridMultilevel"/>
     <w:tmpl w:val="BD82B65C"/>
@@ -5482,7 +6355,7 @@
       </w:pPr>
     </w:lvl>
   </w:abstractNum>
-  <w:abstractNum w:abstractNumId="7">
+  <w:abstractNum w:abstractNumId="8">
     <w:nsid w:val="1BAE1359"/>
     <w:multiLevelType w:val="multilevel"/>
     <w:tmpl w:val="3BCA2320"/>
@@ -5571,7 +6444,7 @@
       </w:pPr>
     </w:lvl>
   </w:abstractNum>
-  <w:abstractNum w:abstractNumId="8">
+  <w:abstractNum w:abstractNumId="9">
     <w:nsid w:val="1CD542EE"/>
     <w:multiLevelType w:val="multilevel"/>
     <w:tmpl w:val="36DE4888"/>
@@ -5660,7 +6533,7 @@
       </w:pPr>
     </w:lvl>
   </w:abstractNum>
-  <w:abstractNum w:abstractNumId="9">
+  <w:abstractNum w:abstractNumId="10">
     <w:nsid w:val="1E1F3D05"/>
     <w:multiLevelType w:val="multilevel"/>
     <w:tmpl w:val="2F180044"/>
@@ -5809,7 +6682,7 @@
       </w:rPr>
     </w:lvl>
   </w:abstractNum>
-  <w:abstractNum w:abstractNumId="10">
+  <w:abstractNum w:abstractNumId="11">
     <w:nsid w:val="206027A4"/>
     <w:multiLevelType w:val="hybridMultilevel"/>
     <w:tmpl w:val="27A65C50"/>
@@ -5922,7 +6795,7 @@
       </w:pPr>
     </w:lvl>
   </w:abstractNum>
-  <w:abstractNum w:abstractNumId="11">
+  <w:abstractNum w:abstractNumId="12">
     <w:nsid w:val="22997862"/>
     <w:multiLevelType w:val="hybridMultilevel"/>
     <w:tmpl w:val="67C68604"/>
@@ -6035,7 +6908,7 @@
       </w:pPr>
     </w:lvl>
   </w:abstractNum>
-  <w:abstractNum w:abstractNumId="12">
+  <w:abstractNum w:abstractNumId="13">
     <w:nsid w:val="23361697"/>
     <w:multiLevelType w:val="hybridMultilevel"/>
     <w:tmpl w:val="54B2A3F2"/>
@@ -6151,7 +7024,7 @@
       </w:pPr>
     </w:lvl>
   </w:abstractNum>
-  <w:abstractNum w:abstractNumId="13">
+  <w:abstractNum w:abstractNumId="14">
     <w:nsid w:val="236B69BC"/>
     <w:multiLevelType w:val="hybridMultilevel"/>
     <w:tmpl w:val="DA8CAE6E"/>
@@ -6264,7 +7137,7 @@
       </w:pPr>
     </w:lvl>
   </w:abstractNum>
-  <w:abstractNum w:abstractNumId="14">
+  <w:abstractNum w:abstractNumId="15">
     <w:nsid w:val="28614BC3"/>
     <w:multiLevelType w:val="hybridMultilevel"/>
     <w:tmpl w:val="034A8A0C"/>
@@ -6380,7 +7253,96 @@
       </w:pPr>
     </w:lvl>
   </w:abstractNum>
-  <w:abstractNum w:abstractNumId="15">
+  <w:abstractNum w:abstractNumId="16">
+    <w:nsid w:val="2F6566D0"/>
+    <w:multiLevelType w:val="hybridMultilevel"/>
+    <w:tmpl w:val="029EA70A"/>
+    <w:lvl w:ilvl="0" w:tplc="0407000F">
+      <w:start w:val="1"/>
+      <w:numFmt w:val="decimal"/>
+      <w:lvlText w:val="%1."/>
+      <w:lvlJc w:val="left"/>
+      <w:pPr>
+        <w:ind w:left="720" w:hanging="360"/>
+      </w:pPr>
+      <w:rPr>
+        <w:rFonts w:hint="default"/>
+      </w:rPr>
+    </w:lvl>
+    <w:lvl w:ilvl="1" w:tplc="0407000F">
+      <w:start w:val="1"/>
+      <w:numFmt w:val="decimal"/>
+      <w:lvlText w:val="%2."/>
+      <w:lvlJc w:val="left"/>
+      <w:pPr>
+        <w:ind w:left="1440" w:hanging="360"/>
+      </w:pPr>
+    </w:lvl>
+    <w:lvl w:ilvl="2" w:tplc="0407001B" w:tentative="1">
+      <w:start w:val="1"/>
+      <w:numFmt w:val="lowerRoman"/>
+      <w:lvlText w:val="%3."/>
+      <w:lvlJc w:val="right"/>
+      <w:pPr>
+        <w:ind w:left="2160" w:hanging="180"/>
+      </w:pPr>
+    </w:lvl>
+    <w:lvl w:ilvl="3" w:tplc="0407000F" w:tentative="1">
+      <w:start w:val="1"/>
+      <w:numFmt w:val="decimal"/>
+      <w:lvlText w:val="%4."/>
+      <w:lvlJc w:val="left"/>
+      <w:pPr>
+        <w:ind w:left="2880" w:hanging="360"/>
+      </w:pPr>
+    </w:lvl>
+    <w:lvl w:ilvl="4" w:tplc="04070019" w:tentative="1">
+      <w:start w:val="1"/>
+      <w:numFmt w:val="lowerLetter"/>
+      <w:lvlText w:val="%5."/>
+      <w:lvlJc w:val="left"/>
+      <w:pPr>
+        <w:ind w:left="3600" w:hanging="360"/>
+      </w:pPr>
+    </w:lvl>
+    <w:lvl w:ilvl="5" w:tplc="0407001B" w:tentative="1">
+      <w:start w:val="1"/>
+      <w:numFmt w:val="lowerRoman"/>
+      <w:lvlText w:val="%6."/>
+      <w:lvlJc w:val="right"/>
+      <w:pPr>
+        <w:ind w:left="4320" w:hanging="180"/>
+      </w:pPr>
+    </w:lvl>
+    <w:lvl w:ilvl="6" w:tplc="0407000F" w:tentative="1">
+      <w:start w:val="1"/>
+      <w:numFmt w:val="decimal"/>
+      <w:lvlText w:val="%7."/>
+      <w:lvlJc w:val="left"/>
+      <w:pPr>
+        <w:ind w:left="5040" w:hanging="360"/>
+      </w:pPr>
+    </w:lvl>
+    <w:lvl w:ilvl="7" w:tplc="04070019" w:tentative="1">
+      <w:start w:val="1"/>
+      <w:numFmt w:val="lowerLetter"/>
+      <w:lvlText w:val="%8."/>
+      <w:lvlJc w:val="left"/>
+      <w:pPr>
+        <w:ind w:left="5760" w:hanging="360"/>
+      </w:pPr>
+    </w:lvl>
+    <w:lvl w:ilvl="8" w:tplc="0407001B" w:tentative="1">
+      <w:start w:val="1"/>
+      <w:numFmt w:val="lowerRoman"/>
+      <w:lvlText w:val="%9."/>
+      <w:lvlJc w:val="right"/>
+      <w:pPr>
+        <w:ind w:left="6480" w:hanging="180"/>
+      </w:pPr>
+    </w:lvl>
+  </w:abstractNum>
+  <w:abstractNum w:abstractNumId="17">
     <w:nsid w:val="2F894C9C"/>
     <w:multiLevelType w:val="hybridMultilevel"/>
     <w:tmpl w:val="B7108B42"/>
@@ -6493,7 +7455,7 @@
       </w:pPr>
     </w:lvl>
   </w:abstractNum>
-  <w:abstractNum w:abstractNumId="16">
+  <w:abstractNum w:abstractNumId="18">
     <w:nsid w:val="2FAE7370"/>
     <w:multiLevelType w:val="multilevel"/>
     <w:tmpl w:val="0409001D"/>
@@ -6579,7 +7541,7 @@
       </w:pPr>
     </w:lvl>
   </w:abstractNum>
-  <w:abstractNum w:abstractNumId="17">
+  <w:abstractNum w:abstractNumId="19">
     <w:nsid w:val="2FBB53D3"/>
     <w:multiLevelType w:val="hybridMultilevel"/>
     <w:tmpl w:val="D8A256B8"/>
@@ -6692,7 +7654,7 @@
       </w:pPr>
     </w:lvl>
   </w:abstractNum>
-  <w:abstractNum w:abstractNumId="18">
+  <w:abstractNum w:abstractNumId="20">
     <w:nsid w:val="305851CF"/>
     <w:multiLevelType w:val="hybridMultilevel"/>
     <w:tmpl w:val="F8B49D2A"/>
@@ -6781,7 +7743,7 @@
       </w:pPr>
     </w:lvl>
   </w:abstractNum>
-  <w:abstractNum w:abstractNumId="19">
+  <w:abstractNum w:abstractNumId="21">
     <w:nsid w:val="30DF247F"/>
     <w:multiLevelType w:val="hybridMultilevel"/>
     <w:tmpl w:val="91DC146A"/>
@@ -6894,7 +7856,7 @@
       </w:pPr>
     </w:lvl>
   </w:abstractNum>
-  <w:abstractNum w:abstractNumId="20">
+  <w:abstractNum w:abstractNumId="22">
     <w:nsid w:val="381A025F"/>
     <w:multiLevelType w:val="hybridMultilevel"/>
     <w:tmpl w:val="3904A71E"/>
@@ -6980,7 +7942,120 @@
       </w:pPr>
     </w:lvl>
   </w:abstractNum>
-  <w:abstractNum w:abstractNumId="21">
+  <w:abstractNum w:abstractNumId="23">
+    <w:nsid w:val="39E13494"/>
+    <w:multiLevelType w:val="hybridMultilevel"/>
+    <w:tmpl w:val="91EEBA5E"/>
+    <w:lvl w:ilvl="0" w:tplc="04070001">
+      <w:start w:val="1"/>
+      <w:numFmt w:val="bullet"/>
+      <w:lvlText w:val=""/>
+      <w:lvlJc w:val="left"/>
+      <w:pPr>
+        <w:ind w:left="720" w:hanging="360"/>
+      </w:pPr>
+      <w:rPr>
+        <w:rFonts w:ascii="Symbol" w:hAnsi="Symbol" w:hint="default"/>
+      </w:rPr>
+    </w:lvl>
+    <w:lvl w:ilvl="1" w:tplc="04070003">
+      <w:start w:val="1"/>
+      <w:numFmt w:val="bullet"/>
+      <w:lvlText w:val="o"/>
+      <w:lvlJc w:val="left"/>
+      <w:pPr>
+        <w:ind w:left="1440" w:hanging="360"/>
+      </w:pPr>
+      <w:rPr>
+        <w:rFonts w:ascii="Courier New" w:hAnsi="Courier New" w:cs="Courier New" w:hint="default"/>
+      </w:rPr>
+    </w:lvl>
+    <w:lvl w:ilvl="2" w:tplc="04070005">
+      <w:start w:val="1"/>
+      <w:numFmt w:val="bullet"/>
+      <w:lvlText w:val=""/>
+      <w:lvlJc w:val="left"/>
+      <w:pPr>
+        <w:ind w:left="2160" w:hanging="360"/>
+      </w:pPr>
+      <w:rPr>
+        <w:rFonts w:ascii="Wingdings" w:hAnsi="Wingdings" w:hint="default"/>
+      </w:rPr>
+    </w:lvl>
+    <w:lvl w:ilvl="3" w:tplc="04070001" w:tentative="1">
+      <w:start w:val="1"/>
+      <w:numFmt w:val="bullet"/>
+      <w:lvlText w:val=""/>
+      <w:lvlJc w:val="left"/>
+      <w:pPr>
+        <w:ind w:left="2880" w:hanging="360"/>
+      </w:pPr>
+      <w:rPr>
+        <w:rFonts w:ascii="Symbol" w:hAnsi="Symbol" w:hint="default"/>
+      </w:rPr>
+    </w:lvl>
+    <w:lvl w:ilvl="4" w:tplc="04070003" w:tentative="1">
+      <w:start w:val="1"/>
+      <w:numFmt w:val="bullet"/>
+      <w:lvlText w:val="o"/>
+      <w:lvlJc w:val="left"/>
+      <w:pPr>
+        <w:ind w:left="3600" w:hanging="360"/>
+      </w:pPr>
+      <w:rPr>
+        <w:rFonts w:ascii="Courier New" w:hAnsi="Courier New" w:cs="Courier New" w:hint="default"/>
+      </w:rPr>
+    </w:lvl>
+    <w:lvl w:ilvl="5" w:tplc="04070005" w:tentative="1">
+      <w:start w:val="1"/>
+      <w:numFmt w:val="bullet"/>
+      <w:lvlText w:val=""/>
+      <w:lvlJc w:val="left"/>
+      <w:pPr>
+        <w:ind w:left="4320" w:hanging="360"/>
+      </w:pPr>
+      <w:rPr>
+        <w:rFonts w:ascii="Wingdings" w:hAnsi="Wingdings" w:hint="default"/>
+      </w:rPr>
+    </w:lvl>
+    <w:lvl w:ilvl="6" w:tplc="04070001" w:tentative="1">
+      <w:start w:val="1"/>
+      <w:numFmt w:val="bullet"/>
+      <w:lvlText w:val=""/>
+      <w:lvlJc w:val="left"/>
+      <w:pPr>
+        <w:ind w:left="5040" w:hanging="360"/>
+      </w:pPr>
+      <w:rPr>
+        <w:rFonts w:ascii="Symbol" w:hAnsi="Symbol" w:hint="default"/>
+      </w:rPr>
+    </w:lvl>
+    <w:lvl w:ilvl="7" w:tplc="04070003" w:tentative="1">
+      <w:start w:val="1"/>
+      <w:numFmt w:val="bullet"/>
+      <w:lvlText w:val="o"/>
+      <w:lvlJc w:val="left"/>
+      <w:pPr>
+        <w:ind w:left="5760" w:hanging="360"/>
+      </w:pPr>
+      <w:rPr>
+        <w:rFonts w:ascii="Courier New" w:hAnsi="Courier New" w:cs="Courier New" w:hint="default"/>
+      </w:rPr>
+    </w:lvl>
+    <w:lvl w:ilvl="8" w:tplc="04070005" w:tentative="1">
+      <w:start w:val="1"/>
+      <w:numFmt w:val="bullet"/>
+      <w:lvlText w:val=""/>
+      <w:lvlJc w:val="left"/>
+      <w:pPr>
+        <w:ind w:left="6480" w:hanging="360"/>
+      </w:pPr>
+      <w:rPr>
+        <w:rFonts w:ascii="Wingdings" w:hAnsi="Wingdings" w:hint="default"/>
+      </w:rPr>
+    </w:lvl>
+  </w:abstractNum>
+  <w:abstractNum w:abstractNumId="24">
     <w:nsid w:val="3DF821C4"/>
     <w:multiLevelType w:val="hybridMultilevel"/>
     <w:tmpl w:val="90C683BC"/>
@@ -7096,7 +8171,7 @@
       </w:pPr>
     </w:lvl>
   </w:abstractNum>
-  <w:abstractNum w:abstractNumId="22">
+  <w:abstractNum w:abstractNumId="25">
     <w:nsid w:val="435C666D"/>
     <w:multiLevelType w:val="hybridMultilevel"/>
     <w:tmpl w:val="36DE4888"/>
@@ -7185,7 +8260,7 @@
       </w:pPr>
     </w:lvl>
   </w:abstractNum>
-  <w:abstractNum w:abstractNumId="23">
+  <w:abstractNum w:abstractNumId="26">
     <w:nsid w:val="5C9E591F"/>
     <w:multiLevelType w:val="hybridMultilevel"/>
     <w:tmpl w:val="E648ECC6"/>
@@ -7299,7 +8374,233 @@
       </w:rPr>
     </w:lvl>
   </w:abstractNum>
-  <w:abstractNum w:abstractNumId="24">
+  <w:abstractNum w:abstractNumId="27">
+    <w:nsid w:val="5E6F0610"/>
+    <w:multiLevelType w:val="hybridMultilevel"/>
+    <w:tmpl w:val="9F04D05C"/>
+    <w:lvl w:ilvl="0" w:tplc="04070001">
+      <w:start w:val="1"/>
+      <w:numFmt w:val="bullet"/>
+      <w:lvlText w:val=""/>
+      <w:lvlJc w:val="left"/>
+      <w:pPr>
+        <w:ind w:left="720" w:hanging="360"/>
+      </w:pPr>
+      <w:rPr>
+        <w:rFonts w:ascii="Symbol" w:hAnsi="Symbol" w:hint="default"/>
+      </w:rPr>
+    </w:lvl>
+    <w:lvl w:ilvl="1" w:tplc="04070003">
+      <w:start w:val="1"/>
+      <w:numFmt w:val="bullet"/>
+      <w:lvlText w:val="o"/>
+      <w:lvlJc w:val="left"/>
+      <w:pPr>
+        <w:ind w:left="1440" w:hanging="360"/>
+      </w:pPr>
+      <w:rPr>
+        <w:rFonts w:ascii="Courier New" w:hAnsi="Courier New" w:cs="Courier New" w:hint="default"/>
+      </w:rPr>
+    </w:lvl>
+    <w:lvl w:ilvl="2" w:tplc="04070005">
+      <w:start w:val="1"/>
+      <w:numFmt w:val="bullet"/>
+      <w:lvlText w:val=""/>
+      <w:lvlJc w:val="left"/>
+      <w:pPr>
+        <w:ind w:left="2160" w:hanging="360"/>
+      </w:pPr>
+      <w:rPr>
+        <w:rFonts w:ascii="Wingdings" w:hAnsi="Wingdings" w:hint="default"/>
+      </w:rPr>
+    </w:lvl>
+    <w:lvl w:ilvl="3" w:tplc="04070001" w:tentative="1">
+      <w:start w:val="1"/>
+      <w:numFmt w:val="bullet"/>
+      <w:lvlText w:val=""/>
+      <w:lvlJc w:val="left"/>
+      <w:pPr>
+        <w:ind w:left="2880" w:hanging="360"/>
+      </w:pPr>
+      <w:rPr>
+        <w:rFonts w:ascii="Symbol" w:hAnsi="Symbol" w:hint="default"/>
+      </w:rPr>
+    </w:lvl>
+    <w:lvl w:ilvl="4" w:tplc="04070003" w:tentative="1">
+      <w:start w:val="1"/>
+      <w:numFmt w:val="bullet"/>
+      <w:lvlText w:val="o"/>
+      <w:lvlJc w:val="left"/>
+      <w:pPr>
+        <w:ind w:left="3600" w:hanging="360"/>
+      </w:pPr>
+      <w:rPr>
+        <w:rFonts w:ascii="Courier New" w:hAnsi="Courier New" w:cs="Courier New" w:hint="default"/>
+      </w:rPr>
+    </w:lvl>
+    <w:lvl w:ilvl="5" w:tplc="04070005" w:tentative="1">
+      <w:start w:val="1"/>
+      <w:numFmt w:val="bullet"/>
+      <w:lvlText w:val=""/>
+      <w:lvlJc w:val="left"/>
+      <w:pPr>
+        <w:ind w:left="4320" w:hanging="360"/>
+      </w:pPr>
+      <w:rPr>
+        <w:rFonts w:ascii="Wingdings" w:hAnsi="Wingdings" w:hint="default"/>
+      </w:rPr>
+    </w:lvl>
+    <w:lvl w:ilvl="6" w:tplc="04070001" w:tentative="1">
+      <w:start w:val="1"/>
+      <w:numFmt w:val="bullet"/>
+      <w:lvlText w:val=""/>
+      <w:lvlJc w:val="left"/>
+      <w:pPr>
+        <w:ind w:left="5040" w:hanging="360"/>
+      </w:pPr>
+      <w:rPr>
+        <w:rFonts w:ascii="Symbol" w:hAnsi="Symbol" w:hint="default"/>
+      </w:rPr>
+    </w:lvl>
+    <w:lvl w:ilvl="7" w:tplc="04070003" w:tentative="1">
+      <w:start w:val="1"/>
+      <w:numFmt w:val="bullet"/>
+      <w:lvlText w:val="o"/>
+      <w:lvlJc w:val="left"/>
+      <w:pPr>
+        <w:ind w:left="5760" w:hanging="360"/>
+      </w:pPr>
+      <w:rPr>
+        <w:rFonts w:ascii="Courier New" w:hAnsi="Courier New" w:cs="Courier New" w:hint="default"/>
+      </w:rPr>
+    </w:lvl>
+    <w:lvl w:ilvl="8" w:tplc="04070005" w:tentative="1">
+      <w:start w:val="1"/>
+      <w:numFmt w:val="bullet"/>
+      <w:lvlText w:val=""/>
+      <w:lvlJc w:val="left"/>
+      <w:pPr>
+        <w:ind w:left="6480" w:hanging="360"/>
+      </w:pPr>
+      <w:rPr>
+        <w:rFonts w:ascii="Wingdings" w:hAnsi="Wingdings" w:hint="default"/>
+      </w:rPr>
+    </w:lvl>
+  </w:abstractNum>
+  <w:abstractNum w:abstractNumId="28">
+    <w:nsid w:val="62981B43"/>
+    <w:multiLevelType w:val="multilevel"/>
+    <w:tmpl w:val="942E3972"/>
+    <w:lvl w:ilvl="0">
+      <w:start w:val="2"/>
+      <w:numFmt w:val="decimal"/>
+      <w:lvlText w:val="%1"/>
+      <w:lvlJc w:val="left"/>
+      <w:pPr>
+        <w:ind w:left="700" w:hanging="360"/>
+      </w:pPr>
+      <w:rPr>
+        <w:rFonts w:hint="default"/>
+      </w:rPr>
+    </w:lvl>
+    <w:lvl w:ilvl="1">
+      <w:start w:val="1"/>
+      <w:numFmt w:val="decimal"/>
+      <w:lvlText w:val="%1.%2"/>
+      <w:lvlJc w:val="left"/>
+      <w:pPr>
+        <w:ind w:left="1040" w:hanging="360"/>
+      </w:pPr>
+      <w:rPr>
+        <w:rFonts w:hint="default"/>
+      </w:rPr>
+    </w:lvl>
+    <w:lvl w:ilvl="2">
+      <w:start w:val="1"/>
+      <w:numFmt w:val="decimal"/>
+      <w:lvlText w:val="%1.%2.%3"/>
+      <w:lvlJc w:val="left"/>
+      <w:pPr>
+        <w:ind w:left="1740" w:hanging="720"/>
+      </w:pPr>
+      <w:rPr>
+        <w:rFonts w:hint="default"/>
+      </w:rPr>
+    </w:lvl>
+    <w:lvl w:ilvl="3">
+      <w:start w:val="1"/>
+      <w:numFmt w:val="decimal"/>
+      <w:lvlText w:val="%1.%2.%3.%4"/>
+      <w:lvlJc w:val="left"/>
+      <w:pPr>
+        <w:ind w:left="2440" w:hanging="1080"/>
+      </w:pPr>
+      <w:rPr>
+        <w:rFonts w:hint="default"/>
+      </w:rPr>
+    </w:lvl>
+    <w:lvl w:ilvl="4">
+      <w:start w:val="1"/>
+      <w:numFmt w:val="decimal"/>
+      <w:lvlText w:val="%1.%2.%3.%4.%5"/>
+      <w:lvlJc w:val="left"/>
+      <w:pPr>
+        <w:ind w:left="2780" w:hanging="1080"/>
+      </w:pPr>
+      <w:rPr>
+        <w:rFonts w:hint="default"/>
+      </w:rPr>
+    </w:lvl>
+    <w:lvl w:ilvl="5">
+      <w:start w:val="1"/>
+      <w:numFmt w:val="decimal"/>
+      <w:lvlText w:val="%1.%2.%3.%4.%5.%6"/>
+      <w:lvlJc w:val="left"/>
+      <w:pPr>
+        <w:ind w:left="3480" w:hanging="1440"/>
+      </w:pPr>
+      <w:rPr>
+        <w:rFonts w:hint="default"/>
+      </w:rPr>
+    </w:lvl>
+    <w:lvl w:ilvl="6">
+      <w:start w:val="1"/>
+      <w:numFmt w:val="decimal"/>
+      <w:lvlText w:val="%1.%2.%3.%4.%5.%6.%7"/>
+      <w:lvlJc w:val="left"/>
+      <w:pPr>
+        <w:ind w:left="3820" w:hanging="1440"/>
+      </w:pPr>
+      <w:rPr>
+        <w:rFonts w:hint="default"/>
+      </w:rPr>
+    </w:lvl>
+    <w:lvl w:ilvl="7">
+      <w:start w:val="1"/>
+      <w:numFmt w:val="decimal"/>
+      <w:lvlText w:val="%1.%2.%3.%4.%5.%6.%7.%8"/>
+      <w:lvlJc w:val="left"/>
+      <w:pPr>
+        <w:ind w:left="4520" w:hanging="1800"/>
+      </w:pPr>
+      <w:rPr>
+        <w:rFonts w:hint="default"/>
+      </w:rPr>
+    </w:lvl>
+    <w:lvl w:ilvl="8">
+      <w:start w:val="1"/>
+      <w:numFmt w:val="decimal"/>
+      <w:lvlText w:val="%1.%2.%3.%4.%5.%6.%7.%8.%9"/>
+      <w:lvlJc w:val="left"/>
+      <w:pPr>
+        <w:ind w:left="4860" w:hanging="1800"/>
+      </w:pPr>
+      <w:rPr>
+        <w:rFonts w:hint="default"/>
+      </w:rPr>
+    </w:lvl>
+  </w:abstractNum>
+  <w:abstractNum w:abstractNumId="29">
     <w:nsid w:val="6CD2141F"/>
     <w:multiLevelType w:val="hybridMultilevel"/>
     <w:tmpl w:val="24B45AC2"/>
@@ -7389,46 +8690,46 @@
     </w:lvl>
   </w:abstractNum>
   <w:num w:numId="1">
-    <w:abstractNumId w:val="9"/>
+    <w:abstractNumId w:val="10"/>
   </w:num>
   <w:num w:numId="2">
-    <w:abstractNumId w:val="6"/>
+    <w:abstractNumId w:val="7"/>
   </w:num>
   <w:num w:numId="3">
     <w:abstractNumId w:val="4"/>
   </w:num>
   <w:num w:numId="4">
-    <w:abstractNumId w:val="13"/>
+    <w:abstractNumId w:val="14"/>
   </w:num>
   <w:num w:numId="5">
-    <w:abstractNumId w:val="10"/>
+    <w:abstractNumId w:val="11"/>
   </w:num>
   <w:num w:numId="6">
     <w:abstractNumId w:val="2"/>
   </w:num>
   <w:num w:numId="7">
-    <w:abstractNumId w:val="19"/>
+    <w:abstractNumId w:val="21"/>
   </w:num>
   <w:num w:numId="8">
     <w:abstractNumId w:val="3"/>
   </w:num>
   <w:num w:numId="9">
-    <w:abstractNumId w:val="14"/>
+    <w:abstractNumId w:val="15"/>
   </w:num>
   <w:num w:numId="10">
-    <w:abstractNumId w:val="21"/>
+    <w:abstractNumId w:val="24"/>
   </w:num>
   <w:num w:numId="11">
-    <w:abstractNumId w:val="12"/>
+    <w:abstractNumId w:val="13"/>
   </w:num>
   <w:num w:numId="12">
-    <w:abstractNumId w:val="15"/>
+    <w:abstractNumId w:val="17"/>
   </w:num>
   <w:num w:numId="13">
-    <w:abstractNumId w:val="17"/>
+    <w:abstractNumId w:val="19"/>
   </w:num>
   <w:num w:numId="14">
-    <w:abstractNumId w:val="11"/>
+    <w:abstractNumId w:val="12"/>
   </w:num>
   <w:num w:numId="15">
     <w:abstractNumId w:val="1"/>
@@ -7437,31 +8738,46 @@
     <w:abstractNumId w:val="0"/>
   </w:num>
   <w:num w:numId="17">
-    <w:abstractNumId w:val="22"/>
+    <w:abstractNumId w:val="25"/>
   </w:num>
   <w:num w:numId="18">
+    <w:abstractNumId w:val="9"/>
+  </w:num>
+  <w:num w:numId="19">
     <w:abstractNumId w:val="8"/>
   </w:num>
-  <w:num w:numId="19">
-    <w:abstractNumId w:val="7"/>
-  </w:num>
   <w:num w:numId="20">
-    <w:abstractNumId w:val="18"/>
+    <w:abstractNumId w:val="20"/>
   </w:num>
   <w:num w:numId="21">
     <w:abstractNumId w:val="5"/>
   </w:num>
   <w:num w:numId="22">
-    <w:abstractNumId w:val="20"/>
+    <w:abstractNumId w:val="22"/>
   </w:num>
   <w:num w:numId="23">
+    <w:abstractNumId w:val="18"/>
+  </w:num>
+  <w:num w:numId="24">
+    <w:abstractNumId w:val="26"/>
+  </w:num>
+  <w:num w:numId="25">
+    <w:abstractNumId w:val="29"/>
+  </w:num>
+  <w:num w:numId="26">
+    <w:abstractNumId w:val="28"/>
+  </w:num>
+  <w:num w:numId="27">
     <w:abstractNumId w:val="16"/>
   </w:num>
-  <w:num w:numId="24">
+  <w:num w:numId="28">
     <w:abstractNumId w:val="23"/>
   </w:num>
-  <w:num w:numId="25">
-    <w:abstractNumId w:val="24"/>
+  <w:num w:numId="29">
+    <w:abstractNumId w:val="27"/>
+  </w:num>
+  <w:num w:numId="30">
+    <w:abstractNumId w:val="6"/>
   </w:num>
   <w:numIdMacAtCleanup w:val="1"/>
 </w:numbering>
@@ -7807,7 +9123,6 @@
   <w:style w:type="character" w:default="1" w:styleId="Absatz-Standardschriftart">
     <w:name w:val="Default Paragraph Font"/>
     <w:uiPriority w:val="1"/>
-    <w:semiHidden/>
     <w:unhideWhenUsed/>
   </w:style>
   <w:style w:type="table" w:default="1" w:styleId="NormaleTabelle">
@@ -8982,7 +10297,6 @@
   <w:style w:type="character" w:default="1" w:styleId="Absatz-Standardschriftart">
     <w:name w:val="Default Paragraph Font"/>
     <w:uiPriority w:val="1"/>
-    <w:semiHidden/>
     <w:unhideWhenUsed/>
   </w:style>
   <w:style w:type="table" w:default="1" w:styleId="NormaleTabelle">
@@ -9820,32 +11134,6 @@
 <file path=word/glossary/document.xml><?xml version="1.0" encoding="utf-8"?>
 <w:glossaryDocument xmlns:wpc="http://schemas.microsoft.com/office/word/2010/wordprocessingCanvas" xmlns:mc="http://schemas.openxmlformats.org/markup-compatibility/2006" xmlns:o="urn:schemas-microsoft-com:office:office" xmlns:r="http://schemas.openxmlformats.org/officeDocument/2006/relationships" xmlns:m="http://schemas.openxmlformats.org/officeDocument/2006/math" xmlns:v="urn:schemas-microsoft-com:vml" xmlns:wp14="http://schemas.microsoft.com/office/word/2010/wordprocessingDrawing" xmlns:wp="http://schemas.openxmlformats.org/drawingml/2006/wordprocessingDrawing" xmlns:w10="urn:schemas-microsoft-com:office:word" xmlns:w="http://schemas.openxmlformats.org/wordprocessingml/2006/main" xmlns:w14="http://schemas.microsoft.com/office/word/2010/wordml" xmlns:wpg="http://schemas.microsoft.com/office/word/2010/wordprocessingGroup" xmlns:wpi="http://schemas.microsoft.com/office/word/2010/wordprocessingInk" xmlns:wne="http://schemas.microsoft.com/office/word/2006/wordml" xmlns:wps="http://schemas.microsoft.com/office/word/2010/wordprocessingShape" mc:Ignorable="w14 wp14">
   <w:docParts>
-    <w:docPart>
-      <w:docPartPr>
-        <w:name w:val="53137C37FF20495FB836161B73BBFF25"/>
-        <w:category>
-          <w:name w:val="Allgemein"/>
-          <w:gallery w:val="placeholder"/>
-        </w:category>
-        <w:types>
-          <w:type w:val="bbPlcHdr"/>
-        </w:types>
-        <w:behaviors>
-          <w:behavior w:val="content"/>
-        </w:behaviors>
-        <w:guid w:val="{516A9EFF-8FCB-47AB-A962-DAD057DBEDC4}"/>
-      </w:docPartPr>
-      <w:docPartBody>
-        <w:p>
-          <w:r>
-            <w:rPr>
-              <w:rStyle w:val="Platzhaltertext"/>
-            </w:rPr>
-            <w:t>[Autor]</w:t>
-          </w:r>
-        </w:p>
-      </w:docPartBody>
-    </w:docPart>
     <w:docPart>
       <w:docPartPr>
         <w:name w:val="67EF389DE2684F2AB50437992DFB3BE0"/>
@@ -9918,19 +11206,19 @@
     <w:pitch w:val="variable"/>
     <w:sig w:usb0="E0002AFF" w:usb1="C0007841" w:usb2="00000009" w:usb3="00000000" w:csb0="000001FF" w:csb1="00000000"/>
   </w:font>
+  <w:font w:name="Courier New">
+    <w:panose1 w:val="02070309020205020404"/>
+    <w:charset w:val="00"/>
+    <w:family w:val="modern"/>
+    <w:pitch w:val="fixed"/>
+    <w:sig w:usb0="E0002AFF" w:usb1="C0007843" w:usb2="00000009" w:usb3="00000000" w:csb0="000001FF" w:csb1="00000000"/>
+  </w:font>
   <w:font w:name="Wingdings">
     <w:panose1 w:val="05000000000000000000"/>
     <w:charset w:val="02"/>
     <w:family w:val="auto"/>
     <w:pitch w:val="variable"/>
     <w:sig w:usb0="00000000" w:usb1="10000000" w:usb2="00000000" w:usb3="00000000" w:csb0="80000000" w:csb1="00000000"/>
-  </w:font>
-  <w:font w:name="Courier New">
-    <w:panose1 w:val="02070309020205020404"/>
-    <w:charset w:val="00"/>
-    <w:family w:val="modern"/>
-    <w:pitch w:val="fixed"/>
-    <w:sig w:usb0="E0002AFF" w:usb1="C0007843" w:usb2="00000009" w:usb3="00000000" w:csb0="000001FF" w:csb1="00000000"/>
   </w:font>
   <w:font w:name="Helvetica">
     <w:panose1 w:val="020B0604020202020204"/>
@@ -9950,9 +11238,8 @@
     <w:panose1 w:val="020B0604030504040204"/>
     <w:charset w:val="00"/>
     <w:family w:val="swiss"/>
-    <w:notTrueType/>
     <w:pitch w:val="variable"/>
-    <w:sig w:usb0="00000003" w:usb1="00000000" w:usb2="00000000" w:usb3="00000000" w:csb0="00000001" w:csb1="00000000"/>
+    <w:sig w:usb0="E1002EFF" w:usb1="C000605B" w:usb2="00000029" w:usb3="00000000" w:csb0="000101FF" w:csb1="00000000"/>
   </w:font>
   <w:font w:name="Cambria">
     <w:panose1 w:val="02040503050406030204"/>
@@ -9986,7 +11273,9 @@
   </w:compat>
   <w:rsids>
     <w:rsidRoot w:val="00A73E60"/>
+    <w:rsid w:val="00686BA0"/>
     <w:rsid w:val="00A73E60"/>
+    <w:rsid w:val="00BA7C70"/>
     <w:rsid w:val="00CF0017"/>
     <w:rsid w:val="00D05E9F"/>
     <w:rsid w:val="00E75021"/>
@@ -10743,7 +12032,7 @@
 </file>
 
 <file path=customXml/itemProps2.xml><?xml version="1.0" encoding="utf-8"?>
-<ds:datastoreItem xmlns:ds="http://schemas.openxmlformats.org/officeDocument/2006/customXml" ds:itemID="{00BC97D8-CCF7-47C3-83CE-0E45F103602B}">
+<ds:datastoreItem xmlns:ds="http://schemas.openxmlformats.org/officeDocument/2006/customXml" ds:itemID="{1D792F14-A3A0-4F2A-901B-58F2B0C1421C}">
   <ds:schemaRefs>
     <ds:schemaRef ds:uri="http://schemas.openxmlformats.org/officeDocument/2006/bibliography"/>
   </ds:schemaRefs>

</xml_diff>

<commit_message>
- Rechtschreibkorrektur an TSP_Doku.docx vorgenommen
</commit_message>
<xml_diff>
--- a/TSP_Doku.docx
+++ b/TSP_Doku.docx
@@ -198,45 +198,8 @@
                   <w:jc w:val="left"/>
                 </w:pPr>
                 <w:r>
-                  <w:t xml:space="preserve">Alexander </w:t>
+                  <w:t>Alexander Salzer;Felix Wiederschein;Philipp Thomas;Tobias Schlufter;Christian Mrosk</w:t>
                 </w:r>
-                <w:proofErr w:type="spellStart"/>
-                <w:r>
-                  <w:t>Salzer;Felix</w:t>
-                </w:r>
-                <w:proofErr w:type="spellEnd"/>
-                <w:r>
-                  <w:t xml:space="preserve"> </w:t>
-                </w:r>
-                <w:proofErr w:type="spellStart"/>
-                <w:r>
-                  <w:t>Wiederschein;Philipp</w:t>
-                </w:r>
-                <w:proofErr w:type="spellEnd"/>
-                <w:r>
-                  <w:t xml:space="preserve"> </w:t>
-                </w:r>
-                <w:proofErr w:type="spellStart"/>
-                <w:r>
-                  <w:t>Thomas;Tobias</w:t>
-                </w:r>
-                <w:proofErr w:type="spellEnd"/>
-                <w:r>
-                  <w:t xml:space="preserve"> </w:t>
-                </w:r>
-                <w:proofErr w:type="spellStart"/>
-                <w:r>
-                  <w:t>Schlufter;Christian</w:t>
-                </w:r>
-                <w:proofErr w:type="spellEnd"/>
-                <w:r>
-                  <w:t xml:space="preserve"> </w:t>
-                </w:r>
-                <w:proofErr w:type="spellStart"/>
-                <w:r>
-                  <w:t>Mrosk</w:t>
-                </w:r>
-                <w:proofErr w:type="spellEnd"/>
               </w:p>
             </w:sdtContent>
           </w:sdt>
@@ -589,39 +552,37 @@
           <w:rStyle w:val="Fett"/>
           <w:b w:val="0"/>
         </w:rPr>
-        <w:t xml:space="preserve">Im Rahmen des Moduls „Fachübergreifendes Labor (IT4111)“ wurde an den Informatik-Kurs des 3. Semesters der HWR Berlin die Aufgabe gestellt, das </w:t>
-      </w:r>
-      <w:proofErr w:type="spellStart"/>
+        <w:t>Im Rahmen des Moduls „Fachübergreifendes Labor (IT4111)“ wurde an den Informati</w:t>
+      </w:r>
       <w:r>
         <w:rPr>
           <w:rStyle w:val="Fett"/>
           <w:b w:val="0"/>
         </w:rPr>
-        <w:t>Traveling</w:t>
-      </w:r>
-      <w:proofErr w:type="spellEnd"/>
+        <w:t>k-Kurs des 3. Semesters der HWR-</w:t>
+      </w:r>
+      <w:bookmarkStart w:id="1" w:name="_GoBack"/>
+      <w:bookmarkEnd w:id="1"/>
       <w:r>
         <w:rPr>
           <w:rStyle w:val="Fett"/>
           <w:b w:val="0"/>
         </w:rPr>
-        <w:t>-</w:t>
-      </w:r>
-      <w:proofErr w:type="spellStart"/>
+        <w:t>Berlin die Aufgabe gestellt, das Trave</w:t>
+      </w:r>
       <w:r>
         <w:rPr>
           <w:rStyle w:val="Fett"/>
           <w:b w:val="0"/>
         </w:rPr>
-        <w:t>Salesman</w:t>
-      </w:r>
-      <w:proofErr w:type="spellEnd"/>
+        <w:t>l</w:t>
+      </w:r>
       <w:r>
         <w:rPr>
           <w:rStyle w:val="Fett"/>
           <w:b w:val="0"/>
         </w:rPr>
-        <w:t>-Problem mithilfe von Ameisensystemen unter Anwendung von XP-Techniken zu lösen.</w:t>
+        <w:t>ling-Salesman-Problem mithilfe von Ameisensystemen unter Anwendung von XP-Techniken zu lösen.</w:t>
       </w:r>
     </w:p>
     <w:p>
@@ -636,39 +597,36 @@
           <w:rStyle w:val="Fett"/>
           <w:b w:val="0"/>
         </w:rPr>
-        <w:t xml:space="preserve">In der folgenden Dokumentation wird zunächst eine Einführung in das </w:t>
-      </w:r>
-      <w:proofErr w:type="spellStart"/>
+        <w:t>In der folgenden Dokumentation wird zunächst eine Einführung in das Travel</w:t>
+      </w:r>
       <w:r>
         <w:rPr>
           <w:rStyle w:val="Fett"/>
           <w:b w:val="0"/>
         </w:rPr>
-        <w:t>Traveling</w:t>
-      </w:r>
-      <w:proofErr w:type="spellEnd"/>
+        <w:t>l</w:t>
+      </w:r>
       <w:r>
         <w:rPr>
           <w:rStyle w:val="Fett"/>
           <w:b w:val="0"/>
         </w:rPr>
-        <w:t>-</w:t>
-      </w:r>
-      <w:proofErr w:type="spellStart"/>
-      <w:r>
+        <w:t>ing-Salesman-Problem, Ameisensysteme sowie die agile Softwareentwicklung gegeben.</w:t>
+      </w:r>
+    </w:p>
+    <w:p>
+      <w:pPr>
         <w:rPr>
           <w:rStyle w:val="Fett"/>
           <w:b w:val="0"/>
         </w:rPr>
-        <w:t>Salesman</w:t>
-      </w:r>
-      <w:proofErr w:type="spellEnd"/>
+      </w:pPr>
       <w:r>
         <w:rPr>
           <w:rStyle w:val="Fett"/>
           <w:b w:val="0"/>
         </w:rPr>
-        <w:t>-Problem, Ameisensysteme sowie die agile Softwareentwicklung gegeben.</w:t>
+        <w:t>Weiterhin wird auf die durchgeführten Arbeiten zur Lösung der Problemstellung sowie die verwendeten XP Techniken detaillierter eingegangen.</w:t>
       </w:r>
     </w:p>
     <w:p>
@@ -683,39 +641,24 @@
           <w:rStyle w:val="Fett"/>
           <w:b w:val="0"/>
         </w:rPr>
-        <w:t>Weiterhin wird auf die durchgeführten Arbeiten zur Lösung der Problemstellung sowie die verwendeten XP Techniken detaillierter eingegangen.</w:t>
+        <w:t>Abschließend zieht die Gruppe ein Fazit über den Verlauf des Projektes und gibt einen Ausblick in Bezug auf eventuelle Verbesserungsmöglichkeiten des Programmes.</w:t>
       </w:r>
     </w:p>
     <w:p>
-      <w:pPr>
-        <w:rPr>
-          <w:rStyle w:val="Fett"/>
-          <w:b w:val="0"/>
-        </w:rPr>
-      </w:pPr>
-      <w:r>
-        <w:rPr>
-          <w:rStyle w:val="Fett"/>
-          <w:b w:val="0"/>
-        </w:rPr>
-        <w:t>Abschließend zieht die Gruppe ein Fazit über den Verlauf des Projektes und gibt einen Ausblick in Bezug auf eventuelle Verbesserungsmöglichkeiten des Programmes.</w:t>
+      <w:r>
+        <w:br w:type="page"/>
       </w:r>
     </w:p>
     <w:p>
-      <w:r>
-        <w:br w:type="page"/>
-      </w:r>
-    </w:p>
-    <w:p>
       <w:pPr>
         <w:pStyle w:val="berschrift1"/>
       </w:pPr>
-      <w:bookmarkStart w:id="1" w:name="_Toc307505568"/>
+      <w:bookmarkStart w:id="2" w:name="_Toc307505568"/>
       <w:r>
         <w:lastRenderedPageBreak/>
         <w:t>Inhaltsverzeichnis</w:t>
       </w:r>
-      <w:bookmarkEnd w:id="1"/>
+      <w:bookmarkEnd w:id="2"/>
     </w:p>
     <w:sdt>
       <w:sdtPr>
@@ -3066,11 +3009,11 @@
       <w:pPr>
         <w:pStyle w:val="berschrift1"/>
       </w:pPr>
-      <w:bookmarkStart w:id="2" w:name="_Toc307505569"/>
+      <w:bookmarkStart w:id="3" w:name="_Toc307505569"/>
       <w:r>
         <w:t>Abkürzungsverzeichnis</w:t>
       </w:r>
-      <w:bookmarkEnd w:id="2"/>
+      <w:bookmarkEnd w:id="3"/>
     </w:p>
     <w:p>
       <w:pPr>
@@ -3102,35 +3045,7 @@
           <w:rFonts w:cs="Helvetica"/>
         </w:rPr>
         <w:tab/>
-        <w:t xml:space="preserve">= </w:t>
-      </w:r>
-      <w:proofErr w:type="spellStart"/>
-      <w:r>
-        <w:rPr>
-          <w:rFonts w:cs="Helvetica"/>
-        </w:rPr>
-        <w:t>Travelling</w:t>
-      </w:r>
-      <w:proofErr w:type="spellEnd"/>
-      <w:r>
-        <w:rPr>
-          <w:rFonts w:cs="Helvetica"/>
-        </w:rPr>
-        <w:t xml:space="preserve"> </w:t>
-      </w:r>
-      <w:proofErr w:type="spellStart"/>
-      <w:r>
-        <w:rPr>
-          <w:rFonts w:cs="Helvetica"/>
-        </w:rPr>
-        <w:t>Salesman</w:t>
-      </w:r>
-      <w:proofErr w:type="spellEnd"/>
-      <w:r>
-        <w:rPr>
-          <w:rFonts w:cs="Helvetica"/>
-        </w:rPr>
-        <w:t xml:space="preserve"> Problem</w:t>
+        <w:t>= Travelling Salesman Problem</w:t>
       </w:r>
     </w:p>
     <w:p>
@@ -3173,11 +3088,11 @@
       <w:pPr>
         <w:pStyle w:val="berschrift1"/>
       </w:pPr>
-      <w:bookmarkStart w:id="3" w:name="_Toc307505570"/>
+      <w:bookmarkStart w:id="4" w:name="_Toc307505570"/>
       <w:r>
         <w:t>Glossar</w:t>
       </w:r>
-      <w:bookmarkEnd w:id="3"/>
+      <w:bookmarkEnd w:id="4"/>
     </w:p>
     <w:p/>
     <w:p>
@@ -3387,11 +3302,11 @@
       <w:pPr>
         <w:pStyle w:val="berschrift1"/>
       </w:pPr>
-      <w:bookmarkStart w:id="4" w:name="_Toc307505571"/>
+      <w:bookmarkStart w:id="5" w:name="_Toc307505571"/>
       <w:r>
         <w:t>Abbildungsverzeichnis</w:t>
       </w:r>
-      <w:bookmarkEnd w:id="4"/>
+      <w:bookmarkEnd w:id="5"/>
     </w:p>
     <w:p>
       <w:pPr>
@@ -3455,6 +3370,12 @@
             <w:noProof/>
             <w:webHidden/>
           </w:rPr>
+        </w:r>
+        <w:r>
+          <w:rPr>
+            <w:noProof/>
+            <w:webHidden/>
+          </w:rPr>
           <w:fldChar w:fldCharType="separate"/>
         </w:r>
         <w:r>
@@ -3522,6 +3443,12 @@
             <w:noProof/>
             <w:webHidden/>
           </w:rPr>
+        </w:r>
+        <w:r>
+          <w:rPr>
+            <w:noProof/>
+            <w:webHidden/>
+          </w:rPr>
           <w:fldChar w:fldCharType="separate"/>
         </w:r>
         <w:r>
@@ -3561,11 +3488,11 @@
       <w:pPr>
         <w:pStyle w:val="berschrift1"/>
       </w:pPr>
-      <w:bookmarkStart w:id="5" w:name="_Toc307505572"/>
+      <w:bookmarkStart w:id="6" w:name="_Toc307505572"/>
       <w:r>
         <w:t>Tabellenverzeichnis</w:t>
       </w:r>
-      <w:bookmarkEnd w:id="5"/>
+      <w:bookmarkEnd w:id="6"/>
     </w:p>
     <w:p>
       <w:pPr>
@@ -3622,39 +3549,39 @@
       <w:pPr>
         <w:pStyle w:val="berschrift1"/>
       </w:pPr>
-      <w:bookmarkStart w:id="6" w:name="_Toc307505573"/>
+      <w:bookmarkStart w:id="7" w:name="_Toc307505573"/>
       <w:r>
         <w:t>Hauptteil</w:t>
-      </w:r>
-      <w:bookmarkEnd w:id="6"/>
-    </w:p>
-    <w:p>
-      <w:pPr>
-        <w:pStyle w:val="berschrift2"/>
-        <w:rPr>
-          <w:sz w:val="26"/>
-          <w:szCs w:val="26"/>
-        </w:rPr>
-      </w:pPr>
-      <w:bookmarkStart w:id="7" w:name="_Toc307505574"/>
-      <w:r>
-        <w:rPr>
-          <w:sz w:val="26"/>
-          <w:szCs w:val="26"/>
-        </w:rPr>
-        <w:t>Einleitung</w:t>
       </w:r>
       <w:bookmarkEnd w:id="7"/>
     </w:p>
     <w:p>
       <w:pPr>
         <w:pStyle w:val="berschrift2"/>
-      </w:pPr>
-      <w:bookmarkStart w:id="8" w:name="_Toc307505575"/>
+        <w:rPr>
+          <w:sz w:val="26"/>
+          <w:szCs w:val="26"/>
+        </w:rPr>
+      </w:pPr>
+      <w:bookmarkStart w:id="8" w:name="_Toc307505574"/>
+      <w:r>
+        <w:rPr>
+          <w:sz w:val="26"/>
+          <w:szCs w:val="26"/>
+        </w:rPr>
+        <w:t>Einleitung</w:t>
+      </w:r>
+      <w:bookmarkEnd w:id="8"/>
+    </w:p>
+    <w:p>
+      <w:pPr>
+        <w:pStyle w:val="berschrift2"/>
+      </w:pPr>
+      <w:bookmarkStart w:id="9" w:name="_Toc307505575"/>
       <w:r>
         <w:t>Theoretische Hintergrundkenntnisse</w:t>
       </w:r>
-      <w:bookmarkEnd w:id="8"/>
+      <w:bookmarkEnd w:id="9"/>
     </w:p>
     <w:p>
       <w:pPr>
@@ -3664,11 +3591,11 @@
           <w:numId w:val="1"/>
         </w:numPr>
       </w:pPr>
-      <w:bookmarkStart w:id="9" w:name="_Toc307505576"/>
+      <w:bookmarkStart w:id="10" w:name="_Toc307505576"/>
       <w:r>
         <w:t>Ameisensysteme</w:t>
       </w:r>
-      <w:bookmarkEnd w:id="9"/>
+      <w:bookmarkEnd w:id="10"/>
     </w:p>
     <w:p>
       <w:pPr>
@@ -3678,8 +3605,7 @@
           <w:numId w:val="1"/>
         </w:numPr>
       </w:pPr>
-      <w:bookmarkStart w:id="10" w:name="_Toc307505577"/>
-      <w:proofErr w:type="spellStart"/>
+      <w:bookmarkStart w:id="11" w:name="_Toc307505577"/>
       <w:r>
         <w:t>Travel</w:t>
       </w:r>
@@ -3687,31 +3613,19 @@
         <w:t>l</w:t>
       </w:r>
       <w:r>
-        <w:t>ing</w:t>
-      </w:r>
-      <w:proofErr w:type="spellEnd"/>
-      <w:r>
-        <w:t xml:space="preserve"> </w:t>
-      </w:r>
-      <w:proofErr w:type="spellStart"/>
-      <w:r>
-        <w:t>Salesman</w:t>
-      </w:r>
-      <w:proofErr w:type="spellEnd"/>
-      <w:r>
-        <w:t xml:space="preserve"> Problem</w:t>
-      </w:r>
-      <w:bookmarkEnd w:id="10"/>
+        <w:t>ing Salesman Problem</w:t>
+      </w:r>
+      <w:bookmarkEnd w:id="11"/>
     </w:p>
     <w:p>
       <w:pPr>
         <w:pStyle w:val="berschrift2"/>
       </w:pPr>
-      <w:bookmarkStart w:id="11" w:name="_Toc307505578"/>
+      <w:bookmarkStart w:id="12" w:name="_Toc307505578"/>
       <w:r>
         <w:t>Unser Projekt</w:t>
       </w:r>
-      <w:bookmarkEnd w:id="11"/>
+      <w:bookmarkEnd w:id="12"/>
     </w:p>
     <w:p>
       <w:pPr>
@@ -3721,19 +3635,9 @@
           <w:numId w:val="1"/>
         </w:numPr>
       </w:pPr>
-      <w:bookmarkStart w:id="12" w:name="_Toc307505579"/>
+      <w:bookmarkStart w:id="13" w:name="_Toc307505579"/>
       <w:r>
         <w:t>XP-Techniken</w:t>
-      </w:r>
-      <w:bookmarkEnd w:id="12"/>
-    </w:p>
-    <w:p>
-      <w:pPr>
-        <w:pStyle w:val="berschrift2"/>
-      </w:pPr>
-      <w:bookmarkStart w:id="13" w:name="_Toc307505580"/>
-      <w:r>
-        <w:t>Implementierung</w:t>
       </w:r>
       <w:bookmarkEnd w:id="13"/>
     </w:p>
@@ -3741,9 +3645,9 @@
       <w:pPr>
         <w:pStyle w:val="berschrift2"/>
       </w:pPr>
-      <w:bookmarkStart w:id="14" w:name="_Toc307505581"/>
-      <w:r>
-        <w:t>ANTS-TSP</w:t>
+      <w:bookmarkStart w:id="14" w:name="_Toc307505580"/>
+      <w:r>
+        <w:t>Implementierung</w:t>
       </w:r>
       <w:bookmarkEnd w:id="14"/>
     </w:p>
@@ -3751,9 +3655,9 @@
       <w:pPr>
         <w:pStyle w:val="berschrift2"/>
       </w:pPr>
-      <w:bookmarkStart w:id="15" w:name="_Toc307505582"/>
-      <w:r>
-        <w:t>Fazit</w:t>
+      <w:bookmarkStart w:id="15" w:name="_Toc307505581"/>
+      <w:r>
+        <w:t>ANTS-TSP</w:t>
       </w:r>
       <w:bookmarkEnd w:id="15"/>
     </w:p>
@@ -3761,11 +3665,21 @@
       <w:pPr>
         <w:pStyle w:val="berschrift2"/>
       </w:pPr>
-      <w:bookmarkStart w:id="16" w:name="_Toc307505583"/>
+      <w:bookmarkStart w:id="16" w:name="_Toc307505582"/>
+      <w:r>
+        <w:t>Fazit</w:t>
+      </w:r>
+      <w:bookmarkEnd w:id="16"/>
+    </w:p>
+    <w:p>
+      <w:pPr>
+        <w:pStyle w:val="berschrift2"/>
+      </w:pPr>
+      <w:bookmarkStart w:id="17" w:name="_Toc307505583"/>
       <w:r>
         <w:t>Ausblick</w:t>
       </w:r>
-      <w:bookmarkEnd w:id="16"/>
+      <w:bookmarkEnd w:id="17"/>
     </w:p>
     <w:p/>
     <w:p>
@@ -3823,11 +3737,11 @@
           <w:numId w:val="27"/>
         </w:numPr>
       </w:pPr>
-      <w:bookmarkStart w:id="17" w:name="_Toc307505584"/>
+      <w:bookmarkStart w:id="18" w:name="_Toc307505584"/>
       <w:r>
         <w:t>Theoretische Hintergrundkenntnisse</w:t>
       </w:r>
-      <w:bookmarkEnd w:id="17"/>
+      <w:bookmarkEnd w:id="18"/>
     </w:p>
     <w:p>
       <w:pPr>
@@ -3837,11 +3751,11 @@
           <w:numId w:val="27"/>
         </w:numPr>
       </w:pPr>
-      <w:bookmarkStart w:id="18" w:name="_Toc307505585"/>
+      <w:bookmarkStart w:id="19" w:name="_Toc307505585"/>
       <w:r>
         <w:t>Ameisensysteme</w:t>
       </w:r>
-      <w:bookmarkEnd w:id="18"/>
+      <w:bookmarkEnd w:id="19"/>
     </w:p>
     <w:p>
       <w:pPr>
@@ -3856,8 +3770,7 @@
           <w:numId w:val="27"/>
         </w:numPr>
       </w:pPr>
-      <w:bookmarkStart w:id="19" w:name="_Toc307505586"/>
-      <w:proofErr w:type="spellStart"/>
+      <w:bookmarkStart w:id="20" w:name="_Toc307505586"/>
       <w:r>
         <w:t>Travel</w:t>
       </w:r>
@@ -3865,21 +3778,9 @@
         <w:t>l</w:t>
       </w:r>
       <w:r>
-        <w:t>ing</w:t>
-      </w:r>
-      <w:proofErr w:type="spellEnd"/>
-      <w:r>
-        <w:t xml:space="preserve"> </w:t>
-      </w:r>
-      <w:proofErr w:type="spellStart"/>
-      <w:r>
-        <w:t>Salesman</w:t>
-      </w:r>
-      <w:proofErr w:type="spellEnd"/>
-      <w:r>
-        <w:t xml:space="preserve"> Problem</w:t>
-      </w:r>
-      <w:bookmarkEnd w:id="19"/>
+        <w:t>ing Salesman Problem</w:t>
+      </w:r>
+      <w:bookmarkEnd w:id="20"/>
     </w:p>
     <w:p>
       <w:pPr>
@@ -3901,257 +3802,37 @@
         <w:rPr>
           <w:rFonts w:cs="Helvetica"/>
         </w:rPr>
-        <w:t xml:space="preserve">Das </w:t>
-      </w:r>
-      <w:proofErr w:type="spellStart"/>
+        <w:t>Das Travelling Salesman Problem (TSP) beschäftigt sich mit dem Problem des Handelsreisenden. Dieser möchte eine vorgegebene Menge von Städten nacheinander besuchen und am Ende wieder zum Ausgangsort zurückkehren. Die Reihenfolge, in der er die Städte besucht, kann er dabei selbst festlegen. Diese bestimmte Art von Reise wird auch als Tour durch alle Städte bezeichnet. Der Handelsreisende hat dabei einen Plan zur Verfügung, der ihm alle Entfernungen (z.B. in Kilometer) zwischen jeweils zwei Städten anzeigt. Jede</w:t>
+      </w:r>
       <w:r>
         <w:rPr>
           <w:rFonts w:cs="Helvetica"/>
         </w:rPr>
-        <w:t>Travelling</w:t>
-      </w:r>
-      <w:proofErr w:type="spellEnd"/>
+        <w:t xml:space="preserve"> einzelne</w:t>
+      </w:r>
       <w:r>
         <w:rPr>
           <w:rFonts w:cs="Helvetica"/>
         </w:rPr>
-        <w:t xml:space="preserve"> </w:t>
-      </w:r>
-      <w:proofErr w:type="spellStart"/>
+        <w:t xml:space="preserve"> Tour liefert</w:t>
+      </w:r>
       <w:r>
         <w:rPr>
           <w:rFonts w:cs="Helvetica"/>
         </w:rPr>
-        <w:t>Salesman</w:t>
-      </w:r>
-      <w:proofErr w:type="spellEnd"/>
+        <w:t xml:space="preserve"> eine</w:t>
+      </w:r>
       <w:r>
         <w:rPr>
           <w:rFonts w:cs="Helvetica"/>
         </w:rPr>
-        <w:t xml:space="preserve"> Problem (TSP)</w:t>
+        <w:t xml:space="preserve"> Gesamtlänge, die der Handelsreisende für diese Tour zurücklegen muss</w:t>
       </w:r>
       <w:r>
         <w:rPr>
           <w:rFonts w:cs="Helvetica"/>
         </w:rPr>
-        <w:t xml:space="preserve"> beschäftigt sich mit dem Problem des Handelsreisenden. Dieser</w:t>
-      </w:r>
-      <w:r>
-        <w:rPr>
-          <w:rFonts w:cs="Helvetica"/>
-        </w:rPr>
-        <w:t xml:space="preserve"> möchte eine vorgegebene Menge von Städten nacheinander besuchen</w:t>
-      </w:r>
-      <w:r>
-        <w:rPr>
-          <w:rFonts w:cs="Helvetica"/>
-        </w:rPr>
-        <w:t xml:space="preserve"> und am Ende</w:t>
-      </w:r>
-      <w:r>
-        <w:rPr>
-          <w:rFonts w:cs="Helvetica"/>
-        </w:rPr>
-        <w:t xml:space="preserve"> </w:t>
-      </w:r>
-      <w:r>
-        <w:rPr>
-          <w:rFonts w:cs="Helvetica"/>
-        </w:rPr>
-        <w:t>wieder</w:t>
-      </w:r>
-      <w:r>
-        <w:rPr>
-          <w:rFonts w:cs="Helvetica"/>
-        </w:rPr>
-        <w:t xml:space="preserve"> zum Ausgangsort</w:t>
-      </w:r>
-      <w:r>
-        <w:rPr>
-          <w:rFonts w:cs="Helvetica"/>
-        </w:rPr>
-        <w:t xml:space="preserve"> zurückkehren. Die </w:t>
-      </w:r>
-      <w:r>
-        <w:rPr>
-          <w:rFonts w:cs="Helvetica"/>
-        </w:rPr>
-        <w:t>Reihenfolge, in der er die Städte besucht, kann er</w:t>
-      </w:r>
-      <w:r>
-        <w:rPr>
-          <w:rFonts w:cs="Helvetica"/>
-        </w:rPr>
-        <w:t xml:space="preserve"> dabei</w:t>
-      </w:r>
-      <w:r>
-        <w:rPr>
-          <w:rFonts w:cs="Helvetica"/>
-        </w:rPr>
-        <w:t xml:space="preserve"> selbst festlegen</w:t>
-      </w:r>
-      <w:r>
-        <w:rPr>
-          <w:rFonts w:cs="Helvetica"/>
-        </w:rPr>
-        <w:t>. Diese bestimmte Art von R</w:t>
-      </w:r>
-      <w:r>
-        <w:rPr>
-          <w:rFonts w:cs="Helvetica"/>
-        </w:rPr>
-        <w:t xml:space="preserve">eise </w:t>
-      </w:r>
-      <w:r>
-        <w:rPr>
-          <w:rFonts w:cs="Helvetica"/>
-        </w:rPr>
-        <w:t>wird auch als</w:t>
-      </w:r>
-      <w:r>
-        <w:rPr>
-          <w:rFonts w:cs="Helvetica"/>
-        </w:rPr>
-        <w:t xml:space="preserve"> Tour durch alle Städte</w:t>
-      </w:r>
-      <w:r>
-        <w:rPr>
-          <w:rFonts w:cs="Helvetica"/>
-        </w:rPr>
-        <w:t xml:space="preserve"> bezeichnet. Der Handelsreisende h</w:t>
-      </w:r>
-      <w:r>
-        <w:rPr>
-          <w:rFonts w:cs="Helvetica"/>
-        </w:rPr>
-        <w:t>at</w:t>
-      </w:r>
-      <w:r>
-        <w:rPr>
-          <w:rFonts w:cs="Helvetica"/>
-        </w:rPr>
-        <w:t xml:space="preserve"> dabei</w:t>
-      </w:r>
-      <w:r>
-        <w:rPr>
-          <w:rFonts w:cs="Helvetica"/>
-        </w:rPr>
-        <w:t xml:space="preserve"> einen Plan zur Verfügung, der ihm alle Entfernungen (z.B. in Kilometer) zwischen jeweils zwei Städten anzeigt</w:t>
-      </w:r>
-      <w:r>
-        <w:rPr>
-          <w:rFonts w:cs="Helvetica"/>
-        </w:rPr>
-        <w:t xml:space="preserve">. </w:t>
-      </w:r>
-      <w:r>
-        <w:rPr>
-          <w:rFonts w:cs="Helvetica"/>
-        </w:rPr>
-        <w:t>Jede</w:t>
-      </w:r>
-      <w:r>
-        <w:rPr>
-          <w:rFonts w:cs="Helvetica"/>
-        </w:rPr>
-        <w:t xml:space="preserve"> einzelne</w:t>
-      </w:r>
-      <w:r>
-        <w:rPr>
-          <w:rFonts w:cs="Helvetica"/>
-        </w:rPr>
-        <w:t xml:space="preserve"> Tour liefert</w:t>
-      </w:r>
-      <w:r>
-        <w:rPr>
-          <w:rFonts w:cs="Helvetica"/>
-        </w:rPr>
-        <w:t xml:space="preserve"> eine</w:t>
-      </w:r>
-      <w:r>
-        <w:rPr>
-          <w:rFonts w:cs="Helvetica"/>
-        </w:rPr>
-        <w:t xml:space="preserve"> Gesamtlänge, die der Handelsreisende für diese Tour zurücklegen muss</w:t>
-      </w:r>
-      <w:r>
-        <w:rPr>
-          <w:rFonts w:cs="Helvetica"/>
-        </w:rPr>
-        <w:t xml:space="preserve">. </w:t>
-      </w:r>
-      <w:r>
-        <w:rPr>
-          <w:rFonts w:cs="Helvetica"/>
-        </w:rPr>
-        <w:t>Er kann</w:t>
-      </w:r>
-      <w:r>
-        <w:rPr>
-          <w:rFonts w:cs="Helvetica"/>
-        </w:rPr>
-        <w:t xml:space="preserve"> dafür</w:t>
-      </w:r>
-      <w:r>
-        <w:rPr>
-          <w:rFonts w:cs="Helvetica"/>
-        </w:rPr>
-        <w:t xml:space="preserve"> zwei Ziele verfolgen</w:t>
-      </w:r>
-      <w:r>
-        <w:rPr>
-          <w:rFonts w:cs="Helvetica"/>
-        </w:rPr>
-        <w:t xml:space="preserve">. </w:t>
-      </w:r>
-      <w:r>
-        <w:rPr>
-          <w:rFonts w:cs="Helvetica"/>
-        </w:rPr>
-        <w:t>Das höchste Ziel</w:t>
-      </w:r>
-      <w:r>
-        <w:rPr>
-          <w:rFonts w:cs="Helvetica"/>
-        </w:rPr>
-        <w:t xml:space="preserve"> wäre, eine </w:t>
-      </w:r>
-      <w:r>
-        <w:rPr>
-          <w:rFonts w:cs="Helvetica"/>
-        </w:rPr>
-        <w:t>Tour mit minimaler Gesamtlänge</w:t>
-      </w:r>
-      <w:r>
-        <w:rPr>
-          <w:rFonts w:cs="Helvetica"/>
-        </w:rPr>
-        <w:t xml:space="preserve"> zu finden. </w:t>
-      </w:r>
-      <w:r>
-        <w:rPr>
-          <w:rFonts w:cs="Helvetica"/>
-        </w:rPr>
-        <w:t>Falls ihm dieses Ziel</w:t>
-      </w:r>
-      <w:r>
-        <w:rPr>
-          <w:rFonts w:cs="Helvetica"/>
-        </w:rPr>
-        <w:t xml:space="preserve"> jedoch zu ehrgeizig ist, kann er auch nach einer </w:t>
-      </w:r>
-      <w:r>
-        <w:rPr>
-          <w:rFonts w:cs="Helvetica"/>
-        </w:rPr>
-        <w:t>Tour mit möglichst kleiner Gesamtlänge</w:t>
-      </w:r>
-      <w:r>
-        <w:rPr>
-          <w:rFonts w:cs="Helvetica"/>
-        </w:rPr>
-        <w:t xml:space="preserve"> suchen.</w:t>
+        <w:t>. Er kann dafür zwei Ziele verfolgen. Das höchste Ziel wäre, eine Tour mit minimaler Gesamtlänge zu finden. Falls ihm dieses Ziel jedoch zu ehrgeizig ist, kann er auch nach einer Tour mit möglichst kleiner Gesamtlänge suchen.</w:t>
       </w:r>
     </w:p>
     <w:p>
@@ -4166,93 +3847,7 @@
         <w:rPr>
           <w:rFonts w:cs="Helvetica"/>
         </w:rPr>
-        <w:t xml:space="preserve">Das </w:t>
-      </w:r>
-      <w:proofErr w:type="spellStart"/>
-      <w:r>
-        <w:rPr>
-          <w:rFonts w:cs="Helvetica"/>
-        </w:rPr>
-        <w:t>Handelsreisendenproblem</w:t>
-      </w:r>
-      <w:proofErr w:type="spellEnd"/>
-      <w:r>
-        <w:rPr>
-          <w:rFonts w:cs="Helvetica"/>
-        </w:rPr>
-        <w:t xml:space="preserve"> ist </w:t>
-      </w:r>
-      <w:r>
-        <w:rPr>
-          <w:rFonts w:cs="Helvetica"/>
-        </w:rPr>
-        <w:t xml:space="preserve">eines der bekanntesten </w:t>
-      </w:r>
-      <w:r>
-        <w:rPr>
-          <w:rFonts w:cs="Helvetica"/>
-        </w:rPr>
-        <w:t>Probleme der t</w:t>
-      </w:r>
-      <w:r>
-        <w:rPr>
-          <w:rFonts w:cs="Helvetica"/>
-        </w:rPr>
-        <w:t>heo</w:t>
-      </w:r>
-      <w:r>
-        <w:rPr>
-          <w:rFonts w:cs="Helvetica"/>
-        </w:rPr>
-        <w:t>retischen und p</w:t>
-      </w:r>
-      <w:r>
-        <w:rPr>
-          <w:rFonts w:cs="Helvetica"/>
-        </w:rPr>
-        <w:t>raktischen Informatik</w:t>
-      </w:r>
-      <w:r>
-        <w:rPr>
-          <w:rFonts w:cs="Helvetica"/>
-        </w:rPr>
-        <w:t>. Einige Gründe dafür wären, dass es e</w:t>
-      </w:r>
-      <w:r>
-        <w:rPr>
-          <w:rFonts w:cs="Helvetica"/>
-        </w:rPr>
-        <w:t>infach zu verstehen</w:t>
-      </w:r>
-      <w:r>
-        <w:rPr>
-          <w:rFonts w:cs="Helvetica"/>
-        </w:rPr>
-        <w:t xml:space="preserve"> ist, aber sich zugleich auch schwer implementieren und lösen lässt. Außerdem </w:t>
-      </w:r>
-      <w:r>
-        <w:rPr>
-          <w:rFonts w:cs="Helvetica"/>
-        </w:rPr>
-        <w:t xml:space="preserve">kann </w:t>
-      </w:r>
-      <w:r>
-        <w:rPr>
-          <w:rFonts w:cs="Helvetica"/>
-        </w:rPr>
-        <w:t xml:space="preserve">man an diesem Problem </w:t>
-      </w:r>
-      <w:r>
-        <w:rPr>
-          <w:rFonts w:cs="Helvetica"/>
-        </w:rPr>
-        <w:t>praktisch testen, was Computerprogramme für bestimmte Beispiele leisten kö</w:t>
-      </w:r>
-      <w:r>
-        <w:rPr>
-          <w:rFonts w:cs="Helvetica"/>
-        </w:rPr>
-        <w:t>nnen.</w:t>
+        <w:t>Das Handelsreisendenproblem ist eines der bekanntesten Probleme der theoretischen und praktischen Informatik. Einige Gründe dafür wären, dass es einfach zu verstehen ist, aber sich zugleich auch schwer implementieren und lösen lässt. Außerdem kann man an diesem Problem praktisch testen, was Computerprogramme für bestimmte Beispiele leisten können.</w:t>
       </w:r>
       <w:r>
         <w:rPr>
@@ -4279,100 +3874,68 @@
         <w:rPr>
           <w:rFonts w:cs="Helvetica"/>
         </w:rPr>
-        <w:t>Im Alltag findet das TSP sehr häufig Anwendung. Zum Beispiel werden Netzfahrplä</w:t>
+        <w:t>Im Alltag findet das TSP sehr häufig Anwendung. Zum Beispiel werden Netzfahrpläne</w:t>
       </w:r>
       <w:r>
         <w:rPr>
           <w:rFonts w:cs="Helvetica"/>
         </w:rPr>
-        <w:t>n</w:t>
+        <w:t xml:space="preserve"> nach dem TSP strukturiert,</w:t>
       </w:r>
       <w:r>
         <w:rPr>
           <w:rFonts w:cs="Helvetica"/>
         </w:rPr>
-        <w:t>e</w:t>
+        <w:t xml:space="preserve"> </w:t>
       </w:r>
       <w:r>
         <w:rPr>
           <w:rFonts w:cs="Helvetica"/>
         </w:rPr>
-        <w:t xml:space="preserve"> nach dem TSP strukturiert,</w:t>
+        <w:t xml:space="preserve">da alle </w:t>
       </w:r>
       <w:r>
         <w:rPr>
           <w:rFonts w:cs="Helvetica"/>
         </w:rPr>
+        <w:t xml:space="preserve">Verkehrsmittel </w:t>
+      </w:r>
+      <w:r>
+        <w:rPr>
+          <w:rFonts w:cs="Helvetica"/>
+        </w:rPr>
+        <w:lastRenderedPageBreak/>
+        <w:t>vorgegebene Haltestellen anfahren. Auch in der Lagerlogistik</w:t>
+      </w:r>
+      <w:r>
+        <w:rPr>
+          <w:rFonts w:cs="Helvetica"/>
+        </w:rPr>
+        <w:t xml:space="preserve"> nimmt das TSP eine wichtige Bedeutung ein. Die </w:t>
+      </w:r>
+      <w:r>
+        <w:rPr>
+          <w:rFonts w:cs="Helvetica"/>
+        </w:rPr>
+        <w:t>Einzelposten einer Bestellung werden im Lager zusammengesucht</w:t>
+      </w:r>
+      <w:r>
+        <w:rPr>
+          <w:rFonts w:cs="Helvetica"/>
+        </w:rPr>
+        <w:t>.</w:t>
+      </w:r>
+      <w:r>
+        <w:rPr>
+          <w:rFonts w:cs="Helvetica"/>
+        </w:rPr>
         <w:t xml:space="preserve"> </w:t>
       </w:r>
       <w:r>
         <w:rPr>
           <w:rFonts w:cs="Helvetica"/>
         </w:rPr>
-        <w:t xml:space="preserve">da alle </w:t>
-      </w:r>
-      <w:r>
-        <w:rPr>
-          <w:rFonts w:cs="Helvetica"/>
-        </w:rPr>
-        <w:t xml:space="preserve">Verkehrsmittel </w:t>
-      </w:r>
-      <w:r>
-        <w:rPr>
-          <w:rFonts w:cs="Helvetica"/>
-        </w:rPr>
-        <w:lastRenderedPageBreak/>
-        <w:t>vorgegebene Haltestellen an</w:t>
-      </w:r>
-      <w:r>
-        <w:rPr>
-          <w:rFonts w:cs="Helvetica"/>
-        </w:rPr>
-        <w:t xml:space="preserve">fahren. Auch in der </w:t>
-      </w:r>
-      <w:r>
-        <w:rPr>
-          <w:rFonts w:cs="Helvetica"/>
-        </w:rPr>
-        <w:t>Lagerlogistik</w:t>
-      </w:r>
-      <w:r>
-        <w:rPr>
-          <w:rFonts w:cs="Helvetica"/>
-        </w:rPr>
-        <w:t xml:space="preserve"> nimmt das TSP eine wichtige Bedeutung ein. Die </w:t>
-      </w:r>
-      <w:r>
-        <w:rPr>
-          <w:rFonts w:cs="Helvetica"/>
-        </w:rPr>
-        <w:t>Einzelposten einer Bestellung werden im Lager zusammengesucht</w:t>
-      </w:r>
-      <w:r>
-        <w:rPr>
-          <w:rFonts w:cs="Helvetica"/>
-        </w:rPr>
-        <w:t>.</w:t>
-      </w:r>
-      <w:r>
-        <w:rPr>
-          <w:rFonts w:cs="Helvetica"/>
-        </w:rPr>
-        <w:t xml:space="preserve"> </w:t>
-      </w:r>
-      <w:r>
-        <w:rPr>
-          <w:rFonts w:cs="Helvetica"/>
-        </w:rPr>
-        <w:t>Weiterhin wird das TSP auch für die Tourenplanung von Einsatzfahrzeugen, wie zum Beispiel der Deutschen Post, DHL oder UPS, verwendet. Die einzelnen Fahrzeuge fahren ihre verschiedenen Depots nach einer optimie</w:t>
-      </w:r>
-      <w:bookmarkStart w:id="20" w:name="_GoBack"/>
-      <w:bookmarkEnd w:id="20"/>
-      <w:r>
-        <w:rPr>
-          <w:rFonts w:cs="Helvetica"/>
-        </w:rPr>
-        <w:t xml:space="preserve">rten Route ab. </w:t>
+        <w:t xml:space="preserve">Weiterhin wird das TSP auch für die Tourenplanung von Einsatzfahrzeugen, wie zum Beispiel der Deutschen Post, DHL oder UPS, verwendet. Die einzelnen Fahrzeuge fahren ihre verschiedenen Depots nach einer optimierten Route ab. </w:t>
       </w:r>
       <w:r>
         <w:rPr>
@@ -5163,9 +4726,6 @@
         <w:alias w:val="Autor"/>
         <w:tag w:val=""/>
         <w:id w:val="1182012794"/>
-        <w:placeholder>
-          <w:docPart w:val="53137C37FF20495FB836161B73BBFF25"/>
-        </w:placeholder>
         <w:dataBinding w:prefixMappings="xmlns:ns0='http://purl.org/dc/elements/1.1/' xmlns:ns1='http://schemas.openxmlformats.org/package/2006/metadata/core-properties' " w:xpath="/ns1:coreProperties[1]/ns0:creator[1]" w:storeItemID="{6C3C8BC8-F283-45AE-878A-BAB7291924A1}"/>
         <w:text/>
       </w:sdtPr>
@@ -5175,72 +4735,8 @@
           <w:rPr>
             <w:sz w:val="20"/>
           </w:rPr>
-          <w:t xml:space="preserve">Alexander </w:t>
+          <w:t>Alexander Salzer;Felix Wiederschein;Philipp Thomas;Tobias Schlufter;Christian Mrosk</w:t>
         </w:r>
-        <w:proofErr w:type="spellStart"/>
-        <w:r>
-          <w:rPr>
-            <w:sz w:val="20"/>
-          </w:rPr>
-          <w:t>Salzer;Felix</w:t>
-        </w:r>
-        <w:proofErr w:type="spellEnd"/>
-        <w:r>
-          <w:rPr>
-            <w:sz w:val="20"/>
-          </w:rPr>
-          <w:t xml:space="preserve"> </w:t>
-        </w:r>
-        <w:proofErr w:type="spellStart"/>
-        <w:r>
-          <w:rPr>
-            <w:sz w:val="20"/>
-          </w:rPr>
-          <w:t>Wiederschein;Philipp</w:t>
-        </w:r>
-        <w:proofErr w:type="spellEnd"/>
-        <w:r>
-          <w:rPr>
-            <w:sz w:val="20"/>
-          </w:rPr>
-          <w:t xml:space="preserve"> </w:t>
-        </w:r>
-        <w:proofErr w:type="spellStart"/>
-        <w:r>
-          <w:rPr>
-            <w:sz w:val="20"/>
-          </w:rPr>
-          <w:t>Thomas;Tobias</w:t>
-        </w:r>
-        <w:proofErr w:type="spellEnd"/>
-        <w:r>
-          <w:rPr>
-            <w:sz w:val="20"/>
-          </w:rPr>
-          <w:t xml:space="preserve"> </w:t>
-        </w:r>
-        <w:proofErr w:type="spellStart"/>
-        <w:r>
-          <w:rPr>
-            <w:sz w:val="20"/>
-          </w:rPr>
-          <w:t>Schlufter;Christian</w:t>
-        </w:r>
-        <w:proofErr w:type="spellEnd"/>
-        <w:r>
-          <w:rPr>
-            <w:sz w:val="20"/>
-          </w:rPr>
-          <w:t xml:space="preserve"> </w:t>
-        </w:r>
-        <w:proofErr w:type="spellStart"/>
-        <w:r>
-          <w:rPr>
-            <w:sz w:val="20"/>
-          </w:rPr>
-          <w:t>Mrosk</w:t>
-        </w:r>
-        <w:proofErr w:type="spellEnd"/>
       </w:sdtContent>
     </w:sdt>
     <w:sdt>
@@ -5285,7 +4781,7 @@
           <w:rPr>
             <w:noProof/>
           </w:rPr>
-          <w:t>8</w:t>
+          <w:t>1</w:t>
         </w:r>
         <w:r>
           <w:fldChar w:fldCharType="end"/>
@@ -9123,6 +8619,7 @@
   <w:style w:type="character" w:default="1" w:styleId="Absatz-Standardschriftart">
     <w:name w:val="Default Paragraph Font"/>
     <w:uiPriority w:val="1"/>
+    <w:semiHidden/>
     <w:unhideWhenUsed/>
   </w:style>
   <w:style w:type="table" w:default="1" w:styleId="NormaleTabelle">
@@ -10297,6 +9794,7 @@
   <w:style w:type="character" w:default="1" w:styleId="Absatz-Standardschriftart">
     <w:name w:val="Default Paragraph Font"/>
     <w:uiPriority w:val="1"/>
+    <w:semiHidden/>
     <w:unhideWhenUsed/>
   </w:style>
   <w:style w:type="table" w:default="1" w:styleId="NormaleTabelle">
@@ -11238,8 +10736,9 @@
     <w:panose1 w:val="020B0604030504040204"/>
     <w:charset w:val="00"/>
     <w:family w:val="swiss"/>
+    <w:notTrueType/>
     <w:pitch w:val="variable"/>
-    <w:sig w:usb0="E1002EFF" w:usb1="C000605B" w:usb2="00000029" w:usb3="00000000" w:csb0="000101FF" w:csb1="00000000"/>
+    <w:sig w:usb0="00000003" w:usb1="00000000" w:usb2="00000000" w:usb3="00000000" w:csb0="00000001" w:csb1="00000000"/>
   </w:font>
   <w:font w:name="Cambria">
     <w:panose1 w:val="02040503050406030204"/>
@@ -11273,6 +10772,7 @@
   </w:compat>
   <w:rsids>
     <w:rsidRoot w:val="00A73E60"/>
+    <w:rsid w:val="00207232"/>
     <w:rsid w:val="00686BA0"/>
     <w:rsid w:val="00A73E60"/>
     <w:rsid w:val="00BA7C70"/>
@@ -12032,7 +11532,7 @@
 </file>
 
 <file path=customXml/itemProps2.xml><?xml version="1.0" encoding="utf-8"?>
-<ds:datastoreItem xmlns:ds="http://schemas.openxmlformats.org/officeDocument/2006/customXml" ds:itemID="{1D792F14-A3A0-4F2A-901B-58F2B0C1421C}">
+<ds:datastoreItem xmlns:ds="http://schemas.openxmlformats.org/officeDocument/2006/customXml" ds:itemID="{CC997EE5-059E-4450-8C71-29693CDC6564}">
   <ds:schemaRefs>
     <ds:schemaRef ds:uri="http://schemas.openxmlformats.org/officeDocument/2006/bibliography"/>
   </ds:schemaRefs>

</xml_diff>

<commit_message>
- updated StoryCards.xlsx & TSP_Doku.docx 1. 2 neue StoryCards erstellt (Doku & Vortrag) 2. die beiden Rechnungen in den TSP Teil eingefügt
</commit_message>
<xml_diff>
--- a/TSP_Doku.docx
+++ b/TSP_Doku.docx
@@ -198,8 +198,45 @@
                   <w:jc w:val="left"/>
                 </w:pPr>
                 <w:r>
-                  <w:t>Alexander Salzer;Felix Wiederschein;Philipp Thomas;Tobias Schlufter;Christian Mrosk</w:t>
+                  <w:t xml:space="preserve">Alexander </w:t>
                 </w:r>
+                <w:proofErr w:type="spellStart"/>
+                <w:r>
+                  <w:t>Salzer;Felix</w:t>
+                </w:r>
+                <w:proofErr w:type="spellEnd"/>
+                <w:r>
+                  <w:t xml:space="preserve"> </w:t>
+                </w:r>
+                <w:proofErr w:type="spellStart"/>
+                <w:r>
+                  <w:t>Wiederschein;Philipp</w:t>
+                </w:r>
+                <w:proofErr w:type="spellEnd"/>
+                <w:r>
+                  <w:t xml:space="preserve"> </w:t>
+                </w:r>
+                <w:proofErr w:type="spellStart"/>
+                <w:r>
+                  <w:t>Thomas;Tobias</w:t>
+                </w:r>
+                <w:proofErr w:type="spellEnd"/>
+                <w:r>
+                  <w:t xml:space="preserve"> </w:t>
+                </w:r>
+                <w:proofErr w:type="spellStart"/>
+                <w:r>
+                  <w:t>Schlufter;Christian</w:t>
+                </w:r>
+                <w:proofErr w:type="spellEnd"/>
+                <w:r>
+                  <w:t xml:space="preserve"> </w:t>
+                </w:r>
+                <w:proofErr w:type="spellStart"/>
+                <w:r>
+                  <w:t>Mrosk</w:t>
+                </w:r>
+                <w:proofErr w:type="spellEnd"/>
               </w:p>
             </w:sdtContent>
           </w:sdt>
@@ -561,28 +598,58 @@
         </w:rPr>
         <w:t>k-Kurs des 3. Semesters der HWR-</w:t>
       </w:r>
-      <w:bookmarkStart w:id="1" w:name="_GoBack"/>
-      <w:bookmarkEnd w:id="1"/>
       <w:r>
         <w:rPr>
           <w:rStyle w:val="Fett"/>
           <w:b w:val="0"/>
         </w:rPr>
-        <w:t>Berlin die Aufgabe gestellt, das Trave</w:t>
-      </w:r>
+        <w:t xml:space="preserve">Berlin die Aufgabe gestellt, das </w:t>
+      </w:r>
+      <w:proofErr w:type="spellStart"/>
       <w:r>
         <w:rPr>
           <w:rStyle w:val="Fett"/>
           <w:b w:val="0"/>
         </w:rPr>
-        <w:t>l</w:t>
+        <w:t>Trave</w:t>
       </w:r>
       <w:r>
         <w:rPr>
           <w:rStyle w:val="Fett"/>
           <w:b w:val="0"/>
         </w:rPr>
-        <w:t>ling-Salesman-Problem mithilfe von Ameisensystemen unter Anwendung von XP-Techniken zu lösen.</w:t>
+        <w:t>l</w:t>
+      </w:r>
+      <w:r>
+        <w:rPr>
+          <w:rStyle w:val="Fett"/>
+          <w:b w:val="0"/>
+        </w:rPr>
+        <w:t>ling</w:t>
+      </w:r>
+      <w:proofErr w:type="spellEnd"/>
+      <w:r>
+        <w:rPr>
+          <w:rStyle w:val="Fett"/>
+          <w:b w:val="0"/>
+        </w:rPr>
+        <w:t>-</w:t>
+      </w:r>
+      <w:proofErr w:type="spellStart"/>
+      <w:r>
+        <w:rPr>
+          <w:rStyle w:val="Fett"/>
+          <w:b w:val="0"/>
+        </w:rPr>
+        <w:t>Salesman</w:t>
+      </w:r>
+      <w:proofErr w:type="spellEnd"/>
+      <w:r>
+        <w:rPr>
+          <w:rStyle w:val="Fett"/>
+          <w:b w:val="0"/>
+        </w:rPr>
+        <w:t>-Problem mithilfe von Ameisensystemen unter Anwendung von XP-Techniken zu lösen.</w:t>
       </w:r>
     </w:p>
     <w:p>
@@ -597,21 +664,53 @@
           <w:rStyle w:val="Fett"/>
           <w:b w:val="0"/>
         </w:rPr>
-        <w:t>In der folgenden Dokumentation wird zunächst eine Einführung in das Travel</w:t>
-      </w:r>
+        <w:t xml:space="preserve">In der folgenden Dokumentation wird zunächst eine Einführung in das </w:t>
+      </w:r>
+      <w:proofErr w:type="spellStart"/>
       <w:r>
         <w:rPr>
           <w:rStyle w:val="Fett"/>
           <w:b w:val="0"/>
         </w:rPr>
-        <w:t>l</w:t>
+        <w:t>Travel</w:t>
       </w:r>
       <w:r>
         <w:rPr>
           <w:rStyle w:val="Fett"/>
           <w:b w:val="0"/>
         </w:rPr>
-        <w:t>ing-Salesman-Problem, Ameisensysteme sowie die agile Softwareentwicklung gegeben.</w:t>
+        <w:t>l</w:t>
+      </w:r>
+      <w:r>
+        <w:rPr>
+          <w:rStyle w:val="Fett"/>
+          <w:b w:val="0"/>
+        </w:rPr>
+        <w:t>ing</w:t>
+      </w:r>
+      <w:proofErr w:type="spellEnd"/>
+      <w:r>
+        <w:rPr>
+          <w:rStyle w:val="Fett"/>
+          <w:b w:val="0"/>
+        </w:rPr>
+        <w:t>-</w:t>
+      </w:r>
+      <w:proofErr w:type="spellStart"/>
+      <w:r>
+        <w:rPr>
+          <w:rStyle w:val="Fett"/>
+          <w:b w:val="0"/>
+        </w:rPr>
+        <w:t>Salesman</w:t>
+      </w:r>
+      <w:proofErr w:type="spellEnd"/>
+      <w:r>
+        <w:rPr>
+          <w:rStyle w:val="Fett"/>
+          <w:b w:val="0"/>
+        </w:rPr>
+        <w:t>-Problem, Ameisensysteme sowie die agile Softwareentwicklung gegeben.</w:t>
       </w:r>
     </w:p>
     <w:p>
@@ -653,12 +752,12 @@
       <w:pPr>
         <w:pStyle w:val="berschrift1"/>
       </w:pPr>
-      <w:bookmarkStart w:id="2" w:name="_Toc307505568"/>
+      <w:bookmarkStart w:id="1" w:name="_Toc307505568"/>
       <w:r>
         <w:lastRenderedPageBreak/>
         <w:t>Inhaltsverzeichnis</w:t>
       </w:r>
-      <w:bookmarkEnd w:id="2"/>
+      <w:bookmarkEnd w:id="1"/>
     </w:p>
     <w:sdt>
       <w:sdtPr>
@@ -2605,7 +2704,7 @@
                 <w:noProof/>
                 <w:webHidden/>
               </w:rPr>
-              <w:t>8</w:t>
+              <w:t>10</w:t>
             </w:r>
             <w:r>
               <w:rPr>
@@ -2695,7 +2794,7 @@
                 <w:noProof/>
                 <w:webHidden/>
               </w:rPr>
-              <w:t>9</w:t>
+              <w:t>11</w:t>
             </w:r>
             <w:r>
               <w:rPr>
@@ -2785,7 +2884,7 @@
                 <w:noProof/>
                 <w:webHidden/>
               </w:rPr>
-              <w:t>9</w:t>
+              <w:t>11</w:t>
             </w:r>
             <w:r>
               <w:rPr>
@@ -2875,7 +2974,7 @@
                 <w:noProof/>
                 <w:webHidden/>
               </w:rPr>
-              <w:t>10</w:t>
+              <w:t>12</w:t>
             </w:r>
             <w:r>
               <w:rPr>
@@ -2965,7 +3064,7 @@
                 <w:noProof/>
                 <w:webHidden/>
               </w:rPr>
-              <w:t>11</w:t>
+              <w:t>13</w:t>
             </w:r>
             <w:r>
               <w:rPr>
@@ -3009,11 +3108,11 @@
       <w:pPr>
         <w:pStyle w:val="berschrift1"/>
       </w:pPr>
-      <w:bookmarkStart w:id="3" w:name="_Toc307505569"/>
+      <w:bookmarkStart w:id="2" w:name="_Toc307505569"/>
       <w:r>
         <w:t>Abkürzungsverzeichnis</w:t>
       </w:r>
-      <w:bookmarkEnd w:id="3"/>
+      <w:bookmarkEnd w:id="2"/>
     </w:p>
     <w:p>
       <w:pPr>
@@ -3045,7 +3144,35 @@
           <w:rFonts w:cs="Helvetica"/>
         </w:rPr>
         <w:tab/>
-        <w:t>= Travelling Salesman Problem</w:t>
+        <w:t xml:space="preserve">= </w:t>
+      </w:r>
+      <w:proofErr w:type="spellStart"/>
+      <w:r>
+        <w:rPr>
+          <w:rFonts w:cs="Helvetica"/>
+        </w:rPr>
+        <w:t>Travelling</w:t>
+      </w:r>
+      <w:proofErr w:type="spellEnd"/>
+      <w:r>
+        <w:rPr>
+          <w:rFonts w:cs="Helvetica"/>
+        </w:rPr>
+        <w:t xml:space="preserve"> </w:t>
+      </w:r>
+      <w:proofErr w:type="spellStart"/>
+      <w:r>
+        <w:rPr>
+          <w:rFonts w:cs="Helvetica"/>
+        </w:rPr>
+        <w:t>Salesman</w:t>
+      </w:r>
+      <w:proofErr w:type="spellEnd"/>
+      <w:r>
+        <w:rPr>
+          <w:rFonts w:cs="Helvetica"/>
+        </w:rPr>
+        <w:t xml:space="preserve"> Problem</w:t>
       </w:r>
     </w:p>
     <w:p>
@@ -3088,11 +3215,11 @@
       <w:pPr>
         <w:pStyle w:val="berschrift1"/>
       </w:pPr>
-      <w:bookmarkStart w:id="4" w:name="_Toc307505570"/>
+      <w:bookmarkStart w:id="3" w:name="_Toc307505570"/>
       <w:r>
         <w:t>Glossar</w:t>
       </w:r>
-      <w:bookmarkEnd w:id="4"/>
+      <w:bookmarkEnd w:id="3"/>
     </w:p>
     <w:p/>
     <w:p>
@@ -3115,9 +3242,11 @@
           <w:tab w:val="left" w:pos="1701"/>
         </w:tabs>
       </w:pPr>
+      <w:proofErr w:type="spellStart"/>
       <w:r>
         <w:t>Application</w:t>
       </w:r>
+      <w:proofErr w:type="spellEnd"/>
       <w:r>
         <w:tab/>
         <w:t>=</w:t>
@@ -3133,9 +3262,11 @@
         </w:tabs>
         <w:ind w:left="1020" w:hanging="1020"/>
       </w:pPr>
+      <w:proofErr w:type="spellStart"/>
       <w:r>
         <w:t>Deployment</w:t>
       </w:r>
+      <w:proofErr w:type="spellEnd"/>
       <w:r>
         <w:tab/>
         <w:t>=</w:t>
@@ -3186,34 +3317,18 @@
         <w:tabs>
           <w:tab w:val="left" w:pos="1701"/>
         </w:tabs>
-        <w:rPr>
-          <w:lang w:val="en-US"/>
-        </w:rPr>
-      </w:pPr>
-      <w:r>
-        <w:rPr>
-          <w:lang w:val="en-US"/>
-        </w:rPr>
+      </w:pPr>
+      <w:proofErr w:type="spellStart"/>
+      <w:r>
         <w:t>Hibernate</w:t>
       </w:r>
-      <w:r>
-        <w:rPr>
-          <w:lang w:val="en-US"/>
-        </w:rPr>
+      <w:proofErr w:type="spellEnd"/>
+      <w:r>
         <w:tab/>
         <w:t>=</w:t>
       </w:r>
       <w:r>
-        <w:rPr>
-          <w:lang w:val="en-US"/>
-        </w:rPr>
-        <w:t xml:space="preserve"> Open-Source-Persistenz-ORM-Framework</w:t>
-      </w:r>
-      <w:r>
-        <w:rPr>
-          <w:lang w:val="en-US"/>
-        </w:rPr>
-        <w:t xml:space="preserve"> für Java</w:t>
+        <w:t xml:space="preserve"> Open-Source-Persistenz-ORM-Framework für Java</w:t>
       </w:r>
     </w:p>
     <w:p>
@@ -3302,11 +3417,11 @@
       <w:pPr>
         <w:pStyle w:val="berschrift1"/>
       </w:pPr>
-      <w:bookmarkStart w:id="5" w:name="_Toc307505571"/>
+      <w:bookmarkStart w:id="4" w:name="_Toc307505571"/>
       <w:r>
         <w:t>Abbildungsverzeichnis</w:t>
       </w:r>
-      <w:bookmarkEnd w:id="5"/>
+      <w:bookmarkEnd w:id="4"/>
     </w:p>
     <w:p>
       <w:pPr>
@@ -3370,12 +3485,6 @@
             <w:noProof/>
             <w:webHidden/>
           </w:rPr>
-        </w:r>
-        <w:r>
-          <w:rPr>
-            <w:noProof/>
-            <w:webHidden/>
-          </w:rPr>
           <w:fldChar w:fldCharType="separate"/>
         </w:r>
         <w:r>
@@ -3443,12 +3552,6 @@
             <w:noProof/>
             <w:webHidden/>
           </w:rPr>
-        </w:r>
-        <w:r>
-          <w:rPr>
-            <w:noProof/>
-            <w:webHidden/>
-          </w:rPr>
           <w:fldChar w:fldCharType="separate"/>
         </w:r>
         <w:r>
@@ -3488,11 +3591,11 @@
       <w:pPr>
         <w:pStyle w:val="berschrift1"/>
       </w:pPr>
-      <w:bookmarkStart w:id="6" w:name="_Toc307505572"/>
+      <w:bookmarkStart w:id="5" w:name="_Toc307505572"/>
       <w:r>
         <w:t>Tabellenverzeichnis</w:t>
       </w:r>
-      <w:bookmarkEnd w:id="6"/>
+      <w:bookmarkEnd w:id="5"/>
     </w:p>
     <w:p>
       <w:pPr>
@@ -3549,39 +3652,39 @@
       <w:pPr>
         <w:pStyle w:val="berschrift1"/>
       </w:pPr>
-      <w:bookmarkStart w:id="7" w:name="_Toc307505573"/>
+      <w:bookmarkStart w:id="6" w:name="_Toc307505573"/>
       <w:r>
         <w:t>Hauptteil</w:t>
+      </w:r>
+      <w:bookmarkEnd w:id="6"/>
+    </w:p>
+    <w:p>
+      <w:pPr>
+        <w:pStyle w:val="berschrift2"/>
+        <w:rPr>
+          <w:sz w:val="26"/>
+          <w:szCs w:val="26"/>
+        </w:rPr>
+      </w:pPr>
+      <w:bookmarkStart w:id="7" w:name="_Toc307505574"/>
+      <w:r>
+        <w:rPr>
+          <w:sz w:val="26"/>
+          <w:szCs w:val="26"/>
+        </w:rPr>
+        <w:t>Einleitung</w:t>
       </w:r>
       <w:bookmarkEnd w:id="7"/>
     </w:p>
     <w:p>
       <w:pPr>
         <w:pStyle w:val="berschrift2"/>
-        <w:rPr>
-          <w:sz w:val="26"/>
-          <w:szCs w:val="26"/>
-        </w:rPr>
-      </w:pPr>
-      <w:bookmarkStart w:id="8" w:name="_Toc307505574"/>
-      <w:r>
-        <w:rPr>
-          <w:sz w:val="26"/>
-          <w:szCs w:val="26"/>
-        </w:rPr>
-        <w:t>Einleitung</w:t>
+      </w:pPr>
+      <w:bookmarkStart w:id="8" w:name="_Toc307505575"/>
+      <w:r>
+        <w:t>Theoretische Hintergrundkenntnisse</w:t>
       </w:r>
       <w:bookmarkEnd w:id="8"/>
-    </w:p>
-    <w:p>
-      <w:pPr>
-        <w:pStyle w:val="berschrift2"/>
-      </w:pPr>
-      <w:bookmarkStart w:id="9" w:name="_Toc307505575"/>
-      <w:r>
-        <w:t>Theoretische Hintergrundkenntnisse</w:t>
-      </w:r>
-      <w:bookmarkEnd w:id="9"/>
     </w:p>
     <w:p>
       <w:pPr>
@@ -3591,11 +3694,11 @@
           <w:numId w:val="1"/>
         </w:numPr>
       </w:pPr>
-      <w:bookmarkStart w:id="10" w:name="_Toc307505576"/>
+      <w:bookmarkStart w:id="9" w:name="_Toc307505576"/>
       <w:r>
         <w:t>Ameisensysteme</w:t>
       </w:r>
-      <w:bookmarkEnd w:id="10"/>
+      <w:bookmarkEnd w:id="9"/>
     </w:p>
     <w:p>
       <w:pPr>
@@ -3605,7 +3708,8 @@
           <w:numId w:val="1"/>
         </w:numPr>
       </w:pPr>
-      <w:bookmarkStart w:id="11" w:name="_Toc307505577"/>
+      <w:bookmarkStart w:id="10" w:name="_Toc307505577"/>
+      <w:proofErr w:type="spellStart"/>
       <w:r>
         <w:t>Travel</w:t>
       </w:r>
@@ -3613,19 +3717,31 @@
         <w:t>l</w:t>
       </w:r>
       <w:r>
-        <w:t>ing Salesman Problem</w:t>
-      </w:r>
-      <w:bookmarkEnd w:id="11"/>
+        <w:t>ing</w:t>
+      </w:r>
+      <w:proofErr w:type="spellEnd"/>
+      <w:r>
+        <w:t xml:space="preserve"> </w:t>
+      </w:r>
+      <w:proofErr w:type="spellStart"/>
+      <w:r>
+        <w:t>Salesman</w:t>
+      </w:r>
+      <w:proofErr w:type="spellEnd"/>
+      <w:r>
+        <w:t xml:space="preserve"> Problem</w:t>
+      </w:r>
+      <w:bookmarkEnd w:id="10"/>
     </w:p>
     <w:p>
       <w:pPr>
         <w:pStyle w:val="berschrift2"/>
       </w:pPr>
-      <w:bookmarkStart w:id="12" w:name="_Toc307505578"/>
+      <w:bookmarkStart w:id="11" w:name="_Toc307505578"/>
       <w:r>
         <w:t>Unser Projekt</w:t>
       </w:r>
-      <w:bookmarkEnd w:id="12"/>
+      <w:bookmarkEnd w:id="11"/>
     </w:p>
     <w:p>
       <w:pPr>
@@ -3635,9 +3751,19 @@
           <w:numId w:val="1"/>
         </w:numPr>
       </w:pPr>
-      <w:bookmarkStart w:id="13" w:name="_Toc307505579"/>
+      <w:bookmarkStart w:id="12" w:name="_Toc307505579"/>
       <w:r>
         <w:t>XP-Techniken</w:t>
+      </w:r>
+      <w:bookmarkEnd w:id="12"/>
+    </w:p>
+    <w:p>
+      <w:pPr>
+        <w:pStyle w:val="berschrift2"/>
+      </w:pPr>
+      <w:bookmarkStart w:id="13" w:name="_Toc307505580"/>
+      <w:r>
+        <w:t>Implementierung</w:t>
       </w:r>
       <w:bookmarkEnd w:id="13"/>
     </w:p>
@@ -3645,9 +3771,9 @@
       <w:pPr>
         <w:pStyle w:val="berschrift2"/>
       </w:pPr>
-      <w:bookmarkStart w:id="14" w:name="_Toc307505580"/>
-      <w:r>
-        <w:t>Implementierung</w:t>
+      <w:bookmarkStart w:id="14" w:name="_Toc307505581"/>
+      <w:r>
+        <w:t>ANTS-TSP</w:t>
       </w:r>
       <w:bookmarkEnd w:id="14"/>
     </w:p>
@@ -3655,9 +3781,9 @@
       <w:pPr>
         <w:pStyle w:val="berschrift2"/>
       </w:pPr>
-      <w:bookmarkStart w:id="15" w:name="_Toc307505581"/>
-      <w:r>
-        <w:t>ANTS-TSP</w:t>
+      <w:bookmarkStart w:id="15" w:name="_Toc307505582"/>
+      <w:r>
+        <w:t>Fazit</w:t>
       </w:r>
       <w:bookmarkEnd w:id="15"/>
     </w:p>
@@ -3665,21 +3791,11 @@
       <w:pPr>
         <w:pStyle w:val="berschrift2"/>
       </w:pPr>
-      <w:bookmarkStart w:id="16" w:name="_Toc307505582"/>
-      <w:r>
-        <w:t>Fazit</w:t>
+      <w:bookmarkStart w:id="16" w:name="_Toc307505583"/>
+      <w:r>
+        <w:t>Ausblick</w:t>
       </w:r>
       <w:bookmarkEnd w:id="16"/>
-    </w:p>
-    <w:p>
-      <w:pPr>
-        <w:pStyle w:val="berschrift2"/>
-      </w:pPr>
-      <w:bookmarkStart w:id="17" w:name="_Toc307505583"/>
-      <w:r>
-        <w:t>Ausblick</w:t>
-      </w:r>
-      <w:bookmarkEnd w:id="17"/>
     </w:p>
     <w:p/>
     <w:p>
@@ -3737,11 +3853,11 @@
           <w:numId w:val="27"/>
         </w:numPr>
       </w:pPr>
-      <w:bookmarkStart w:id="18" w:name="_Toc307505584"/>
+      <w:bookmarkStart w:id="17" w:name="_Toc307505584"/>
       <w:r>
         <w:t>Theoretische Hintergrundkenntnisse</w:t>
       </w:r>
-      <w:bookmarkEnd w:id="18"/>
+      <w:bookmarkEnd w:id="17"/>
     </w:p>
     <w:p>
       <w:pPr>
@@ -3751,11 +3867,11 @@
           <w:numId w:val="27"/>
         </w:numPr>
       </w:pPr>
-      <w:bookmarkStart w:id="19" w:name="_Toc307505585"/>
+      <w:bookmarkStart w:id="18" w:name="_Toc307505585"/>
       <w:r>
         <w:t>Ameisensysteme</w:t>
       </w:r>
-      <w:bookmarkEnd w:id="19"/>
+      <w:bookmarkEnd w:id="18"/>
     </w:p>
     <w:p>
       <w:pPr>
@@ -3770,7 +3886,8 @@
           <w:numId w:val="27"/>
         </w:numPr>
       </w:pPr>
-      <w:bookmarkStart w:id="20" w:name="_Toc307505586"/>
+      <w:bookmarkStart w:id="19" w:name="_Toc307505586"/>
+      <w:proofErr w:type="spellStart"/>
       <w:r>
         <w:t>Travel</w:t>
       </w:r>
@@ -3778,9 +3895,21 @@
         <w:t>l</w:t>
       </w:r>
       <w:r>
-        <w:t>ing Salesman Problem</w:t>
-      </w:r>
-      <w:bookmarkEnd w:id="20"/>
+        <w:t>ing</w:t>
+      </w:r>
+      <w:proofErr w:type="spellEnd"/>
+      <w:r>
+        <w:t xml:space="preserve"> </w:t>
+      </w:r>
+      <w:proofErr w:type="spellStart"/>
+      <w:r>
+        <w:t>Salesman</w:t>
+      </w:r>
+      <w:proofErr w:type="spellEnd"/>
+      <w:r>
+        <w:t xml:space="preserve"> Problem</w:t>
+      </w:r>
+      <w:bookmarkEnd w:id="19"/>
     </w:p>
     <w:p>
       <w:pPr>
@@ -3802,7 +3931,35 @@
         <w:rPr>
           <w:rFonts w:cs="Helvetica"/>
         </w:rPr>
-        <w:t>Das Travelling Salesman Problem (TSP) beschäftigt sich mit dem Problem des Handelsreisenden. Dieser möchte eine vorgegebene Menge von Städten nacheinander besuchen und am Ende wieder zum Ausgangsort zurückkehren. Die Reihenfolge, in der er die Städte besucht, kann er dabei selbst festlegen. Diese bestimmte Art von Reise wird auch als Tour durch alle Städte bezeichnet. Der Handelsreisende hat dabei einen Plan zur Verfügung, der ihm alle Entfernungen (z.B. in Kilometer) zwischen jeweils zwei Städten anzeigt. Jede</w:t>
+        <w:t xml:space="preserve">Das </w:t>
+      </w:r>
+      <w:proofErr w:type="spellStart"/>
+      <w:r>
+        <w:rPr>
+          <w:rFonts w:cs="Helvetica"/>
+        </w:rPr>
+        <w:t>Travelling</w:t>
+      </w:r>
+      <w:proofErr w:type="spellEnd"/>
+      <w:r>
+        <w:rPr>
+          <w:rFonts w:cs="Helvetica"/>
+        </w:rPr>
+        <w:t xml:space="preserve"> </w:t>
+      </w:r>
+      <w:proofErr w:type="spellStart"/>
+      <w:r>
+        <w:rPr>
+          <w:rFonts w:cs="Helvetica"/>
+        </w:rPr>
+        <w:t>Salesman</w:t>
+      </w:r>
+      <w:proofErr w:type="spellEnd"/>
+      <w:r>
+        <w:rPr>
+          <w:rFonts w:cs="Helvetica"/>
+        </w:rPr>
+        <w:t xml:space="preserve"> Problem (TSP) beschäftigt sich mit dem Problem des Handelsreisenden. Dieser möchte eine vorgegebene Menge von Städten nacheinander besuchen und am Ende wieder zum Ausgangsort zurückkehren. Die Reihenfolge, in der er die Städte besucht, kann er dabei selbst festlegen. Diese bestimmte Art von Reise wird auch als Tour durch alle Städte bezeichnet. Der Handelsreisende hat dabei einen Plan zur Verfügung, der ihm alle Entfernungen (z.B. in Kilometer) zwischen jeweils zwei Städten anzeigt. Jede</w:t>
       </w:r>
       <w:r>
         <w:rPr>
@@ -3847,7 +4004,21 @@
         <w:rPr>
           <w:rFonts w:cs="Helvetica"/>
         </w:rPr>
-        <w:t>Das Handelsreisendenproblem ist eines der bekanntesten Probleme der theoretischen und praktischen Informatik. Einige Gründe dafür wären, dass es einfach zu verstehen ist, aber sich zugleich auch schwer implementieren und lösen lässt. Außerdem kann man an diesem Problem praktisch testen, was Computerprogramme für bestimmte Beispiele leisten können.</w:t>
+        <w:t xml:space="preserve">Das </w:t>
+      </w:r>
+      <w:proofErr w:type="spellStart"/>
+      <w:r>
+        <w:rPr>
+          <w:rFonts w:cs="Helvetica"/>
+        </w:rPr>
+        <w:t>Handelsreisendenproblem</w:t>
+      </w:r>
+      <w:proofErr w:type="spellEnd"/>
+      <w:r>
+        <w:rPr>
+          <w:rFonts w:cs="Helvetica"/>
+        </w:rPr>
+        <w:t xml:space="preserve"> ist eines der bekanntesten Probleme der theoretischen und praktischen Informatik. Einige Gründe dafür wären, dass es einfach zu verstehen ist, aber sich zugleich auch schwer implementieren und lösen lässt. Außerdem kann man an diesem Problem praktisch testen, was Computerprogramme für bestimmte Beispiele leisten können.</w:t>
       </w:r>
       <w:r>
         <w:rPr>
@@ -3997,9 +4168,864 @@
         <w:pStyle w:val="Listenabsatz"/>
         <w:spacing w:after="200"/>
         <w:rPr>
-          <w:rFonts w:ascii="Times New Roman" w:hAnsi="Times New Roman"/>
-        </w:rPr>
-      </w:pPr>
+          <w:rFonts w:cs="Helvetica"/>
+        </w:rPr>
+      </w:pPr>
+      <w:r>
+        <w:rPr>
+          <w:rFonts w:cs="Helvetica"/>
+        </w:rPr>
+        <w:t>Im Folgenden werden j</w:t>
+      </w:r>
+      <w:r>
+        <w:rPr>
+          <w:rFonts w:cs="Helvetica"/>
+        </w:rPr>
+        <w:t>eweils</w:t>
+      </w:r>
+      <w:r>
+        <w:rPr>
+          <w:rFonts w:cs="Helvetica"/>
+        </w:rPr>
+        <w:t xml:space="preserve"> das </w:t>
+      </w:r>
+      <w:r>
+        <w:rPr>
+          <w:rFonts w:cs="Helvetica"/>
+        </w:rPr>
+        <w:t>Finden einer minimalen Tour</w:t>
+      </w:r>
+      <w:r>
+        <w:rPr>
+          <w:rFonts w:cs="Helvetica"/>
+        </w:rPr>
+        <w:t>,</w:t>
+      </w:r>
+      <w:r>
+        <w:rPr>
+          <w:rFonts w:cs="Helvetica"/>
+        </w:rPr>
+        <w:t xml:space="preserve"> sowie das Finden </w:t>
+      </w:r>
+      <w:r>
+        <w:rPr>
+          <w:rFonts w:cs="Helvetica"/>
+        </w:rPr>
+        <w:t>eine</w:t>
+      </w:r>
+      <w:r>
+        <w:rPr>
+          <w:rFonts w:cs="Helvetica"/>
+        </w:rPr>
+        <w:t>r</w:t>
+      </w:r>
+      <w:r>
+        <w:rPr>
+          <w:rFonts w:cs="Helvetica"/>
+        </w:rPr>
+        <w:t xml:space="preserve"> möglichst gute</w:t>
+      </w:r>
+      <w:r>
+        <w:rPr>
+          <w:rFonts w:cs="Helvetica"/>
+        </w:rPr>
+        <w:t>n</w:t>
+      </w:r>
+      <w:r>
+        <w:rPr>
+          <w:rFonts w:cs="Helvetica"/>
+        </w:rPr>
+        <w:t xml:space="preserve"> Tour</w:t>
+      </w:r>
+      <w:r>
+        <w:rPr>
+          <w:rFonts w:cs="Helvetica"/>
+        </w:rPr>
+        <w:t xml:space="preserve"> am Beispiel</w:t>
+      </w:r>
+      <w:r>
+        <w:rPr>
+          <w:rFonts w:cs="Helvetica"/>
+        </w:rPr>
+        <w:t xml:space="preserve"> des TSP für die 52 Orte in Berlin</w:t>
+      </w:r>
+      <w:r>
+        <w:rPr>
+          <w:rFonts w:cs="Helvetica"/>
+        </w:rPr>
+        <w:t xml:space="preserve"> dargestellt</w:t>
+      </w:r>
+      <w:r>
+        <w:rPr>
+          <w:rFonts w:cs="Helvetica"/>
+        </w:rPr>
+        <w:t>.</w:t>
+      </w:r>
+    </w:p>
+    <w:p>
+      <w:pPr>
+        <w:pStyle w:val="Listenabsatz"/>
+        <w:spacing w:after="200"/>
+        <w:rPr>
+          <w:rFonts w:cs="Helvetica"/>
+        </w:rPr>
+      </w:pPr>
+    </w:p>
+    <w:p>
+      <w:pPr>
+        <w:pStyle w:val="Listenabsatz"/>
+        <w:spacing w:after="200"/>
+        <w:rPr>
+          <w:rFonts w:cs="Helvetica"/>
+        </w:rPr>
+      </w:pPr>
+      <w:r>
+        <w:rPr>
+          <w:rFonts w:cs="Helvetica"/>
+        </w:rPr>
+        <w:t>Finden einer minimalen Tour:</w:t>
+      </w:r>
+    </w:p>
+    <w:p>
+      <w:pPr>
+        <w:pStyle w:val="Listenabsatz"/>
+        <w:spacing w:after="200"/>
+        <w:rPr>
+          <w:rFonts w:cs="Helvetica"/>
+        </w:rPr>
+      </w:pPr>
+      <w:r>
+        <w:rPr>
+          <w:rFonts w:cs="Helvetica"/>
+        </w:rPr>
+        <w:t>Es werden alle möglichen Touren durchprobiert, wobei die kürzeste Tour dann ausgewählt wird. In der Theorie ist dies die beste Methode. Sie führt jedoch dazu, dass sehr viele Touren durchprobiert werden müssen. Folglich wird die Laufzeit, durch die hohe Komplexität, erhöht.</w:t>
+      </w:r>
+    </w:p>
+    <w:p>
+      <w:pPr>
+        <w:pStyle w:val="Listenabsatz"/>
+        <w:numPr>
+          <w:ilvl w:val="0"/>
+          <w:numId w:val="33"/>
+        </w:numPr>
+        <w:spacing w:after="200"/>
+        <w:rPr>
+          <w:rFonts w:cs="Helvetica"/>
+        </w:rPr>
+      </w:pPr>
+      <w:r>
+        <w:rPr>
+          <w:rFonts w:cs="Helvetica"/>
+        </w:rPr>
+        <w:t>Beispiel:</w:t>
+      </w:r>
+    </w:p>
+    <w:p>
+      <w:pPr>
+        <w:pStyle w:val="Listenabsatz"/>
+        <w:numPr>
+          <w:ilvl w:val="1"/>
+          <w:numId w:val="33"/>
+        </w:numPr>
+        <w:spacing w:after="200"/>
+        <w:rPr>
+          <w:rFonts w:cs="Helvetica"/>
+        </w:rPr>
+      </w:pPr>
+      <w:r>
+        <w:rPr>
+          <w:rFonts w:cs="Helvetica"/>
+        </w:rPr>
+        <w:t>Ameisen TSP 52 Orte in Berlin</w:t>
+      </w:r>
+    </w:p>
+    <w:p>
+      <w:pPr>
+        <w:pStyle w:val="Listenabsatz"/>
+        <w:spacing w:after="200"/>
+        <w:ind w:left="709"/>
+        <w:rPr>
+          <w:rFonts w:cs="Helvetica"/>
+        </w:rPr>
+      </w:pPr>
+      <w:r>
+        <w:rPr>
+          <w:rFonts w:cs="Helvetica"/>
+        </w:rPr>
+        <w:t>Am Startort hat jede Ameise 51 Möglichkeiten zu einem Ort zu wandern. Am ersten Durchgangsort sind es dann nur noch 50 Möglichkeiten. Dies wird bis zum Schluss durchgeführt. Somit hat er am 51-ten Durchgangsort nur noch eine Möglichkeit um zum letzten Ort zu wandern.</w:t>
+      </w:r>
+    </w:p>
+    <w:p>
+      <w:pPr>
+        <w:pStyle w:val="Listenabsatz"/>
+        <w:numPr>
+          <w:ilvl w:val="1"/>
+          <w:numId w:val="33"/>
+        </w:numPr>
+        <w:spacing w:after="200"/>
+        <w:rPr>
+          <w:rFonts w:cs="Helvetica"/>
+        </w:rPr>
+      </w:pPr>
+      <w:r>
+        <w:rPr>
+          <w:rFonts w:cs="Helvetica"/>
+        </w:rPr>
+        <w:t>Insgesamt:</w:t>
+      </w:r>
+    </w:p>
+    <w:p>
+      <w:pPr>
+        <w:pStyle w:val="Listenabsatz"/>
+        <w:spacing w:after="200"/>
+        <w:ind w:left="2160"/>
+        <w:rPr>
+          <w:rFonts w:cs="Helvetica"/>
+        </w:rPr>
+      </w:pPr>
+      <w:r>
+        <w:rPr>
+          <w:rFonts w:cs="Helvetica"/>
+        </w:rPr>
+        <w:t xml:space="preserve">51 </w:t>
+      </w:r>
+      <w:r>
+        <w:rPr>
+          <w:rFonts w:cs="Helvetica"/>
+        </w:rPr>
+        <w:t>×</w:t>
+      </w:r>
+      <w:r>
+        <w:rPr>
+          <w:rFonts w:cs="Helvetica"/>
+        </w:rPr>
+        <w:t xml:space="preserve"> 50 </w:t>
+      </w:r>
+      <w:r>
+        <w:rPr>
+          <w:rFonts w:cs="Helvetica"/>
+        </w:rPr>
+        <w:t>×</w:t>
+      </w:r>
+      <w:r>
+        <w:rPr>
+          <w:rFonts w:cs="Helvetica"/>
+        </w:rPr>
+        <w:t xml:space="preserve"> 49</w:t>
+      </w:r>
+      <w:r>
+        <w:rPr>
+          <w:rFonts w:cs="Helvetica"/>
+        </w:rPr>
+        <w:t xml:space="preserve"> </w:t>
+      </w:r>
+      <w:r>
+        <w:rPr>
+          <w:rFonts w:cs="Helvetica"/>
+        </w:rPr>
+        <w:t>×</w:t>
+      </w:r>
+      <w:r>
+        <w:rPr>
+          <w:rFonts w:cs="Helvetica"/>
+        </w:rPr>
+        <w:t xml:space="preserve"> </w:t>
+      </w:r>
+      <w:r>
+        <w:rPr>
+          <w:rFonts w:cs="Helvetica"/>
+        </w:rPr>
+        <w:t>48</w:t>
+      </w:r>
+      <w:r>
+        <w:rPr>
+          <w:rFonts w:cs="Helvetica"/>
+        </w:rPr>
+        <w:t xml:space="preserve"> </w:t>
+      </w:r>
+      <w:r>
+        <w:rPr>
+          <w:rFonts w:cs="Helvetica"/>
+        </w:rPr>
+        <w:t>×</w:t>
+      </w:r>
+      <w:r>
+        <w:rPr>
+          <w:rFonts w:cs="Helvetica"/>
+        </w:rPr>
+        <w:t xml:space="preserve"> </w:t>
+      </w:r>
+      <w:r>
+        <w:rPr>
+          <w:rFonts w:cs="Helvetica"/>
+        </w:rPr>
+        <w:t>…</w:t>
+      </w:r>
+      <w:r>
+        <w:rPr>
+          <w:rFonts w:cs="Helvetica"/>
+        </w:rPr>
+        <w:t xml:space="preserve"> </w:t>
+      </w:r>
+      <w:r>
+        <w:rPr>
+          <w:rFonts w:cs="Helvetica"/>
+        </w:rPr>
+        <w:t>×</w:t>
+      </w:r>
+      <w:r>
+        <w:rPr>
+          <w:rFonts w:cs="Helvetica"/>
+        </w:rPr>
+        <w:t xml:space="preserve"> 4 </w:t>
+      </w:r>
+      <w:r>
+        <w:rPr>
+          <w:rFonts w:cs="Helvetica"/>
+        </w:rPr>
+        <w:t>×</w:t>
+      </w:r>
+      <w:r>
+        <w:rPr>
+          <w:rFonts w:cs="Helvetica"/>
+        </w:rPr>
+        <w:t xml:space="preserve"> 3 </w:t>
+      </w:r>
+      <w:r>
+        <w:rPr>
+          <w:rFonts w:cs="Helvetica"/>
+        </w:rPr>
+        <w:t>×</w:t>
+      </w:r>
+      <w:r>
+        <w:rPr>
+          <w:rFonts w:cs="Helvetica"/>
+        </w:rPr>
+        <w:t xml:space="preserve"> 2 </w:t>
+      </w:r>
+      <w:r>
+        <w:rPr>
+          <w:rFonts w:cs="Helvetica"/>
+        </w:rPr>
+        <w:t>×</w:t>
+      </w:r>
+      <w:r>
+        <w:rPr>
+          <w:rFonts w:cs="Helvetica"/>
+        </w:rPr>
+        <w:t xml:space="preserve"> 1 </w:t>
+      </w:r>
+      <w:r>
+        <w:rPr>
+          <w:rFonts w:cs="Helvetica"/>
+        </w:rPr>
+        <w:t>= 51</w:t>
+      </w:r>
+      <w:r>
+        <w:rPr>
+          <w:rFonts w:cs="Helvetica"/>
+        </w:rPr>
+        <w:t xml:space="preserve">! </w:t>
+      </w:r>
+    </w:p>
+    <w:p>
+      <w:pPr>
+        <w:pStyle w:val="Listenabsatz"/>
+        <w:spacing w:after="200"/>
+        <w:ind w:left="2160"/>
+        <w:rPr>
+          <w:rFonts w:cs="Helvetica"/>
+          <w:vertAlign w:val="superscript"/>
+        </w:rPr>
+      </w:pPr>
+      <w:r>
+        <w:rPr>
+          <w:rFonts w:cs="Helvetica"/>
+        </w:rPr>
+        <w:t>=</w:t>
+      </w:r>
+      <w:r>
+        <w:rPr>
+          <w:rFonts w:cs="Helvetica"/>
+        </w:rPr>
+        <w:t xml:space="preserve"> 1.55111875 × 10</w:t>
+      </w:r>
+      <w:r>
+        <w:rPr>
+          <w:rFonts w:cs="Helvetica"/>
+          <w:vertAlign w:val="superscript"/>
+        </w:rPr>
+        <w:t>66</w:t>
+      </w:r>
+    </w:p>
+    <w:p>
+      <w:pPr>
+        <w:pStyle w:val="Listenabsatz"/>
+        <w:spacing w:after="200"/>
+        <w:ind w:left="709"/>
+        <w:rPr>
+          <w:rFonts w:cs="Helvetica"/>
+        </w:rPr>
+      </w:pPr>
+      <w:r>
+        <w:rPr>
+          <w:rFonts w:cs="Helvetica"/>
+        </w:rPr>
+        <w:t xml:space="preserve">Somit sind </w:t>
+      </w:r>
+      <w:r>
+        <w:rPr>
+          <w:rFonts w:cs="Helvetica"/>
+        </w:rPr>
+        <w:t>1.55111875 × 10</w:t>
+      </w:r>
+      <w:r>
+        <w:rPr>
+          <w:rFonts w:cs="Helvetica"/>
+          <w:vertAlign w:val="superscript"/>
+        </w:rPr>
+        <w:t>66</w:t>
+      </w:r>
+      <w:r>
+        <w:rPr>
+          <w:rFonts w:cs="Helvetica"/>
+        </w:rPr>
+        <w:t xml:space="preserve"> Touren bei 52 Orten möglich. </w:t>
+      </w:r>
+      <w:r>
+        <w:rPr>
+          <w:rFonts w:cs="Helvetica"/>
+        </w:rPr>
+        <w:t xml:space="preserve">Da </w:t>
+      </w:r>
+      <w:r>
+        <w:rPr>
+          <w:rFonts w:cs="Helvetica"/>
+        </w:rPr>
+        <w:t>fü</w:t>
+      </w:r>
+      <w:r>
+        <w:rPr>
+          <w:rFonts w:cs="Helvetica"/>
+        </w:rPr>
+        <w:t>r beliebige Anzahl n von Orten</w:t>
+      </w:r>
+      <w:r>
+        <w:rPr>
+          <w:rFonts w:cs="Helvetica"/>
+        </w:rPr>
+        <w:t xml:space="preserve"> = (n-1)! Touren durch</w:t>
+      </w:r>
+      <w:r>
+        <w:rPr>
+          <w:rFonts w:cs="Helvetica"/>
+        </w:rPr>
+        <w:t>zu</w:t>
+      </w:r>
+      <w:r>
+        <w:rPr>
+          <w:rFonts w:cs="Helvetica"/>
+        </w:rPr>
+        <w:t>probieren</w:t>
+      </w:r>
+      <w:r>
+        <w:rPr>
+          <w:rFonts w:cs="Helvetica"/>
+        </w:rPr>
+        <w:t xml:space="preserve"> sind.</w:t>
+      </w:r>
+      <w:r>
+        <w:rPr>
+          <w:rFonts w:cs="Helvetica"/>
+        </w:rPr>
+        <w:t xml:space="preserve"> </w:t>
+      </w:r>
+    </w:p>
+    <w:p>
+      <w:pPr>
+        <w:pStyle w:val="Listenabsatz"/>
+        <w:spacing w:after="200"/>
+        <w:ind w:left="709"/>
+        <w:rPr>
+          <w:rFonts w:cs="Helvetica"/>
+        </w:rPr>
+      </w:pPr>
+      <w:r>
+        <w:rPr>
+          <w:rFonts w:cs="Helvetica"/>
+        </w:rPr>
+        <w:t xml:space="preserve">Die Komplexität </w:t>
+      </w:r>
+      <w:r>
+        <w:rPr>
+          <w:rFonts w:cs="Helvetica"/>
+        </w:rPr>
+        <w:t>ist also</w:t>
+      </w:r>
+      <w:r>
+        <w:rPr>
+          <w:rFonts w:cs="Helvetica"/>
+        </w:rPr>
+        <w:t>:</w:t>
+      </w:r>
+    </w:p>
+    <w:p>
+      <w:pPr>
+        <w:pStyle w:val="Listenabsatz"/>
+        <w:spacing w:after="200"/>
+        <w:ind w:left="709"/>
+        <w:rPr>
+          <w:rFonts w:cs="Helvetica"/>
+        </w:rPr>
+      </w:pPr>
+      <w:r>
+        <w:rPr>
+          <w:rFonts w:cs="Helvetica"/>
+        </w:rPr>
+        <w:tab/>
+      </w:r>
+      <w:r>
+        <w:rPr>
+          <w:rFonts w:cs="Helvetica"/>
+        </w:rPr>
+        <w:tab/>
+      </w:r>
+      <w:r>
+        <w:rPr>
+          <w:rFonts w:cs="Helvetica"/>
+        </w:rPr>
+        <w:tab/>
+        <w:t xml:space="preserve">O(n) = </w:t>
+      </w:r>
+      <w:r>
+        <w:rPr>
+          <w:rFonts w:cs="Helvetica"/>
+        </w:rPr>
+        <w:t>(n-1)!</w:t>
+      </w:r>
+    </w:p>
+    <w:p>
+      <w:pPr>
+        <w:pStyle w:val="Listenabsatz"/>
+        <w:spacing w:after="200"/>
+        <w:ind w:left="709"/>
+        <w:rPr>
+          <w:rFonts w:cs="Helvetica"/>
+        </w:rPr>
+      </w:pPr>
+    </w:p>
+    <w:p>
+      <w:pPr>
+        <w:pStyle w:val="Listenabsatz"/>
+        <w:spacing w:after="200"/>
+        <w:ind w:left="709"/>
+        <w:rPr>
+          <w:rFonts w:cs="Helvetica"/>
+        </w:rPr>
+      </w:pPr>
+    </w:p>
+    <w:p>
+      <w:pPr>
+        <w:pStyle w:val="Listenabsatz"/>
+        <w:spacing w:after="200"/>
+        <w:ind w:left="709"/>
+        <w:rPr>
+          <w:rFonts w:cs="Helvetica"/>
+        </w:rPr>
+      </w:pPr>
+      <w:r>
+        <w:rPr>
+          <w:rFonts w:cs="Helvetica"/>
+        </w:rPr>
+        <w:lastRenderedPageBreak/>
+        <w:t>Finden einer möglichst guten Tour</w:t>
+      </w:r>
+      <w:r>
+        <w:rPr>
+          <w:rFonts w:cs="Helvetica"/>
+        </w:rPr>
+        <w:t>:</w:t>
+      </w:r>
+    </w:p>
+    <w:p>
+      <w:pPr>
+        <w:pStyle w:val="Listenabsatz"/>
+        <w:spacing w:after="200"/>
+        <w:ind w:left="709"/>
+        <w:rPr>
+          <w:rFonts w:cs="Helvetica"/>
+        </w:rPr>
+      </w:pPr>
+      <w:r>
+        <w:rPr>
+          <w:rFonts w:cs="Helvetica"/>
+        </w:rPr>
+        <w:t>Bei dieser Methode geht man in jedem Schritt zum nächstgelegenen Ort. Wenn dann alle Orte besucht wurden, geht man wieder zum Startort. Vorteil dieser Methode ist, dass am Anfang sehr kurze Entfernungen zurückgelegt werden. Daraus resultiert jedoch auch, dass am Ende die Auswahl der noch nicht besuchten Orte sehr gering sein kann. Somit ist es möglich, dass die Entfernungen, die noch zurückgelegt werden müssen, sehr groß sein können.</w:t>
+      </w:r>
+      <w:r>
+        <w:rPr>
+          <w:rFonts w:cs="Helvetica"/>
+        </w:rPr>
+        <w:t xml:space="preserve"> Für diese Methode wird aber eine Liste benötigt, die jeder Ort mitführt, in der die Entfernungen zu den anderen Orten vermerkt sind.</w:t>
+      </w:r>
+    </w:p>
+    <w:p>
+      <w:pPr>
+        <w:pStyle w:val="Listenabsatz"/>
+        <w:numPr>
+          <w:ilvl w:val="0"/>
+          <w:numId w:val="33"/>
+        </w:numPr>
+        <w:spacing w:after="200"/>
+        <w:rPr>
+          <w:rFonts w:cs="Helvetica"/>
+        </w:rPr>
+      </w:pPr>
+      <w:r>
+        <w:rPr>
+          <w:rFonts w:cs="Helvetica"/>
+        </w:rPr>
+        <w:t>Beispiel:</w:t>
+      </w:r>
+    </w:p>
+    <w:p>
+      <w:pPr>
+        <w:pStyle w:val="Listenabsatz"/>
+        <w:numPr>
+          <w:ilvl w:val="1"/>
+          <w:numId w:val="33"/>
+        </w:numPr>
+        <w:spacing w:after="200"/>
+        <w:rPr>
+          <w:rFonts w:cs="Helvetica"/>
+        </w:rPr>
+      </w:pPr>
+      <w:r>
+        <w:rPr>
+          <w:rFonts w:cs="Helvetica"/>
+        </w:rPr>
+        <w:t>Ameisen TSP 52 Orte in Berlin</w:t>
+      </w:r>
+    </w:p>
+    <w:p>
+      <w:pPr>
+        <w:pStyle w:val="Listenabsatz"/>
+        <w:spacing w:after="200"/>
+        <w:ind w:left="709"/>
+        <w:rPr>
+          <w:rFonts w:cs="Helvetica"/>
+        </w:rPr>
+      </w:pPr>
+      <w:r>
+        <w:rPr>
+          <w:rFonts w:cs="Helvetica"/>
+        </w:rPr>
+        <w:t xml:space="preserve">Am Startort hat jede Ameise </w:t>
+      </w:r>
+      <w:r>
+        <w:rPr>
+          <w:rFonts w:cs="Helvetica"/>
+        </w:rPr>
+        <w:t>für jede der 52</w:t>
+      </w:r>
+      <w:r>
+        <w:rPr>
+          <w:rFonts w:cs="Helvetica"/>
+        </w:rPr>
+        <w:t xml:space="preserve"> </w:t>
+      </w:r>
+      <w:r>
+        <w:rPr>
+          <w:rFonts w:cs="Helvetica"/>
+        </w:rPr>
+        <w:t>Orte die 51 Entfernungen zu den anderen Orten zu vergleichen. Die minimale Entfernung wird notiert.</w:t>
+      </w:r>
+    </w:p>
+    <w:p>
+      <w:pPr>
+        <w:pStyle w:val="Listenabsatz"/>
+        <w:numPr>
+          <w:ilvl w:val="1"/>
+          <w:numId w:val="33"/>
+        </w:numPr>
+        <w:spacing w:after="200"/>
+        <w:rPr>
+          <w:rFonts w:cs="Helvetica"/>
+        </w:rPr>
+      </w:pPr>
+      <w:r>
+        <w:rPr>
+          <w:rFonts w:cs="Helvetica"/>
+        </w:rPr>
+        <w:t>Insgesamt:</w:t>
+      </w:r>
+    </w:p>
+    <w:p>
+      <w:pPr>
+        <w:pStyle w:val="Listenabsatz"/>
+        <w:spacing w:after="200"/>
+        <w:ind w:left="2160"/>
+        <w:rPr>
+          <w:rFonts w:cs="Helvetica"/>
+        </w:rPr>
+      </w:pPr>
+      <w:r>
+        <w:rPr>
+          <w:rFonts w:cs="Helvetica"/>
+        </w:rPr>
+        <w:t>51</w:t>
+      </w:r>
+      <w:r>
+        <w:rPr>
+          <w:rFonts w:cs="Helvetica"/>
+        </w:rPr>
+        <w:t xml:space="preserve"> ×</w:t>
+      </w:r>
+      <w:r>
+        <w:rPr>
+          <w:rFonts w:cs="Helvetica"/>
+        </w:rPr>
+        <w:t xml:space="preserve"> 52 = 2.652 Schritte</w:t>
+      </w:r>
+    </w:p>
+    <w:p>
+      <w:pPr>
+        <w:pStyle w:val="Listenabsatz"/>
+        <w:spacing w:after="200"/>
+        <w:ind w:left="709"/>
+        <w:rPr>
+          <w:rFonts w:cs="Helvetica"/>
+        </w:rPr>
+      </w:pPr>
+      <w:r>
+        <w:rPr>
+          <w:rFonts w:cs="Helvetica"/>
+        </w:rPr>
+        <w:t xml:space="preserve">Somit sind </w:t>
+      </w:r>
+      <w:r>
+        <w:rPr>
+          <w:rFonts w:cs="Helvetica"/>
+        </w:rPr>
+        <w:t>2.652 Schritte</w:t>
+      </w:r>
+      <w:r>
+        <w:rPr>
+          <w:rFonts w:cs="Helvetica"/>
+        </w:rPr>
+        <w:t xml:space="preserve"> </w:t>
+      </w:r>
+      <w:r>
+        <w:rPr>
+          <w:rFonts w:cs="Helvetica"/>
+        </w:rPr>
+        <w:t>für</w:t>
+      </w:r>
+      <w:r>
+        <w:rPr>
+          <w:rFonts w:cs="Helvetica"/>
+        </w:rPr>
+        <w:t xml:space="preserve"> eine</w:t>
+      </w:r>
+      <w:r>
+        <w:rPr>
+          <w:rFonts w:cs="Helvetica"/>
+        </w:rPr>
+        <w:t xml:space="preserve"> beliebige Anzahl n von </w:t>
+      </w:r>
+      <w:r>
+        <w:rPr>
+          <w:rFonts w:cs="Helvetica"/>
+        </w:rPr>
+        <w:t>Orten</w:t>
+      </w:r>
+      <w:r>
+        <w:rPr>
+          <w:rFonts w:cs="Helvetica"/>
+        </w:rPr>
+        <w:t xml:space="preserve"> durchzuführen</w:t>
+      </w:r>
+      <w:r>
+        <w:rPr>
+          <w:rFonts w:cs="Helvetica"/>
+        </w:rPr>
+        <w:t>.</w:t>
+      </w:r>
+    </w:p>
+    <w:p>
+      <w:pPr>
+        <w:pStyle w:val="Listenabsatz"/>
+        <w:spacing w:after="200"/>
+        <w:ind w:left="709"/>
+        <w:rPr>
+          <w:rFonts w:cs="Helvetica"/>
+        </w:rPr>
+      </w:pPr>
+      <w:r>
+        <w:rPr>
+          <w:rFonts w:cs="Helvetica"/>
+        </w:rPr>
+        <w:t>Die Komplexität beträgt also:</w:t>
+      </w:r>
+    </w:p>
+    <w:p>
+      <w:pPr>
+        <w:pStyle w:val="Listenabsatz"/>
+        <w:spacing w:after="200"/>
+        <w:ind w:left="709"/>
+        <w:rPr>
+          <w:rFonts w:cs="Helvetica"/>
+        </w:rPr>
+      </w:pPr>
+      <w:r>
+        <w:rPr>
+          <w:rFonts w:cs="Helvetica"/>
+        </w:rPr>
+        <w:tab/>
+      </w:r>
+      <w:r>
+        <w:rPr>
+          <w:rFonts w:cs="Helvetica"/>
+        </w:rPr>
+        <w:tab/>
+      </w:r>
+      <w:r>
+        <w:rPr>
+          <w:rFonts w:cs="Helvetica"/>
+        </w:rPr>
+        <w:tab/>
+        <w:t xml:space="preserve">O(n) = </w:t>
+      </w:r>
+      <w:r>
+        <w:rPr>
+          <w:rFonts w:cs="Helvetica"/>
+        </w:rPr>
+        <w:t>n</w:t>
+      </w:r>
+      <w:r>
+        <w:rPr>
+          <w:rFonts w:cs="Helvetica"/>
+        </w:rPr>
+        <w:t xml:space="preserve"> × </w:t>
+      </w:r>
+      <w:r>
+        <w:rPr>
+          <w:rFonts w:cs="Helvetica"/>
+        </w:rPr>
+        <w:t>(n-1) = n²-n</w:t>
+      </w:r>
+    </w:p>
+    <w:p>
+      <w:pPr>
+        <w:pStyle w:val="Listenabsatz"/>
+        <w:spacing w:after="200"/>
+        <w:ind w:left="709"/>
+        <w:rPr>
+          <w:rFonts w:cs="Helvetica"/>
+        </w:rPr>
+      </w:pPr>
+      <w:bookmarkStart w:id="20" w:name="_GoBack"/>
+      <w:bookmarkEnd w:id="20"/>
     </w:p>
     <w:p>
       <w:pPr>
@@ -4735,8 +5761,72 @@
           <w:rPr>
             <w:sz w:val="20"/>
           </w:rPr>
-          <w:t>Alexander Salzer;Felix Wiederschein;Philipp Thomas;Tobias Schlufter;Christian Mrosk</w:t>
+          <w:t xml:space="preserve">Alexander </w:t>
         </w:r>
+        <w:proofErr w:type="spellStart"/>
+        <w:r>
+          <w:rPr>
+            <w:sz w:val="20"/>
+          </w:rPr>
+          <w:t>Salzer;Felix</w:t>
+        </w:r>
+        <w:proofErr w:type="spellEnd"/>
+        <w:r>
+          <w:rPr>
+            <w:sz w:val="20"/>
+          </w:rPr>
+          <w:t xml:space="preserve"> </w:t>
+        </w:r>
+        <w:proofErr w:type="spellStart"/>
+        <w:r>
+          <w:rPr>
+            <w:sz w:val="20"/>
+          </w:rPr>
+          <w:t>Wiederschein;Philipp</w:t>
+        </w:r>
+        <w:proofErr w:type="spellEnd"/>
+        <w:r>
+          <w:rPr>
+            <w:sz w:val="20"/>
+          </w:rPr>
+          <w:t xml:space="preserve"> </w:t>
+        </w:r>
+        <w:proofErr w:type="spellStart"/>
+        <w:r>
+          <w:rPr>
+            <w:sz w:val="20"/>
+          </w:rPr>
+          <w:t>Thomas;Tobias</w:t>
+        </w:r>
+        <w:proofErr w:type="spellEnd"/>
+        <w:r>
+          <w:rPr>
+            <w:sz w:val="20"/>
+          </w:rPr>
+          <w:t xml:space="preserve"> </w:t>
+        </w:r>
+        <w:proofErr w:type="spellStart"/>
+        <w:r>
+          <w:rPr>
+            <w:sz w:val="20"/>
+          </w:rPr>
+          <w:t>Schlufter;Christian</w:t>
+        </w:r>
+        <w:proofErr w:type="spellEnd"/>
+        <w:r>
+          <w:rPr>
+            <w:sz w:val="20"/>
+          </w:rPr>
+          <w:t xml:space="preserve"> </w:t>
+        </w:r>
+        <w:proofErr w:type="spellStart"/>
+        <w:r>
+          <w:rPr>
+            <w:sz w:val="20"/>
+          </w:rPr>
+          <w:t>Mrosk</w:t>
+        </w:r>
+        <w:proofErr w:type="spellEnd"/>
       </w:sdtContent>
     </w:sdt>
     <w:sdt>
@@ -4781,7 +5871,7 @@
           <w:rPr>
             <w:noProof/>
           </w:rPr>
-          <w:t>1</w:t>
+          <w:t>10</w:t>
         </w:r>
         <w:r>
           <w:fldChar w:fldCharType="end"/>
@@ -4942,7 +6032,7 @@
         <w:noProof/>
       </w:rPr>
       <w:drawing>
-        <wp:anchor distT="0" distB="0" distL="114300" distR="114300" simplePos="0" relativeHeight="251657728" behindDoc="0" locked="0" layoutInCell="0" allowOverlap="1" wp14:anchorId="61966E31" wp14:editId="630E399F">
+        <wp:anchor distT="0" distB="0" distL="114300" distR="114300" simplePos="0" relativeHeight="251657728" behindDoc="0" locked="0" layoutInCell="0" allowOverlap="1" wp14:anchorId="6D3B05F2" wp14:editId="0C600529">
           <wp:simplePos x="0" y="0"/>
           <wp:positionH relativeFrom="margin">
             <wp:posOffset>-133350</wp:posOffset>
@@ -5311,6 +6401,119 @@
     </w:lvl>
   </w:abstractNum>
   <w:abstractNum w:abstractNumId="3">
+    <w:nsid w:val="08777CF1"/>
+    <w:multiLevelType w:val="hybridMultilevel"/>
+    <w:tmpl w:val="DD3CF076"/>
+    <w:lvl w:ilvl="0" w:tplc="04070001">
+      <w:start w:val="1"/>
+      <w:numFmt w:val="bullet"/>
+      <w:lvlText w:val=""/>
+      <w:lvlJc w:val="left"/>
+      <w:pPr>
+        <w:ind w:left="1440" w:hanging="360"/>
+      </w:pPr>
+      <w:rPr>
+        <w:rFonts w:ascii="Symbol" w:hAnsi="Symbol" w:hint="default"/>
+      </w:rPr>
+    </w:lvl>
+    <w:lvl w:ilvl="1" w:tplc="04070003" w:tentative="1">
+      <w:start w:val="1"/>
+      <w:numFmt w:val="bullet"/>
+      <w:lvlText w:val="o"/>
+      <w:lvlJc w:val="left"/>
+      <w:pPr>
+        <w:ind w:left="2160" w:hanging="360"/>
+      </w:pPr>
+      <w:rPr>
+        <w:rFonts w:ascii="Courier New" w:hAnsi="Courier New" w:cs="Courier New" w:hint="default"/>
+      </w:rPr>
+    </w:lvl>
+    <w:lvl w:ilvl="2" w:tplc="04070005" w:tentative="1">
+      <w:start w:val="1"/>
+      <w:numFmt w:val="bullet"/>
+      <w:lvlText w:val=""/>
+      <w:lvlJc w:val="left"/>
+      <w:pPr>
+        <w:ind w:left="2880" w:hanging="360"/>
+      </w:pPr>
+      <w:rPr>
+        <w:rFonts w:ascii="Wingdings" w:hAnsi="Wingdings" w:hint="default"/>
+      </w:rPr>
+    </w:lvl>
+    <w:lvl w:ilvl="3" w:tplc="04070001" w:tentative="1">
+      <w:start w:val="1"/>
+      <w:numFmt w:val="bullet"/>
+      <w:lvlText w:val=""/>
+      <w:lvlJc w:val="left"/>
+      <w:pPr>
+        <w:ind w:left="3600" w:hanging="360"/>
+      </w:pPr>
+      <w:rPr>
+        <w:rFonts w:ascii="Symbol" w:hAnsi="Symbol" w:hint="default"/>
+      </w:rPr>
+    </w:lvl>
+    <w:lvl w:ilvl="4" w:tplc="04070003" w:tentative="1">
+      <w:start w:val="1"/>
+      <w:numFmt w:val="bullet"/>
+      <w:lvlText w:val="o"/>
+      <w:lvlJc w:val="left"/>
+      <w:pPr>
+        <w:ind w:left="4320" w:hanging="360"/>
+      </w:pPr>
+      <w:rPr>
+        <w:rFonts w:ascii="Courier New" w:hAnsi="Courier New" w:cs="Courier New" w:hint="default"/>
+      </w:rPr>
+    </w:lvl>
+    <w:lvl w:ilvl="5" w:tplc="04070005" w:tentative="1">
+      <w:start w:val="1"/>
+      <w:numFmt w:val="bullet"/>
+      <w:lvlText w:val=""/>
+      <w:lvlJc w:val="left"/>
+      <w:pPr>
+        <w:ind w:left="5040" w:hanging="360"/>
+      </w:pPr>
+      <w:rPr>
+        <w:rFonts w:ascii="Wingdings" w:hAnsi="Wingdings" w:hint="default"/>
+      </w:rPr>
+    </w:lvl>
+    <w:lvl w:ilvl="6" w:tplc="04070001" w:tentative="1">
+      <w:start w:val="1"/>
+      <w:numFmt w:val="bullet"/>
+      <w:lvlText w:val=""/>
+      <w:lvlJc w:val="left"/>
+      <w:pPr>
+        <w:ind w:left="5760" w:hanging="360"/>
+      </w:pPr>
+      <w:rPr>
+        <w:rFonts w:ascii="Symbol" w:hAnsi="Symbol" w:hint="default"/>
+      </w:rPr>
+    </w:lvl>
+    <w:lvl w:ilvl="7" w:tplc="04070003" w:tentative="1">
+      <w:start w:val="1"/>
+      <w:numFmt w:val="bullet"/>
+      <w:lvlText w:val="o"/>
+      <w:lvlJc w:val="left"/>
+      <w:pPr>
+        <w:ind w:left="6480" w:hanging="360"/>
+      </w:pPr>
+      <w:rPr>
+        <w:rFonts w:ascii="Courier New" w:hAnsi="Courier New" w:cs="Courier New" w:hint="default"/>
+      </w:rPr>
+    </w:lvl>
+    <w:lvl w:ilvl="8" w:tplc="04070005" w:tentative="1">
+      <w:start w:val="1"/>
+      <w:numFmt w:val="bullet"/>
+      <w:lvlText w:val=""/>
+      <w:lvlJc w:val="left"/>
+      <w:pPr>
+        <w:ind w:left="7200" w:hanging="360"/>
+      </w:pPr>
+      <w:rPr>
+        <w:rFonts w:ascii="Wingdings" w:hAnsi="Wingdings" w:hint="default"/>
+      </w:rPr>
+    </w:lvl>
+  </w:abstractNum>
+  <w:abstractNum w:abstractNumId="4">
     <w:nsid w:val="08D91AEE"/>
     <w:multiLevelType w:val="hybridMultilevel"/>
     <w:tmpl w:val="21FAEF6A"/>
@@ -5426,7 +6629,7 @@
       </w:pPr>
     </w:lvl>
   </w:abstractNum>
-  <w:abstractNum w:abstractNumId="4">
+  <w:abstractNum w:abstractNumId="5">
     <w:nsid w:val="09873848"/>
     <w:multiLevelType w:val="hybridMultilevel"/>
     <w:tmpl w:val="A32419E2"/>
@@ -5539,7 +6742,7 @@
       </w:pPr>
     </w:lvl>
   </w:abstractNum>
-  <w:abstractNum w:abstractNumId="5">
+  <w:abstractNum w:abstractNumId="6">
     <w:nsid w:val="0E020293"/>
     <w:multiLevelType w:val="hybridMultilevel"/>
     <w:tmpl w:val="FDCE575C"/>
@@ -5625,7 +6828,120 @@
       </w:pPr>
     </w:lvl>
   </w:abstractNum>
-  <w:abstractNum w:abstractNumId="6">
+  <w:abstractNum w:abstractNumId="7">
+    <w:nsid w:val="10F25165"/>
+    <w:multiLevelType w:val="hybridMultilevel"/>
+    <w:tmpl w:val="A6B4F93A"/>
+    <w:lvl w:ilvl="0" w:tplc="04070001">
+      <w:start w:val="1"/>
+      <w:numFmt w:val="bullet"/>
+      <w:lvlText w:val=""/>
+      <w:lvlJc w:val="left"/>
+      <w:pPr>
+        <w:ind w:left="720" w:hanging="360"/>
+      </w:pPr>
+      <w:rPr>
+        <w:rFonts w:ascii="Symbol" w:hAnsi="Symbol" w:hint="default"/>
+      </w:rPr>
+    </w:lvl>
+    <w:lvl w:ilvl="1" w:tplc="04070003">
+      <w:start w:val="1"/>
+      <w:numFmt w:val="bullet"/>
+      <w:lvlText w:val="o"/>
+      <w:lvlJc w:val="left"/>
+      <w:pPr>
+        <w:ind w:left="1440" w:hanging="360"/>
+      </w:pPr>
+      <w:rPr>
+        <w:rFonts w:ascii="Courier New" w:hAnsi="Courier New" w:cs="Courier New" w:hint="default"/>
+      </w:rPr>
+    </w:lvl>
+    <w:lvl w:ilvl="2" w:tplc="04070005">
+      <w:start w:val="1"/>
+      <w:numFmt w:val="bullet"/>
+      <w:lvlText w:val=""/>
+      <w:lvlJc w:val="left"/>
+      <w:pPr>
+        <w:ind w:left="2160" w:hanging="360"/>
+      </w:pPr>
+      <w:rPr>
+        <w:rFonts w:ascii="Wingdings" w:hAnsi="Wingdings" w:hint="default"/>
+      </w:rPr>
+    </w:lvl>
+    <w:lvl w:ilvl="3" w:tplc="04070001">
+      <w:start w:val="1"/>
+      <w:numFmt w:val="bullet"/>
+      <w:lvlText w:val=""/>
+      <w:lvlJc w:val="left"/>
+      <w:pPr>
+        <w:ind w:left="2880" w:hanging="360"/>
+      </w:pPr>
+      <w:rPr>
+        <w:rFonts w:ascii="Symbol" w:hAnsi="Symbol" w:hint="default"/>
+      </w:rPr>
+    </w:lvl>
+    <w:lvl w:ilvl="4" w:tplc="04070003" w:tentative="1">
+      <w:start w:val="1"/>
+      <w:numFmt w:val="bullet"/>
+      <w:lvlText w:val="o"/>
+      <w:lvlJc w:val="left"/>
+      <w:pPr>
+        <w:ind w:left="3600" w:hanging="360"/>
+      </w:pPr>
+      <w:rPr>
+        <w:rFonts w:ascii="Courier New" w:hAnsi="Courier New" w:cs="Courier New" w:hint="default"/>
+      </w:rPr>
+    </w:lvl>
+    <w:lvl w:ilvl="5" w:tplc="04070005" w:tentative="1">
+      <w:start w:val="1"/>
+      <w:numFmt w:val="bullet"/>
+      <w:lvlText w:val=""/>
+      <w:lvlJc w:val="left"/>
+      <w:pPr>
+        <w:ind w:left="4320" w:hanging="360"/>
+      </w:pPr>
+      <w:rPr>
+        <w:rFonts w:ascii="Wingdings" w:hAnsi="Wingdings" w:hint="default"/>
+      </w:rPr>
+    </w:lvl>
+    <w:lvl w:ilvl="6" w:tplc="04070001" w:tentative="1">
+      <w:start w:val="1"/>
+      <w:numFmt w:val="bullet"/>
+      <w:lvlText w:val=""/>
+      <w:lvlJc w:val="left"/>
+      <w:pPr>
+        <w:ind w:left="5040" w:hanging="360"/>
+      </w:pPr>
+      <w:rPr>
+        <w:rFonts w:ascii="Symbol" w:hAnsi="Symbol" w:hint="default"/>
+      </w:rPr>
+    </w:lvl>
+    <w:lvl w:ilvl="7" w:tplc="04070003" w:tentative="1">
+      <w:start w:val="1"/>
+      <w:numFmt w:val="bullet"/>
+      <w:lvlText w:val="o"/>
+      <w:lvlJc w:val="left"/>
+      <w:pPr>
+        <w:ind w:left="5760" w:hanging="360"/>
+      </w:pPr>
+      <w:rPr>
+        <w:rFonts w:ascii="Courier New" w:hAnsi="Courier New" w:cs="Courier New" w:hint="default"/>
+      </w:rPr>
+    </w:lvl>
+    <w:lvl w:ilvl="8" w:tplc="04070005" w:tentative="1">
+      <w:start w:val="1"/>
+      <w:numFmt w:val="bullet"/>
+      <w:lvlText w:val=""/>
+      <w:lvlJc w:val="left"/>
+      <w:pPr>
+        <w:ind w:left="6480" w:hanging="360"/>
+      </w:pPr>
+      <w:rPr>
+        <w:rFonts w:ascii="Wingdings" w:hAnsi="Wingdings" w:hint="default"/>
+      </w:rPr>
+    </w:lvl>
+  </w:abstractNum>
+  <w:abstractNum w:abstractNumId="8">
     <w:nsid w:val="119C30BB"/>
     <w:multiLevelType w:val="hybridMultilevel"/>
     <w:tmpl w:val="44E8D788"/>
@@ -5738,7 +7054,7 @@
       </w:rPr>
     </w:lvl>
   </w:abstractNum>
-  <w:abstractNum w:abstractNumId="7">
+  <w:abstractNum w:abstractNumId="9">
     <w:nsid w:val="15726383"/>
     <w:multiLevelType w:val="hybridMultilevel"/>
     <w:tmpl w:val="BD82B65C"/>
@@ -5851,7 +7167,7 @@
       </w:pPr>
     </w:lvl>
   </w:abstractNum>
-  <w:abstractNum w:abstractNumId="8">
+  <w:abstractNum w:abstractNumId="10">
     <w:nsid w:val="1BAE1359"/>
     <w:multiLevelType w:val="multilevel"/>
     <w:tmpl w:val="3BCA2320"/>
@@ -5940,7 +7256,7 @@
       </w:pPr>
     </w:lvl>
   </w:abstractNum>
-  <w:abstractNum w:abstractNumId="9">
+  <w:abstractNum w:abstractNumId="11">
     <w:nsid w:val="1CD542EE"/>
     <w:multiLevelType w:val="multilevel"/>
     <w:tmpl w:val="36DE4888"/>
@@ -6029,7 +7345,7 @@
       </w:pPr>
     </w:lvl>
   </w:abstractNum>
-  <w:abstractNum w:abstractNumId="10">
+  <w:abstractNum w:abstractNumId="12">
     <w:nsid w:val="1E1F3D05"/>
     <w:multiLevelType w:val="multilevel"/>
     <w:tmpl w:val="2F180044"/>
@@ -6178,7 +7494,7 @@
       </w:rPr>
     </w:lvl>
   </w:abstractNum>
-  <w:abstractNum w:abstractNumId="11">
+  <w:abstractNum w:abstractNumId="13">
     <w:nsid w:val="206027A4"/>
     <w:multiLevelType w:val="hybridMultilevel"/>
     <w:tmpl w:val="27A65C50"/>
@@ -6291,7 +7607,7 @@
       </w:pPr>
     </w:lvl>
   </w:abstractNum>
-  <w:abstractNum w:abstractNumId="12">
+  <w:abstractNum w:abstractNumId="14">
     <w:nsid w:val="22997862"/>
     <w:multiLevelType w:val="hybridMultilevel"/>
     <w:tmpl w:val="67C68604"/>
@@ -6404,7 +7720,7 @@
       </w:pPr>
     </w:lvl>
   </w:abstractNum>
-  <w:abstractNum w:abstractNumId="13">
+  <w:abstractNum w:abstractNumId="15">
     <w:nsid w:val="23361697"/>
     <w:multiLevelType w:val="hybridMultilevel"/>
     <w:tmpl w:val="54B2A3F2"/>
@@ -6520,7 +7836,7 @@
       </w:pPr>
     </w:lvl>
   </w:abstractNum>
-  <w:abstractNum w:abstractNumId="14">
+  <w:abstractNum w:abstractNumId="16">
     <w:nsid w:val="236B69BC"/>
     <w:multiLevelType w:val="hybridMultilevel"/>
     <w:tmpl w:val="DA8CAE6E"/>
@@ -6633,7 +7949,7 @@
       </w:pPr>
     </w:lvl>
   </w:abstractNum>
-  <w:abstractNum w:abstractNumId="15">
+  <w:abstractNum w:abstractNumId="17">
     <w:nsid w:val="28614BC3"/>
     <w:multiLevelType w:val="hybridMultilevel"/>
     <w:tmpl w:val="034A8A0C"/>
@@ -6749,7 +8065,7 @@
       </w:pPr>
     </w:lvl>
   </w:abstractNum>
-  <w:abstractNum w:abstractNumId="16">
+  <w:abstractNum w:abstractNumId="18">
     <w:nsid w:val="2F6566D0"/>
     <w:multiLevelType w:val="hybridMultilevel"/>
     <w:tmpl w:val="029EA70A"/>
@@ -6838,7 +8154,7 @@
       </w:pPr>
     </w:lvl>
   </w:abstractNum>
-  <w:abstractNum w:abstractNumId="17">
+  <w:abstractNum w:abstractNumId="19">
     <w:nsid w:val="2F894C9C"/>
     <w:multiLevelType w:val="hybridMultilevel"/>
     <w:tmpl w:val="B7108B42"/>
@@ -6951,7 +8267,7 @@
       </w:pPr>
     </w:lvl>
   </w:abstractNum>
-  <w:abstractNum w:abstractNumId="18">
+  <w:abstractNum w:abstractNumId="20">
     <w:nsid w:val="2FAE7370"/>
     <w:multiLevelType w:val="multilevel"/>
     <w:tmpl w:val="0409001D"/>
@@ -7037,7 +8353,7 @@
       </w:pPr>
     </w:lvl>
   </w:abstractNum>
-  <w:abstractNum w:abstractNumId="19">
+  <w:abstractNum w:abstractNumId="21">
     <w:nsid w:val="2FBB53D3"/>
     <w:multiLevelType w:val="hybridMultilevel"/>
     <w:tmpl w:val="D8A256B8"/>
@@ -7150,7 +8466,7 @@
       </w:pPr>
     </w:lvl>
   </w:abstractNum>
-  <w:abstractNum w:abstractNumId="20">
+  <w:abstractNum w:abstractNumId="22">
     <w:nsid w:val="305851CF"/>
     <w:multiLevelType w:val="hybridMultilevel"/>
     <w:tmpl w:val="F8B49D2A"/>
@@ -7239,7 +8555,7 @@
       </w:pPr>
     </w:lvl>
   </w:abstractNum>
-  <w:abstractNum w:abstractNumId="21">
+  <w:abstractNum w:abstractNumId="23">
     <w:nsid w:val="30DF247F"/>
     <w:multiLevelType w:val="hybridMultilevel"/>
     <w:tmpl w:val="91DC146A"/>
@@ -7352,7 +8668,7 @@
       </w:pPr>
     </w:lvl>
   </w:abstractNum>
-  <w:abstractNum w:abstractNumId="22">
+  <w:abstractNum w:abstractNumId="24">
     <w:nsid w:val="381A025F"/>
     <w:multiLevelType w:val="hybridMultilevel"/>
     <w:tmpl w:val="3904A71E"/>
@@ -7438,7 +8754,7 @@
       </w:pPr>
     </w:lvl>
   </w:abstractNum>
-  <w:abstractNum w:abstractNumId="23">
+  <w:abstractNum w:abstractNumId="25">
     <w:nsid w:val="39E13494"/>
     <w:multiLevelType w:val="hybridMultilevel"/>
     <w:tmpl w:val="91EEBA5E"/>
@@ -7551,7 +8867,7 @@
       </w:rPr>
     </w:lvl>
   </w:abstractNum>
-  <w:abstractNum w:abstractNumId="24">
+  <w:abstractNum w:abstractNumId="26">
     <w:nsid w:val="3DF821C4"/>
     <w:multiLevelType w:val="hybridMultilevel"/>
     <w:tmpl w:val="90C683BC"/>
@@ -7667,7 +8983,120 @@
       </w:pPr>
     </w:lvl>
   </w:abstractNum>
-  <w:abstractNum w:abstractNumId="25">
+  <w:abstractNum w:abstractNumId="27">
+    <w:nsid w:val="3FBC4474"/>
+    <w:multiLevelType w:val="hybridMultilevel"/>
+    <w:tmpl w:val="F320D1B6"/>
+    <w:lvl w:ilvl="0" w:tplc="04070001">
+      <w:start w:val="1"/>
+      <w:numFmt w:val="bullet"/>
+      <w:lvlText w:val=""/>
+      <w:lvlJc w:val="left"/>
+      <w:pPr>
+        <w:ind w:left="1440" w:hanging="360"/>
+      </w:pPr>
+      <w:rPr>
+        <w:rFonts w:ascii="Symbol" w:hAnsi="Symbol" w:hint="default"/>
+      </w:rPr>
+    </w:lvl>
+    <w:lvl w:ilvl="1" w:tplc="04070003">
+      <w:start w:val="1"/>
+      <w:numFmt w:val="bullet"/>
+      <w:lvlText w:val="o"/>
+      <w:lvlJc w:val="left"/>
+      <w:pPr>
+        <w:ind w:left="2160" w:hanging="360"/>
+      </w:pPr>
+      <w:rPr>
+        <w:rFonts w:ascii="Courier New" w:hAnsi="Courier New" w:cs="Courier New" w:hint="default"/>
+      </w:rPr>
+    </w:lvl>
+    <w:lvl w:ilvl="2" w:tplc="04070005">
+      <w:start w:val="1"/>
+      <w:numFmt w:val="bullet"/>
+      <w:lvlText w:val=""/>
+      <w:lvlJc w:val="left"/>
+      <w:pPr>
+        <w:ind w:left="2880" w:hanging="360"/>
+      </w:pPr>
+      <w:rPr>
+        <w:rFonts w:ascii="Wingdings" w:hAnsi="Wingdings" w:hint="default"/>
+      </w:rPr>
+    </w:lvl>
+    <w:lvl w:ilvl="3" w:tplc="04070001" w:tentative="1">
+      <w:start w:val="1"/>
+      <w:numFmt w:val="bullet"/>
+      <w:lvlText w:val=""/>
+      <w:lvlJc w:val="left"/>
+      <w:pPr>
+        <w:ind w:left="3600" w:hanging="360"/>
+      </w:pPr>
+      <w:rPr>
+        <w:rFonts w:ascii="Symbol" w:hAnsi="Symbol" w:hint="default"/>
+      </w:rPr>
+    </w:lvl>
+    <w:lvl w:ilvl="4" w:tplc="04070003" w:tentative="1">
+      <w:start w:val="1"/>
+      <w:numFmt w:val="bullet"/>
+      <w:lvlText w:val="o"/>
+      <w:lvlJc w:val="left"/>
+      <w:pPr>
+        <w:ind w:left="4320" w:hanging="360"/>
+      </w:pPr>
+      <w:rPr>
+        <w:rFonts w:ascii="Courier New" w:hAnsi="Courier New" w:cs="Courier New" w:hint="default"/>
+      </w:rPr>
+    </w:lvl>
+    <w:lvl w:ilvl="5" w:tplc="04070005" w:tentative="1">
+      <w:start w:val="1"/>
+      <w:numFmt w:val="bullet"/>
+      <w:lvlText w:val=""/>
+      <w:lvlJc w:val="left"/>
+      <w:pPr>
+        <w:ind w:left="5040" w:hanging="360"/>
+      </w:pPr>
+      <w:rPr>
+        <w:rFonts w:ascii="Wingdings" w:hAnsi="Wingdings" w:hint="default"/>
+      </w:rPr>
+    </w:lvl>
+    <w:lvl w:ilvl="6" w:tplc="04070001" w:tentative="1">
+      <w:start w:val="1"/>
+      <w:numFmt w:val="bullet"/>
+      <w:lvlText w:val=""/>
+      <w:lvlJc w:val="left"/>
+      <w:pPr>
+        <w:ind w:left="5760" w:hanging="360"/>
+      </w:pPr>
+      <w:rPr>
+        <w:rFonts w:ascii="Symbol" w:hAnsi="Symbol" w:hint="default"/>
+      </w:rPr>
+    </w:lvl>
+    <w:lvl w:ilvl="7" w:tplc="04070003" w:tentative="1">
+      <w:start w:val="1"/>
+      <w:numFmt w:val="bullet"/>
+      <w:lvlText w:val="o"/>
+      <w:lvlJc w:val="left"/>
+      <w:pPr>
+        <w:ind w:left="6480" w:hanging="360"/>
+      </w:pPr>
+      <w:rPr>
+        <w:rFonts w:ascii="Courier New" w:hAnsi="Courier New" w:cs="Courier New" w:hint="default"/>
+      </w:rPr>
+    </w:lvl>
+    <w:lvl w:ilvl="8" w:tplc="04070005" w:tentative="1">
+      <w:start w:val="1"/>
+      <w:numFmt w:val="bullet"/>
+      <w:lvlText w:val=""/>
+      <w:lvlJc w:val="left"/>
+      <w:pPr>
+        <w:ind w:left="7200" w:hanging="360"/>
+      </w:pPr>
+      <w:rPr>
+        <w:rFonts w:ascii="Wingdings" w:hAnsi="Wingdings" w:hint="default"/>
+      </w:rPr>
+    </w:lvl>
+  </w:abstractNum>
+  <w:abstractNum w:abstractNumId="28">
     <w:nsid w:val="435C666D"/>
     <w:multiLevelType w:val="hybridMultilevel"/>
     <w:tmpl w:val="36DE4888"/>
@@ -7756,7 +9185,7 @@
       </w:pPr>
     </w:lvl>
   </w:abstractNum>
-  <w:abstractNum w:abstractNumId="26">
+  <w:abstractNum w:abstractNumId="29">
     <w:nsid w:val="5C9E591F"/>
     <w:multiLevelType w:val="hybridMultilevel"/>
     <w:tmpl w:val="E648ECC6"/>
@@ -7870,7 +9299,7 @@
       </w:rPr>
     </w:lvl>
   </w:abstractNum>
-  <w:abstractNum w:abstractNumId="27">
+  <w:abstractNum w:abstractNumId="30">
     <w:nsid w:val="5E6F0610"/>
     <w:multiLevelType w:val="hybridMultilevel"/>
     <w:tmpl w:val="9F04D05C"/>
@@ -7983,7 +9412,7 @@
       </w:rPr>
     </w:lvl>
   </w:abstractNum>
-  <w:abstractNum w:abstractNumId="28">
+  <w:abstractNum w:abstractNumId="31">
     <w:nsid w:val="62981B43"/>
     <w:multiLevelType w:val="multilevel"/>
     <w:tmpl w:val="942E3972"/>
@@ -8096,7 +9525,7 @@
       </w:rPr>
     </w:lvl>
   </w:abstractNum>
-  <w:abstractNum w:abstractNumId="29">
+  <w:abstractNum w:abstractNumId="32">
     <w:nsid w:val="6CD2141F"/>
     <w:multiLevelType w:val="hybridMultilevel"/>
     <w:tmpl w:val="24B45AC2"/>
@@ -8185,47 +9614,160 @@
       </w:pPr>
     </w:lvl>
   </w:abstractNum>
+  <w:abstractNum w:abstractNumId="33">
+    <w:nsid w:val="7E1C45EE"/>
+    <w:multiLevelType w:val="hybridMultilevel"/>
+    <w:tmpl w:val="0A968B32"/>
+    <w:lvl w:ilvl="0" w:tplc="04070001">
+      <w:start w:val="1"/>
+      <w:numFmt w:val="bullet"/>
+      <w:lvlText w:val=""/>
+      <w:lvlJc w:val="left"/>
+      <w:pPr>
+        <w:ind w:left="720" w:hanging="360"/>
+      </w:pPr>
+      <w:rPr>
+        <w:rFonts w:ascii="Symbol" w:hAnsi="Symbol" w:hint="default"/>
+      </w:rPr>
+    </w:lvl>
+    <w:lvl w:ilvl="1" w:tplc="04070003">
+      <w:start w:val="1"/>
+      <w:numFmt w:val="bullet"/>
+      <w:lvlText w:val="o"/>
+      <w:lvlJc w:val="left"/>
+      <w:pPr>
+        <w:ind w:left="1440" w:hanging="360"/>
+      </w:pPr>
+      <w:rPr>
+        <w:rFonts w:ascii="Courier New" w:hAnsi="Courier New" w:cs="Courier New" w:hint="default"/>
+      </w:rPr>
+    </w:lvl>
+    <w:lvl w:ilvl="2" w:tplc="04070005">
+      <w:start w:val="1"/>
+      <w:numFmt w:val="bullet"/>
+      <w:lvlText w:val=""/>
+      <w:lvlJc w:val="left"/>
+      <w:pPr>
+        <w:ind w:left="2160" w:hanging="360"/>
+      </w:pPr>
+      <w:rPr>
+        <w:rFonts w:ascii="Wingdings" w:hAnsi="Wingdings" w:hint="default"/>
+      </w:rPr>
+    </w:lvl>
+    <w:lvl w:ilvl="3" w:tplc="04070001">
+      <w:start w:val="1"/>
+      <w:numFmt w:val="bullet"/>
+      <w:lvlText w:val=""/>
+      <w:lvlJc w:val="left"/>
+      <w:pPr>
+        <w:ind w:left="2880" w:hanging="360"/>
+      </w:pPr>
+      <w:rPr>
+        <w:rFonts w:ascii="Symbol" w:hAnsi="Symbol" w:hint="default"/>
+      </w:rPr>
+    </w:lvl>
+    <w:lvl w:ilvl="4" w:tplc="04070003">
+      <w:start w:val="1"/>
+      <w:numFmt w:val="bullet"/>
+      <w:lvlText w:val="o"/>
+      <w:lvlJc w:val="left"/>
+      <w:pPr>
+        <w:ind w:left="3600" w:hanging="360"/>
+      </w:pPr>
+      <w:rPr>
+        <w:rFonts w:ascii="Courier New" w:hAnsi="Courier New" w:cs="Courier New" w:hint="default"/>
+      </w:rPr>
+    </w:lvl>
+    <w:lvl w:ilvl="5" w:tplc="04070005" w:tentative="1">
+      <w:start w:val="1"/>
+      <w:numFmt w:val="bullet"/>
+      <w:lvlText w:val=""/>
+      <w:lvlJc w:val="left"/>
+      <w:pPr>
+        <w:ind w:left="4320" w:hanging="360"/>
+      </w:pPr>
+      <w:rPr>
+        <w:rFonts w:ascii="Wingdings" w:hAnsi="Wingdings" w:hint="default"/>
+      </w:rPr>
+    </w:lvl>
+    <w:lvl w:ilvl="6" w:tplc="04070001" w:tentative="1">
+      <w:start w:val="1"/>
+      <w:numFmt w:val="bullet"/>
+      <w:lvlText w:val=""/>
+      <w:lvlJc w:val="left"/>
+      <w:pPr>
+        <w:ind w:left="5040" w:hanging="360"/>
+      </w:pPr>
+      <w:rPr>
+        <w:rFonts w:ascii="Symbol" w:hAnsi="Symbol" w:hint="default"/>
+      </w:rPr>
+    </w:lvl>
+    <w:lvl w:ilvl="7" w:tplc="04070003" w:tentative="1">
+      <w:start w:val="1"/>
+      <w:numFmt w:val="bullet"/>
+      <w:lvlText w:val="o"/>
+      <w:lvlJc w:val="left"/>
+      <w:pPr>
+        <w:ind w:left="5760" w:hanging="360"/>
+      </w:pPr>
+      <w:rPr>
+        <w:rFonts w:ascii="Courier New" w:hAnsi="Courier New" w:cs="Courier New" w:hint="default"/>
+      </w:rPr>
+    </w:lvl>
+    <w:lvl w:ilvl="8" w:tplc="04070005" w:tentative="1">
+      <w:start w:val="1"/>
+      <w:numFmt w:val="bullet"/>
+      <w:lvlText w:val=""/>
+      <w:lvlJc w:val="left"/>
+      <w:pPr>
+        <w:ind w:left="6480" w:hanging="360"/>
+      </w:pPr>
+      <w:rPr>
+        <w:rFonts w:ascii="Wingdings" w:hAnsi="Wingdings" w:hint="default"/>
+      </w:rPr>
+    </w:lvl>
+  </w:abstractNum>
   <w:num w:numId="1">
-    <w:abstractNumId w:val="10"/>
+    <w:abstractNumId w:val="12"/>
   </w:num>
   <w:num w:numId="2">
-    <w:abstractNumId w:val="7"/>
+    <w:abstractNumId w:val="9"/>
   </w:num>
   <w:num w:numId="3">
-    <w:abstractNumId w:val="4"/>
+    <w:abstractNumId w:val="5"/>
   </w:num>
   <w:num w:numId="4">
-    <w:abstractNumId w:val="14"/>
+    <w:abstractNumId w:val="16"/>
   </w:num>
   <w:num w:numId="5">
-    <w:abstractNumId w:val="11"/>
+    <w:abstractNumId w:val="13"/>
   </w:num>
   <w:num w:numId="6">
     <w:abstractNumId w:val="2"/>
   </w:num>
   <w:num w:numId="7">
+    <w:abstractNumId w:val="23"/>
+  </w:num>
+  <w:num w:numId="8">
+    <w:abstractNumId w:val="4"/>
+  </w:num>
+  <w:num w:numId="9">
+    <w:abstractNumId w:val="17"/>
+  </w:num>
+  <w:num w:numId="10">
+    <w:abstractNumId w:val="26"/>
+  </w:num>
+  <w:num w:numId="11">
+    <w:abstractNumId w:val="15"/>
+  </w:num>
+  <w:num w:numId="12">
+    <w:abstractNumId w:val="19"/>
+  </w:num>
+  <w:num w:numId="13">
     <w:abstractNumId w:val="21"/>
   </w:num>
-  <w:num w:numId="8">
-    <w:abstractNumId w:val="3"/>
-  </w:num>
-  <w:num w:numId="9">
-    <w:abstractNumId w:val="15"/>
-  </w:num>
-  <w:num w:numId="10">
-    <w:abstractNumId w:val="24"/>
-  </w:num>
-  <w:num w:numId="11">
-    <w:abstractNumId w:val="13"/>
-  </w:num>
-  <w:num w:numId="12">
-    <w:abstractNumId w:val="17"/>
-  </w:num>
-  <w:num w:numId="13">
-    <w:abstractNumId w:val="19"/>
-  </w:num>
   <w:num w:numId="14">
-    <w:abstractNumId w:val="12"/>
+    <w:abstractNumId w:val="14"/>
   </w:num>
   <w:num w:numId="15">
     <w:abstractNumId w:val="1"/>
@@ -8234,46 +9776,58 @@
     <w:abstractNumId w:val="0"/>
   </w:num>
   <w:num w:numId="17">
+    <w:abstractNumId w:val="28"/>
+  </w:num>
+  <w:num w:numId="18">
+    <w:abstractNumId w:val="11"/>
+  </w:num>
+  <w:num w:numId="19">
+    <w:abstractNumId w:val="10"/>
+  </w:num>
+  <w:num w:numId="20">
+    <w:abstractNumId w:val="22"/>
+  </w:num>
+  <w:num w:numId="21">
+    <w:abstractNumId w:val="6"/>
+  </w:num>
+  <w:num w:numId="22">
+    <w:abstractNumId w:val="24"/>
+  </w:num>
+  <w:num w:numId="23">
+    <w:abstractNumId w:val="20"/>
+  </w:num>
+  <w:num w:numId="24">
+    <w:abstractNumId w:val="29"/>
+  </w:num>
+  <w:num w:numId="25">
+    <w:abstractNumId w:val="32"/>
+  </w:num>
+  <w:num w:numId="26">
+    <w:abstractNumId w:val="31"/>
+  </w:num>
+  <w:num w:numId="27">
+    <w:abstractNumId w:val="18"/>
+  </w:num>
+  <w:num w:numId="28">
     <w:abstractNumId w:val="25"/>
   </w:num>
-  <w:num w:numId="18">
-    <w:abstractNumId w:val="9"/>
+  <w:num w:numId="29">
+    <w:abstractNumId w:val="30"/>
   </w:num>
-  <w:num w:numId="19">
+  <w:num w:numId="30">
     <w:abstractNumId w:val="8"/>
   </w:num>
-  <w:num w:numId="20">
-    <w:abstractNumId w:val="20"/>
+  <w:num w:numId="31">
+    <w:abstractNumId w:val="33"/>
   </w:num>
-  <w:num w:numId="21">
-    <w:abstractNumId w:val="5"/>
+  <w:num w:numId="32">
+    <w:abstractNumId w:val="3"/>
   </w:num>
-  <w:num w:numId="22">
-    <w:abstractNumId w:val="22"/>
-  </w:num>
-  <w:num w:numId="23">
-    <w:abstractNumId w:val="18"/>
-  </w:num>
-  <w:num w:numId="24">
-    <w:abstractNumId w:val="26"/>
-  </w:num>
-  <w:num w:numId="25">
-    <w:abstractNumId w:val="29"/>
-  </w:num>
-  <w:num w:numId="26">
-    <w:abstractNumId w:val="28"/>
-  </w:num>
-  <w:num w:numId="27">
-    <w:abstractNumId w:val="16"/>
-  </w:num>
-  <w:num w:numId="28">
-    <w:abstractNumId w:val="23"/>
-  </w:num>
-  <w:num w:numId="29">
+  <w:num w:numId="33">
     <w:abstractNumId w:val="27"/>
   </w:num>
-  <w:num w:numId="30">
-    <w:abstractNumId w:val="6"/>
+  <w:num w:numId="34">
+    <w:abstractNumId w:val="7"/>
   </w:num>
   <w:numIdMacAtCleanup w:val="1"/>
 </w:numbering>
@@ -10736,9 +12290,8 @@
     <w:panose1 w:val="020B0604030504040204"/>
     <w:charset w:val="00"/>
     <w:family w:val="swiss"/>
-    <w:notTrueType/>
     <w:pitch w:val="variable"/>
-    <w:sig w:usb0="00000003" w:usb1="00000000" w:usb2="00000000" w:usb3="00000000" w:csb0="00000001" w:csb1="00000000"/>
+    <w:sig w:usb0="E1002EFF" w:usb1="C000605B" w:usb2="00000029" w:usb3="00000000" w:csb0="000101FF" w:csb1="00000000"/>
   </w:font>
   <w:font w:name="Cambria">
     <w:panose1 w:val="02040503050406030204"/>
@@ -10773,6 +12326,7 @@
   <w:rsids>
     <w:rsidRoot w:val="00A73E60"/>
     <w:rsid w:val="00207232"/>
+    <w:rsid w:val="005568C9"/>
     <w:rsid w:val="00686BA0"/>
     <w:rsid w:val="00A73E60"/>
     <w:rsid w:val="00BA7C70"/>
@@ -11532,7 +13086,7 @@
 </file>
 
 <file path=customXml/itemProps2.xml><?xml version="1.0" encoding="utf-8"?>
-<ds:datastoreItem xmlns:ds="http://schemas.openxmlformats.org/officeDocument/2006/customXml" ds:itemID="{CC997EE5-059E-4450-8C71-29693CDC6564}">
+<ds:datastoreItem xmlns:ds="http://schemas.openxmlformats.org/officeDocument/2006/customXml" ds:itemID="{677587E3-45D3-4AEC-9785-2A8C1148B731}">
   <ds:schemaRefs>
     <ds:schemaRef ds:uri="http://schemas.openxmlformats.org/officeDocument/2006/bibliography"/>
   </ds:schemaRefs>

</xml_diff>

<commit_message>
- TSP_Doku.docx Abschnitt Implementierung ergänzt
</commit_message>
<xml_diff>
--- a/TSP_Doku.docx
+++ b/TSP_Doku.docx
@@ -1,6 +1,6 @@
 
 <file path=word/document.xml><?xml version="1.0" encoding="utf-8"?>
-<w:document xmlns:wpc="http://schemas.microsoft.com/office/word/2010/wordprocessingCanvas" xmlns:mc="http://schemas.openxmlformats.org/markup-compatibility/2006" xmlns:o="urn:schemas-microsoft-com:office:office" xmlns:r="http://schemas.openxmlformats.org/officeDocument/2006/relationships" xmlns:m="http://schemas.openxmlformats.org/officeDocument/2006/math" xmlns:v="urn:schemas-microsoft-com:vml" xmlns:wp14="http://schemas.microsoft.com/office/word/2010/wordprocessingDrawing" xmlns:wp="http://schemas.openxmlformats.org/drawingml/2006/wordprocessingDrawing" xmlns:w10="urn:schemas-microsoft-com:office:word" xmlns:w="http://schemas.openxmlformats.org/wordprocessingml/2006/main" xmlns:w14="http://schemas.microsoft.com/office/word/2010/wordml" xmlns:wpg="http://schemas.microsoft.com/office/word/2010/wordprocessingGroup" xmlns:wpi="http://schemas.microsoft.com/office/word/2010/wordprocessingInk" xmlns:wne="http://schemas.microsoft.com/office/word/2006/wordml" xmlns:wps="http://schemas.microsoft.com/office/word/2010/wordprocessingShape" mc:Ignorable="w14 wp14">
+<w:document xmlns:ve="http://schemas.openxmlformats.org/markup-compatibility/2006" xmlns:o="urn:schemas-microsoft-com:office:office" xmlns:r="http://schemas.openxmlformats.org/officeDocument/2006/relationships" xmlns:m="http://schemas.openxmlformats.org/officeDocument/2006/math" xmlns:v="urn:schemas-microsoft-com:vml" xmlns:wp="http://schemas.openxmlformats.org/drawingml/2006/wordprocessingDrawing" xmlns:w10="urn:schemas-microsoft-com:office:word" xmlns:w="http://schemas.openxmlformats.org/wordprocessingml/2006/main" xmlns:wne="http://schemas.microsoft.com/office/word/2006/wordml">
   <w:body>
     <w:tbl>
       <w:tblPr>
@@ -17,7 +17,7 @@
           <w:left w:w="70" w:type="dxa"/>
           <w:right w:w="70" w:type="dxa"/>
         </w:tblCellMar>
-        <w:tblLook w:val="0000" w:firstRow="0" w:lastRow="0" w:firstColumn="0" w:lastColumn="0" w:noHBand="0" w:noVBand="0"/>
+        <w:tblLook w:val="0000"/>
       </w:tblPr>
       <w:tblGrid>
         <w:gridCol w:w="2869"/>
@@ -73,15 +73,10 @@
               <w:dataBinding w:prefixMappings="xmlns:ns0='http://purl.org/dc/elements/1.1/' xmlns:ns1='http://schemas.openxmlformats.org/package/2006/metadata/core-properties' " w:xpath="/ns1:coreProperties[1]/ns0:title[1]" w:storeItemID="{6C3C8BC8-F283-45AE-878A-BAB7291924A1}"/>
               <w:text/>
             </w:sdtPr>
-            <w:sdtEndPr>
-              <w:rPr>
-                <w:rStyle w:val="IntensiveHervorhebung"/>
-              </w:rPr>
-            </w:sdtEndPr>
             <w:sdtContent>
               <w:p>
                 <w:pPr>
-                  <w:pStyle w:val="Zitat"/>
+                  <w:pStyle w:val="Anfhrungszeichen"/>
                   <w:jc w:val="center"/>
                   <w:rPr>
                     <w:rStyle w:val="IntensiveHervorhebung"/>
@@ -191,7 +186,6 @@
               <w:dataBinding w:prefixMappings="xmlns:ns0='http://purl.org/dc/elements/1.1/' xmlns:ns1='http://schemas.openxmlformats.org/package/2006/metadata/core-properties' " w:xpath="/ns1:coreProperties[1]/ns0:creator[1]" w:storeItemID="{6C3C8BC8-F283-45AE-878A-BAB7291924A1}"/>
               <w:text/>
             </w:sdtPr>
-            <w:sdtEndPr/>
             <w:sdtContent>
               <w:p>
                 <w:pPr>
@@ -537,9 +531,9 @@
           <w:b/>
         </w:rPr>
         <w:sectPr>
-          <w:headerReference w:type="even" r:id="rId10"/>
-          <w:headerReference w:type="default" r:id="rId11"/>
-          <w:footerReference w:type="default" r:id="rId12"/>
+          <w:headerReference w:type="even" r:id="rId9"/>
+          <w:headerReference w:type="default" r:id="rId10"/>
+          <w:footerReference w:type="default" r:id="rId11"/>
           <w:pgSz w:w="12240" w:h="15840" w:code="1"/>
           <w:pgMar w:top="2236" w:right="2268" w:bottom="1134" w:left="1191" w:header="601" w:footer="198" w:gutter="0"/>
           <w:pgNumType w:start="0"/>
@@ -3127,51 +3121,55 @@
     <w:p>
       <w:pPr>
         <w:tabs>
-          <w:tab w:val="left" w:pos="1134"/>
-        </w:tabs>
-        <w:rPr>
-          <w:rFonts w:cs="Helvetica"/>
-        </w:rPr>
-      </w:pPr>
-      <w:r>
-        <w:rPr>
-          <w:rFonts w:cs="Helvetica"/>
-        </w:rPr>
+          <w:tab w:val="left" w:pos="1418"/>
+        </w:tabs>
+        <w:ind w:left="1418" w:hanging="1418"/>
+        <w:rPr>
+          <w:lang w:val="en-US"/>
+        </w:rPr>
+      </w:pPr>
+      <w:r>
+        <w:rPr>
+          <w:lang w:val="en-US"/>
+        </w:rPr>
+        <w:t>GUI</w:t>
+      </w:r>
+      <w:r>
+        <w:rPr>
+          <w:lang w:val="en-US"/>
+        </w:rPr>
+        <w:tab/>
+        <w:t>= Graphical User Interface</w:t>
+      </w:r>
+    </w:p>
+    <w:p>
+      <w:pPr>
+        <w:tabs>
+          <w:tab w:val="left" w:pos="1418"/>
+        </w:tabs>
+        <w:ind w:left="1418" w:hanging="1418"/>
+      </w:pPr>
+      <w:r>
         <w:t>TSP</w:t>
       </w:r>
       <w:r>
-        <w:rPr>
-          <w:rFonts w:cs="Helvetica"/>
-        </w:rPr>
         <w:tab/>
         <w:t xml:space="preserve">= </w:t>
       </w:r>
       <w:proofErr w:type="spellStart"/>
       <w:r>
-        <w:rPr>
-          <w:rFonts w:cs="Helvetica"/>
-        </w:rPr>
         <w:t>Travelling</w:t>
       </w:r>
       <w:proofErr w:type="spellEnd"/>
       <w:r>
-        <w:rPr>
-          <w:rFonts w:cs="Helvetica"/>
-        </w:rPr>
         <w:t xml:space="preserve"> </w:t>
       </w:r>
       <w:proofErr w:type="spellStart"/>
       <w:r>
-        <w:rPr>
-          <w:rFonts w:cs="Helvetica"/>
-        </w:rPr>
         <w:t>Salesman</w:t>
       </w:r>
       <w:proofErr w:type="spellEnd"/>
       <w:r>
-        <w:rPr>
-          <w:rFonts w:cs="Helvetica"/>
-        </w:rPr>
         <w:t xml:space="preserve"> Problem</w:t>
       </w:r>
     </w:p>
@@ -3227,6 +3225,7 @@
         <w:tabs>
           <w:tab w:val="left" w:pos="1701"/>
         </w:tabs>
+        <w:ind w:left="1843" w:hanging="1843"/>
       </w:pPr>
       <w:r>
         <w:t>Abstrakt</w:t>
@@ -3241,6 +3240,7 @@
         <w:tabs>
           <w:tab w:val="left" w:pos="1701"/>
         </w:tabs>
+        <w:ind w:left="1843" w:hanging="1843"/>
       </w:pPr>
       <w:proofErr w:type="spellStart"/>
       <w:r>
@@ -3260,7 +3260,22 @@
         <w:tabs>
           <w:tab w:val="left" w:pos="1701"/>
         </w:tabs>
-        <w:ind w:left="1020" w:hanging="1020"/>
+        <w:ind w:left="1843" w:hanging="1843"/>
+      </w:pPr>
+      <w:r>
+        <w:t>Array</w:t>
+      </w:r>
+      <w:r>
+        <w:tab/>
+        <w:t>= Datenfeld</w:t>
+      </w:r>
+    </w:p>
+    <w:p>
+      <w:pPr>
+        <w:tabs>
+          <w:tab w:val="left" w:pos="1701"/>
+        </w:tabs>
+        <w:ind w:left="1843" w:hanging="1843"/>
       </w:pPr>
       <w:proofErr w:type="spellStart"/>
       <w:r>
@@ -3286,6 +3301,7 @@
         <w:tabs>
           <w:tab w:val="left" w:pos="1701"/>
         </w:tabs>
+        <w:ind w:left="1843" w:hanging="1843"/>
       </w:pPr>
       <w:r>
         <w:t>Entität</w:t>
@@ -3303,6 +3319,7 @@
         <w:tabs>
           <w:tab w:val="left" w:pos="1701"/>
         </w:tabs>
+        <w:ind w:left="1843" w:hanging="1843"/>
       </w:pPr>
       <w:r>
         <w:t>Framework</w:t>
@@ -3317,18 +3334,57 @@
         <w:tabs>
           <w:tab w:val="left" w:pos="1701"/>
         </w:tabs>
-      </w:pPr>
-      <w:proofErr w:type="spellStart"/>
-      <w:r>
+        <w:ind w:left="1843" w:hanging="1843"/>
+        <w:rPr>
+          <w:lang w:val="en-US"/>
+        </w:rPr>
+      </w:pPr>
+      <w:r>
+        <w:rPr>
+          <w:lang w:val="en-US"/>
+        </w:rPr>
         <w:t>Hibernate</w:t>
       </w:r>
-      <w:proofErr w:type="spellEnd"/>
-      <w:r>
+      <w:r>
+        <w:rPr>
+          <w:lang w:val="en-US"/>
+        </w:rPr>
         <w:tab/>
         <w:t>=</w:t>
       </w:r>
       <w:r>
-        <w:t xml:space="preserve"> Open-Source-Persistenz-ORM-Framework für Java</w:t>
+        <w:rPr>
+          <w:lang w:val="en-US"/>
+        </w:rPr>
+        <w:t xml:space="preserve"> Open-Source-</w:t>
+      </w:r>
+      <w:proofErr w:type="spellStart"/>
+      <w:r>
+        <w:rPr>
+          <w:lang w:val="en-US"/>
+        </w:rPr>
+        <w:t>Persistenz</w:t>
+      </w:r>
+      <w:proofErr w:type="spellEnd"/>
+      <w:r>
+        <w:rPr>
+          <w:lang w:val="en-US"/>
+        </w:rPr>
+        <w:t xml:space="preserve">-ORM-Framework </w:t>
+      </w:r>
+      <w:proofErr w:type="spellStart"/>
+      <w:r>
+        <w:rPr>
+          <w:lang w:val="en-US"/>
+        </w:rPr>
+        <w:t>für</w:t>
+      </w:r>
+      <w:proofErr w:type="spellEnd"/>
+      <w:r>
+        <w:rPr>
+          <w:lang w:val="en-US"/>
+        </w:rPr>
+        <w:t xml:space="preserve"> Java</w:t>
       </w:r>
     </w:p>
     <w:p>
@@ -3336,6 +3392,7 @@
         <w:tabs>
           <w:tab w:val="left" w:pos="1701"/>
         </w:tabs>
+        <w:ind w:left="1843" w:hanging="1843"/>
       </w:pPr>
       <w:r>
         <w:t>ORM</w:t>
@@ -3360,6 +3417,7 @@
         <w:tabs>
           <w:tab w:val="left" w:pos="1701"/>
         </w:tabs>
+        <w:ind w:left="1843" w:hanging="1843"/>
       </w:pPr>
       <w:r>
         <w:t>SQL</w:t>
@@ -3377,7 +3435,30 @@
         <w:tabs>
           <w:tab w:val="left" w:pos="1701"/>
         </w:tabs>
-        <w:ind w:left="1701" w:hanging="1701"/>
+        <w:ind w:left="1843" w:hanging="1843"/>
+      </w:pPr>
+      <w:proofErr w:type="spellStart"/>
+      <w:r>
+        <w:t>Sorted</w:t>
+      </w:r>
+      <w:proofErr w:type="spellEnd"/>
+      <w:r>
+        <w:t xml:space="preserve"> List</w:t>
+      </w:r>
+      <w:r>
+        <w:tab/>
+        <w:t>= Liste, die e</w:t>
+      </w:r>
+      <w:r>
+        <w:t>inen Schlüsselwert und den eigentlichen Wert enthält. Durch den Schlüssel ist der direkte Aufruf eines Listenelements möglich, ohne die ganze Liste durchsuche zu müssen.</w:t>
+      </w:r>
+    </w:p>
+    <w:p>
+      <w:pPr>
+        <w:tabs>
+          <w:tab w:val="left" w:pos="1701"/>
+        </w:tabs>
+        <w:ind w:left="1843" w:hanging="1843"/>
       </w:pPr>
       <w:r>
         <w:t>Tool</w:t>
@@ -3485,6 +3566,12 @@
             <w:noProof/>
             <w:webHidden/>
           </w:rPr>
+        </w:r>
+        <w:r>
+          <w:rPr>
+            <w:noProof/>
+            <w:webHidden/>
+          </w:rPr>
           <w:fldChar w:fldCharType="separate"/>
         </w:r>
         <w:r>
@@ -3552,6 +3639,12 @@
             <w:noProof/>
             <w:webHidden/>
           </w:rPr>
+        </w:r>
+        <w:r>
+          <w:rPr>
+            <w:noProof/>
+            <w:webHidden/>
+          </w:rPr>
           <w:fldChar w:fldCharType="separate"/>
         </w:r>
         <w:r>
@@ -3767,6 +3860,335 @@
       </w:r>
       <w:bookmarkEnd w:id="13"/>
     </w:p>
+    <w:p/>
+    <w:p>
+      <w:pPr>
+        <w:rPr>
+          <w:b/>
+        </w:rPr>
+      </w:pPr>
+      <w:r>
+        <w:rPr>
+          <w:b/>
+        </w:rPr>
+        <w:t>Aufbau der GUI</w:t>
+      </w:r>
+    </w:p>
+    <w:p/>
+    <w:p>
+      <w:r>
+        <w:t xml:space="preserve">&lt;noch ein Bild der GUI und der </w:t>
+      </w:r>
+      <w:proofErr w:type="spellStart"/>
+      <w:r>
+        <w:t>Map</w:t>
+      </w:r>
+      <w:proofErr w:type="spellEnd"/>
+      <w:r>
+        <w:t xml:space="preserve"> einfügen&gt;</w:t>
+      </w:r>
+    </w:p>
+    <w:p/>
+    <w:p>
+      <w:r>
+        <w:t>Im</w:t>
+      </w:r>
+      <w:r>
+        <w:t xml:space="preserve"> </w:t>
+      </w:r>
+      <w:r>
+        <w:t>Eingabet</w:t>
+      </w:r>
+      <w:r>
+        <w:t xml:space="preserve">eil der GUI können die Parameter, die den Algorithmus beeinflussen, </w:t>
+      </w:r>
+      <w:r>
+        <w:t>eingestellt</w:t>
+      </w:r>
+      <w:r>
+        <w:t xml:space="preserve"> werden. Über eine Schaltfläche kann der Algorithmus gestartet und wieder beendet werden. Im Ausgabeteil der GUI werden beim Durchlaufen des Algorithmus globale und iterative Durchschnitts- und Bestwerte angezeigt. Um den Fortschritt sehen zu können, wird angezeigt, wie lange der Algorithmus bereits läuft, welche Ameise gerade durch ihren Weg geht und im der welche Iteration gerade durchlaufen wird.</w:t>
+      </w:r>
+    </w:p>
+    <w:p/>
+    <w:p>
+      <w:r>
+        <w:t>In einem Menüpunkt kann ein leeres TSP erstellt werden. Der Benutzer sieht dann ein leeres Fenster, in das der Benutzer per Mausklick eigene Punkte setzen kann.</w:t>
+      </w:r>
+    </w:p>
+    <w:p>
+      <w:r>
+        <w:lastRenderedPageBreak/>
+        <w:t xml:space="preserve">Ein anderer Menüpunkt lässt eine TSP-Datei laden. Die Koordinaten, die in der TSP-Datei hinterlegt sind, werden in ein Array aus Punkten gespeichert und in ein Fenster gezeichnet. </w:t>
+      </w:r>
+      <w:r>
+        <w:t>Zu den nun bereits vorhanden Punkten lassen sich per Mausklick wieder eigene, neue Punkte hinzufügen. Das Fenster lässt sich in der Größe beliebig verändern.</w:t>
+      </w:r>
+    </w:p>
+    <w:p>
+      <w:r>
+        <w:t>Nachdem der Algorithmus durchgelaufen ist, können die erreichten Werte in einer XML-Datei abgespeichert werden. Diese Datei enthält die Bestwerte, die Parameter, die Dauer und den optimalen Weg.</w:t>
+      </w:r>
+    </w:p>
+    <w:p/>
+    <w:p>
+      <w:pPr>
+        <w:rPr>
+          <w:b/>
+        </w:rPr>
+      </w:pPr>
+      <w:r>
+        <w:rPr>
+          <w:b/>
+        </w:rPr>
+        <w:t>Der Algorithmus</w:t>
+      </w:r>
+    </w:p>
+    <w:p/>
+    <w:p>
+      <w:r>
+        <w:t xml:space="preserve">Hauptbestandteil der Implementierung </w:t>
+      </w:r>
+      <w:r>
+        <w:t>war die Umsetzung des Algorithmus, der das Ameisenverhalten simuliert. Das erfolgte in Pair-Programming-Sitzungen. Einer der Partner</w:t>
+      </w:r>
+      <w:r>
+        <w:t xml:space="preserve"> war von Anfang an mit der Erstellung des Programms beschäftigt. Der zweite Partner</w:t>
+      </w:r>
+      <w:r>
+        <w:t xml:space="preserve"> </w:t>
+      </w:r>
+      <w:r>
+        <w:t xml:space="preserve">hat sich vorher mit der Theorie des Ameisenalgorithmus auseinander gesetzt und dabei bereits Ideen </w:t>
+      </w:r>
+      <w:r>
+        <w:t>gesammelt</w:t>
+      </w:r>
+      <w:r>
+        <w:t>, wie sich der Algorithmus am besten implementieren lässt.</w:t>
+      </w:r>
+    </w:p>
+    <w:p/>
+    <w:p>
+      <w:r>
+        <w:t>Die Städte wurden aus der gegebenen TSP-Datei</w:t>
+      </w:r>
+      <w:r>
+        <w:t xml:space="preserve"> in eine Liste gelesen. Jede Stadt hat als Attribute ihren X- und Y-Wert im Koordinatensystem</w:t>
+      </w:r>
+      <w:r>
+        <w:t>,</w:t>
+      </w:r>
+      <w:r>
+        <w:t xml:space="preserve"> sowie eine weitere Liste. In dieser Liste</w:t>
+      </w:r>
+      <w:r>
+        <w:t xml:space="preserve"> sind </w:t>
+      </w:r>
+      <w:r>
+        <w:t>alle nachfolgenden Städte</w:t>
+      </w:r>
+      <w:r>
+        <w:t>, die dazugehörige</w:t>
+      </w:r>
+      <w:r>
+        <w:t>n</w:t>
+      </w:r>
+      <w:r>
+        <w:t xml:space="preserve"> Entfernung</w:t>
+      </w:r>
+      <w:r>
+        <w:t>en</w:t>
+      </w:r>
+      <w:r>
+        <w:t xml:space="preserve"> sowie die Attraktivität und den </w:t>
+      </w:r>
+      <w:proofErr w:type="spellStart"/>
+      <w:r>
+        <w:t>Pheromongehalt</w:t>
+      </w:r>
+      <w:proofErr w:type="spellEnd"/>
+      <w:r>
+        <w:t xml:space="preserve"> des Weges</w:t>
+      </w:r>
+      <w:r>
+        <w:t xml:space="preserve"> </w:t>
+      </w:r>
+      <w:r>
+        <w:t>angegeben</w:t>
+      </w:r>
+      <w:r>
+        <w:t>. Es entsteht die Struktur einer oberen Dreiecksmatrix. Dadurch ist sichergestellt, dass die Information</w:t>
+      </w:r>
+      <w:r>
+        <w:t>en</w:t>
+      </w:r>
+      <w:r>
+        <w:t xml:space="preserve"> über die Wege zwischen zwei Städten nur einmal vorhanden sind.</w:t>
+      </w:r>
+      <w:r>
+        <w:t xml:space="preserve"> Zum besseren Aufruf eines Listenelements werden </w:t>
+      </w:r>
+      <w:proofErr w:type="spellStart"/>
+      <w:r>
+        <w:rPr>
+          <w:i/>
+        </w:rPr>
+        <w:t>Sorted</w:t>
+      </w:r>
+      <w:proofErr w:type="spellEnd"/>
+      <w:r>
+        <w:rPr>
+          <w:i/>
+        </w:rPr>
+        <w:t xml:space="preserve"> Lists</w:t>
+      </w:r>
+      <w:r>
+        <w:t xml:space="preserve"> verwendet</w:t>
+      </w:r>
+      <w:r>
+        <w:t>.</w:t>
+      </w:r>
+      <w:r>
+        <w:t xml:space="preserve"> </w:t>
+      </w:r>
+      <w:r>
+        <w:t>Das Durchsuchen und Aktualisieren der Listen ist dadurch einfacher.</w:t>
+      </w:r>
+      <w:r>
+        <w:t xml:space="preserve"> </w:t>
+      </w:r>
+      <w:r>
+        <w:t>Bevor auf ein Listenelement zugergriffen wird, prüft eine Methode die richtige Reihenfolge der beiden Schlüsselwerte. So wird ein Zugriff auf die untere, leere Hälfte der Matrix ausgeschlossen.</w:t>
+      </w:r>
+    </w:p>
+    <w:p>
+      <w:r>
+        <w:t xml:space="preserve">Jede Ameise besitzt die Attribute </w:t>
+      </w:r>
+      <w:proofErr w:type="spellStart"/>
+      <w:r>
+        <w:rPr>
+          <w:i/>
+        </w:rPr>
+        <w:t>firstCity</w:t>
+      </w:r>
+      <w:proofErr w:type="spellEnd"/>
+      <w:r>
+        <w:t xml:space="preserve">, </w:t>
+      </w:r>
+      <w:r>
+        <w:rPr>
+          <w:i/>
+        </w:rPr>
+        <w:t>City</w:t>
+      </w:r>
+      <w:r>
+        <w:t xml:space="preserve"> und </w:t>
+      </w:r>
+      <w:proofErr w:type="spellStart"/>
+      <w:r>
+        <w:rPr>
+          <w:i/>
+        </w:rPr>
+        <w:t>walkedDistance</w:t>
+      </w:r>
+      <w:proofErr w:type="spellEnd"/>
+      <w:r>
+        <w:t xml:space="preserve">. Darin werden die Ausgangsstadt, die aktuelle Stadt und die bereits zurückgelegte Distanz </w:t>
+      </w:r>
+      <w:r>
+        <w:t xml:space="preserve">gespeichert. Des Weiteren besitzt jede Ameise eine Liste mit allen Städten, die sie </w:t>
+      </w:r>
+      <w:r>
+        <w:lastRenderedPageBreak/>
+        <w:t>noch nicht besucht hat. Die Ameisen sind in einer Liste arrangiert, um sie nacheinander abarbeiten zu können.</w:t>
+      </w:r>
+    </w:p>
+    <w:p>
+      <w:r>
+        <w:t xml:space="preserve">Nach dem Start des Algorithmus werden die Städteliste und die Ameisenliste erstellt. Für den </w:t>
+      </w:r>
+      <w:proofErr w:type="spellStart"/>
+      <w:r>
+        <w:t>Pheromongehalt</w:t>
+      </w:r>
+      <w:proofErr w:type="spellEnd"/>
+      <w:r>
+        <w:t xml:space="preserve"> auf den Wegen zwischen den Städten wird der Startwert genommen. Jede Ameise wird zufällig in einer Stadt abgesetzt, ihrer ersten Stadt. Diese Stadt wird aus der Liste der Ameise gelöscht.</w:t>
+      </w:r>
+    </w:p>
+    <w:p/>
+    <w:p>
+      <w:r>
+        <w:t xml:space="preserve">Nun beginnt der eigentliche Algorithmus. Die erste Ameise in der Liste </w:t>
+      </w:r>
+      <w:r>
+        <w:t>berechnet</w:t>
+      </w:r>
+      <w:r>
+        <w:t>, solange sie noch nicht alle Städte besucht hat,</w:t>
+      </w:r>
+      <w:r>
+        <w:t xml:space="preserve"> in welche Stadt sie als nächstes geht.</w:t>
+      </w:r>
+      <w:r>
+        <w:t xml:space="preserve"> Zur Berechnung wird die oben beschriebene Formel verwendet. Es wird die Wahrscheinlichkeit zu jeder noch in der Liste vorhanden Stadt berechnet, die Ergebnisse werden gespeichert. Die Ameise geht anschließend in die Stadt, die das größte Ergebnis besitzt. Die Stadt wird wieder aus der Liste gelöscht.</w:t>
+      </w:r>
+    </w:p>
+    <w:p>
+      <w:r>
+        <w:t xml:space="preserve">Das Attribut </w:t>
+      </w:r>
+      <w:proofErr w:type="spellStart"/>
+      <w:r>
+        <w:rPr>
+          <w:i/>
+        </w:rPr>
+        <w:t>walkedDistance</w:t>
+      </w:r>
+      <w:proofErr w:type="spellEnd"/>
+      <w:r>
+        <w:t xml:space="preserve"> wird aktualisiert, indem</w:t>
+      </w:r>
+      <w:r>
+        <w:t xml:space="preserve"> zu dem aktuellen Weg die soeben zurückgelegte Wegstrecke dazu addiert wird.</w:t>
+      </w:r>
+      <w:r>
+        <w:t xml:space="preserve"> Zusätzlich werden in ein Array aus Punkten (mit X- und Y-Werten) die Koordinaten der neuen Stadt geschrieben. Dieses Array wird benutzt, um später den Weg der Ameise zu zeichnen.</w:t>
+      </w:r>
+    </w:p>
+    <w:p>
+      <w:r>
+        <w:t>Ist die Liste mit den noch nicht besuchten Städten leer, geht die Ameise zurück zu ihrer Ausgangstadt</w:t>
+      </w:r>
+      <w:r>
+        <w:t>. Auf dem Ausgabefenster wird der Weg der Ameise gezeichnet.</w:t>
+      </w:r>
+      <w:r>
+        <w:t xml:space="preserve"> Ist der aktuelle Weg kürzer als der vorher kürzeste Weg, wird er im Ausgabefenster hervorgehoben gezeichnet, ansonsten im Hintergrund in grau.</w:t>
+      </w:r>
+      <w:r>
+        <w:t xml:space="preserve"> Im Anschluss wird der </w:t>
+      </w:r>
+      <w:proofErr w:type="spellStart"/>
+      <w:r>
+        <w:t>Pheromongehalt</w:t>
+      </w:r>
+      <w:proofErr w:type="spellEnd"/>
+      <w:r>
+        <w:t xml:space="preserve"> jedes Weges mit der oben beschriebenen Formel aktualisiert. </w:t>
+      </w:r>
+      <w:r>
+        <w:t>Dieser Vorgang wiederholt sich für alle Ameisen. Sind alle Ameisen durchgelaufen, ist eine Iteration beendet. Vor der nächsten Iteration werden die Listen mit den nicht besuchten Städten der Ameisen wieder</w:t>
+      </w:r>
+      <w:r>
+        <w:t xml:space="preserve"> </w:t>
+      </w:r>
+      <w:r>
+        <w:t>aufgefüllt. Nun kann die nächste Iteration beginnen.</w:t>
+      </w:r>
+    </w:p>
+    <w:p/>
     <w:p>
       <w:pPr>
         <w:pStyle w:val="berschrift2"/>
@@ -3793,6 +4215,7 @@
       </w:pPr>
       <w:bookmarkStart w:id="16" w:name="_Toc307505583"/>
       <w:r>
+        <w:lastRenderedPageBreak/>
         <w:t>Ausblick</w:t>
       </w:r>
       <w:bookmarkEnd w:id="16"/>
@@ -4387,31 +4810,7 @@
         <w:rPr>
           <w:rFonts w:cs="Helvetica"/>
         </w:rPr>
-        <w:t xml:space="preserve">51 </w:t>
-      </w:r>
-      <w:r>
-        <w:rPr>
-          <w:rFonts w:cs="Helvetica"/>
-        </w:rPr>
-        <w:t>×</w:t>
-      </w:r>
-      <w:r>
-        <w:rPr>
-          <w:rFonts w:cs="Helvetica"/>
-        </w:rPr>
-        <w:t xml:space="preserve"> 50 </w:t>
-      </w:r>
-      <w:r>
-        <w:rPr>
-          <w:rFonts w:cs="Helvetica"/>
-        </w:rPr>
-        <w:t>×</w:t>
-      </w:r>
-      <w:r>
-        <w:rPr>
-          <w:rFonts w:cs="Helvetica"/>
-        </w:rPr>
-        <w:t xml:space="preserve"> 49</w:t>
+        <w:t>51 × 50 × 49</w:t>
       </w:r>
       <w:r>
         <w:rPr>
@@ -4571,13 +4970,7 @@
         <w:rPr>
           <w:rFonts w:cs="Helvetica"/>
         </w:rPr>
-        <w:t xml:space="preserve">Somit sind </w:t>
-      </w:r>
-      <w:r>
-        <w:rPr>
-          <w:rFonts w:cs="Helvetica"/>
-        </w:rPr>
-        <w:t>1.55111875 × 10</w:t>
+        <w:t>Somit sind 1.55111875 × 10</w:t>
       </w:r>
       <w:r>
         <w:rPr>
@@ -4738,13 +5131,7 @@
           <w:rFonts w:cs="Helvetica"/>
         </w:rPr>
         <w:lastRenderedPageBreak/>
-        <w:t>Finden einer möglichst guten Tour</w:t>
-      </w:r>
-      <w:r>
-        <w:rPr>
-          <w:rFonts w:cs="Helvetica"/>
-        </w:rPr>
-        <w:t>:</w:t>
+        <w:t>Finden einer möglichst guten Tour:</w:t>
       </w:r>
     </w:p>
     <w:p>
@@ -4820,25 +5207,7 @@
         <w:rPr>
           <w:rFonts w:cs="Helvetica"/>
         </w:rPr>
-        <w:t xml:space="preserve">Am Startort hat jede Ameise </w:t>
-      </w:r>
-      <w:r>
-        <w:rPr>
-          <w:rFonts w:cs="Helvetica"/>
-        </w:rPr>
-        <w:t>für jede der 52</w:t>
-      </w:r>
-      <w:r>
-        <w:rPr>
-          <w:rFonts w:cs="Helvetica"/>
-        </w:rPr>
-        <w:t xml:space="preserve"> </w:t>
-      </w:r>
-      <w:r>
-        <w:rPr>
-          <w:rFonts w:cs="Helvetica"/>
-        </w:rPr>
-        <w:t>Orte die 51 Entfernungen zu den anderen Orten zu vergleichen. Die minimale Entfernung wird notiert.</w:t>
+        <w:t>Am Startort hat jede Ameise für jede der 52 Orte die 51 Entfernungen zu den anderen Orten zu vergleichen. Die minimale Entfernung wird notiert.</w:t>
       </w:r>
     </w:p>
     <w:p>
@@ -4873,19 +5242,7 @@
         <w:rPr>
           <w:rFonts w:cs="Helvetica"/>
         </w:rPr>
-        <w:t>51</w:t>
-      </w:r>
-      <w:r>
-        <w:rPr>
-          <w:rFonts w:cs="Helvetica"/>
-        </w:rPr>
-        <w:t xml:space="preserve"> ×</w:t>
-      </w:r>
-      <w:r>
-        <w:rPr>
-          <w:rFonts w:cs="Helvetica"/>
-        </w:rPr>
-        <w:t xml:space="preserve"> 52 = 2.652 Schritte</w:t>
+        <w:t>51 × 52 = 2.652 Schritte</w:t>
       </w:r>
     </w:p>
     <w:p>
@@ -4901,19 +5258,7 @@
         <w:rPr>
           <w:rFonts w:cs="Helvetica"/>
         </w:rPr>
-        <w:t xml:space="preserve">Somit sind </w:t>
-      </w:r>
-      <w:r>
-        <w:rPr>
-          <w:rFonts w:cs="Helvetica"/>
-        </w:rPr>
-        <w:t>2.652 Schritte</w:t>
-      </w:r>
-      <w:r>
-        <w:rPr>
-          <w:rFonts w:cs="Helvetica"/>
-        </w:rPr>
-        <w:t xml:space="preserve"> </w:t>
+        <w:t xml:space="preserve">Somit sind 2.652 Schritte </w:t>
       </w:r>
       <w:r>
         <w:rPr>
@@ -5139,7 +5484,7 @@
           <w:sz w:val="22"/>
         </w:rPr>
       </w:pPr>
-      <w:hyperlink r:id="rId13" w:history="1">
+      <w:hyperlink r:id="rId12" w:history="1">
         <w:r>
           <w:rPr>
             <w:rStyle w:val="Hyperlink"/>
@@ -5161,7 +5506,7 @@
           <w:sz w:val="22"/>
         </w:rPr>
       </w:pPr>
-      <w:hyperlink r:id="rId14" w:history="1">
+      <w:hyperlink r:id="rId13" w:history="1">
         <w:r>
           <w:rPr>
             <w:rStyle w:val="Hyperlink"/>
@@ -5665,8 +6010,8 @@
             <v:path o:extrusionok="f" gradientshapeok="t" o:connecttype="rect"/>
             <o:lock v:ext="edit" aspectratio="t"/>
           </v:shapetype>
-          <v:shape id="_x0000_i1025" type="#_x0000_t75" alt="Microsoft Office-Signaturzeile..." style="width:191pt;height:97pt">
-            <v:imagedata r:id="rId15" o:title=""/>
+          <v:shape id="_x0000_i1025" type="#_x0000_t75" alt="Microsoft Office-Signaturzeile..." style="width:190.9pt;height:97.1pt">
+            <v:imagedata r:id="rId14" o:title=""/>
             <o:lock v:ext="edit" ungrouping="t" rotation="t" cropping="t" verticies="t" text="t" grouping="t"/>
             <o:signatureline v:ext="edit" id="{4B30983A-B7F0-40C5-A945-E129A7992DD0}" provid="{00000000-0000-0000-0000-000000000000}" o:suggestedsigner="Alexander Salzer" issignatureline="t"/>
           </v:shape>
@@ -5690,7 +6035,6 @@
             <w:calendar w:val="gregorian"/>
           </w:date>
         </w:sdtPr>
-        <w:sdtEndPr/>
         <w:sdtContent>
           <w:r>
             <w:rPr>
@@ -5704,7 +6048,7 @@
       </w:sdt>
     </w:p>
     <w:sectPr>
-      <w:headerReference w:type="default" r:id="rId16"/>
+      <w:headerReference w:type="default" r:id="rId15"/>
       <w:pgSz w:w="12240" w:h="15840" w:code="1"/>
       <w:pgMar w:top="1161" w:right="2268" w:bottom="1134" w:left="1191" w:header="601" w:footer="23" w:gutter="0"/>
       <w:pgNumType w:start="1"/>
@@ -5716,7 +6060,7 @@
 </file>
 
 <file path=word/endnotes.xml><?xml version="1.0" encoding="utf-8"?>
-<w:endnotes xmlns:wpc="http://schemas.microsoft.com/office/word/2010/wordprocessingCanvas" xmlns:mc="http://schemas.openxmlformats.org/markup-compatibility/2006" xmlns:o="urn:schemas-microsoft-com:office:office" xmlns:r="http://schemas.openxmlformats.org/officeDocument/2006/relationships" xmlns:m="http://schemas.openxmlformats.org/officeDocument/2006/math" xmlns:v="urn:schemas-microsoft-com:vml" xmlns:wp14="http://schemas.microsoft.com/office/word/2010/wordprocessingDrawing" xmlns:wp="http://schemas.openxmlformats.org/drawingml/2006/wordprocessingDrawing" xmlns:w10="urn:schemas-microsoft-com:office:word" xmlns:w="http://schemas.openxmlformats.org/wordprocessingml/2006/main" xmlns:w14="http://schemas.microsoft.com/office/word/2010/wordml" xmlns:wpg="http://schemas.microsoft.com/office/word/2010/wordprocessingGroup" xmlns:wpi="http://schemas.microsoft.com/office/word/2010/wordprocessingInk" xmlns:wne="http://schemas.microsoft.com/office/word/2006/wordml" xmlns:wps="http://schemas.microsoft.com/office/word/2010/wordprocessingShape" mc:Ignorable="w14 wp14">
+<w:endnotes xmlns:ve="http://schemas.openxmlformats.org/markup-compatibility/2006" xmlns:o="urn:schemas-microsoft-com:office:office" xmlns:r="http://schemas.openxmlformats.org/officeDocument/2006/relationships" xmlns:m="http://schemas.openxmlformats.org/officeDocument/2006/math" xmlns:v="urn:schemas-microsoft-com:vml" xmlns:wp="http://schemas.openxmlformats.org/drawingml/2006/wordprocessingDrawing" xmlns:w10="urn:schemas-microsoft-com:office:word" xmlns:w="http://schemas.openxmlformats.org/wordprocessingml/2006/main" xmlns:wne="http://schemas.microsoft.com/office/word/2006/wordml">
   <w:endnote w:type="separator" w:id="-1">
     <w:p>
       <w:r>
@@ -5735,7 +6079,7 @@
 </file>
 
 <file path=word/footer1.xml><?xml version="1.0" encoding="utf-8"?>
-<w:ftr xmlns:wpc="http://schemas.microsoft.com/office/word/2010/wordprocessingCanvas" xmlns:mc="http://schemas.openxmlformats.org/markup-compatibility/2006" xmlns:o="urn:schemas-microsoft-com:office:office" xmlns:r="http://schemas.openxmlformats.org/officeDocument/2006/relationships" xmlns:m="http://schemas.openxmlformats.org/officeDocument/2006/math" xmlns:v="urn:schemas-microsoft-com:vml" xmlns:wp14="http://schemas.microsoft.com/office/word/2010/wordprocessingDrawing" xmlns:wp="http://schemas.openxmlformats.org/drawingml/2006/wordprocessingDrawing" xmlns:w10="urn:schemas-microsoft-com:office:word" xmlns:w="http://schemas.openxmlformats.org/wordprocessingml/2006/main" xmlns:w14="http://schemas.microsoft.com/office/word/2010/wordml" xmlns:wpg="http://schemas.microsoft.com/office/word/2010/wordprocessingGroup" xmlns:wpi="http://schemas.microsoft.com/office/word/2010/wordprocessingInk" xmlns:wne="http://schemas.microsoft.com/office/word/2006/wordml" xmlns:wps="http://schemas.microsoft.com/office/word/2010/wordprocessingShape" mc:Ignorable="w14 wp14">
+<w:ftr xmlns:ve="http://schemas.openxmlformats.org/markup-compatibility/2006" xmlns:o="urn:schemas-microsoft-com:office:office" xmlns:r="http://schemas.openxmlformats.org/officeDocument/2006/relationships" xmlns:m="http://schemas.openxmlformats.org/officeDocument/2006/math" xmlns:v="urn:schemas-microsoft-com:vml" xmlns:wp="http://schemas.openxmlformats.org/drawingml/2006/wordprocessingDrawing" xmlns:w10="urn:schemas-microsoft-com:office:word" xmlns:w="http://schemas.openxmlformats.org/wordprocessingml/2006/main" xmlns:wne="http://schemas.microsoft.com/office/word/2006/wordml">
   <w:p>
     <w:pPr>
       <w:pStyle w:val="Fuzeile"/>
@@ -5755,7 +6099,6 @@
         <w:dataBinding w:prefixMappings="xmlns:ns0='http://purl.org/dc/elements/1.1/' xmlns:ns1='http://schemas.openxmlformats.org/package/2006/metadata/core-properties' " w:xpath="/ns1:coreProperties[1]/ns0:creator[1]" w:storeItemID="{6C3C8BC8-F283-45AE-878A-BAB7291924A1}"/>
         <w:text/>
       </w:sdtPr>
-      <w:sdtEndPr/>
       <w:sdtContent>
         <w:r>
           <w:rPr>
@@ -5858,24 +6201,14 @@
           </w:rPr>
           <w:tab/>
         </w:r>
-        <w:r>
-          <w:fldChar w:fldCharType="begin"/>
-        </w:r>
-        <w:r>
-          <w:instrText>PAGE   \* MERGEFORMAT</w:instrText>
-        </w:r>
-        <w:r>
-          <w:fldChar w:fldCharType="separate"/>
-        </w:r>
-        <w:r>
-          <w:rPr>
-            <w:noProof/>
-          </w:rPr>
-          <w:t>10</w:t>
-        </w:r>
-        <w:r>
-          <w:fldChar w:fldCharType="end"/>
-        </w:r>
+        <w:fldSimple w:instr="PAGE   \* MERGEFORMAT">
+          <w:r>
+            <w:rPr>
+              <w:noProof/>
+            </w:rPr>
+            <w:t>7</w:t>
+          </w:r>
+        </w:fldSimple>
       </w:sdtContent>
     </w:sdt>
   </w:p>
@@ -5893,7 +6226,7 @@
 </file>
 
 <file path=word/footnotes.xml><?xml version="1.0" encoding="utf-8"?>
-<w:footnotes xmlns:wpc="http://schemas.microsoft.com/office/word/2010/wordprocessingCanvas" xmlns:mc="http://schemas.openxmlformats.org/markup-compatibility/2006" xmlns:o="urn:schemas-microsoft-com:office:office" xmlns:r="http://schemas.openxmlformats.org/officeDocument/2006/relationships" xmlns:m="http://schemas.openxmlformats.org/officeDocument/2006/math" xmlns:v="urn:schemas-microsoft-com:vml" xmlns:wp14="http://schemas.microsoft.com/office/word/2010/wordprocessingDrawing" xmlns:wp="http://schemas.openxmlformats.org/drawingml/2006/wordprocessingDrawing" xmlns:w10="urn:schemas-microsoft-com:office:word" xmlns:w="http://schemas.openxmlformats.org/wordprocessingml/2006/main" xmlns:w14="http://schemas.microsoft.com/office/word/2010/wordml" xmlns:wpg="http://schemas.microsoft.com/office/word/2010/wordprocessingGroup" xmlns:wpi="http://schemas.microsoft.com/office/word/2010/wordprocessingInk" xmlns:wne="http://schemas.microsoft.com/office/word/2006/wordml" xmlns:wps="http://schemas.microsoft.com/office/word/2010/wordprocessingShape" mc:Ignorable="w14 wp14">
+<w:footnotes xmlns:ve="http://schemas.openxmlformats.org/markup-compatibility/2006" xmlns:o="urn:schemas-microsoft-com:office:office" xmlns:r="http://schemas.openxmlformats.org/officeDocument/2006/relationships" xmlns:m="http://schemas.openxmlformats.org/officeDocument/2006/math" xmlns:v="urn:schemas-microsoft-com:vml" xmlns:wp="http://schemas.openxmlformats.org/drawingml/2006/wordprocessingDrawing" xmlns:w10="urn:schemas-microsoft-com:office:word" xmlns:w="http://schemas.openxmlformats.org/wordprocessingml/2006/main" xmlns:wne="http://schemas.microsoft.com/office/word/2006/wordml">
   <w:footnote w:type="separator" w:id="-1">
     <w:p>
       <w:r>
@@ -5912,7 +6245,7 @@
 </file>
 
 <file path=word/header1.xml><?xml version="1.0" encoding="utf-8"?>
-<w:hdr xmlns:wpc="http://schemas.microsoft.com/office/word/2010/wordprocessingCanvas" xmlns:mc="http://schemas.openxmlformats.org/markup-compatibility/2006" xmlns:o="urn:schemas-microsoft-com:office:office" xmlns:r="http://schemas.openxmlformats.org/officeDocument/2006/relationships" xmlns:m="http://schemas.openxmlformats.org/officeDocument/2006/math" xmlns:v="urn:schemas-microsoft-com:vml" xmlns:wp14="http://schemas.microsoft.com/office/word/2010/wordprocessingDrawing" xmlns:wp="http://schemas.openxmlformats.org/drawingml/2006/wordprocessingDrawing" xmlns:w10="urn:schemas-microsoft-com:office:word" xmlns:w="http://schemas.openxmlformats.org/wordprocessingml/2006/main" xmlns:w14="http://schemas.microsoft.com/office/word/2010/wordml" xmlns:wpg="http://schemas.microsoft.com/office/word/2010/wordprocessingGroup" xmlns:wpi="http://schemas.microsoft.com/office/word/2010/wordprocessingInk" xmlns:wne="http://schemas.microsoft.com/office/word/2006/wordml" xmlns:wps="http://schemas.microsoft.com/office/word/2010/wordprocessingShape" mc:Ignorable="w14 wp14">
+<w:hdr xmlns:ve="http://schemas.openxmlformats.org/markup-compatibility/2006" xmlns:o="urn:schemas-microsoft-com:office:office" xmlns:r="http://schemas.openxmlformats.org/officeDocument/2006/relationships" xmlns:m="http://schemas.openxmlformats.org/officeDocument/2006/math" xmlns:v="urn:schemas-microsoft-com:vml" xmlns:wp="http://schemas.openxmlformats.org/drawingml/2006/wordprocessingDrawing" xmlns:w10="urn:schemas-microsoft-com:office:word" xmlns:w="http://schemas.openxmlformats.org/wordprocessingml/2006/main" xmlns:wne="http://schemas.microsoft.com/office/word/2006/wordml">
   <w:p>
     <w:pPr>
       <w:pStyle w:val="Kopfzeile"/>
@@ -5949,10 +6282,10 @@
 </file>
 
 <file path=word/header2.xml><?xml version="1.0" encoding="utf-8"?>
-<w:hdr xmlns:wpc="http://schemas.microsoft.com/office/word/2010/wordprocessingCanvas" xmlns:mc="http://schemas.openxmlformats.org/markup-compatibility/2006" xmlns:o="urn:schemas-microsoft-com:office:office" xmlns:r="http://schemas.openxmlformats.org/officeDocument/2006/relationships" xmlns:m="http://schemas.openxmlformats.org/officeDocument/2006/math" xmlns:v="urn:schemas-microsoft-com:vml" xmlns:wp14="http://schemas.microsoft.com/office/word/2010/wordprocessingDrawing" xmlns:wp="http://schemas.openxmlformats.org/drawingml/2006/wordprocessingDrawing" xmlns:w10="urn:schemas-microsoft-com:office:word" xmlns:w="http://schemas.openxmlformats.org/wordprocessingml/2006/main" xmlns:w14="http://schemas.microsoft.com/office/word/2010/wordml" xmlns:wpg="http://schemas.microsoft.com/office/word/2010/wordprocessingGroup" xmlns:wpi="http://schemas.microsoft.com/office/word/2010/wordprocessingInk" xmlns:wne="http://schemas.microsoft.com/office/word/2006/wordml" xmlns:wps="http://schemas.microsoft.com/office/word/2010/wordprocessingShape" mc:Ignorable="w14 wp14">
+<w:hdr xmlns:ve="http://schemas.openxmlformats.org/markup-compatibility/2006" xmlns:o="urn:schemas-microsoft-com:office:office" xmlns:r="http://schemas.openxmlformats.org/officeDocument/2006/relationships" xmlns:m="http://schemas.openxmlformats.org/officeDocument/2006/math" xmlns:v="urn:schemas-microsoft-com:vml" xmlns:wp="http://schemas.openxmlformats.org/drawingml/2006/wordprocessingDrawing" xmlns:w10="urn:schemas-microsoft-com:office:word" xmlns:w="http://schemas.openxmlformats.org/wordprocessingml/2006/main" xmlns:wne="http://schemas.microsoft.com/office/word/2006/wordml">
   <w:tbl>
     <w:tblPr>
-      <w:tblStyle w:val="Tabellenraster"/>
+      <w:tblStyle w:val="Tabellengitternetz"/>
       <w:tblW w:w="4326" w:type="dxa"/>
       <w:tblBorders>
         <w:top w:val="none" w:sz="0" w:space="0" w:color="auto"/>
@@ -5962,7 +6295,7 @@
         <w:insideH w:val="none" w:sz="0" w:space="0" w:color="auto"/>
         <w:insideV w:val="none" w:sz="0" w:space="0" w:color="auto"/>
       </w:tblBorders>
-      <w:tblLook w:val="04A0" w:firstRow="1" w:lastRow="0" w:firstColumn="1" w:lastColumn="0" w:noHBand="0" w:noVBand="1"/>
+      <w:tblLook w:val="04A0"/>
     </w:tblPr>
     <w:tblGrid>
       <w:gridCol w:w="4326"/>
@@ -5983,36 +6316,14 @@
               <w:i/>
             </w:rPr>
           </w:pPr>
-          <w:r>
-            <w:rPr>
-              <w:i/>
-            </w:rPr>
-            <w:fldChar w:fldCharType="begin"/>
-          </w:r>
-          <w:r>
-            <w:rPr>
-              <w:i/>
-            </w:rPr>
-            <w:instrText xml:space="preserve"> TITLE   \* MERGEFORMAT </w:instrText>
-          </w:r>
-          <w:r>
-            <w:rPr>
-              <w:i/>
-            </w:rPr>
-            <w:fldChar w:fldCharType="separate"/>
-          </w:r>
-          <w:r>
-            <w:rPr>
-              <w:i/>
-            </w:rPr>
-            <w:t>Lösung des TSP Problems mittels Ameisensystemen</w:t>
-          </w:r>
-          <w:r>
-            <w:rPr>
-              <w:i/>
-            </w:rPr>
-            <w:fldChar w:fldCharType="end"/>
-          </w:r>
+          <w:fldSimple w:instr=" TITLE   \* MERGEFORMAT ">
+            <w:r>
+              <w:rPr>
+                <w:i/>
+              </w:rPr>
+              <w:t>Lösung des TSP Problems mittels Ameisensystemen</w:t>
+            </w:r>
+          </w:fldSimple>
         </w:p>
       </w:tc>
     </w:tr>
@@ -6032,7 +6343,7 @@
         <w:noProof/>
       </w:rPr>
       <w:drawing>
-        <wp:anchor distT="0" distB="0" distL="114300" distR="114300" simplePos="0" relativeHeight="251657728" behindDoc="0" locked="0" layoutInCell="0" allowOverlap="1" wp14:anchorId="6D3B05F2" wp14:editId="0C600529">
+        <wp:anchor distT="0" distB="0" distL="114300" distR="114300" simplePos="0" relativeHeight="251657728" behindDoc="0" locked="0" layoutInCell="0" allowOverlap="1">
           <wp:simplePos x="0" y="0"/>
           <wp:positionH relativeFrom="margin">
             <wp:posOffset>-133350</wp:posOffset>
@@ -6060,7 +6371,7 @@
                   <a:blip r:embed="rId1">
                     <a:extLst>
                       <a:ext uri="{28A0092B-C50C-407E-A947-70E740481C1C}">
-                        <a14:useLocalDpi xmlns:a14="http://schemas.microsoft.com/office/drawing/2010/main" val="0"/>
+                        <a14:useLocalDpi xmlns="" xmlns:wpc="http://schemas.microsoft.com/office/word/2010/wordprocessingCanvas" xmlns:mc="http://schemas.openxmlformats.org/markup-compatibility/2006" xmlns:o="urn:schemas-microsoft-com:office:office" xmlns:v="urn:schemas-microsoft-com:vml" xmlns:wp14="http://schemas.microsoft.com/office/word/2010/wordprocessingDrawing" xmlns:w10="urn:schemas-microsoft-com:office:word" xmlns:w="http://schemas.openxmlformats.org/wordprocessingml/2006/main" xmlns:w14="http://schemas.microsoft.com/office/word/2010/wordml" xmlns:wpg="http://schemas.microsoft.com/office/word/2010/wordprocessingGroup" xmlns:wpi="http://schemas.microsoft.com/office/word/2010/wordprocessingInk" xmlns:wps="http://schemas.microsoft.com/office/word/2010/wordprocessingShape" xmlns:a14="http://schemas.microsoft.com/office/drawing/2010/main" val="0"/>
                       </a:ext>
                     </a:extLst>
                   </a:blip>
@@ -6082,12 +6393,6 @@
               </pic:pic>
             </a:graphicData>
           </a:graphic>
-          <wp14:sizeRelH relativeFrom="page">
-            <wp14:pctWidth>0</wp14:pctWidth>
-          </wp14:sizeRelH>
-          <wp14:sizeRelV relativeFrom="page">
-            <wp14:pctHeight>0</wp14:pctHeight>
-          </wp14:sizeRelV>
         </wp:anchor>
       </w:drawing>
     </w:r>
@@ -6110,7 +6415,7 @@
 </file>
 
 <file path=word/header3.xml><?xml version="1.0" encoding="utf-8"?>
-<w:hdr xmlns:wpc="http://schemas.microsoft.com/office/word/2010/wordprocessingCanvas" xmlns:mc="http://schemas.openxmlformats.org/markup-compatibility/2006" xmlns:o="urn:schemas-microsoft-com:office:office" xmlns:r="http://schemas.openxmlformats.org/officeDocument/2006/relationships" xmlns:m="http://schemas.openxmlformats.org/officeDocument/2006/math" xmlns:v="urn:schemas-microsoft-com:vml" xmlns:wp14="http://schemas.microsoft.com/office/word/2010/wordprocessingDrawing" xmlns:wp="http://schemas.openxmlformats.org/drawingml/2006/wordprocessingDrawing" xmlns:w10="urn:schemas-microsoft-com:office:word" xmlns:w="http://schemas.openxmlformats.org/wordprocessingml/2006/main" xmlns:w14="http://schemas.microsoft.com/office/word/2010/wordml" xmlns:wpg="http://schemas.microsoft.com/office/word/2010/wordprocessingGroup" xmlns:wpi="http://schemas.microsoft.com/office/word/2010/wordprocessingInk" xmlns:wne="http://schemas.microsoft.com/office/word/2006/wordml" xmlns:wps="http://schemas.microsoft.com/office/word/2010/wordprocessingShape" mc:Ignorable="w14 wp14">
+<w:hdr xmlns:ve="http://schemas.openxmlformats.org/markup-compatibility/2006" xmlns:o="urn:schemas-microsoft-com:office:office" xmlns:r="http://schemas.openxmlformats.org/officeDocument/2006/relationships" xmlns:m="http://schemas.openxmlformats.org/officeDocument/2006/math" xmlns:v="urn:schemas-microsoft-com:vml" xmlns:wp="http://schemas.openxmlformats.org/drawingml/2006/wordprocessingDrawing" xmlns:w10="urn:schemas-microsoft-com:office:word" xmlns:w="http://schemas.openxmlformats.org/wordprocessingml/2006/main" xmlns:wne="http://schemas.microsoft.com/office/word/2006/wordml">
   <w:sdt>
     <w:sdtPr>
       <w:rPr>
@@ -6122,7 +6427,6 @@
       <w:dataBinding w:prefixMappings="xmlns:ns0='http://purl.org/dc/elements/1.1/' xmlns:ns1='http://schemas.openxmlformats.org/package/2006/metadata/core-properties' " w:xpath="/ns1:coreProperties[1]/ns0:title[1]" w:storeItemID="{6C3C8BC8-F283-45AE-878A-BAB7291924A1}"/>
       <w:text/>
     </w:sdtPr>
-    <w:sdtEndPr/>
     <w:sdtContent>
       <w:p>
         <w:pPr>
@@ -6153,14 +6457,15 @@
 </file>
 
 <file path=word/numbering.xml><?xml version="1.0" encoding="utf-8"?>
-<w:numbering xmlns:wpc="http://schemas.microsoft.com/office/word/2010/wordprocessingCanvas" xmlns:mc="http://schemas.openxmlformats.org/markup-compatibility/2006" xmlns:o="urn:schemas-microsoft-com:office:office" xmlns:r="http://schemas.openxmlformats.org/officeDocument/2006/relationships" xmlns:m="http://schemas.openxmlformats.org/officeDocument/2006/math" xmlns:v="urn:schemas-microsoft-com:vml" xmlns:wp14="http://schemas.microsoft.com/office/word/2010/wordprocessingDrawing" xmlns:wp="http://schemas.openxmlformats.org/drawingml/2006/wordprocessingDrawing" xmlns:w10="urn:schemas-microsoft-com:office:word" xmlns:w="http://schemas.openxmlformats.org/wordprocessingml/2006/main" xmlns:w14="http://schemas.microsoft.com/office/word/2010/wordml" xmlns:wpg="http://schemas.microsoft.com/office/word/2010/wordprocessingGroup" xmlns:wpi="http://schemas.microsoft.com/office/word/2010/wordprocessingInk" xmlns:wne="http://schemas.microsoft.com/office/word/2006/wordml" xmlns:wps="http://schemas.microsoft.com/office/word/2010/wordprocessingShape" mc:Ignorable="w14 wp14">
+<w:numbering xmlns:ve="http://schemas.openxmlformats.org/markup-compatibility/2006" xmlns:o="urn:schemas-microsoft-com:office:office" xmlns:r="http://schemas.openxmlformats.org/officeDocument/2006/relationships" xmlns:m="http://schemas.openxmlformats.org/officeDocument/2006/math" xmlns:v="urn:schemas-microsoft-com:vml" xmlns:wp="http://schemas.openxmlformats.org/drawingml/2006/wordprocessingDrawing" xmlns:w10="urn:schemas-microsoft-com:office:word" xmlns:w="http://schemas.openxmlformats.org/wordprocessingml/2006/main" xmlns:wne="http://schemas.microsoft.com/office/word/2006/wordml">
   <w:abstractNum w:abstractNumId="0">
     <w:nsid w:val="FFFFFF89"/>
     <w:multiLevelType w:val="singleLevel"/>
-    <w:tmpl w:val="29CE1926"/>
+    <w:tmpl w:val="A584263A"/>
     <w:lvl w:ilvl="0">
       <w:start w:val="1"/>
       <w:numFmt w:val="bullet"/>
+      <w:pStyle w:val="Aufzhlungszeichen"/>
       <w:lvlText w:val=""/>
       <w:lvlJc w:val="left"/>
       <w:pPr>
@@ -9834,7 +10139,7 @@
 </file>
 
 <file path=word/styles.xml><?xml version="1.0" encoding="utf-8"?>
-<w:styles xmlns:mc="http://schemas.openxmlformats.org/markup-compatibility/2006" xmlns:r="http://schemas.openxmlformats.org/officeDocument/2006/relationships" xmlns:w="http://schemas.openxmlformats.org/wordprocessingml/2006/main" xmlns:w14="http://schemas.microsoft.com/office/word/2010/wordml" mc:Ignorable="w14">
+<w:styles xmlns:r="http://schemas.openxmlformats.org/officeDocument/2006/relationships" xmlns:w="http://schemas.openxmlformats.org/wordprocessingml/2006/main">
   <w:docDefaults>
     <w:rPrDefault>
       <w:rPr>
@@ -10181,6 +10486,7 @@
     <w:uiPriority w:val="99"/>
     <w:semiHidden/>
     <w:unhideWhenUsed/>
+    <w:qFormat/>
     <w:tblPr>
       <w:tblInd w:w="0" w:type="dxa"/>
       <w:tblCellMar>
@@ -10608,7 +10914,7 @@
       <w:b/>
     </w:rPr>
   </w:style>
-  <w:style w:type="table" w:styleId="Tabellenraster">
+  <w:style w:type="table" w:styleId="Tabellengitternetz">
     <w:name w:val="Table Grid"/>
     <w:basedOn w:val="NormaleTabelle"/>
     <w:rsid w:val="001E52C9"/>
@@ -10923,11 +11229,11 @@
       <w:sz w:val="56"/>
     </w:rPr>
   </w:style>
-  <w:style w:type="paragraph" w:styleId="Zitat">
+  <w:style w:type="paragraph" w:styleId="Anfhrungszeichen">
     <w:name w:val="Quote"/>
     <w:basedOn w:val="Standard"/>
     <w:next w:val="Standard"/>
-    <w:link w:val="ZitatZchn"/>
+    <w:link w:val="AnfhrungszeichenZchn"/>
     <w:uiPriority w:val="29"/>
     <w:qFormat/>
     <w:rsid w:val="001F4C5E"/>
@@ -10944,10 +11250,10 @@
       <w:szCs w:val="20"/>
     </w:rPr>
   </w:style>
-  <w:style w:type="character" w:customStyle="1" w:styleId="ZitatZchn">
-    <w:name w:val="Zitat Zchn"/>
+  <w:style w:type="character" w:customStyle="1" w:styleId="AnfhrungszeichenZchn">
+    <w:name w:val="Anführungszeichen Zchn"/>
     <w:basedOn w:val="Absatz-Standardschriftart"/>
-    <w:link w:val="Zitat"/>
+    <w:link w:val="Anfhrungszeichen"/>
     <w:uiPriority w:val="29"/>
     <w:rsid w:val="001F4C5E"/>
     <w:rPr>
@@ -11004,6 +11310,17 @@
       <w:b/>
       <w:bCs/>
     </w:rPr>
+  </w:style>
+  <w:style w:type="paragraph" w:styleId="Aufzhlungszeichen">
+    <w:name w:val="List Bullet"/>
+    <w:basedOn w:val="Standard"/>
+    <w:rsid w:val="00CF6AAE"/>
+    <w:pPr>
+      <w:numPr>
+        <w:numId w:val="16"/>
+      </w:numPr>
+      <w:contextualSpacing/>
+    </w:pPr>
   </w:style>
 </w:styles>
 </file>
@@ -12184,7 +12501,7 @@
 </file>
 
 <file path=word/glossary/document.xml><?xml version="1.0" encoding="utf-8"?>
-<w:glossaryDocument xmlns:wpc="http://schemas.microsoft.com/office/word/2010/wordprocessingCanvas" xmlns:mc="http://schemas.openxmlformats.org/markup-compatibility/2006" xmlns:o="urn:schemas-microsoft-com:office:office" xmlns:r="http://schemas.openxmlformats.org/officeDocument/2006/relationships" xmlns:m="http://schemas.openxmlformats.org/officeDocument/2006/math" xmlns:v="urn:schemas-microsoft-com:vml" xmlns:wp14="http://schemas.microsoft.com/office/word/2010/wordprocessingDrawing" xmlns:wp="http://schemas.openxmlformats.org/drawingml/2006/wordprocessingDrawing" xmlns:w10="urn:schemas-microsoft-com:office:word" xmlns:w="http://schemas.openxmlformats.org/wordprocessingml/2006/main" xmlns:w14="http://schemas.microsoft.com/office/word/2010/wordml" xmlns:wpg="http://schemas.microsoft.com/office/word/2010/wordprocessingGroup" xmlns:wpi="http://schemas.microsoft.com/office/word/2010/wordprocessingInk" xmlns:wne="http://schemas.microsoft.com/office/word/2006/wordml" xmlns:wps="http://schemas.microsoft.com/office/word/2010/wordprocessingShape" mc:Ignorable="w14 wp14">
+<w:glossaryDocument xmlns:ve="http://schemas.openxmlformats.org/markup-compatibility/2006" xmlns:o="urn:schemas-microsoft-com:office:office" xmlns:r="http://schemas.openxmlformats.org/officeDocument/2006/relationships" xmlns:m="http://schemas.openxmlformats.org/officeDocument/2006/math" xmlns:v="urn:schemas-microsoft-com:vml" xmlns:wp="http://schemas.openxmlformats.org/drawingml/2006/wordprocessingDrawing" xmlns:w10="urn:schemas-microsoft-com:office:word" xmlns:w="http://schemas.openxmlformats.org/wordprocessingml/2006/main" xmlns:wne="http://schemas.microsoft.com/office/word/2006/wordml">
   <w:docParts>
     <w:docPart>
       <w:docPartPr>
@@ -12243,7 +12560,7 @@
 </file>
 
 <file path=word/glossary/fontTable.xml><?xml version="1.0" encoding="utf-8"?>
-<w:fonts xmlns:mc="http://schemas.openxmlformats.org/markup-compatibility/2006" xmlns:r="http://schemas.openxmlformats.org/officeDocument/2006/relationships" xmlns:w="http://schemas.openxmlformats.org/wordprocessingml/2006/main" xmlns:w14="http://schemas.microsoft.com/office/word/2010/wordml" mc:Ignorable="w14">
+<w:fonts xmlns:r="http://schemas.openxmlformats.org/officeDocument/2006/relationships" xmlns:w="http://schemas.openxmlformats.org/wordprocessingml/2006/main">
   <w:font w:name="Symbol">
     <w:panose1 w:val="05050102010706020507"/>
     <w:charset w:val="02"/>
@@ -12256,14 +12573,14 @@
     <w:charset w:val="00"/>
     <w:family w:val="roman"/>
     <w:pitch w:val="variable"/>
-    <w:sig w:usb0="E0002AFF" w:usb1="C0007841" w:usb2="00000009" w:usb3="00000000" w:csb0="000001FF" w:csb1="00000000"/>
+    <w:sig w:usb0="20002A87" w:usb1="80000000" w:usb2="00000008" w:usb3="00000000" w:csb0="000001FF" w:csb1="00000000"/>
   </w:font>
   <w:font w:name="Courier New">
     <w:panose1 w:val="02070309020205020404"/>
     <w:charset w:val="00"/>
     <w:family w:val="modern"/>
     <w:pitch w:val="fixed"/>
-    <w:sig w:usb0="E0002AFF" w:usb1="C0007843" w:usb2="00000009" w:usb3="00000000" w:csb0="000001FF" w:csb1="00000000"/>
+    <w:sig w:usb0="20002A87" w:usb1="80000000" w:usb2="00000008" w:usb3="00000000" w:csb0="000001FF" w:csb1="00000000"/>
   </w:font>
   <w:font w:name="Wingdings">
     <w:panose1 w:val="05000000000000000000"/>
@@ -12277,51 +12594,47 @@
     <w:charset w:val="00"/>
     <w:family w:val="swiss"/>
     <w:pitch w:val="variable"/>
-    <w:sig w:usb0="E0002AFF" w:usb1="C0007843" w:usb2="00000009" w:usb3="00000000" w:csb0="000001FF" w:csb1="00000000"/>
+    <w:sig w:usb0="20002A87" w:usb1="80000000" w:usb2="00000008" w:usb3="00000000" w:csb0="000001FF" w:csb1="00000000"/>
   </w:font>
   <w:font w:name="Arial">
     <w:panose1 w:val="020B0604020202020204"/>
     <w:charset w:val="00"/>
     <w:family w:val="swiss"/>
     <w:pitch w:val="variable"/>
-    <w:sig w:usb0="E0002AFF" w:usb1="C0007843" w:usb2="00000009" w:usb3="00000000" w:csb0="000001FF" w:csb1="00000000"/>
+    <w:sig w:usb0="20002A87" w:usb1="80000000" w:usb2="00000008" w:usb3="00000000" w:csb0="000001FF" w:csb1="00000000"/>
   </w:font>
   <w:font w:name="Tahoma">
     <w:panose1 w:val="020B0604030504040204"/>
     <w:charset w:val="00"/>
     <w:family w:val="swiss"/>
     <w:pitch w:val="variable"/>
-    <w:sig w:usb0="E1002EFF" w:usb1="C000605B" w:usb2="00000029" w:usb3="00000000" w:csb0="000101FF" w:csb1="00000000"/>
+    <w:sig w:usb0="61002A87" w:usb1="80000000" w:usb2="00000008" w:usb3="00000000" w:csb0="000101FF" w:csb1="00000000"/>
   </w:font>
   <w:font w:name="Cambria">
     <w:panose1 w:val="02040503050406030204"/>
     <w:charset w:val="00"/>
     <w:family w:val="roman"/>
     <w:pitch w:val="variable"/>
-    <w:sig w:usb0="E00002FF" w:usb1="400004FF" w:usb2="00000000" w:usb3="00000000" w:csb0="0000019F" w:csb1="00000000"/>
+    <w:sig w:usb0="A00002EF" w:usb1="4000004B" w:usb2="00000000" w:usb3="00000000" w:csb0="0000009F" w:csb1="00000000"/>
   </w:font>
   <w:font w:name="Calibri">
     <w:panose1 w:val="020F0502020204030204"/>
     <w:charset w:val="00"/>
     <w:family w:val="swiss"/>
     <w:pitch w:val="variable"/>
-    <w:sig w:usb0="E10002FF" w:usb1="4000ACFF" w:usb2="00000009" w:usb3="00000000" w:csb0="0000019F" w:csb1="00000000"/>
+    <w:sig w:usb0="A00002EF" w:usb1="4000207B" w:usb2="00000000" w:usb3="00000000" w:csb0="0000009F" w:csb1="00000000"/>
   </w:font>
 </w:fonts>
 </file>
 
 <file path=word/glossary/settings.xml><?xml version="1.0" encoding="utf-8"?>
-<w:settings xmlns:mc="http://schemas.openxmlformats.org/markup-compatibility/2006" xmlns:o="urn:schemas-microsoft-com:office:office" xmlns:r="http://schemas.openxmlformats.org/officeDocument/2006/relationships" xmlns:m="http://schemas.openxmlformats.org/officeDocument/2006/math" xmlns:v="urn:schemas-microsoft-com:vml" xmlns:w10="urn:schemas-microsoft-com:office:word" xmlns:w="http://schemas.openxmlformats.org/wordprocessingml/2006/main" xmlns:w14="http://schemas.microsoft.com/office/word/2010/wordml" xmlns:sl="http://schemas.openxmlformats.org/schemaLibrary/2006/main" mc:Ignorable="w14">
+<w:settings xmlns:o="urn:schemas-microsoft-com:office:office" xmlns:r="http://schemas.openxmlformats.org/officeDocument/2006/relationships" xmlns:m="http://schemas.openxmlformats.org/officeDocument/2006/math" xmlns:v="urn:schemas-microsoft-com:vml" xmlns:w10="urn:schemas-microsoft-com:office:word" xmlns:w="http://schemas.openxmlformats.org/wordprocessingml/2006/main" xmlns:sl="http://schemas.openxmlformats.org/schemaLibrary/2006/main">
   <w:view w:val="normal"/>
   <w:defaultTabStop w:val="708"/>
   <w:hyphenationZone w:val="425"/>
   <w:characterSpacingControl w:val="doNotCompress"/>
   <w:compat>
     <w:useFELayout/>
-    <w:compatSetting w:name="compatibilityMode" w:uri="http://schemas.microsoft.com/office/word" w:val="14"/>
-    <w:compatSetting w:name="overrideTableStyleFontSizeAndJustification" w:uri="http://schemas.microsoft.com/office/word" w:val="1"/>
-    <w:compatSetting w:name="enableOpenTypeFeatures" w:uri="http://schemas.microsoft.com/office/word" w:val="1"/>
-    <w:compatSetting w:name="doNotFlipMirrorIndents" w:uri="http://schemas.microsoft.com/office/word" w:val="1"/>
   </w:compat>
   <w:rsids>
     <w:rsidRoot w:val="00A73E60"/>
@@ -12329,16 +12642,18 @@
     <w:rsid w:val="005568C9"/>
     <w:rsid w:val="00686BA0"/>
     <w:rsid w:val="00A73E60"/>
+    <w:rsid w:val="00B21FA4"/>
     <w:rsid w:val="00BA7C70"/>
     <w:rsid w:val="00CF0017"/>
     <w:rsid w:val="00D05E9F"/>
     <w:rsid w:val="00E75021"/>
+    <w:rsid w:val="00ED5B41"/>
   </w:rsids>
   <m:mathPr>
     <m:mathFont m:val="Cambria Math"/>
     <m:brkBin m:val="before"/>
     <m:brkBinSub m:val="--"/>
-    <m:smallFrac m:val="0"/>
+    <m:smallFrac m:val="off"/>
     <m:dispDef/>
     <m:lMargin m:val="0"/>
     <m:rMargin m:val="0"/>
@@ -12355,7 +12670,7 @@
 </file>
 
 <file path=word/glossary/styles.xml><?xml version="1.0" encoding="utf-8"?>
-<w:styles xmlns:mc="http://schemas.openxmlformats.org/markup-compatibility/2006" xmlns:r="http://schemas.openxmlformats.org/officeDocument/2006/relationships" xmlns:w="http://schemas.openxmlformats.org/wordprocessingml/2006/main" xmlns:w14="http://schemas.microsoft.com/office/word/2010/wordml" mc:Ignorable="w14">
+<w:styles xmlns:r="http://schemas.openxmlformats.org/officeDocument/2006/relationships" xmlns:w="http://schemas.openxmlformats.org/wordprocessingml/2006/main">
   <w:docDefaults>
     <w:rPrDefault>
       <w:rPr>
@@ -12513,6 +12828,7 @@
   <w:style w:type="paragraph" w:default="1" w:styleId="Standard">
     <w:name w:val="Normal"/>
     <w:qFormat/>
+    <w:rsid w:val="00ED5B41"/>
   </w:style>
   <w:style w:type="character" w:default="1" w:styleId="Absatz-Standardschriftart">
     <w:name w:val="Default Paragraph Font"/>
@@ -12525,6 +12841,7 @@
     <w:uiPriority w:val="99"/>
     <w:semiHidden/>
     <w:unhideWhenUsed/>
+    <w:qFormat/>
     <w:tblPr>
       <w:tblInd w:w="0" w:type="dxa"/>
       <w:tblCellMar>
@@ -12562,216 +12879,8 @@
 </w:styles>
 </file>
 
-<file path=word/glossary/stylesWithEffects.xml><?xml version="1.0" encoding="utf-8"?>
-<w:styles xmlns:wpc="http://schemas.microsoft.com/office/word/2010/wordprocessingCanvas" xmlns:mc="http://schemas.openxmlformats.org/markup-compatibility/2006" xmlns:o="urn:schemas-microsoft-com:office:office" xmlns:r="http://schemas.openxmlformats.org/officeDocument/2006/relationships" xmlns:m="http://schemas.openxmlformats.org/officeDocument/2006/math" xmlns:v="urn:schemas-microsoft-com:vml" xmlns:wp14="http://schemas.microsoft.com/office/word/2010/wordprocessingDrawing" xmlns:wp="http://schemas.openxmlformats.org/drawingml/2006/wordprocessingDrawing" xmlns:w10="urn:schemas-microsoft-com:office:word" xmlns:w="http://schemas.openxmlformats.org/wordprocessingml/2006/main" xmlns:w14="http://schemas.microsoft.com/office/word/2010/wordml" xmlns:wpg="http://schemas.microsoft.com/office/word/2010/wordprocessingGroup" xmlns:wpi="http://schemas.microsoft.com/office/word/2010/wordprocessingInk" xmlns:wne="http://schemas.microsoft.com/office/word/2006/wordml" xmlns:wps="http://schemas.microsoft.com/office/word/2010/wordprocessingShape" mc:Ignorable="w14 wp14">
-  <w:docDefaults>
-    <w:rPrDefault>
-      <w:rPr>
-        <w:rFonts w:asciiTheme="minorHAnsi" w:eastAsiaTheme="minorEastAsia" w:hAnsiTheme="minorHAnsi" w:cstheme="minorBidi"/>
-        <w:sz w:val="22"/>
-        <w:szCs w:val="22"/>
-        <w:lang w:val="de-DE" w:eastAsia="de-DE" w:bidi="ar-SA"/>
-      </w:rPr>
-    </w:rPrDefault>
-    <w:pPrDefault>
-      <w:pPr>
-        <w:spacing w:after="200" w:line="276" w:lineRule="auto"/>
-      </w:pPr>
-    </w:pPrDefault>
-  </w:docDefaults>
-  <w:latentStyles w:defLockedState="0" w:defUIPriority="99" w:defSemiHidden="1" w:defUnhideWhenUsed="1" w:defQFormat="0" w:count="267">
-    <w:lsdException w:name="Normal" w:semiHidden="0" w:uiPriority="0" w:unhideWhenUsed="0" w:qFormat="1"/>
-    <w:lsdException w:name="heading 1" w:semiHidden="0" w:uiPriority="9" w:unhideWhenUsed="0" w:qFormat="1"/>
-    <w:lsdException w:name="heading 2" w:uiPriority="9" w:qFormat="1"/>
-    <w:lsdException w:name="heading 3" w:uiPriority="9" w:qFormat="1"/>
-    <w:lsdException w:name="heading 4" w:uiPriority="9" w:qFormat="1"/>
-    <w:lsdException w:name="heading 5" w:uiPriority="9" w:qFormat="1"/>
-    <w:lsdException w:name="heading 6" w:uiPriority="9" w:qFormat="1"/>
-    <w:lsdException w:name="heading 7" w:uiPriority="9" w:qFormat="1"/>
-    <w:lsdException w:name="heading 8" w:uiPriority="9" w:qFormat="1"/>
-    <w:lsdException w:name="heading 9" w:uiPriority="9" w:qFormat="1"/>
-    <w:lsdException w:name="toc 1" w:uiPriority="39"/>
-    <w:lsdException w:name="toc 2" w:uiPriority="39"/>
-    <w:lsdException w:name="toc 3" w:uiPriority="39"/>
-    <w:lsdException w:name="toc 4" w:uiPriority="39"/>
-    <w:lsdException w:name="toc 5" w:uiPriority="39"/>
-    <w:lsdException w:name="toc 6" w:uiPriority="39"/>
-    <w:lsdException w:name="toc 7" w:uiPriority="39"/>
-    <w:lsdException w:name="toc 8" w:uiPriority="39"/>
-    <w:lsdException w:name="toc 9" w:uiPriority="39"/>
-    <w:lsdException w:name="caption" w:uiPriority="35" w:qFormat="1"/>
-    <w:lsdException w:name="Title" w:semiHidden="0" w:uiPriority="10" w:unhideWhenUsed="0" w:qFormat="1"/>
-    <w:lsdException w:name="Default Paragraph Font" w:uiPriority="1"/>
-    <w:lsdException w:name="Subtitle" w:semiHidden="0" w:uiPriority="11" w:unhideWhenUsed="0" w:qFormat="1"/>
-    <w:lsdException w:name="Strong" w:semiHidden="0" w:uiPriority="22" w:unhideWhenUsed="0" w:qFormat="1"/>
-    <w:lsdException w:name="Emphasis" w:semiHidden="0" w:uiPriority="20" w:unhideWhenUsed="0" w:qFormat="1"/>
-    <w:lsdException w:name="Table Grid" w:semiHidden="0" w:uiPriority="59" w:unhideWhenUsed="0"/>
-    <w:lsdException w:name="Placeholder Text" w:unhideWhenUsed="0"/>
-    <w:lsdException w:name="No Spacing" w:semiHidden="0" w:uiPriority="1" w:unhideWhenUsed="0" w:qFormat="1"/>
-    <w:lsdException w:name="Light Shading" w:semiHidden="0" w:uiPriority="60" w:unhideWhenUsed="0"/>
-    <w:lsdException w:name="Light List" w:semiHidden="0" w:uiPriority="61" w:unhideWhenUsed="0"/>
-    <w:lsdException w:name="Light Grid" w:semiHidden="0" w:uiPriority="62" w:unhideWhenUsed="0"/>
-    <w:lsdException w:name="Medium Shading 1" w:semiHidden="0" w:uiPriority="63" w:unhideWhenUsed="0"/>
-    <w:lsdException w:name="Medium Shading 2" w:semiHidden="0" w:uiPriority="64" w:unhideWhenUsed="0"/>
-    <w:lsdException w:name="Medium List 1" w:semiHidden="0" w:uiPriority="65" w:unhideWhenUsed="0"/>
-    <w:lsdException w:name="Medium List 2" w:semiHidden="0" w:uiPriority="66" w:unhideWhenUsed="0"/>
-    <w:lsdException w:name="Medium Grid 1" w:semiHidden="0" w:uiPriority="67" w:unhideWhenUsed="0"/>
-    <w:lsdException w:name="Medium Grid 2" w:semiHidden="0" w:uiPriority="68" w:unhideWhenUsed="0"/>
-    <w:lsdException w:name="Medium Grid 3" w:semiHidden="0" w:uiPriority="69" w:unhideWhenUsed="0"/>
-    <w:lsdException w:name="Dark List" w:semiHidden="0" w:uiPriority="70" w:unhideWhenUsed="0"/>
-    <w:lsdException w:name="Colorful Shading" w:semiHidden="0" w:uiPriority="71" w:unhideWhenUsed="0"/>
-    <w:lsdException w:name="Colorful List" w:semiHidden="0" w:uiPriority="72" w:unhideWhenUsed="0"/>
-    <w:lsdException w:name="Colorful Grid" w:semiHidden="0" w:uiPriority="73" w:unhideWhenUsed="0"/>
-    <w:lsdException w:name="Light Shading Accent 1" w:semiHidden="0" w:uiPriority="60" w:unhideWhenUsed="0"/>
-    <w:lsdException w:name="Light List Accent 1" w:semiHidden="0" w:uiPriority="61" w:unhideWhenUsed="0"/>
-    <w:lsdException w:name="Light Grid Accent 1" w:semiHidden="0" w:uiPriority="62" w:unhideWhenUsed="0"/>
-    <w:lsdException w:name="Medium Shading 1 Accent 1" w:semiHidden="0" w:uiPriority="63" w:unhideWhenUsed="0"/>
-    <w:lsdException w:name="Medium Shading 2 Accent 1" w:semiHidden="0" w:uiPriority="64" w:unhideWhenUsed="0"/>
-    <w:lsdException w:name="Medium List 1 Accent 1" w:semiHidden="0" w:uiPriority="65" w:unhideWhenUsed="0"/>
-    <w:lsdException w:name="Revision" w:unhideWhenUsed="0"/>
-    <w:lsdException w:name="List Paragraph" w:semiHidden="0" w:uiPriority="34" w:unhideWhenUsed="0" w:qFormat="1"/>
-    <w:lsdException w:name="Quote" w:semiHidden="0" w:uiPriority="29" w:unhideWhenUsed="0" w:qFormat="1"/>
-    <w:lsdException w:name="Intense Quote" w:semiHidden="0" w:uiPriority="30" w:unhideWhenUsed="0" w:qFormat="1"/>
-    <w:lsdException w:name="Medium List 2 Accent 1" w:semiHidden="0" w:uiPriority="66" w:unhideWhenUsed="0"/>
-    <w:lsdException w:name="Medium Grid 1 Accent 1" w:semiHidden="0" w:uiPriority="67" w:unhideWhenUsed="0"/>
-    <w:lsdException w:name="Medium Grid 2 Accent 1" w:semiHidden="0" w:uiPriority="68" w:unhideWhenUsed="0"/>
-    <w:lsdException w:name="Medium Grid 3 Accent 1" w:semiHidden="0" w:uiPriority="69" w:unhideWhenUsed="0"/>
-    <w:lsdException w:name="Dark List Accent 1" w:semiHidden="0" w:uiPriority="70" w:unhideWhenUsed="0"/>
-    <w:lsdException w:name="Colorful Shading Accent 1" w:semiHidden="0" w:uiPriority="71" w:unhideWhenUsed="0"/>
-    <w:lsdException w:name="Colorful List Accent 1" w:semiHidden="0" w:uiPriority="72" w:unhideWhenUsed="0"/>
-    <w:lsdException w:name="Colorful Grid Accent 1" w:semiHidden="0" w:uiPriority="73" w:unhideWhenUsed="0"/>
-    <w:lsdException w:name="Light Shading Accent 2" w:semiHidden="0" w:uiPriority="60" w:unhideWhenUsed="0"/>
-    <w:lsdException w:name="Light List Accent 2" w:semiHidden="0" w:uiPriority="61" w:unhideWhenUsed="0"/>
-    <w:lsdException w:name="Light Grid Accent 2" w:semiHidden="0" w:uiPriority="62" w:unhideWhenUsed="0"/>
-    <w:lsdException w:name="Medium Shading 1 Accent 2" w:semiHidden="0" w:uiPriority="63" w:unhideWhenUsed="0"/>
-    <w:lsdException w:name="Medium Shading 2 Accent 2" w:semiHidden="0" w:uiPriority="64" w:unhideWhenUsed="0"/>
-    <w:lsdException w:name="Medium List 1 Accent 2" w:semiHidden="0" w:uiPriority="65" w:unhideWhenUsed="0"/>
-    <w:lsdException w:name="Medium List 2 Accent 2" w:semiHidden="0" w:uiPriority="66" w:unhideWhenUsed="0"/>
-    <w:lsdException w:name="Medium Grid 1 Accent 2" w:semiHidden="0" w:uiPriority="67" w:unhideWhenUsed="0"/>
-    <w:lsdException w:name="Medium Grid 2 Accent 2" w:semiHidden="0" w:uiPriority="68" w:unhideWhenUsed="0"/>
-    <w:lsdException w:name="Medium Grid 3 Accent 2" w:semiHidden="0" w:uiPriority="69" w:unhideWhenUsed="0"/>
-    <w:lsdException w:name="Dark List Accent 2" w:semiHidden="0" w:uiPriority="70" w:unhideWhenUsed="0"/>
-    <w:lsdException w:name="Colorful Shading Accent 2" w:semiHidden="0" w:uiPriority="71" w:unhideWhenUsed="0"/>
-    <w:lsdException w:name="Colorful List Accent 2" w:semiHidden="0" w:uiPriority="72" w:unhideWhenUsed="0"/>
-    <w:lsdException w:name="Colorful Grid Accent 2" w:semiHidden="0" w:uiPriority="73" w:unhideWhenUsed="0"/>
-    <w:lsdException w:name="Light Shading Accent 3" w:semiHidden="0" w:uiPriority="60" w:unhideWhenUsed="0"/>
-    <w:lsdException w:name="Light List Accent 3" w:semiHidden="0" w:uiPriority="61" w:unhideWhenUsed="0"/>
-    <w:lsdException w:name="Light Grid Accent 3" w:semiHidden="0" w:uiPriority="62" w:unhideWhenUsed="0"/>
-    <w:lsdException w:name="Medium Shading 1 Accent 3" w:semiHidden="0" w:uiPriority="63" w:unhideWhenUsed="0"/>
-    <w:lsdException w:name="Medium Shading 2 Accent 3" w:semiHidden="0" w:uiPriority="64" w:unhideWhenUsed="0"/>
-    <w:lsdException w:name="Medium List 1 Accent 3" w:semiHidden="0" w:uiPriority="65" w:unhideWhenUsed="0"/>
-    <w:lsdException w:name="Medium List 2 Accent 3" w:semiHidden="0" w:uiPriority="66" w:unhideWhenUsed="0"/>
-    <w:lsdException w:name="Medium Grid 1 Accent 3" w:semiHidden="0" w:uiPriority="67" w:unhideWhenUsed="0"/>
-    <w:lsdException w:name="Medium Grid 2 Accent 3" w:semiHidden="0" w:uiPriority="68" w:unhideWhenUsed="0"/>
-    <w:lsdException w:name="Medium Grid 3 Accent 3" w:semiHidden="0" w:uiPriority="69" w:unhideWhenUsed="0"/>
-    <w:lsdException w:name="Dark List Accent 3" w:semiHidden="0" w:uiPriority="70" w:unhideWhenUsed="0"/>
-    <w:lsdException w:name="Colorful Shading Accent 3" w:semiHidden="0" w:uiPriority="71" w:unhideWhenUsed="0"/>
-    <w:lsdException w:name="Colorful List Accent 3" w:semiHidden="0" w:uiPriority="72" w:unhideWhenUsed="0"/>
-    <w:lsdException w:name="Colorful Grid Accent 3" w:semiHidden="0" w:uiPriority="73" w:unhideWhenUsed="0"/>
-    <w:lsdException w:name="Light Shading Accent 4" w:semiHidden="0" w:uiPriority="60" w:unhideWhenUsed="0"/>
-    <w:lsdException w:name="Light List Accent 4" w:semiHidden="0" w:uiPriority="61" w:unhideWhenUsed="0"/>
-    <w:lsdException w:name="Light Grid Accent 4" w:semiHidden="0" w:uiPriority="62" w:unhideWhenUsed="0"/>
-    <w:lsdException w:name="Medium Shading 1 Accent 4" w:semiHidden="0" w:uiPriority="63" w:unhideWhenUsed="0"/>
-    <w:lsdException w:name="Medium Shading 2 Accent 4" w:semiHidden="0" w:uiPriority="64" w:unhideWhenUsed="0"/>
-    <w:lsdException w:name="Medium List 1 Accent 4" w:semiHidden="0" w:uiPriority="65" w:unhideWhenUsed="0"/>
-    <w:lsdException w:name="Medium List 2 Accent 4" w:semiHidden="0" w:uiPriority="66" w:unhideWhenUsed="0"/>
-    <w:lsdException w:name="Medium Grid 1 Accent 4" w:semiHidden="0" w:uiPriority="67" w:unhideWhenUsed="0"/>
-    <w:lsdException w:name="Medium Grid 2 Accent 4" w:semiHidden="0" w:uiPriority="68" w:unhideWhenUsed="0"/>
-    <w:lsdException w:name="Medium Grid 3 Accent 4" w:semiHidden="0" w:uiPriority="69" w:unhideWhenUsed="0"/>
-    <w:lsdException w:name="Dark List Accent 4" w:semiHidden="0" w:uiPriority="70" w:unhideWhenUsed="0"/>
-    <w:lsdException w:name="Colorful Shading Accent 4" w:semiHidden="0" w:uiPriority="71" w:unhideWhenUsed="0"/>
-    <w:lsdException w:name="Colorful List Accent 4" w:semiHidden="0" w:uiPriority="72" w:unhideWhenUsed="0"/>
-    <w:lsdException w:name="Colorful Grid Accent 4" w:semiHidden="0" w:uiPriority="73" w:unhideWhenUsed="0"/>
-    <w:lsdException w:name="Light Shading Accent 5" w:semiHidden="0" w:uiPriority="60" w:unhideWhenUsed="0"/>
-    <w:lsdException w:name="Light List Accent 5" w:semiHidden="0" w:uiPriority="61" w:unhideWhenUsed="0"/>
-    <w:lsdException w:name="Light Grid Accent 5" w:semiHidden="0" w:uiPriority="62" w:unhideWhenUsed="0"/>
-    <w:lsdException w:name="Medium Shading 1 Accent 5" w:semiHidden="0" w:uiPriority="63" w:unhideWhenUsed="0"/>
-    <w:lsdException w:name="Medium Shading 2 Accent 5" w:semiHidden="0" w:uiPriority="64" w:unhideWhenUsed="0"/>
-    <w:lsdException w:name="Medium List 1 Accent 5" w:semiHidden="0" w:uiPriority="65" w:unhideWhenUsed="0"/>
-    <w:lsdException w:name="Medium List 2 Accent 5" w:semiHidden="0" w:uiPriority="66" w:unhideWhenUsed="0"/>
-    <w:lsdException w:name="Medium Grid 1 Accent 5" w:semiHidden="0" w:uiPriority="67" w:unhideWhenUsed="0"/>
-    <w:lsdException w:name="Medium Grid 2 Accent 5" w:semiHidden="0" w:uiPriority="68" w:unhideWhenUsed="0"/>
-    <w:lsdException w:name="Medium Grid 3 Accent 5" w:semiHidden="0" w:uiPriority="69" w:unhideWhenUsed="0"/>
-    <w:lsdException w:name="Dark List Accent 5" w:semiHidden="0" w:uiPriority="70" w:unhideWhenUsed="0"/>
-    <w:lsdException w:name="Colorful Shading Accent 5" w:semiHidden="0" w:uiPriority="71" w:unhideWhenUsed="0"/>
-    <w:lsdException w:name="Colorful List Accent 5" w:semiHidden="0" w:uiPriority="72" w:unhideWhenUsed="0"/>
-    <w:lsdException w:name="Colorful Grid Accent 5" w:semiHidden="0" w:uiPriority="73" w:unhideWhenUsed="0"/>
-    <w:lsdException w:name="Light Shading Accent 6" w:semiHidden="0" w:uiPriority="60" w:unhideWhenUsed="0"/>
-    <w:lsdException w:name="Light List Accent 6" w:semiHidden="0" w:uiPriority="61" w:unhideWhenUsed="0"/>
-    <w:lsdException w:name="Light Grid Accent 6" w:semiHidden="0" w:uiPriority="62" w:unhideWhenUsed="0"/>
-    <w:lsdException w:name="Medium Shading 1 Accent 6" w:semiHidden="0" w:uiPriority="63" w:unhideWhenUsed="0"/>
-    <w:lsdException w:name="Medium Shading 2 Accent 6" w:semiHidden="0" w:uiPriority="64" w:unhideWhenUsed="0"/>
-    <w:lsdException w:name="Medium List 1 Accent 6" w:semiHidden="0" w:uiPriority="65" w:unhideWhenUsed="0"/>
-    <w:lsdException w:name="Medium List 2 Accent 6" w:semiHidden="0" w:uiPriority="66" w:unhideWhenUsed="0"/>
-    <w:lsdException w:name="Medium Grid 1 Accent 6" w:semiHidden="0" w:uiPriority="67" w:unhideWhenUsed="0"/>
-    <w:lsdException w:name="Medium Grid 2 Accent 6" w:semiHidden="0" w:uiPriority="68" w:unhideWhenUsed="0"/>
-    <w:lsdException w:name="Medium Grid 3 Accent 6" w:semiHidden="0" w:uiPriority="69" w:unhideWhenUsed="0"/>
-    <w:lsdException w:name="Dark List Accent 6" w:semiHidden="0" w:uiPriority="70" w:unhideWhenUsed="0"/>
-    <w:lsdException w:name="Colorful Shading Accent 6" w:semiHidden="0" w:uiPriority="71" w:unhideWhenUsed="0"/>
-    <w:lsdException w:name="Colorful List Accent 6" w:semiHidden="0" w:uiPriority="72" w:unhideWhenUsed="0"/>
-    <w:lsdException w:name="Colorful Grid Accent 6" w:semiHidden="0" w:uiPriority="73" w:unhideWhenUsed="0"/>
-    <w:lsdException w:name="Subtle Emphasis" w:semiHidden="0" w:uiPriority="19" w:unhideWhenUsed="0" w:qFormat="1"/>
-    <w:lsdException w:name="Intense Emphasis" w:semiHidden="0" w:uiPriority="21" w:unhideWhenUsed="0" w:qFormat="1"/>
-    <w:lsdException w:name="Subtle Reference" w:semiHidden="0" w:uiPriority="31" w:unhideWhenUsed="0" w:qFormat="1"/>
-    <w:lsdException w:name="Intense Reference" w:semiHidden="0" w:uiPriority="32" w:unhideWhenUsed="0" w:qFormat="1"/>
-    <w:lsdException w:name="Book Title" w:semiHidden="0" w:uiPriority="33" w:unhideWhenUsed="0" w:qFormat="1"/>
-    <w:lsdException w:name="Bibliography" w:uiPriority="37"/>
-    <w:lsdException w:name="TOC Heading" w:uiPriority="39" w:qFormat="1"/>
-  </w:latentStyles>
-  <w:style w:type="paragraph" w:default="1" w:styleId="Standard">
-    <w:name w:val="Normal"/>
-    <w:qFormat/>
-  </w:style>
-  <w:style w:type="character" w:default="1" w:styleId="Absatz-Standardschriftart">
-    <w:name w:val="Default Paragraph Font"/>
-    <w:uiPriority w:val="1"/>
-    <w:semiHidden/>
-    <w:unhideWhenUsed/>
-  </w:style>
-  <w:style w:type="table" w:default="1" w:styleId="NormaleTabelle">
-    <w:name w:val="Normal Table"/>
-    <w:uiPriority w:val="99"/>
-    <w:semiHidden/>
-    <w:unhideWhenUsed/>
-    <w:tblPr>
-      <w:tblInd w:w="0" w:type="dxa"/>
-      <w:tblCellMar>
-        <w:top w:w="0" w:type="dxa"/>
-        <w:left w:w="108" w:type="dxa"/>
-        <w:bottom w:w="0" w:type="dxa"/>
-        <w:right w:w="108" w:type="dxa"/>
-      </w:tblCellMar>
-    </w:tblPr>
-  </w:style>
-  <w:style w:type="numbering" w:default="1" w:styleId="KeineListe">
-    <w:name w:val="No List"/>
-    <w:uiPriority w:val="99"/>
-    <w:semiHidden/>
-    <w:unhideWhenUsed/>
-  </w:style>
-  <w:style w:type="paragraph" w:customStyle="1" w:styleId="B8B828B24CD745DD8CCA40882AD02BEB">
-    <w:name w:val="B8B828B24CD745DD8CCA40882AD02BEB"/>
-    <w:rsid w:val="00A73E60"/>
-  </w:style>
-  <w:style w:type="paragraph" w:customStyle="1" w:styleId="CBD28647455D4F09B3B4404CDFF37616">
-    <w:name w:val="CBD28647455D4F09B3B4404CDFF37616"/>
-    <w:rsid w:val="00A73E60"/>
-  </w:style>
-  <w:style w:type="character" w:styleId="Platzhaltertext">
-    <w:name w:val="Placeholder Text"/>
-    <w:basedOn w:val="Absatz-Standardschriftart"/>
-    <w:uiPriority w:val="99"/>
-    <w:semiHidden/>
-    <w:rsid w:val="00CF0017"/>
-    <w:rPr>
-      <w:color w:val="808080"/>
-    </w:rPr>
-  </w:style>
-</w:styles>
-</file>
-
 <file path=word/glossary/webSettings.xml><?xml version="1.0" encoding="utf-8"?>
-<w:webSettings xmlns:mc="http://schemas.openxmlformats.org/markup-compatibility/2006" xmlns:r="http://schemas.openxmlformats.org/officeDocument/2006/relationships" xmlns:w="http://schemas.openxmlformats.org/wordprocessingml/2006/main" xmlns:w14="http://schemas.microsoft.com/office/word/2010/wordml" mc:Ignorable="w14">
+<w:webSettings xmlns:r="http://schemas.openxmlformats.org/officeDocument/2006/relationships" xmlns:w="http://schemas.openxmlformats.org/wordprocessingml/2006/main">
   <w:optimizeForBrowser/>
   <w:allowPNG/>
 </w:webSettings>
@@ -13086,7 +13195,7 @@
 </file>
 
 <file path=customXml/itemProps2.xml><?xml version="1.0" encoding="utf-8"?>
-<ds:datastoreItem xmlns:ds="http://schemas.openxmlformats.org/officeDocument/2006/customXml" ds:itemID="{677587E3-45D3-4AEC-9785-2A8C1148B731}">
+<ds:datastoreItem xmlns:ds="http://schemas.openxmlformats.org/officeDocument/2006/customXml" ds:itemID="{92CFAB7F-A8F1-44F2-9545-41334C6550A3}">
   <ds:schemaRefs>
     <ds:schemaRef ds:uri="http://schemas.openxmlformats.org/officeDocument/2006/bibliography"/>
   </ds:schemaRefs>

</xml_diff>

<commit_message>
- updated TSP_Doku.docx --> Inhaltsverzeichnis aktualisiert
</commit_message>
<xml_diff>
--- a/TSP_Doku.docx
+++ b/TSP_Doku.docx
@@ -198,8 +198,45 @@
                   <w:jc w:val="left"/>
                 </w:pPr>
                 <w:r>
-                  <w:t>Alexander Salzer;Felix Wiederschein;Philipp Thomas;Tobias Schlufter;Christian Mrosk</w:t>
+                  <w:t xml:space="preserve">Alexander </w:t>
                 </w:r>
+                <w:proofErr w:type="spellStart"/>
+                <w:r>
+                  <w:t>Salzer;Felix</w:t>
+                </w:r>
+                <w:proofErr w:type="spellEnd"/>
+                <w:r>
+                  <w:t xml:space="preserve"> </w:t>
+                </w:r>
+                <w:proofErr w:type="spellStart"/>
+                <w:r>
+                  <w:t>Wiederschein;Philipp</w:t>
+                </w:r>
+                <w:proofErr w:type="spellEnd"/>
+                <w:r>
+                  <w:t xml:space="preserve"> </w:t>
+                </w:r>
+                <w:proofErr w:type="spellStart"/>
+                <w:r>
+                  <w:t>Thomas;Tobias</w:t>
+                </w:r>
+                <w:proofErr w:type="spellEnd"/>
+                <w:r>
+                  <w:t xml:space="preserve"> </w:t>
+                </w:r>
+                <w:proofErr w:type="spellStart"/>
+                <w:r>
+                  <w:t>Schlufter;Christian</w:t>
+                </w:r>
+                <w:proofErr w:type="spellEnd"/>
+                <w:r>
+                  <w:t xml:space="preserve"> </w:t>
+                </w:r>
+                <w:proofErr w:type="spellStart"/>
+                <w:r>
+                  <w:t>Mrosk</w:t>
+                </w:r>
+                <w:proofErr w:type="spellEnd"/>
               </w:p>
             </w:sdtContent>
           </w:sdt>
@@ -529,7 +566,7 @@
           <w:u w:val="single"/>
         </w:rPr>
       </w:pPr>
-      <w:bookmarkStart w:id="0" w:name="_Toc307505567"/>
+      <w:bookmarkStart w:id="0" w:name="_Toc307659445"/>
       <w:r>
         <w:rPr>
           <w:sz w:val="40"/>
@@ -566,50 +603,53 @@
           <w:rStyle w:val="Fett"/>
           <w:b w:val="0"/>
         </w:rPr>
-        <w:t>Berlin die Aufgabe gestellt, das Trave</w:t>
-      </w:r>
+        <w:t xml:space="preserve">Berlin die Aufgabe gestellt, das </w:t>
+      </w:r>
+      <w:proofErr w:type="spellStart"/>
       <w:r>
         <w:rPr>
           <w:rStyle w:val="Fett"/>
           <w:b w:val="0"/>
         </w:rPr>
-        <w:t>l</w:t>
+        <w:t>Trave</w:t>
       </w:r>
       <w:r>
         <w:rPr>
           <w:rStyle w:val="Fett"/>
           <w:b w:val="0"/>
         </w:rPr>
-        <w:t>ling-Salesman-Problem mithilfe von Ameisensystemen unter Anwendung von XP-Techniken zu lösen.</w:t>
-      </w:r>
-    </w:p>
-    <w:p>
-      <w:pPr>
+        <w:t>l</w:t>
+      </w:r>
+      <w:r>
         <w:rPr>
           <w:rStyle w:val="Fett"/>
           <w:b w:val="0"/>
         </w:rPr>
-      </w:pPr>
+        <w:t>ling</w:t>
+      </w:r>
+      <w:proofErr w:type="spellEnd"/>
       <w:r>
         <w:rPr>
           <w:rStyle w:val="Fett"/>
           <w:b w:val="0"/>
         </w:rPr>
-        <w:t>In der folgenden Dokumentation wird zunächst eine Einführung in das Travel</w:t>
-      </w:r>
+        <w:t>-</w:t>
+      </w:r>
+      <w:proofErr w:type="spellStart"/>
       <w:r>
         <w:rPr>
           <w:rStyle w:val="Fett"/>
           <w:b w:val="0"/>
         </w:rPr>
-        <w:t>l</w:t>
-      </w:r>
+        <w:t>Salesman</w:t>
+      </w:r>
+      <w:proofErr w:type="spellEnd"/>
       <w:r>
         <w:rPr>
           <w:rStyle w:val="Fett"/>
           <w:b w:val="0"/>
         </w:rPr>
-        <w:t>ing-Salesman-Problem, Ameisensysteme sowie die agile Softwareentwicklung gegeben.</w:t>
+        <w:t>-Problem mithilfe von Ameisensystemen unter Anwendung von XP-Techniken zu lösen.</w:t>
       </w:r>
     </w:p>
     <w:p>
@@ -624,21 +664,82 @@
           <w:rStyle w:val="Fett"/>
           <w:b w:val="0"/>
         </w:rPr>
-        <w:t>Weiterhin wird auf die durchgeführten Arbeiten zur Lösung der Problemstellung sowie die verwendeten XP Techniken detaillierter eingegangen.</w:t>
-      </w:r>
-    </w:p>
-    <w:p>
-      <w:pPr>
+        <w:t xml:space="preserve">In der folgenden Dokumentation wird zunächst eine Einführung in das </w:t>
+      </w:r>
+      <w:proofErr w:type="spellStart"/>
+      <w:r>
         <w:rPr>
           <w:rStyle w:val="Fett"/>
           <w:b w:val="0"/>
         </w:rPr>
-      </w:pPr>
+        <w:t>Travel</w:t>
+      </w:r>
       <w:r>
         <w:rPr>
           <w:rStyle w:val="Fett"/>
           <w:b w:val="0"/>
         </w:rPr>
+        <w:t>l</w:t>
+      </w:r>
+      <w:r>
+        <w:rPr>
+          <w:rStyle w:val="Fett"/>
+          <w:b w:val="0"/>
+        </w:rPr>
+        <w:t>ing</w:t>
+      </w:r>
+      <w:proofErr w:type="spellEnd"/>
+      <w:r>
+        <w:rPr>
+          <w:rStyle w:val="Fett"/>
+          <w:b w:val="0"/>
+        </w:rPr>
+        <w:t>-</w:t>
+      </w:r>
+      <w:proofErr w:type="spellStart"/>
+      <w:r>
+        <w:rPr>
+          <w:rStyle w:val="Fett"/>
+          <w:b w:val="0"/>
+        </w:rPr>
+        <w:t>Salesman</w:t>
+      </w:r>
+      <w:proofErr w:type="spellEnd"/>
+      <w:r>
+        <w:rPr>
+          <w:rStyle w:val="Fett"/>
+          <w:b w:val="0"/>
+        </w:rPr>
+        <w:t>-Problem, Ameisensysteme sowie die agile Softwareentwicklung gegeben.</w:t>
+      </w:r>
+    </w:p>
+    <w:p>
+      <w:pPr>
+        <w:rPr>
+          <w:rStyle w:val="Fett"/>
+          <w:b w:val="0"/>
+        </w:rPr>
+      </w:pPr>
+      <w:r>
+        <w:rPr>
+          <w:rStyle w:val="Fett"/>
+          <w:b w:val="0"/>
+        </w:rPr>
+        <w:t>Weiterhin wird auf die durchgeführten Arbeiten zur Lösung der Problemstellung sowie die verwendeten XP Techniken detaillierter eingegangen.</w:t>
+      </w:r>
+    </w:p>
+    <w:p>
+      <w:pPr>
+        <w:rPr>
+          <w:rStyle w:val="Fett"/>
+          <w:b w:val="0"/>
+        </w:rPr>
+      </w:pPr>
+      <w:r>
+        <w:rPr>
+          <w:rStyle w:val="Fett"/>
+          <w:b w:val="0"/>
+        </w:rPr>
         <w:t>Abschließend zieht die Gruppe ein Fazit über den Verlauf des Projektes und gibt einen Ausblick in Bezug auf eventuelle Verbesserungsmöglichkeiten des Programmes.</w:t>
       </w:r>
     </w:p>
@@ -651,7 +752,7 @@
       <w:pPr>
         <w:pStyle w:val="berschrift1"/>
       </w:pPr>
-      <w:bookmarkStart w:id="1" w:name="_Toc307505568"/>
+      <w:bookmarkStart w:id="1" w:name="_Toc307659446"/>
       <w:r>
         <w:lastRenderedPageBreak/>
         <w:t>Inhaltsverzeichnis</w:t>
@@ -728,7 +829,7 @@
             </w:rPr>
             <w:fldChar w:fldCharType="separate"/>
           </w:r>
-          <w:hyperlink w:anchor="_Toc307505567" w:history="1">
+          <w:hyperlink w:anchor="_Toc307659445" w:history="1">
             <w:r>
               <w:rPr>
                 <w:rStyle w:val="Hyperlink"/>
@@ -774,7 +875,7 @@
                 <w:noProof/>
                 <w:webHidden/>
               </w:rPr>
-              <w:instrText xml:space="preserve"> PAGEREF _Toc307505567 \h </w:instrText>
+              <w:instrText xml:space="preserve"> PAGEREF _Toc307659445 \h </w:instrText>
             </w:r>
             <w:r>
               <w:rPr>
@@ -818,7 +919,7 @@
               <w:szCs w:val="22"/>
             </w:rPr>
           </w:pPr>
-          <w:hyperlink w:anchor="_Toc307505568" w:history="1">
+          <w:hyperlink w:anchor="_Toc307659446" w:history="1">
             <w:r>
               <w:rPr>
                 <w:rStyle w:val="Hyperlink"/>
@@ -864,7 +965,7 @@
                 <w:noProof/>
                 <w:webHidden/>
               </w:rPr>
-              <w:instrText xml:space="preserve"> PAGEREF _Toc307505568 \h </w:instrText>
+              <w:instrText xml:space="preserve"> PAGEREF _Toc307659446 \h </w:instrText>
             </w:r>
             <w:r>
               <w:rPr>
@@ -884,7 +985,7 @@
                 <w:noProof/>
                 <w:webHidden/>
               </w:rPr>
-              <w:t>1</w:t>
+              <w:t>2</w:t>
             </w:r>
             <w:r>
               <w:rPr>
@@ -908,7 +1009,7 @@
               <w:szCs w:val="22"/>
             </w:rPr>
           </w:pPr>
-          <w:hyperlink w:anchor="_Toc307505569" w:history="1">
+          <w:hyperlink w:anchor="_Toc307659447" w:history="1">
             <w:r>
               <w:rPr>
                 <w:rStyle w:val="Hyperlink"/>
@@ -954,7 +1055,7 @@
                 <w:noProof/>
                 <w:webHidden/>
               </w:rPr>
-              <w:instrText xml:space="preserve"> PAGEREF _Toc307505569 \h </w:instrText>
+              <w:instrText xml:space="preserve"> PAGEREF _Toc307659447 \h </w:instrText>
             </w:r>
             <w:r>
               <w:rPr>
@@ -974,7 +1075,7 @@
                 <w:noProof/>
                 <w:webHidden/>
               </w:rPr>
-              <w:t>1</w:t>
+              <w:t>3</w:t>
             </w:r>
             <w:r>
               <w:rPr>
@@ -998,7 +1099,7 @@
               <w:szCs w:val="22"/>
             </w:rPr>
           </w:pPr>
-          <w:hyperlink w:anchor="_Toc307505570" w:history="1">
+          <w:hyperlink w:anchor="_Toc307659448" w:history="1">
             <w:r>
               <w:rPr>
                 <w:rStyle w:val="Hyperlink"/>
@@ -1044,7 +1145,7 @@
                 <w:noProof/>
                 <w:webHidden/>
               </w:rPr>
-              <w:instrText xml:space="preserve"> PAGEREF _Toc307505570 \h </w:instrText>
+              <w:instrText xml:space="preserve"> PAGEREF _Toc307659448 \h </w:instrText>
             </w:r>
             <w:r>
               <w:rPr>
@@ -1064,7 +1165,7 @@
                 <w:noProof/>
                 <w:webHidden/>
               </w:rPr>
-              <w:t>1</w:t>
+              <w:t>4</w:t>
             </w:r>
             <w:r>
               <w:rPr>
@@ -1088,7 +1189,7 @@
               <w:szCs w:val="22"/>
             </w:rPr>
           </w:pPr>
-          <w:hyperlink w:anchor="_Toc307505571" w:history="1">
+          <w:hyperlink w:anchor="_Toc307659449" w:history="1">
             <w:r>
               <w:rPr>
                 <w:rStyle w:val="Hyperlink"/>
@@ -1134,7 +1235,7 @@
                 <w:noProof/>
                 <w:webHidden/>
               </w:rPr>
-              <w:instrText xml:space="preserve"> PAGEREF _Toc307505571 \h </w:instrText>
+              <w:instrText xml:space="preserve"> PAGEREF _Toc307659449 \h </w:instrText>
             </w:r>
             <w:r>
               <w:rPr>
@@ -1154,7 +1255,7 @@
                 <w:noProof/>
                 <w:webHidden/>
               </w:rPr>
-              <w:t>1</w:t>
+              <w:t>5</w:t>
             </w:r>
             <w:r>
               <w:rPr>
@@ -1178,7 +1279,7 @@
               <w:szCs w:val="22"/>
             </w:rPr>
           </w:pPr>
-          <w:hyperlink w:anchor="_Toc307505572" w:history="1">
+          <w:hyperlink w:anchor="_Toc307659450" w:history="1">
             <w:r>
               <w:rPr>
                 <w:rStyle w:val="Hyperlink"/>
@@ -1224,7 +1325,7 @@
                 <w:noProof/>
                 <w:webHidden/>
               </w:rPr>
-              <w:instrText xml:space="preserve"> PAGEREF _Toc307505572 \h </w:instrText>
+              <w:instrText xml:space="preserve"> PAGEREF _Toc307659450 \h </w:instrText>
             </w:r>
             <w:r>
               <w:rPr>
@@ -1244,7 +1345,7 @@
                 <w:noProof/>
                 <w:webHidden/>
               </w:rPr>
-              <w:t>1</w:t>
+              <w:t>5</w:t>
             </w:r>
             <w:r>
               <w:rPr>
@@ -1268,7 +1369,7 @@
               <w:szCs w:val="22"/>
             </w:rPr>
           </w:pPr>
-          <w:hyperlink w:anchor="_Toc307505573" w:history="1">
+          <w:hyperlink w:anchor="_Toc307659451" w:history="1">
             <w:r>
               <w:rPr>
                 <w:rStyle w:val="Hyperlink"/>
@@ -1314,7 +1415,7 @@
                 <w:noProof/>
                 <w:webHidden/>
               </w:rPr>
-              <w:instrText xml:space="preserve"> PAGEREF _Toc307505573 \h </w:instrText>
+              <w:instrText xml:space="preserve"> PAGEREF _Toc307659451 \h </w:instrText>
             </w:r>
             <w:r>
               <w:rPr>
@@ -1334,7 +1435,7 @@
                 <w:noProof/>
                 <w:webHidden/>
               </w:rPr>
-              <w:t>1</w:t>
+              <w:t>6</w:t>
             </w:r>
             <w:r>
               <w:rPr>
@@ -1358,7 +1459,7 @@
               <w:szCs w:val="22"/>
             </w:rPr>
           </w:pPr>
-          <w:hyperlink w:anchor="_Toc307505574" w:history="1">
+          <w:hyperlink w:anchor="_Toc307659452" w:history="1">
             <w:r>
               <w:rPr>
                 <w:rStyle w:val="Hyperlink"/>
@@ -1404,7 +1505,7 @@
                 <w:noProof/>
                 <w:webHidden/>
               </w:rPr>
-              <w:instrText xml:space="preserve"> PAGEREF _Toc307505574 \h </w:instrText>
+              <w:instrText xml:space="preserve"> PAGEREF _Toc307659452 \h </w:instrText>
             </w:r>
             <w:r>
               <w:rPr>
@@ -1424,7 +1525,7 @@
                 <w:noProof/>
                 <w:webHidden/>
               </w:rPr>
-              <w:t>1</w:t>
+              <w:t>6</w:t>
             </w:r>
             <w:r>
               <w:rPr>
@@ -1448,7 +1549,7 @@
               <w:szCs w:val="22"/>
             </w:rPr>
           </w:pPr>
-          <w:hyperlink w:anchor="_Toc307505575" w:history="1">
+          <w:hyperlink w:anchor="_Toc307659453" w:history="1">
             <w:r>
               <w:rPr>
                 <w:rStyle w:val="Hyperlink"/>
@@ -1494,7 +1595,7 @@
                 <w:noProof/>
                 <w:webHidden/>
               </w:rPr>
-              <w:instrText xml:space="preserve"> PAGEREF _Toc307505575 \h </w:instrText>
+              <w:instrText xml:space="preserve"> PAGEREF _Toc307659453 \h </w:instrText>
             </w:r>
             <w:r>
               <w:rPr>
@@ -1514,7 +1615,7 @@
                 <w:noProof/>
                 <w:webHidden/>
               </w:rPr>
-              <w:t>1</w:t>
+              <w:t>6</w:t>
             </w:r>
             <w:r>
               <w:rPr>
@@ -1541,7 +1642,7 @@
               <w:szCs w:val="22"/>
             </w:rPr>
           </w:pPr>
-          <w:hyperlink w:anchor="_Toc307505576" w:history="1">
+          <w:hyperlink w:anchor="_Toc307659454" w:history="1">
             <w:r>
               <w:rPr>
                 <w:rStyle w:val="Hyperlink"/>
@@ -1587,7 +1688,7 @@
                 <w:noProof/>
                 <w:webHidden/>
               </w:rPr>
-              <w:instrText xml:space="preserve"> PAGEREF _Toc307505576 \h </w:instrText>
+              <w:instrText xml:space="preserve"> PAGEREF _Toc307659454 \h </w:instrText>
             </w:r>
             <w:r>
               <w:rPr>
@@ -1607,7 +1708,7 @@
                 <w:noProof/>
                 <w:webHidden/>
               </w:rPr>
-              <w:t>1</w:t>
+              <w:t>6</w:t>
             </w:r>
             <w:r>
               <w:rPr>
@@ -1634,7 +1735,7 @@
               <w:szCs w:val="22"/>
             </w:rPr>
           </w:pPr>
-          <w:hyperlink w:anchor="_Toc307505577" w:history="1">
+          <w:hyperlink w:anchor="_Toc307659455" w:history="1">
             <w:r>
               <w:rPr>
                 <w:rStyle w:val="Hyperlink"/>
@@ -1680,7 +1781,7 @@
                 <w:noProof/>
                 <w:webHidden/>
               </w:rPr>
-              <w:instrText xml:space="preserve"> PAGEREF _Toc307505577 \h </w:instrText>
+              <w:instrText xml:space="preserve"> PAGEREF _Toc307659455 \h </w:instrText>
             </w:r>
             <w:r>
               <w:rPr>
@@ -1700,7 +1801,7 @@
                 <w:noProof/>
                 <w:webHidden/>
               </w:rPr>
-              <w:t>1</w:t>
+              <w:t>6</w:t>
             </w:r>
             <w:r>
               <w:rPr>
@@ -1724,7 +1825,7 @@
               <w:szCs w:val="22"/>
             </w:rPr>
           </w:pPr>
-          <w:hyperlink w:anchor="_Toc307505578" w:history="1">
+          <w:hyperlink w:anchor="_Toc307659456" w:history="1">
             <w:r>
               <w:rPr>
                 <w:rStyle w:val="Hyperlink"/>
@@ -1770,7 +1871,7 @@
                 <w:noProof/>
                 <w:webHidden/>
               </w:rPr>
-              <w:instrText xml:space="preserve"> PAGEREF _Toc307505578 \h </w:instrText>
+              <w:instrText xml:space="preserve"> PAGEREF _Toc307659456 \h </w:instrText>
             </w:r>
             <w:r>
               <w:rPr>
@@ -1790,7 +1891,7 @@
                 <w:noProof/>
                 <w:webHidden/>
               </w:rPr>
-              <w:t>1</w:t>
+              <w:t>8</w:t>
             </w:r>
             <w:r>
               <w:rPr>
@@ -1817,7 +1918,7 @@
               <w:szCs w:val="22"/>
             </w:rPr>
           </w:pPr>
-          <w:hyperlink w:anchor="_Toc307505579" w:history="1">
+          <w:hyperlink w:anchor="_Toc307659457" w:history="1">
             <w:r>
               <w:rPr>
                 <w:rStyle w:val="Hyperlink"/>
@@ -1863,7 +1964,7 @@
                 <w:noProof/>
                 <w:webHidden/>
               </w:rPr>
-              <w:instrText xml:space="preserve"> PAGEREF _Toc307505579 \h </w:instrText>
+              <w:instrText xml:space="preserve"> PAGEREF _Toc307659457 \h </w:instrText>
             </w:r>
             <w:r>
               <w:rPr>
@@ -1883,7 +1984,7 @@
                 <w:noProof/>
                 <w:webHidden/>
               </w:rPr>
-              <w:t>1</w:t>
+              <w:t>8</w:t>
             </w:r>
             <w:r>
               <w:rPr>
@@ -1907,7 +2008,7 @@
               <w:szCs w:val="22"/>
             </w:rPr>
           </w:pPr>
-          <w:hyperlink w:anchor="_Toc307505580" w:history="1">
+          <w:hyperlink w:anchor="_Toc307659458" w:history="1">
             <w:r>
               <w:rPr>
                 <w:rStyle w:val="Hyperlink"/>
@@ -1953,7 +2054,7 @@
                 <w:noProof/>
                 <w:webHidden/>
               </w:rPr>
-              <w:instrText xml:space="preserve"> PAGEREF _Toc307505580 \h </w:instrText>
+              <w:instrText xml:space="preserve"> PAGEREF _Toc307659458 \h </w:instrText>
             </w:r>
             <w:r>
               <w:rPr>
@@ -1973,7 +2074,7 @@
                 <w:noProof/>
                 <w:webHidden/>
               </w:rPr>
-              <w:t>1</w:t>
+              <w:t>9</w:t>
             </w:r>
             <w:r>
               <w:rPr>
@@ -1997,7 +2098,7 @@
               <w:szCs w:val="22"/>
             </w:rPr>
           </w:pPr>
-          <w:hyperlink w:anchor="_Toc307505581" w:history="1">
+          <w:hyperlink w:anchor="_Toc307659459" w:history="1">
             <w:r>
               <w:rPr>
                 <w:rStyle w:val="Hyperlink"/>
@@ -2043,7 +2144,7 @@
                 <w:noProof/>
                 <w:webHidden/>
               </w:rPr>
-              <w:instrText xml:space="preserve"> PAGEREF _Toc307505581 \h </w:instrText>
+              <w:instrText xml:space="preserve"> PAGEREF _Toc307659459 \h </w:instrText>
             </w:r>
             <w:r>
               <w:rPr>
@@ -2063,7 +2164,7 @@
                 <w:noProof/>
                 <w:webHidden/>
               </w:rPr>
-              <w:t>1</w:t>
+              <w:t>12</w:t>
             </w:r>
             <w:r>
               <w:rPr>
@@ -2087,7 +2188,7 @@
               <w:szCs w:val="22"/>
             </w:rPr>
           </w:pPr>
-          <w:hyperlink w:anchor="_Toc307505582" w:history="1">
+          <w:hyperlink w:anchor="_Toc307659460" w:history="1">
             <w:r>
               <w:rPr>
                 <w:rStyle w:val="Hyperlink"/>
@@ -2133,7 +2234,7 @@
                 <w:noProof/>
                 <w:webHidden/>
               </w:rPr>
-              <w:instrText xml:space="preserve"> PAGEREF _Toc307505582 \h </w:instrText>
+              <w:instrText xml:space="preserve"> PAGEREF _Toc307659460 \h </w:instrText>
             </w:r>
             <w:r>
               <w:rPr>
@@ -2153,7 +2254,7 @@
                 <w:noProof/>
                 <w:webHidden/>
               </w:rPr>
-              <w:t>1</w:t>
+              <w:t>12</w:t>
             </w:r>
             <w:r>
               <w:rPr>
@@ -2177,7 +2278,7 @@
               <w:szCs w:val="22"/>
             </w:rPr>
           </w:pPr>
-          <w:hyperlink w:anchor="_Toc307505583" w:history="1">
+          <w:hyperlink w:anchor="_Toc307659461" w:history="1">
             <w:r>
               <w:rPr>
                 <w:rStyle w:val="Hyperlink"/>
@@ -2223,7 +2324,7 @@
                 <w:noProof/>
                 <w:webHidden/>
               </w:rPr>
-              <w:instrText xml:space="preserve"> PAGEREF _Toc307505583 \h </w:instrText>
+              <w:instrText xml:space="preserve"> PAGEREF _Toc307659461 \h </w:instrText>
             </w:r>
             <w:r>
               <w:rPr>
@@ -2243,7 +2344,187 @@
                 <w:noProof/>
                 <w:webHidden/>
               </w:rPr>
-              <w:t>1</w:t>
+              <w:t>12</w:t>
+            </w:r>
+            <w:r>
+              <w:rPr>
+                <w:noProof/>
+                <w:webHidden/>
+              </w:rPr>
+              <w:fldChar w:fldCharType="end"/>
+            </w:r>
+          </w:hyperlink>
+        </w:p>
+        <w:p>
+          <w:pPr>
+            <w:pStyle w:val="Verzeichnis1"/>
+            <w:rPr>
+              <w:rFonts w:asciiTheme="minorHAnsi" w:eastAsiaTheme="minorEastAsia" w:hAnsiTheme="minorHAnsi" w:cstheme="minorBidi"/>
+              <w:b w:val="0"/>
+              <w:bCs w:val="0"/>
+              <w:smallCaps w:val="0"/>
+              <w:noProof/>
+              <w:sz w:val="22"/>
+              <w:szCs w:val="22"/>
+            </w:rPr>
+          </w:pPr>
+          <w:hyperlink w:anchor="_Toc307659462" w:history="1">
+            <w:r>
+              <w:rPr>
+                <w:rStyle w:val="Hyperlink"/>
+                <w:noProof/>
+              </w:rPr>
+              <w:t>VIII.</w:t>
+            </w:r>
+            <w:r>
+              <w:rPr>
+                <w:rFonts w:asciiTheme="minorHAnsi" w:eastAsiaTheme="minorEastAsia" w:hAnsiTheme="minorHAnsi" w:cstheme="minorBidi"/>
+                <w:b w:val="0"/>
+                <w:bCs w:val="0"/>
+                <w:smallCaps w:val="0"/>
+                <w:noProof/>
+                <w:sz w:val="22"/>
+                <w:szCs w:val="22"/>
+              </w:rPr>
+              <w:tab/>
+            </w:r>
+            <w:r>
+              <w:rPr>
+                <w:rStyle w:val="Hyperlink"/>
+                <w:noProof/>
+              </w:rPr>
+              <w:t>Anhang</w:t>
+            </w:r>
+            <w:r>
+              <w:rPr>
+                <w:noProof/>
+                <w:webHidden/>
+              </w:rPr>
+              <w:tab/>
+            </w:r>
+            <w:r>
+              <w:rPr>
+                <w:noProof/>
+                <w:webHidden/>
+              </w:rPr>
+              <w:fldChar w:fldCharType="begin"/>
+            </w:r>
+            <w:r>
+              <w:rPr>
+                <w:noProof/>
+                <w:webHidden/>
+              </w:rPr>
+              <w:instrText xml:space="preserve"> PAGEREF _Toc307659462 \h </w:instrText>
+            </w:r>
+            <w:r>
+              <w:rPr>
+                <w:noProof/>
+                <w:webHidden/>
+              </w:rPr>
+            </w:r>
+            <w:r>
+              <w:rPr>
+                <w:noProof/>
+                <w:webHidden/>
+              </w:rPr>
+              <w:fldChar w:fldCharType="separate"/>
+            </w:r>
+            <w:r>
+              <w:rPr>
+                <w:noProof/>
+                <w:webHidden/>
+              </w:rPr>
+              <w:t>13</w:t>
+            </w:r>
+            <w:r>
+              <w:rPr>
+                <w:noProof/>
+                <w:webHidden/>
+              </w:rPr>
+              <w:fldChar w:fldCharType="end"/>
+            </w:r>
+          </w:hyperlink>
+        </w:p>
+        <w:p>
+          <w:pPr>
+            <w:pStyle w:val="Verzeichnis1"/>
+            <w:rPr>
+              <w:rFonts w:asciiTheme="minorHAnsi" w:eastAsiaTheme="minorEastAsia" w:hAnsiTheme="minorHAnsi" w:cstheme="minorBidi"/>
+              <w:b w:val="0"/>
+              <w:bCs w:val="0"/>
+              <w:smallCaps w:val="0"/>
+              <w:noProof/>
+              <w:sz w:val="22"/>
+              <w:szCs w:val="22"/>
+            </w:rPr>
+          </w:pPr>
+          <w:hyperlink w:anchor="_Toc307659463" w:history="1">
+            <w:r>
+              <w:rPr>
+                <w:rStyle w:val="Hyperlink"/>
+                <w:noProof/>
+              </w:rPr>
+              <w:t>IX.</w:t>
+            </w:r>
+            <w:r>
+              <w:rPr>
+                <w:rFonts w:asciiTheme="minorHAnsi" w:eastAsiaTheme="minorEastAsia" w:hAnsiTheme="minorHAnsi" w:cstheme="minorBidi"/>
+                <w:b w:val="0"/>
+                <w:bCs w:val="0"/>
+                <w:smallCaps w:val="0"/>
+                <w:noProof/>
+                <w:sz w:val="22"/>
+                <w:szCs w:val="22"/>
+              </w:rPr>
+              <w:tab/>
+            </w:r>
+            <w:r>
+              <w:rPr>
+                <w:rStyle w:val="Hyperlink"/>
+                <w:noProof/>
+              </w:rPr>
+              <w:t>Quellenverzeichnis</w:t>
+            </w:r>
+            <w:r>
+              <w:rPr>
+                <w:noProof/>
+                <w:webHidden/>
+              </w:rPr>
+              <w:tab/>
+            </w:r>
+            <w:r>
+              <w:rPr>
+                <w:noProof/>
+                <w:webHidden/>
+              </w:rPr>
+              <w:fldChar w:fldCharType="begin"/>
+            </w:r>
+            <w:r>
+              <w:rPr>
+                <w:noProof/>
+                <w:webHidden/>
+              </w:rPr>
+              <w:instrText xml:space="preserve"> PAGEREF _Toc307659463 \h </w:instrText>
+            </w:r>
+            <w:r>
+              <w:rPr>
+                <w:noProof/>
+                <w:webHidden/>
+              </w:rPr>
+            </w:r>
+            <w:r>
+              <w:rPr>
+                <w:noProof/>
+                <w:webHidden/>
+              </w:rPr>
+              <w:fldChar w:fldCharType="separate"/>
+            </w:r>
+            <w:r>
+              <w:rPr>
+                <w:noProof/>
+                <w:webHidden/>
+              </w:rPr>
+              <w:t>14</w:t>
             </w:r>
             <w:r>
               <w:rPr>
@@ -2267,13 +2548,13 @@
               <w:szCs w:val="22"/>
             </w:rPr>
           </w:pPr>
-          <w:hyperlink w:anchor="_Toc307505584" w:history="1">
+          <w:hyperlink w:anchor="_Toc307659464" w:history="1">
             <w:r>
               <w:rPr>
                 <w:rStyle w:val="Hyperlink"/>
                 <w:noProof/>
               </w:rPr>
-              <w:t>2.</w:t>
+              <w:t>IX.1.</w:t>
             </w:r>
             <w:r>
               <w:rPr>
@@ -2292,7 +2573,7 @@
                 <w:rStyle w:val="Hyperlink"/>
                 <w:noProof/>
               </w:rPr>
-              <w:t>Theoretische Hintergrundkenntnisse</w:t>
+              <w:t>Internetquellen</w:t>
             </w:r>
             <w:r>
               <w:rPr>
@@ -2313,7 +2594,13 @@
                 <w:noProof/>
                 <w:webHidden/>
               </w:rPr>
-              <w:instrText xml:space="preserve"> PAGEREF _Toc307505584 \h </w:instrText>
+              <w:instrText xml:space="preserve"> PAGEREF _Toc307659464 \h </w:instrText>
+            </w:r>
+            <w:r>
+              <w:rPr>
+                <w:noProof/>
+                <w:webHidden/>
+              </w:rPr>
             </w:r>
             <w:r>
               <w:rPr>
@@ -2324,12 +2611,10 @@
             </w:r>
             <w:r>
               <w:rPr>
-                <w:b w:val="0"/>
-                <w:bCs w:val="0"/>
-                <w:noProof/>
-                <w:webHidden/>
-              </w:rPr>
-              <w:t>Fehler! Textmarke nicht definiert.</w:t>
+                <w:noProof/>
+                <w:webHidden/>
+              </w:rPr>
+              <w:t>14</w:t>
             </w:r>
             <w:r>
               <w:rPr>
@@ -2353,13 +2638,13 @@
               <w:szCs w:val="22"/>
             </w:rPr>
           </w:pPr>
-          <w:hyperlink w:anchor="_Toc307505585" w:history="1">
+          <w:hyperlink w:anchor="_Toc307659465" w:history="1">
             <w:r>
               <w:rPr>
                 <w:rStyle w:val="Hyperlink"/>
                 <w:noProof/>
               </w:rPr>
-              <w:t>1.</w:t>
+              <w:t>IX.2.</w:t>
             </w:r>
             <w:r>
               <w:rPr>
@@ -2378,7 +2663,7 @@
                 <w:rStyle w:val="Hyperlink"/>
                 <w:noProof/>
               </w:rPr>
-              <w:t>Ameisensysteme</w:t>
+              <w:t>Abbildungsquellen</w:t>
             </w:r>
             <w:r>
               <w:rPr>
@@ -2399,7 +2684,13 @@
                 <w:noProof/>
                 <w:webHidden/>
               </w:rPr>
-              <w:instrText xml:space="preserve"> PAGEREF _Toc307505585 \h </w:instrText>
+              <w:instrText xml:space="preserve"> PAGEREF _Toc307659465 \h </w:instrText>
+            </w:r>
+            <w:r>
+              <w:rPr>
+                <w:noProof/>
+                <w:webHidden/>
+              </w:rPr>
             </w:r>
             <w:r>
               <w:rPr>
@@ -2410,98 +2701,10 @@
             </w:r>
             <w:r>
               <w:rPr>
-                <w:b w:val="0"/>
-                <w:bCs w:val="0"/>
-                <w:noProof/>
-                <w:webHidden/>
-              </w:rPr>
-              <w:t>Fehler! Textmarke nicht definiert.</w:t>
-            </w:r>
-            <w:r>
-              <w:rPr>
-                <w:noProof/>
-                <w:webHidden/>
-              </w:rPr>
-              <w:fldChar w:fldCharType="end"/>
-            </w:r>
-          </w:hyperlink>
-        </w:p>
-        <w:p>
-          <w:pPr>
-            <w:pStyle w:val="Verzeichnis2"/>
-            <w:rPr>
-              <w:rFonts w:asciiTheme="minorHAnsi" w:eastAsiaTheme="minorEastAsia" w:hAnsiTheme="minorHAnsi" w:cstheme="minorBidi"/>
-              <w:b w:val="0"/>
-              <w:bCs w:val="0"/>
-              <w:smallCaps w:val="0"/>
-              <w:noProof/>
-              <w:sz w:val="22"/>
-              <w:szCs w:val="22"/>
-            </w:rPr>
-          </w:pPr>
-          <w:hyperlink w:anchor="_Toc307505586" w:history="1">
-            <w:r>
-              <w:rPr>
-                <w:rStyle w:val="Hyperlink"/>
-                <w:noProof/>
-              </w:rPr>
-              <w:t>2.</w:t>
-            </w:r>
-            <w:r>
-              <w:rPr>
-                <w:rFonts w:asciiTheme="minorHAnsi" w:eastAsiaTheme="minorEastAsia" w:hAnsiTheme="minorHAnsi" w:cstheme="minorBidi"/>
-                <w:b w:val="0"/>
-                <w:bCs w:val="0"/>
-                <w:smallCaps w:val="0"/>
-                <w:noProof/>
-                <w:sz w:val="22"/>
-                <w:szCs w:val="22"/>
-              </w:rPr>
-              <w:tab/>
-            </w:r>
-            <w:r>
-              <w:rPr>
-                <w:rStyle w:val="Hyperlink"/>
-                <w:noProof/>
-              </w:rPr>
-              <w:t>Travelling Salesman Problem</w:t>
-            </w:r>
-            <w:r>
-              <w:rPr>
-                <w:noProof/>
-                <w:webHidden/>
-              </w:rPr>
-              <w:tab/>
-            </w:r>
-            <w:r>
-              <w:rPr>
-                <w:noProof/>
-                <w:webHidden/>
-              </w:rPr>
-              <w:fldChar w:fldCharType="begin"/>
-            </w:r>
-            <w:r>
-              <w:rPr>
-                <w:noProof/>
-                <w:webHidden/>
-              </w:rPr>
-              <w:instrText xml:space="preserve"> PAGEREF _Toc307505586 \h </w:instrText>
-            </w:r>
-            <w:r>
-              <w:rPr>
-                <w:noProof/>
-                <w:webHidden/>
-              </w:rPr>
-              <w:fldChar w:fldCharType="separate"/>
-            </w:r>
-            <w:r>
-              <w:rPr>
-                <w:b w:val="0"/>
-                <w:bCs w:val="0"/>
-                <w:noProof/>
-                <w:webHidden/>
-              </w:rPr>
-              <w:t>Fehler! Textmarke nicht definiert.</w:t>
+                <w:noProof/>
+                <w:webHidden/>
+              </w:rPr>
+              <w:t>15</w:t>
             </w:r>
             <w:r>
               <w:rPr>
@@ -2525,13 +2728,13 @@
               <w:szCs w:val="22"/>
             </w:rPr>
           </w:pPr>
-          <w:hyperlink w:anchor="_Toc307505587" w:history="1">
+          <w:hyperlink w:anchor="_Toc307659466" w:history="1">
             <w:r>
               <w:rPr>
                 <w:rStyle w:val="Hyperlink"/>
                 <w:noProof/>
               </w:rPr>
-              <w:t>VIII.</w:t>
+              <w:t>X.</w:t>
             </w:r>
             <w:r>
               <w:rPr>
@@ -2550,7 +2753,7 @@
                 <w:rStyle w:val="Hyperlink"/>
                 <w:noProof/>
               </w:rPr>
-              <w:t>Anhang</w:t>
+              <w:t>Ehrenwörtliche Erklärung</w:t>
             </w:r>
             <w:r>
               <w:rPr>
@@ -2571,7 +2774,7 @@
                 <w:noProof/>
                 <w:webHidden/>
               </w:rPr>
-              <w:instrText xml:space="preserve"> PAGEREF _Toc307505587 \h </w:instrText>
+              <w:instrText xml:space="preserve"> PAGEREF _Toc307659466 \h </w:instrText>
             </w:r>
             <w:r>
               <w:rPr>
@@ -2591,367 +2794,7 @@
                 <w:noProof/>
                 <w:webHidden/>
               </w:rPr>
-              <w:t>1</w:t>
-            </w:r>
-            <w:r>
-              <w:rPr>
-                <w:noProof/>
-                <w:webHidden/>
-              </w:rPr>
-              <w:fldChar w:fldCharType="end"/>
-            </w:r>
-          </w:hyperlink>
-        </w:p>
-        <w:p>
-          <w:pPr>
-            <w:pStyle w:val="Verzeichnis1"/>
-            <w:rPr>
-              <w:rFonts w:asciiTheme="minorHAnsi" w:eastAsiaTheme="minorEastAsia" w:hAnsiTheme="minorHAnsi" w:cstheme="minorBidi"/>
-              <w:b w:val="0"/>
-              <w:bCs w:val="0"/>
-              <w:smallCaps w:val="0"/>
-              <w:noProof/>
-              <w:sz w:val="22"/>
-              <w:szCs w:val="22"/>
-            </w:rPr>
-          </w:pPr>
-          <w:hyperlink w:anchor="_Toc307505588" w:history="1">
-            <w:r>
-              <w:rPr>
-                <w:rStyle w:val="Hyperlink"/>
-                <w:noProof/>
-              </w:rPr>
-              <w:t>IX.</w:t>
-            </w:r>
-            <w:r>
-              <w:rPr>
-                <w:rFonts w:asciiTheme="minorHAnsi" w:eastAsiaTheme="minorEastAsia" w:hAnsiTheme="minorHAnsi" w:cstheme="minorBidi"/>
-                <w:b w:val="0"/>
-                <w:bCs w:val="0"/>
-                <w:smallCaps w:val="0"/>
-                <w:noProof/>
-                <w:sz w:val="22"/>
-                <w:szCs w:val="22"/>
-              </w:rPr>
-              <w:tab/>
-            </w:r>
-            <w:r>
-              <w:rPr>
-                <w:rStyle w:val="Hyperlink"/>
-                <w:noProof/>
-              </w:rPr>
-              <w:t>Quellenverzeichnis</w:t>
-            </w:r>
-            <w:r>
-              <w:rPr>
-                <w:noProof/>
-                <w:webHidden/>
-              </w:rPr>
-              <w:tab/>
-            </w:r>
-            <w:r>
-              <w:rPr>
-                <w:noProof/>
-                <w:webHidden/>
-              </w:rPr>
-              <w:fldChar w:fldCharType="begin"/>
-            </w:r>
-            <w:r>
-              <w:rPr>
-                <w:noProof/>
-                <w:webHidden/>
-              </w:rPr>
-              <w:instrText xml:space="preserve"> PAGEREF _Toc307505588 \h </w:instrText>
-            </w:r>
-            <w:r>
-              <w:rPr>
-                <w:noProof/>
-                <w:webHidden/>
-              </w:rPr>
-            </w:r>
-            <w:r>
-              <w:rPr>
-                <w:noProof/>
-                <w:webHidden/>
-              </w:rPr>
-              <w:fldChar w:fldCharType="separate"/>
-            </w:r>
-            <w:r>
-              <w:rPr>
-                <w:noProof/>
-                <w:webHidden/>
-              </w:rPr>
-              <w:t>1</w:t>
-            </w:r>
-            <w:r>
-              <w:rPr>
-                <w:noProof/>
-                <w:webHidden/>
-              </w:rPr>
-              <w:fldChar w:fldCharType="end"/>
-            </w:r>
-          </w:hyperlink>
-        </w:p>
-        <w:p>
-          <w:pPr>
-            <w:pStyle w:val="Verzeichnis2"/>
-            <w:rPr>
-              <w:rFonts w:asciiTheme="minorHAnsi" w:eastAsiaTheme="minorEastAsia" w:hAnsiTheme="minorHAnsi" w:cstheme="minorBidi"/>
-              <w:b w:val="0"/>
-              <w:bCs w:val="0"/>
-              <w:smallCaps w:val="0"/>
-              <w:noProof/>
-              <w:sz w:val="22"/>
-              <w:szCs w:val="22"/>
-            </w:rPr>
-          </w:pPr>
-          <w:hyperlink w:anchor="_Toc307505589" w:history="1">
-            <w:r>
-              <w:rPr>
-                <w:rStyle w:val="Hyperlink"/>
-                <w:noProof/>
-              </w:rPr>
-              <w:t>IX.1.</w:t>
-            </w:r>
-            <w:r>
-              <w:rPr>
-                <w:rFonts w:asciiTheme="minorHAnsi" w:eastAsiaTheme="minorEastAsia" w:hAnsiTheme="minorHAnsi" w:cstheme="minorBidi"/>
-                <w:b w:val="0"/>
-                <w:bCs w:val="0"/>
-                <w:smallCaps w:val="0"/>
-                <w:noProof/>
-                <w:sz w:val="22"/>
-                <w:szCs w:val="22"/>
-              </w:rPr>
-              <w:tab/>
-            </w:r>
-            <w:r>
-              <w:rPr>
-                <w:rStyle w:val="Hyperlink"/>
-                <w:noProof/>
-              </w:rPr>
-              <w:t>Internetquellen</w:t>
-            </w:r>
-            <w:r>
-              <w:rPr>
-                <w:noProof/>
-                <w:webHidden/>
-              </w:rPr>
-              <w:tab/>
-            </w:r>
-            <w:r>
-              <w:rPr>
-                <w:noProof/>
-                <w:webHidden/>
-              </w:rPr>
-              <w:fldChar w:fldCharType="begin"/>
-            </w:r>
-            <w:r>
-              <w:rPr>
-                <w:noProof/>
-                <w:webHidden/>
-              </w:rPr>
-              <w:instrText xml:space="preserve"> PAGEREF _Toc307505589 \h </w:instrText>
-            </w:r>
-            <w:r>
-              <w:rPr>
-                <w:noProof/>
-                <w:webHidden/>
-              </w:rPr>
-            </w:r>
-            <w:r>
-              <w:rPr>
-                <w:noProof/>
-                <w:webHidden/>
-              </w:rPr>
-              <w:fldChar w:fldCharType="separate"/>
-            </w:r>
-            <w:r>
-              <w:rPr>
-                <w:noProof/>
-                <w:webHidden/>
-              </w:rPr>
-              <w:t>1</w:t>
-            </w:r>
-            <w:r>
-              <w:rPr>
-                <w:noProof/>
-                <w:webHidden/>
-              </w:rPr>
-              <w:fldChar w:fldCharType="end"/>
-            </w:r>
-          </w:hyperlink>
-        </w:p>
-        <w:p>
-          <w:pPr>
-            <w:pStyle w:val="Verzeichnis2"/>
-            <w:rPr>
-              <w:rFonts w:asciiTheme="minorHAnsi" w:eastAsiaTheme="minorEastAsia" w:hAnsiTheme="minorHAnsi" w:cstheme="minorBidi"/>
-              <w:b w:val="0"/>
-              <w:bCs w:val="0"/>
-              <w:smallCaps w:val="0"/>
-              <w:noProof/>
-              <w:sz w:val="22"/>
-              <w:szCs w:val="22"/>
-            </w:rPr>
-          </w:pPr>
-          <w:hyperlink w:anchor="_Toc307505590" w:history="1">
-            <w:r>
-              <w:rPr>
-                <w:rStyle w:val="Hyperlink"/>
-                <w:noProof/>
-              </w:rPr>
-              <w:t>IX.2.</w:t>
-            </w:r>
-            <w:r>
-              <w:rPr>
-                <w:rFonts w:asciiTheme="minorHAnsi" w:eastAsiaTheme="minorEastAsia" w:hAnsiTheme="minorHAnsi" w:cstheme="minorBidi"/>
-                <w:b w:val="0"/>
-                <w:bCs w:val="0"/>
-                <w:smallCaps w:val="0"/>
-                <w:noProof/>
-                <w:sz w:val="22"/>
-                <w:szCs w:val="22"/>
-              </w:rPr>
-              <w:tab/>
-            </w:r>
-            <w:r>
-              <w:rPr>
-                <w:rStyle w:val="Hyperlink"/>
-                <w:noProof/>
-              </w:rPr>
-              <w:t>Abbildungsquellen</w:t>
-            </w:r>
-            <w:r>
-              <w:rPr>
-                <w:noProof/>
-                <w:webHidden/>
-              </w:rPr>
-              <w:tab/>
-            </w:r>
-            <w:r>
-              <w:rPr>
-                <w:noProof/>
-                <w:webHidden/>
-              </w:rPr>
-              <w:fldChar w:fldCharType="begin"/>
-            </w:r>
-            <w:r>
-              <w:rPr>
-                <w:noProof/>
-                <w:webHidden/>
-              </w:rPr>
-              <w:instrText xml:space="preserve"> PAGEREF _Toc307505590 \h </w:instrText>
-            </w:r>
-            <w:r>
-              <w:rPr>
-                <w:noProof/>
-                <w:webHidden/>
-              </w:rPr>
-            </w:r>
-            <w:r>
-              <w:rPr>
-                <w:noProof/>
-                <w:webHidden/>
-              </w:rPr>
-              <w:fldChar w:fldCharType="separate"/>
-            </w:r>
-            <w:r>
-              <w:rPr>
-                <w:noProof/>
-                <w:webHidden/>
-              </w:rPr>
-              <w:t>1</w:t>
-            </w:r>
-            <w:r>
-              <w:rPr>
-                <w:noProof/>
-                <w:webHidden/>
-              </w:rPr>
-              <w:fldChar w:fldCharType="end"/>
-            </w:r>
-          </w:hyperlink>
-        </w:p>
-        <w:p>
-          <w:pPr>
-            <w:pStyle w:val="Verzeichnis1"/>
-            <w:rPr>
-              <w:rFonts w:asciiTheme="minorHAnsi" w:eastAsiaTheme="minorEastAsia" w:hAnsiTheme="minorHAnsi" w:cstheme="minorBidi"/>
-              <w:b w:val="0"/>
-              <w:bCs w:val="0"/>
-              <w:smallCaps w:val="0"/>
-              <w:noProof/>
-              <w:sz w:val="22"/>
-              <w:szCs w:val="22"/>
-            </w:rPr>
-          </w:pPr>
-          <w:hyperlink w:anchor="_Toc307505591" w:history="1">
-            <w:r>
-              <w:rPr>
-                <w:rStyle w:val="Hyperlink"/>
-                <w:noProof/>
-              </w:rPr>
-              <w:t>X.</w:t>
-            </w:r>
-            <w:r>
-              <w:rPr>
-                <w:rFonts w:asciiTheme="minorHAnsi" w:eastAsiaTheme="minorEastAsia" w:hAnsiTheme="minorHAnsi" w:cstheme="minorBidi"/>
-                <w:b w:val="0"/>
-                <w:bCs w:val="0"/>
-                <w:smallCaps w:val="0"/>
-                <w:noProof/>
-                <w:sz w:val="22"/>
-                <w:szCs w:val="22"/>
-              </w:rPr>
-              <w:tab/>
-            </w:r>
-            <w:r>
-              <w:rPr>
-                <w:rStyle w:val="Hyperlink"/>
-                <w:noProof/>
-              </w:rPr>
-              <w:t>Ehrenwörtliche Erklärung</w:t>
-            </w:r>
-            <w:r>
-              <w:rPr>
-                <w:noProof/>
-                <w:webHidden/>
-              </w:rPr>
-              <w:tab/>
-            </w:r>
-            <w:r>
-              <w:rPr>
-                <w:noProof/>
-                <w:webHidden/>
-              </w:rPr>
-              <w:fldChar w:fldCharType="begin"/>
-            </w:r>
-            <w:r>
-              <w:rPr>
-                <w:noProof/>
-                <w:webHidden/>
-              </w:rPr>
-              <w:instrText xml:space="preserve"> PAGEREF _Toc307505591 \h </w:instrText>
-            </w:r>
-            <w:r>
-              <w:rPr>
-                <w:noProof/>
-                <w:webHidden/>
-              </w:rPr>
-            </w:r>
-            <w:r>
-              <w:rPr>
-                <w:noProof/>
-                <w:webHidden/>
-              </w:rPr>
-              <w:fldChar w:fldCharType="separate"/>
-            </w:r>
-            <w:r>
-              <w:rPr>
-                <w:noProof/>
-                <w:webHidden/>
-              </w:rPr>
-              <w:t>1</w:t>
+              <w:t>16</w:t>
             </w:r>
             <w:r>
               <w:rPr>
@@ -2970,7 +2813,6 @@
               <w:smallCaps/>
               <w:sz w:val="28"/>
             </w:rPr>
-            <w:lastRenderedPageBreak/>
             <w:fldChar w:fldCharType="end"/>
           </w:r>
         </w:p>
@@ -2980,6 +2822,8 @@
       <w:r>
         <w:br w:type="page"/>
       </w:r>
+      <w:bookmarkStart w:id="2" w:name="_GoBack"/>
+      <w:bookmarkEnd w:id="2"/>
     </w:p>
     <w:p>
       <w:pPr>
@@ -2995,11 +2839,11 @@
       <w:pPr>
         <w:pStyle w:val="berschrift1"/>
       </w:pPr>
-      <w:bookmarkStart w:id="2" w:name="_Toc307505569"/>
+      <w:bookmarkStart w:id="3" w:name="_Toc307659447"/>
       <w:r>
         <w:t>Abkürzungsverzeichnis</w:t>
       </w:r>
-      <w:bookmarkEnd w:id="2"/>
+      <w:bookmarkEnd w:id="3"/>
     </w:p>
     <w:p>
       <w:pPr>
@@ -3047,7 +2891,23 @@
       </w:r>
       <w:r>
         <w:tab/>
-        <w:t>= Travelling Salesman Problem</w:t>
+        <w:t xml:space="preserve">= </w:t>
+      </w:r>
+      <w:proofErr w:type="spellStart"/>
+      <w:r>
+        <w:t>Travelling</w:t>
+      </w:r>
+      <w:proofErr w:type="spellEnd"/>
+      <w:r>
+        <w:t xml:space="preserve"> </w:t>
+      </w:r>
+      <w:proofErr w:type="spellStart"/>
+      <w:r>
+        <w:t>Salesman</w:t>
+      </w:r>
+      <w:proofErr w:type="spellEnd"/>
+      <w:r>
+        <w:t xml:space="preserve"> Problem</w:t>
       </w:r>
     </w:p>
     <w:p>
@@ -3090,11 +2950,11 @@
       <w:pPr>
         <w:pStyle w:val="berschrift1"/>
       </w:pPr>
-      <w:bookmarkStart w:id="3" w:name="_Toc307505570"/>
+      <w:bookmarkStart w:id="4" w:name="_Toc307659448"/>
       <w:r>
         <w:t>Glossar</w:t>
       </w:r>
-      <w:bookmarkEnd w:id="3"/>
+      <w:bookmarkEnd w:id="4"/>
     </w:p>
     <w:p/>
     <w:p>
@@ -3119,9 +2979,11 @@
         </w:tabs>
         <w:ind w:left="1843" w:hanging="1843"/>
       </w:pPr>
+      <w:proofErr w:type="spellStart"/>
       <w:r>
         <w:t>Application</w:t>
       </w:r>
+      <w:proofErr w:type="spellEnd"/>
       <w:r>
         <w:tab/>
         <w:t>=</w:t>
@@ -3152,9 +3014,11 @@
         </w:tabs>
         <w:ind w:left="1843" w:hanging="1843"/>
       </w:pPr>
+      <w:proofErr w:type="spellStart"/>
       <w:r>
         <w:t>Deployment</w:t>
       </w:r>
+      <w:proofErr w:type="spellEnd"/>
       <w:r>
         <w:tab/>
         <w:t>=</w:t>
@@ -3229,7 +3093,35 @@
         <w:rPr>
           <w:lang w:val="en-US"/>
         </w:rPr>
-        <w:t xml:space="preserve"> Open-Source-Persistenz-ORM-Framework für Java</w:t>
+        <w:t xml:space="preserve"> Open-Source-</w:t>
+      </w:r>
+      <w:proofErr w:type="spellStart"/>
+      <w:r>
+        <w:rPr>
+          <w:lang w:val="en-US"/>
+        </w:rPr>
+        <w:t>Persistenz</w:t>
+      </w:r>
+      <w:proofErr w:type="spellEnd"/>
+      <w:r>
+        <w:rPr>
+          <w:lang w:val="en-US"/>
+        </w:rPr>
+        <w:t xml:space="preserve">-ORM-Framework </w:t>
+      </w:r>
+      <w:proofErr w:type="spellStart"/>
+      <w:r>
+        <w:rPr>
+          <w:lang w:val="en-US"/>
+        </w:rPr>
+        <w:t>für</w:t>
+      </w:r>
+      <w:proofErr w:type="spellEnd"/>
+      <w:r>
+        <w:rPr>
+          <w:lang w:val="en-US"/>
+        </w:rPr>
+        <w:t xml:space="preserve"> Java</w:t>
       </w:r>
     </w:p>
     <w:p>
@@ -3282,8 +3174,13 @@
         </w:tabs>
         <w:ind w:left="1843" w:hanging="1843"/>
       </w:pPr>
-      <w:r>
-        <w:t>Sorted List</w:t>
+      <w:proofErr w:type="spellStart"/>
+      <w:r>
+        <w:t>Sorted</w:t>
+      </w:r>
+      <w:proofErr w:type="spellEnd"/>
+      <w:r>
+        <w:t xml:space="preserve"> List</w:t>
       </w:r>
       <w:r>
         <w:tab/>
@@ -3338,11 +3235,11 @@
       <w:pPr>
         <w:pStyle w:val="berschrift1"/>
       </w:pPr>
-      <w:bookmarkStart w:id="4" w:name="_Toc307505571"/>
+      <w:bookmarkStart w:id="5" w:name="_Toc307659449"/>
       <w:r>
         <w:t>Abbildungsverzeichnis</w:t>
       </w:r>
-      <w:bookmarkEnd w:id="4"/>
+      <w:bookmarkEnd w:id="5"/>
     </w:p>
     <w:p>
       <w:pPr>
@@ -3406,6 +3303,12 @@
             <w:noProof/>
             <w:webHidden/>
           </w:rPr>
+        </w:r>
+        <w:r>
+          <w:rPr>
+            <w:noProof/>
+            <w:webHidden/>
+          </w:rPr>
           <w:fldChar w:fldCharType="separate"/>
         </w:r>
         <w:r>
@@ -3473,6 +3376,12 @@
             <w:noProof/>
             <w:webHidden/>
           </w:rPr>
+        </w:r>
+        <w:r>
+          <w:rPr>
+            <w:noProof/>
+            <w:webHidden/>
+          </w:rPr>
           <w:fldChar w:fldCharType="separate"/>
         </w:r>
         <w:r>
@@ -3512,11 +3421,11 @@
       <w:pPr>
         <w:pStyle w:val="berschrift1"/>
       </w:pPr>
-      <w:bookmarkStart w:id="5" w:name="_Toc307505572"/>
+      <w:bookmarkStart w:id="6" w:name="_Toc307659450"/>
       <w:r>
         <w:t>Tabellenverzeichnis</w:t>
       </w:r>
-      <w:bookmarkEnd w:id="5"/>
+      <w:bookmarkEnd w:id="6"/>
     </w:p>
     <w:p>
       <w:pPr>
@@ -3573,11 +3482,11 @@
       <w:pPr>
         <w:pStyle w:val="berschrift1"/>
       </w:pPr>
-      <w:bookmarkStart w:id="6" w:name="_Toc307505573"/>
+      <w:bookmarkStart w:id="7" w:name="_Toc307659451"/>
       <w:r>
         <w:t>Hauptteil</w:t>
       </w:r>
-      <w:bookmarkEnd w:id="6"/>
+      <w:bookmarkEnd w:id="7"/>
     </w:p>
     <w:p>
       <w:pPr>
@@ -3587,7 +3496,7 @@
           <w:szCs w:val="26"/>
         </w:rPr>
       </w:pPr>
-      <w:bookmarkStart w:id="7" w:name="_Toc307505574"/>
+      <w:bookmarkStart w:id="8" w:name="_Toc307659452"/>
       <w:r>
         <w:rPr>
           <w:sz w:val="26"/>
@@ -3595,17 +3504,17 @@
         </w:rPr>
         <w:t>Einleitung</w:t>
       </w:r>
-      <w:bookmarkEnd w:id="7"/>
+      <w:bookmarkEnd w:id="8"/>
     </w:p>
     <w:p>
       <w:pPr>
         <w:pStyle w:val="berschrift2"/>
       </w:pPr>
-      <w:bookmarkStart w:id="8" w:name="_Toc307505575"/>
+      <w:bookmarkStart w:id="9" w:name="_Toc307659453"/>
       <w:r>
         <w:t>Theoretische Hintergrundkenntnisse</w:t>
       </w:r>
-      <w:bookmarkEnd w:id="8"/>
+      <w:bookmarkEnd w:id="9"/>
     </w:p>
     <w:p>
       <w:pPr>
@@ -3615,11 +3524,11 @@
           <w:numId w:val="1"/>
         </w:numPr>
       </w:pPr>
-      <w:bookmarkStart w:id="9" w:name="_Toc307505576"/>
+      <w:bookmarkStart w:id="10" w:name="_Toc307659454"/>
       <w:r>
         <w:t>Ameisensysteme</w:t>
       </w:r>
-      <w:bookmarkEnd w:id="9"/>
+      <w:bookmarkEnd w:id="10"/>
     </w:p>
     <w:p>
       <w:pPr>
@@ -3629,7 +3538,8 @@
           <w:numId w:val="1"/>
         </w:numPr>
       </w:pPr>
-      <w:bookmarkStart w:id="10" w:name="_Toc307505577"/>
+      <w:bookmarkStart w:id="11" w:name="_Toc307659455"/>
+      <w:proofErr w:type="spellStart"/>
       <w:r>
         <w:t>Travel</w:t>
       </w:r>
@@ -3637,9 +3547,21 @@
         <w:t>l</w:t>
       </w:r>
       <w:r>
-        <w:t>ing Salesman Problem</w:t>
-      </w:r>
-      <w:bookmarkEnd w:id="10"/>
+        <w:t>ing</w:t>
+      </w:r>
+      <w:proofErr w:type="spellEnd"/>
+      <w:r>
+        <w:t xml:space="preserve"> </w:t>
+      </w:r>
+      <w:proofErr w:type="spellStart"/>
+      <w:r>
+        <w:t>Salesman</w:t>
+      </w:r>
+      <w:proofErr w:type="spellEnd"/>
+      <w:r>
+        <w:t xml:space="preserve"> Problem</w:t>
+      </w:r>
+      <w:bookmarkEnd w:id="11"/>
     </w:p>
     <w:p>
       <w:pPr>
@@ -3659,7 +3581,35 @@
         <w:rPr>
           <w:rFonts w:cs="Helvetica"/>
         </w:rPr>
-        <w:t>Das Travelling Salesman Problem (TSP) beschäftigt sich mit dem Problem des Handelsreisenden. Dieser möchte eine vorgegebene Menge von Städten nacheinander besuchen und am Ende wieder zum Ausgangsort zurückkehren. Die Reihenfolge, in der er die Städte besucht, kann er dabei selbst festlegen. Diese bestimmte Art von Reise wird auch als Tour durch alle Städte bezeichnet. Der Handelsreisende hat dabei einen Plan zur Verfügung, der ihm alle Entfernungen (z.B. in Kilometer) zwischen jeweils zwei Städten anzeigt. Jede einzelne Tour liefert eine Gesamtlänge, die der Handelsreisende für diese Tour zurücklegen muss. Er kann dafür zwei Ziele verfolgen. Das höchste Ziel wäre, eine Tour mit minimaler Gesamtlänge zu finden. Falls ihm dieses Ziel jedoch zu ehrgeizig ist, kann er auch nach einer Tour mit möglichst kleiner Gesamtlänge suchen.</w:t>
+        <w:t xml:space="preserve">Das </w:t>
+      </w:r>
+      <w:proofErr w:type="spellStart"/>
+      <w:r>
+        <w:rPr>
+          <w:rFonts w:cs="Helvetica"/>
+        </w:rPr>
+        <w:t>Travelling</w:t>
+      </w:r>
+      <w:proofErr w:type="spellEnd"/>
+      <w:r>
+        <w:rPr>
+          <w:rFonts w:cs="Helvetica"/>
+        </w:rPr>
+        <w:t xml:space="preserve"> </w:t>
+      </w:r>
+      <w:proofErr w:type="spellStart"/>
+      <w:r>
+        <w:rPr>
+          <w:rFonts w:cs="Helvetica"/>
+        </w:rPr>
+        <w:t>Salesman</w:t>
+      </w:r>
+      <w:proofErr w:type="spellEnd"/>
+      <w:r>
+        <w:rPr>
+          <w:rFonts w:cs="Helvetica"/>
+        </w:rPr>
+        <w:t xml:space="preserve"> Problem (TSP) beschäftigt sich mit dem Problem des Handelsreisenden. Dieser möchte eine vorgegebene Menge von Städten nacheinander besuchen und am Ende wieder zum Ausgangsort zurückkehren. Die Reihenfolge, in der er die Städte besucht, kann er dabei selbst festlegen. Diese bestimmte Art von Reise wird auch als Tour durch alle Städte bezeichnet. Der Handelsreisende hat dabei einen Plan zur Verfügung, der ihm alle Entfernungen (z.B. in Kilometer) zwischen jeweils zwei Städten anzeigt. Jede einzelne Tour liefert eine Gesamtlänge, die der Handelsreisende für diese Tour zurücklegen muss. Er kann dafür zwei Ziele verfolgen. Das höchste Ziel wäre, eine Tour mit minimaler Gesamtlänge zu finden. Falls ihm dieses Ziel jedoch zu ehrgeizig ist, kann er auch nach einer Tour mit möglichst kleiner Gesamtlänge suchen.</w:t>
       </w:r>
     </w:p>
     <w:p>
@@ -3673,7 +3623,21 @@
         <w:rPr>
           <w:rFonts w:cs="Helvetica"/>
         </w:rPr>
-        <w:t>Das Handelsreisendenproblem ist eines der bekanntesten Probleme der theoretischen und praktischen Informatik. Einige Gründe dafür wären, dass es einfach zu verstehen ist, aber sich zugleich auch schwer implementieren und lösen lässt. Außerdem kann man an diesem Problem praktisch testen, was Computerprogramme für bestimmte Beispiele leisten können. Somit stellt sich die Frage, in welcher Laufzeit finden sie Touren mit welcher Qualität?</w:t>
+        <w:t xml:space="preserve">Das </w:t>
+      </w:r>
+      <w:proofErr w:type="spellStart"/>
+      <w:r>
+        <w:rPr>
+          <w:rFonts w:cs="Helvetica"/>
+        </w:rPr>
+        <w:t>Handelsreisendenproblem</w:t>
+      </w:r>
+      <w:proofErr w:type="spellEnd"/>
+      <w:r>
+        <w:rPr>
+          <w:rFonts w:cs="Helvetica"/>
+        </w:rPr>
+        <w:t xml:space="preserve"> ist eines der bekanntesten Probleme der theoretischen und praktischen Informatik. Einige Gründe dafür wären, dass es einfach zu verstehen ist, aber sich zugleich auch schwer implementieren und lösen lässt. Außerdem kann man an diesem Problem praktisch testen, was Computerprogramme für bestimmte Beispiele leisten können. Somit stellt sich die Frage, in welcher Laufzeit finden sie Touren mit welcher Qualität?</w:t>
       </w:r>
     </w:p>
     <w:p>
@@ -4228,14 +4192,12 @@
           <w:rFonts w:cs="Helvetica"/>
         </w:rPr>
       </w:pPr>
-      <w:bookmarkStart w:id="11" w:name="_GoBack"/>
-      <w:bookmarkEnd w:id="11"/>
     </w:p>
     <w:p>
       <w:pPr>
         <w:pStyle w:val="berschrift2"/>
       </w:pPr>
-      <w:bookmarkStart w:id="12" w:name="_Toc307505578"/>
+      <w:bookmarkStart w:id="12" w:name="_Toc307659456"/>
       <w:r>
         <w:t>Unser Projekt</w:t>
       </w:r>
@@ -4249,7 +4211,7 @@
           <w:numId w:val="1"/>
         </w:numPr>
       </w:pPr>
-      <w:bookmarkStart w:id="13" w:name="_Toc307505579"/>
+      <w:bookmarkStart w:id="13" w:name="_Toc307659457"/>
       <w:r>
         <w:t>XP-Techniken</w:t>
       </w:r>
@@ -4258,7 +4220,15 @@
     <w:p/>
     <w:p>
       <w:r>
-        <w:t xml:space="preserve">Zur Realisierung des Projektes war dem Team eine zeit von acht Wochen gegeben. Diese wurden in zwei </w:t>
+        <w:t xml:space="preserve">Zur Realisierung des Projektes war dem Team eine </w:t>
+      </w:r>
+      <w:proofErr w:type="spellStart"/>
+      <w:r>
+        <w:t>zeit</w:t>
+      </w:r>
+      <w:proofErr w:type="spellEnd"/>
+      <w:r>
+        <w:t xml:space="preserve"> von acht Wochen gegeben. Diese wurden in zwei </w:t>
       </w:r>
       <w:r>
         <w:rPr>
@@ -4273,89 +4243,123 @@
         <w:t xml:space="preserve"> </w:t>
       </w:r>
       <w:r>
-        <w:t xml:space="preserve">mit einem Zwischenrelease und einem </w:t>
+        <w:t xml:space="preserve">mit einem Zwischenrelease und einem Endrelease. Um mit dem Prinzip </w:t>
+      </w:r>
+      <w:r>
+        <w:rPr>
+          <w:i/>
+        </w:rPr>
+        <w:t>Collective-Code-Ownership</w:t>
+      </w:r>
+      <w:r>
+        <w:rPr>
+          <w:i/>
+        </w:rPr>
+        <w:t xml:space="preserve"> </w:t>
+      </w:r>
+      <w:r>
+        <w:t xml:space="preserve">zu arbeiten wurde </w:t>
       </w:r>
       <w:r>
         <w:lastRenderedPageBreak/>
-        <w:t xml:space="preserve">Endrelease. Um mit dem Prinzip </w:t>
-      </w:r>
+        <w:t xml:space="preserve">am Anfang der ersten Iteration ein Repository aufgesetzt. Nachdem nach dem ersten von zwei </w:t>
+      </w:r>
+      <w:proofErr w:type="spellStart"/>
       <w:r>
         <w:rPr>
           <w:i/>
         </w:rPr>
-        <w:t>Collective-Code-Ownership</w:t>
+        <w:t>Pla</w:t>
       </w:r>
       <w:r>
         <w:rPr>
           <w:i/>
         </w:rPr>
-        <w:t xml:space="preserve"> </w:t>
-      </w:r>
-      <w:r>
-        <w:t xml:space="preserve">zu arbeiten wurde am Anfang der ersten Iteration ein Repository aufgesetzt. Nachdem nach dem ersten von zwei </w:t>
+        <w:t>n</w:t>
       </w:r>
       <w:r>
         <w:rPr>
           <w:i/>
         </w:rPr>
-        <w:t>Pla</w:t>
-      </w:r>
+        <w:t>ning</w:t>
+      </w:r>
+      <w:proofErr w:type="spellEnd"/>
       <w:r>
         <w:rPr>
           <w:i/>
         </w:rPr>
-        <w:t>n</w:t>
+        <w:t>-Games</w:t>
+      </w:r>
+      <w:r>
+        <w:t xml:space="preserve"> die Anforderungen an das Programm für das erste Release klar waren, wurden die ersten </w:t>
       </w:r>
       <w:r>
         <w:rPr>
           <w:i/>
         </w:rPr>
-        <w:t>ning-Games</w:t>
-      </w:r>
-      <w:r>
-        <w:t xml:space="preserve"> die Anforderungen an das Programm für das erste Release klar waren, wurden die ersten </w:t>
+        <w:t>Story-Cards</w:t>
+      </w:r>
+      <w:r>
+        <w:t xml:space="preserve"> erstellt. Da das Team keine Möglichkeit hatte in einem konstanten, lokalen Umfeld zu arbeiten, war es nicht möglich ein </w:t>
       </w:r>
       <w:r>
         <w:rPr>
           <w:i/>
         </w:rPr>
-        <w:t>Story-Cards</w:t>
-      </w:r>
-      <w:r>
-        <w:t xml:space="preserve"> erstellt. Da das Team keine Möglichkeit hatte in einem konstanten, lokalen Umfeld zu arbeiten, war es nicht möglich ein </w:t>
-      </w:r>
+        <w:t>Story-Board</w:t>
+      </w:r>
+      <w:r>
+        <w:t xml:space="preserve"> zu erstellen um die Cards zu verwalten. Eine Digitale Lösung musste helfen. Mittels eines Tabellenkalkulationsprogramms wurden also die Story-Cards gehalten und über das Repository und aktualisiert. Daraufhin ging es dann in die Entwicklungsphase. Hier wurden zuerst </w:t>
+      </w:r>
+      <w:proofErr w:type="spellStart"/>
       <w:r>
         <w:rPr>
           <w:i/>
         </w:rPr>
-        <w:t>Story-Board</w:t>
-      </w:r>
-      <w:r>
-        <w:t xml:space="preserve"> zu erstellen um die Cards zu verwalten. Eine Digitale Lösung musste helfen. Mittels eines Tabellenkalkulationsprogramms wurden also die Story-Cards gehalten und über das Repository und aktualisiert. Daraufhin ging es dann in die Entwicklungsphase. Hier wurden zuerst </w:t>
-      </w:r>
+        <w:t>Coding</w:t>
+      </w:r>
+      <w:proofErr w:type="spellEnd"/>
       <w:r>
         <w:rPr>
           <w:i/>
         </w:rPr>
-        <w:t>Coding Standards</w:t>
+        <w:t xml:space="preserve"> Standards</w:t>
       </w:r>
       <w:r>
         <w:t xml:space="preserve"> festgelegt, die es strikt einzuhalten galt. Codiert wurde zum großen Teil mit der Technik </w:t>
       </w:r>
+      <w:proofErr w:type="spellStart"/>
       <w:r>
         <w:rPr>
           <w:i/>
         </w:rPr>
         <w:t>Pairprogramming</w:t>
       </w:r>
-      <w:r>
-        <w:t>. Nach der Fertiggestellung einer Funktion, wurde diese sofort getestet (Unit-Test) und mit Refactoring möglichst leicht verstehbar strukturiert. Ein großer Vorteil für den Entwicklungsprozess war, dass der Kunde immer für Fragen bereitstand (</w:t>
-      </w:r>
+      <w:proofErr w:type="spellEnd"/>
+      <w:r>
+        <w:t xml:space="preserve">. Nach der Fertiggestellung einer Funktion, wurde diese sofort getestet (Unit-Test) und mit </w:t>
+      </w:r>
+      <w:proofErr w:type="spellStart"/>
+      <w:r>
+        <w:t>Refactoring</w:t>
+      </w:r>
+      <w:proofErr w:type="spellEnd"/>
+      <w:r>
+        <w:t xml:space="preserve"> möglichst leicht verstehbar strukturiert. Ein großer Vorteil für den Entwicklungsprozess war, dass der Kunde immer für Fragen bereitstand (</w:t>
+      </w:r>
+      <w:proofErr w:type="spellStart"/>
       <w:r>
         <w:rPr>
           <w:i/>
         </w:rPr>
-        <w:t>Onside-Customer</w:t>
+        <w:t>Onside</w:t>
+      </w:r>
+      <w:proofErr w:type="spellEnd"/>
+      <w:r>
+        <w:rPr>
+          <w:i/>
+        </w:rPr>
+        <w:t>-Customer</w:t>
       </w:r>
       <w:r>
         <w:t>). So konnten Unklarheiten sofort geklärt werden.</w:t>
@@ -4371,11 +4375,19 @@
       <w:r>
         <w:t xml:space="preserve">Immer wenn das Team zusammengetroffen ist, wurde ein </w:t>
       </w:r>
+      <w:proofErr w:type="spellStart"/>
       <w:r>
         <w:rPr>
           <w:i/>
         </w:rPr>
-        <w:t>Sandup-Meeting</w:t>
+        <w:t>Sandup</w:t>
+      </w:r>
+      <w:proofErr w:type="spellEnd"/>
+      <w:r>
+        <w:rPr>
+          <w:i/>
+        </w:rPr>
+        <w:t>-Meeting</w:t>
       </w:r>
       <w:r>
         <w:t xml:space="preserve"> vollzogen um einen besseren Gesamtüberblick über den Stand des Projektes zu gewährleisten.</w:t>
@@ -4386,7 +4398,7 @@
       <w:pPr>
         <w:pStyle w:val="berschrift2"/>
       </w:pPr>
-      <w:bookmarkStart w:id="14" w:name="_Toc307505580"/>
+      <w:bookmarkStart w:id="14" w:name="_Toc307659458"/>
       <w:r>
         <w:t>Implementierung</w:t>
       </w:r>
@@ -4409,7 +4421,15 @@
     <w:p/>
     <w:p>
       <w:r>
-        <w:t>&lt;noch ein Bild der GUI und der Map einfügen&gt;</w:t>
+        <w:t xml:space="preserve">&lt;noch ein Bild der GUI und der </w:t>
+      </w:r>
+      <w:proofErr w:type="spellStart"/>
+      <w:r>
+        <w:t>Map</w:t>
+      </w:r>
+      <w:proofErr w:type="spellEnd"/>
+      <w:r>
+        <w:t xml:space="preserve"> einfügen&gt;</w:t>
       </w:r>
     </w:p>
     <w:p/>
@@ -4430,279 +4450,319 @@
         <w:t>eingestellt</w:t>
       </w:r>
       <w:r>
-        <w:t xml:space="preserve"> werden. Über eine Schaltfläche kann der Algorithmus gestartet und wieder beendet werden. Im Ausgabeteil der GUI werden beim Durchlaufen des Algorithmus globale und iterative Durchschnitts- und Bestwerte angezeigt. Um den Fortschritt sehen zu können, wird angezeigt, wie lange der Algorithmus bereits </w:t>
-      </w:r>
+        <w:t xml:space="preserve"> werden. Über eine Schaltfläche kann der Algorithmus gestartet und wieder beendet werden. Im Ausgabeteil der GUI werden beim Durchlaufen des Algorithmus globale und iterative Durchschnitts- und Bestwerte angezeigt. Um den Fortschritt sehen zu können, wird angezeigt, wie lange der Algorithmus bereits läuft, welche Ameise gerade durch ihren Weg geht und im der welche Iteration gerade durchlaufen wird.</w:t>
+      </w:r>
+    </w:p>
+    <w:p/>
+    <w:p>
+      <w:r>
+        <w:t>In einem Menüpunkt kann ein leeres TSP erstellt werden. Der Benutzer sieht dann ein leeres Fenster, in das der Benutzer per Mausklick eigene Punkte setzen kann.</w:t>
+      </w:r>
+    </w:p>
+    <w:p>
+      <w:r>
+        <w:t xml:space="preserve">Ein anderer Menüpunkt lässt eine TSP-Datei laden. Die Koordinaten, die in der TSP-Datei hinterlegt sind, werden in ein Array aus Punkten gespeichert und in ein Fenster gezeichnet. </w:t>
+      </w:r>
+      <w:r>
+        <w:t>Zu den nun bereits vorhanden Punkten lassen sich per Mausklick wieder eigene, neue Punkte hinzufügen. Das Fenster lässt sich in der Größe beliebig verändern.</w:t>
+      </w:r>
+    </w:p>
+    <w:p>
+      <w:r>
+        <w:t>Nachdem der Algorithmus durchgelaufen ist, können die erreichten Werte in einer XML-Datei abgespeichert werden. Diese Datei enthält die Bestwerte, die Parameter, die Dauer und den optimalen Weg.</w:t>
+      </w:r>
+    </w:p>
+    <w:p/>
+    <w:p>
+      <w:pPr>
+        <w:rPr>
+          <w:b/>
+        </w:rPr>
+      </w:pPr>
+      <w:r>
+        <w:rPr>
+          <w:b/>
+        </w:rPr>
+        <w:t>Der Algorithmus</w:t>
+      </w:r>
+    </w:p>
+    <w:p/>
+    <w:p>
+      <w:r>
+        <w:t xml:space="preserve">Hauptbestandteil der Implementierung </w:t>
+      </w:r>
+      <w:r>
+        <w:t>war die Umsetzung des Algorithmus, der das Ameisenverhalten simuliert. Das erfolgte in Pair-</w:t>
+      </w:r>
+      <w:proofErr w:type="spellStart"/>
+      <w:r>
+        <w:t>Programming</w:t>
+      </w:r>
+      <w:proofErr w:type="spellEnd"/>
+      <w:r>
+        <w:t>-Sitzungen. Einer der Partner</w:t>
+      </w:r>
+      <w:r>
+        <w:t xml:space="preserve"> war von Anfang an mit der Erstellung des Programms beschäftigt. Der zweite Partner</w:t>
+      </w:r>
+      <w:r>
+        <w:t xml:space="preserve"> </w:t>
+      </w:r>
+      <w:r>
+        <w:t xml:space="preserve">hat sich vorher mit der Theorie des Ameisenalgorithmus auseinander gesetzt und dabei bereits Ideen </w:t>
+      </w:r>
+      <w:r>
+        <w:t>gesammelt</w:t>
+      </w:r>
+      <w:r>
+        <w:t>, wie sich der Algorithmus am besten implementieren lässt.</w:t>
+      </w:r>
+    </w:p>
+    <w:p/>
+    <w:p>
+      <w:r>
+        <w:t>Die Städte wurden aus der gegebenen TSP-Datei</w:t>
+      </w:r>
+      <w:r>
+        <w:t xml:space="preserve"> in eine Liste gelesen. Jede Stadt hat als Attribute ihren X- und Y-Wert im Koordinatensystem</w:t>
+      </w:r>
+      <w:r>
+        <w:t>,</w:t>
+      </w:r>
+      <w:r>
+        <w:t xml:space="preserve"> sowie eine weitere Liste. In dieser Liste</w:t>
+      </w:r>
+      <w:r>
+        <w:t xml:space="preserve"> sind </w:t>
+      </w:r>
+      <w:r>
+        <w:t>alle nachfolgenden Städte</w:t>
+      </w:r>
+      <w:r>
+        <w:t>, die dazugehörige</w:t>
+      </w:r>
+      <w:r>
+        <w:t>n</w:t>
+      </w:r>
+      <w:r>
+        <w:t xml:space="preserve"> Entfernung</w:t>
+      </w:r>
+      <w:r>
+        <w:t>en</w:t>
+      </w:r>
+      <w:r>
+        <w:t xml:space="preserve"> sowie die Attraktivität und den </w:t>
+      </w:r>
+      <w:proofErr w:type="spellStart"/>
+      <w:r>
+        <w:t>Pheromongehalt</w:t>
+      </w:r>
+      <w:proofErr w:type="spellEnd"/>
+      <w:r>
+        <w:t xml:space="preserve"> des Weges</w:t>
+      </w:r>
+      <w:r>
+        <w:t xml:space="preserve"> </w:t>
+      </w:r>
+      <w:r>
+        <w:t>angegeben</w:t>
+      </w:r>
+      <w:r>
+        <w:t>. Es entsteht die Struktur einer oberen Dreiecksmatrix. Dadurch ist sichergestellt, dass die Information</w:t>
+      </w:r>
+      <w:r>
+        <w:t>en</w:t>
+      </w:r>
+      <w:r>
+        <w:t xml:space="preserve"> über die Wege zwischen zwei Städten nur einmal vorhanden sind.</w:t>
+      </w:r>
+      <w:r>
+        <w:t xml:space="preserve"> Zum besseren Aufruf eines Listenelements werden </w:t>
+      </w:r>
+      <w:proofErr w:type="spellStart"/>
+      <w:r>
+        <w:rPr>
+          <w:i/>
+        </w:rPr>
+        <w:t>Sorted</w:t>
+      </w:r>
+      <w:proofErr w:type="spellEnd"/>
+      <w:r>
+        <w:rPr>
+          <w:i/>
+        </w:rPr>
+        <w:t xml:space="preserve"> Lists</w:t>
+      </w:r>
+      <w:r>
+        <w:t xml:space="preserve"> verwendet</w:t>
+      </w:r>
+      <w:r>
+        <w:t>.</w:t>
+      </w:r>
+      <w:r>
+        <w:t xml:space="preserve"> </w:t>
+      </w:r>
+      <w:r>
+        <w:t>Das Durchsuchen und Aktualisieren der Listen ist dadurch einfacher.</w:t>
+      </w:r>
+      <w:r>
+        <w:t xml:space="preserve"> </w:t>
+      </w:r>
+      <w:r>
+        <w:t>Bevor auf ein Listenelement zugergriffen wird, prüft eine Methode die richtige Reihenfolge der beiden Schlüsselwerte. So wird ein Zugriff auf die untere, leere Hälfte der Matrix ausgeschlossen.</w:t>
+      </w:r>
+    </w:p>
+    <w:p>
       <w:r>
         <w:lastRenderedPageBreak/>
-        <w:t>läuft, welche Ameise gerade durch ihren Weg geht und im der welche Iteration gerade durchlaufen wird.</w:t>
+        <w:t xml:space="preserve">Jede Ameise besitzt die Attribute </w:t>
+      </w:r>
+      <w:proofErr w:type="spellStart"/>
+      <w:r>
+        <w:rPr>
+          <w:i/>
+        </w:rPr>
+        <w:t>firstCity</w:t>
+      </w:r>
+      <w:proofErr w:type="spellEnd"/>
+      <w:r>
+        <w:t xml:space="preserve">, </w:t>
+      </w:r>
+      <w:r>
+        <w:rPr>
+          <w:i/>
+        </w:rPr>
+        <w:t>City</w:t>
+      </w:r>
+      <w:r>
+        <w:t xml:space="preserve"> und </w:t>
+      </w:r>
+      <w:proofErr w:type="spellStart"/>
+      <w:r>
+        <w:rPr>
+          <w:i/>
+        </w:rPr>
+        <w:t>walkedDistance</w:t>
+      </w:r>
+      <w:proofErr w:type="spellEnd"/>
+      <w:r>
+        <w:t xml:space="preserve">. Darin werden die Ausgangsstadt, die aktuelle Stadt und die bereits zurückgelegte Distanz </w:t>
+      </w:r>
+      <w:r>
+        <w:t>gespeichert. Des Weiteren besitzt jede Ameise eine Liste mit allen Städten, die sie noch nicht besucht hat. Die Ameisen sind in einer Liste arrangiert, um sie nacheinander abarbeiten zu können.</w:t>
+      </w:r>
+    </w:p>
+    <w:p>
+      <w:r>
+        <w:t xml:space="preserve">Nach dem Start des Algorithmus werden die Städteliste und die Ameisenliste erstellt. Für den </w:t>
+      </w:r>
+      <w:proofErr w:type="spellStart"/>
+      <w:r>
+        <w:t>Pheromongehalt</w:t>
+      </w:r>
+      <w:proofErr w:type="spellEnd"/>
+      <w:r>
+        <w:t xml:space="preserve"> auf den Wegen zwischen den Städten wird der Startwert genommen. Jede Ameise wird zufällig in einer Stadt abgesetzt, ihrer ersten Stadt. Diese Stadt wird aus der Liste der Ameise gelöscht.</w:t>
       </w:r>
     </w:p>
     <w:p/>
     <w:p>
       <w:r>
-        <w:t>In einem Menüpunkt kann ein leeres TSP erstellt werden. Der Benutzer sieht dann ein leeres Fenster, in das der Benutzer per Mausklick eigene Punkte setzen kann.</w:t>
-      </w:r>
-    </w:p>
-    <w:p>
-      <w:r>
-        <w:t xml:space="preserve">Ein anderer Menüpunkt lässt eine TSP-Datei laden. Die Koordinaten, die in der TSP-Datei hinterlegt sind, werden in ein Array aus Punkten gespeichert und in ein Fenster gezeichnet. </w:t>
-      </w:r>
-      <w:r>
-        <w:t>Zu den nun bereits vorhanden Punkten lassen sich per Mausklick wieder eigene, neue Punkte hinzufügen. Das Fenster lässt sich in der Größe beliebig verändern.</w:t>
-      </w:r>
-    </w:p>
-    <w:p>
-      <w:r>
-        <w:t>Nachdem der Algorithmus durchgelaufen ist, können die erreichten Werte in einer XML-Datei abgespeichert werden. Diese Datei enthält die Bestwerte, die Parameter, die Dauer und den optimalen Weg.</w:t>
+        <w:t xml:space="preserve">Nun beginnt der eigentliche Algorithmus. Die erste Ameise in der Liste </w:t>
+      </w:r>
+      <w:r>
+        <w:t>berechnet</w:t>
+      </w:r>
+      <w:r>
+        <w:t>, solange sie noch nicht alle Städte besucht hat,</w:t>
+      </w:r>
+      <w:r>
+        <w:t xml:space="preserve"> in welche Stadt sie als nächstes geht.</w:t>
+      </w:r>
+      <w:r>
+        <w:t xml:space="preserve"> Zur Berechnung wird die oben beschriebene Formel verwendet. Es wird die Wahrscheinlichkeit zu jeder noch in der Liste vorhanden Stadt berechnet, die Ergebnisse werden gespeichert. Die Ameise geht anschließend in die Stadt, die das größte Ergebnis besitzt. Die Stadt wird wieder aus der Liste gelöscht.</w:t>
+      </w:r>
+    </w:p>
+    <w:p>
+      <w:r>
+        <w:t xml:space="preserve">Das Attribut </w:t>
+      </w:r>
+      <w:proofErr w:type="spellStart"/>
+      <w:r>
+        <w:rPr>
+          <w:i/>
+        </w:rPr>
+        <w:t>walkedDistance</w:t>
+      </w:r>
+      <w:proofErr w:type="spellEnd"/>
+      <w:r>
+        <w:t xml:space="preserve"> wird aktualisiert, indem</w:t>
+      </w:r>
+      <w:r>
+        <w:t xml:space="preserve"> zu dem aktuellen Weg die soeben zurückgelegte Wegstrecke dazu addiert wird.</w:t>
+      </w:r>
+      <w:r>
+        <w:t xml:space="preserve"> Zusätzlich werden in ein Array aus Punkten (mit X- und Y-Werten) die Koordinaten der neuen Stadt geschrieben. Dieses Array wird benutzt, um später den Weg der Ameise zu zeichnen.</w:t>
+      </w:r>
+    </w:p>
+    <w:p>
+      <w:r>
+        <w:t>Ist die Liste mit den noch nicht besuchten Städten leer, geht die Ameise zurück zu ihrer Ausgangstadt</w:t>
+      </w:r>
+      <w:r>
+        <w:t>. Auf dem Ausgabefenster wird der Weg der Ameise gezeichnet.</w:t>
+      </w:r>
+      <w:r>
+        <w:t xml:space="preserve"> Ist der aktuelle Weg kürzer als der vorher kürzeste Weg, wird er im Ausgabefenster hervorgehoben gezeichnet, ansonsten im Hintergrund in grau.</w:t>
+      </w:r>
+      <w:r>
+        <w:t xml:space="preserve"> Im Anschluss wird der </w:t>
+      </w:r>
+      <w:proofErr w:type="spellStart"/>
+      <w:r>
+        <w:t>Pheromongehalt</w:t>
+      </w:r>
+      <w:proofErr w:type="spellEnd"/>
+      <w:r>
+        <w:t xml:space="preserve"> jedes Weges mit der oben beschriebenen Formel aktualisiert. </w:t>
+      </w:r>
+      <w:r>
+        <w:t>Dieser Vorgang wiederholt sich für alle Ameisen. Sind alle Ameisen durchgelaufen, ist eine Iteration beendet. Vor der nächsten Iteration werden die Listen mit den nicht besuchten Städten der Ameisen wieder</w:t>
+      </w:r>
+      <w:r>
+        <w:t xml:space="preserve"> </w:t>
+      </w:r>
+      <w:r>
+        <w:t>aufgefüllt. Nun kann die nächste Iteration beginnen.</w:t>
       </w:r>
     </w:p>
     <w:p/>
     <w:p>
       <w:pPr>
-        <w:rPr>
-          <w:b/>
-        </w:rPr>
-      </w:pPr>
-      <w:r>
-        <w:rPr>
-          <w:b/>
-        </w:rPr>
-        <w:t>Der Algorithmus</w:t>
-      </w:r>
-    </w:p>
-    <w:p/>
-    <w:p>
-      <w:r>
-        <w:t xml:space="preserve">Hauptbestandteil der Implementierung </w:t>
-      </w:r>
-      <w:r>
-        <w:t>war die Umsetzung des Algorithmus, der das Ameisenverhalten simuliert. Das erfolgte in Pair-Programming-Sitzungen. Einer der Partner</w:t>
-      </w:r>
-      <w:r>
-        <w:t xml:space="preserve"> war von Anfang an mit der Erstellung des Programms beschäftigt. Der zweite Partner</w:t>
-      </w:r>
-      <w:r>
-        <w:t xml:space="preserve"> </w:t>
-      </w:r>
-      <w:r>
-        <w:t xml:space="preserve">hat sich vorher mit der Theorie des Ameisenalgorithmus auseinander gesetzt und dabei bereits Ideen </w:t>
-      </w:r>
-      <w:r>
-        <w:t>gesammelt</w:t>
-      </w:r>
-      <w:r>
-        <w:t>, wie sich der Algorithmus am besten implementieren lässt.</w:t>
-      </w:r>
-    </w:p>
-    <w:p/>
-    <w:p>
-      <w:r>
-        <w:t>Die Städte wurden aus der gegebenen TSP-Datei</w:t>
-      </w:r>
-      <w:r>
-        <w:t xml:space="preserve"> in eine Liste gelesen. Jede Stadt hat als Attribute ihren X- und Y-Wert im Koordinatensystem</w:t>
-      </w:r>
-      <w:r>
-        <w:t>,</w:t>
-      </w:r>
-      <w:r>
-        <w:t xml:space="preserve"> sowie eine weitere Liste. In dieser Liste</w:t>
-      </w:r>
-      <w:r>
-        <w:t xml:space="preserve"> sind </w:t>
-      </w:r>
-      <w:r>
-        <w:t>alle nachfolgenden Städte</w:t>
-      </w:r>
-      <w:r>
-        <w:t>, die dazugehörige</w:t>
-      </w:r>
-      <w:r>
-        <w:t>n</w:t>
-      </w:r>
-      <w:r>
-        <w:t xml:space="preserve"> Entfernung</w:t>
-      </w:r>
-      <w:r>
-        <w:t>en</w:t>
-      </w:r>
-      <w:r>
-        <w:t xml:space="preserve"> sowie die Attraktivität und den Pheromongehalt des Weges</w:t>
-      </w:r>
-      <w:r>
-        <w:t xml:space="preserve"> </w:t>
-      </w:r>
-      <w:r>
-        <w:t>angegeben</w:t>
-      </w:r>
-      <w:r>
-        <w:t>. Es entsteht die Struktur einer oberen Dreiecksmatrix. Dadurch ist sichergestellt, dass die Information</w:t>
-      </w:r>
-      <w:r>
-        <w:t>en</w:t>
-      </w:r>
-      <w:r>
-        <w:t xml:space="preserve"> über die Wege zwischen zwei Städten nur einmal vorhanden sind.</w:t>
-      </w:r>
-      <w:r>
-        <w:t xml:space="preserve"> Zum besseren Aufruf eines Listenelements werden </w:t>
-      </w:r>
-      <w:r>
-        <w:rPr>
-          <w:i/>
-        </w:rPr>
-        <w:t>Sorted Lists</w:t>
-      </w:r>
-      <w:r>
-        <w:t xml:space="preserve"> verwendet</w:t>
-      </w:r>
-      <w:r>
-        <w:t>.</w:t>
-      </w:r>
-      <w:r>
-        <w:t xml:space="preserve"> </w:t>
-      </w:r>
-      <w:r>
-        <w:t>Das Durchsuchen und Aktualisieren der Listen ist dadurch einfacher.</w:t>
-      </w:r>
-      <w:r>
-        <w:t xml:space="preserve"> </w:t>
-      </w:r>
-      <w:r>
-        <w:t xml:space="preserve">Bevor auf ein Listenelement zugergriffen wird, prüft eine Methode die </w:t>
-      </w:r>
+        <w:pStyle w:val="berschrift2"/>
+      </w:pPr>
+      <w:bookmarkStart w:id="15" w:name="_Toc307659459"/>
       <w:r>
         <w:lastRenderedPageBreak/>
-        <w:t>richtige Reihenfolge der beiden Schlüsselwerte. So wird ein Zugriff auf die untere, leere Hälfte der Matrix ausgeschlossen.</w:t>
-      </w:r>
-    </w:p>
-    <w:p>
-      <w:r>
-        <w:t xml:space="preserve">Jede Ameise besitzt die Attribute </w:t>
-      </w:r>
-      <w:r>
-        <w:rPr>
-          <w:i/>
-        </w:rPr>
-        <w:t>firstCity</w:t>
-      </w:r>
-      <w:r>
-        <w:t xml:space="preserve">, </w:t>
-      </w:r>
-      <w:r>
-        <w:rPr>
-          <w:i/>
-        </w:rPr>
-        <w:t>City</w:t>
-      </w:r>
-      <w:r>
-        <w:t xml:space="preserve"> und </w:t>
-      </w:r>
-      <w:r>
-        <w:rPr>
-          <w:i/>
-        </w:rPr>
-        <w:t>walkedDistance</w:t>
-      </w:r>
-      <w:r>
-        <w:t xml:space="preserve">. Darin werden die Ausgangsstadt, die aktuelle Stadt und die bereits zurückgelegte Distanz </w:t>
-      </w:r>
-      <w:r>
-        <w:t>gespeichert. Des Weiteren besitzt jede Ameise eine Liste mit allen Städten, die sie noch nicht besucht hat. Die Ameisen sind in einer Liste arrangiert, um sie nacheinander abarbeiten zu können.</w:t>
-      </w:r>
-    </w:p>
-    <w:p>
-      <w:r>
-        <w:t>Nach dem Start des Algorithmus werden die Städteliste und die Ameisenliste erstellt. Für den Pheromongehalt auf den Wegen zwischen den Städten wird der Startwert genommen. Jede Ameise wird zufällig in einer Stadt abgesetzt, ihrer ersten Stadt. Diese Stadt wird aus der Liste der Ameise gelöscht.</w:t>
-      </w:r>
-    </w:p>
-    <w:p/>
-    <w:p>
-      <w:r>
-        <w:t xml:space="preserve">Nun beginnt der eigentliche Algorithmus. Die erste Ameise in der Liste </w:t>
-      </w:r>
-      <w:r>
-        <w:t>berechnet</w:t>
-      </w:r>
-      <w:r>
-        <w:t>, solange sie noch nicht alle Städte besucht hat,</w:t>
-      </w:r>
-      <w:r>
-        <w:t xml:space="preserve"> in welche Stadt sie als nächstes geht.</w:t>
-      </w:r>
-      <w:r>
-        <w:t xml:space="preserve"> Zur Berechnung wird die oben beschriebene Formel verwendet. Es wird die Wahrscheinlichkeit zu jeder noch in der Liste vorhanden Stadt berechnet, die Ergebnisse werden gespeichert. Die Ameise geht anschließend in die Stadt, die das größte Ergebnis besitzt. Die Stadt wird wieder aus der Liste gelöscht.</w:t>
-      </w:r>
-    </w:p>
-    <w:p>
-      <w:r>
-        <w:t xml:space="preserve">Das Attribut </w:t>
-      </w:r>
-      <w:r>
-        <w:rPr>
-          <w:i/>
-        </w:rPr>
-        <w:t>walkedDistance</w:t>
-      </w:r>
-      <w:r>
-        <w:t xml:space="preserve"> wird aktualisiert, indem</w:t>
-      </w:r>
-      <w:r>
-        <w:t xml:space="preserve"> zu dem aktuellen Weg die soeben zurückgelegte Wegstrecke dazu addiert wird.</w:t>
-      </w:r>
-      <w:r>
-        <w:t xml:space="preserve"> Zusätzlich werden in ein Array aus Punkten (mit X- und Y-Werten) die Koordinaten der neuen Stadt geschrieben. Dieses Array wird benutzt, um später den Weg der Ameise zu zeichnen.</w:t>
-      </w:r>
-    </w:p>
-    <w:p>
-      <w:r>
-        <w:t>Ist die Liste mit den noch nicht besuchten Städten leer, geht die Ameise zurück zu ihrer Ausgangstadt</w:t>
-      </w:r>
-      <w:r>
-        <w:t>. Auf dem Ausgabefenster wird der Weg der Ameise gezeichnet.</w:t>
-      </w:r>
-      <w:r>
-        <w:t xml:space="preserve"> Ist der aktuelle Weg kürzer als der vorher kürzeste Weg, wird er im Ausgabefenster hervorgehoben gezeichnet, ansonsten im Hintergrund in grau.</w:t>
-      </w:r>
-      <w:r>
-        <w:t xml:space="preserve"> Im Anschluss wird der Pheromongehalt jedes Weges mit der oben beschriebenen Formel aktualisiert. </w:t>
-      </w:r>
-      <w:r>
-        <w:t>Dieser Vorgang wiederholt sich für alle Ameisen. Sind alle Ameisen durchgelaufen, ist eine Iteration beendet. Vor der nächsten Iteration werden die Listen mit den nicht besuchten Städten der Ameisen wieder</w:t>
-      </w:r>
-      <w:r>
-        <w:t xml:space="preserve"> </w:t>
-      </w:r>
-      <w:r>
-        <w:t>aufgefüllt. Nun kann die nächste Iteration beginnen.</w:t>
-      </w:r>
-    </w:p>
-    <w:p/>
+        <w:t>ANTS-TSP</w:t>
+      </w:r>
+      <w:bookmarkEnd w:id="15"/>
+    </w:p>
     <w:p>
       <w:pPr>
         <w:pStyle w:val="berschrift2"/>
       </w:pPr>
-      <w:bookmarkStart w:id="15" w:name="_Toc307505581"/>
-      <w:r>
-        <w:t>ANTS-TSP</w:t>
-      </w:r>
-      <w:bookmarkEnd w:id="15"/>
+      <w:bookmarkStart w:id="16" w:name="_Toc307659460"/>
+      <w:r>
+        <w:t>Fazit</w:t>
+      </w:r>
+      <w:bookmarkEnd w:id="16"/>
     </w:p>
     <w:p>
       <w:pPr>
         <w:pStyle w:val="berschrift2"/>
       </w:pPr>
-      <w:bookmarkStart w:id="16" w:name="_Toc307505582"/>
-      <w:r>
-        <w:t>Fazit</w:t>
-      </w:r>
-      <w:bookmarkEnd w:id="16"/>
-    </w:p>
-    <w:p>
-      <w:pPr>
-        <w:pStyle w:val="berschrift2"/>
-      </w:pPr>
-      <w:bookmarkStart w:id="17" w:name="_Toc307505583"/>
+      <w:bookmarkStart w:id="17" w:name="_Toc307659461"/>
       <w:r>
         <w:t>Ausblick</w:t>
       </w:r>
@@ -4732,7 +4792,7 @@
       <w:pPr>
         <w:pStyle w:val="berschrift1"/>
       </w:pPr>
-      <w:bookmarkStart w:id="18" w:name="_Toc307505587"/>
+      <w:bookmarkStart w:id="18" w:name="_Toc307659462"/>
       <w:r>
         <w:t>Anhang</w:t>
       </w:r>
@@ -4762,7 +4822,7 @@
       <w:pPr>
         <w:pStyle w:val="berschrift1"/>
       </w:pPr>
-      <w:bookmarkStart w:id="19" w:name="_Toc307505588"/>
+      <w:bookmarkStart w:id="19" w:name="_Toc307659463"/>
       <w:r>
         <w:t>Quellenverzeichnis</w:t>
       </w:r>
@@ -4775,7 +4835,7 @@
       <w:r>
         <w:t xml:space="preserve"> </w:t>
       </w:r>
-      <w:bookmarkStart w:id="20" w:name="_Toc307505589"/>
+      <w:bookmarkStart w:id="20" w:name="_Toc307659464"/>
       <w:r>
         <w:t>Internetquellen</w:t>
       </w:r>
@@ -4812,7 +4872,7 @@
       <w:pPr>
         <w:pStyle w:val="berschrift2"/>
       </w:pPr>
-      <w:bookmarkStart w:id="21" w:name="_Toc307505590"/>
+      <w:bookmarkStart w:id="21" w:name="_Toc307659465"/>
       <w:r>
         <w:t>Abbildungsquellen</w:t>
       </w:r>
@@ -4894,7 +4954,7 @@
       <w:pPr>
         <w:pStyle w:val="berschrift1"/>
       </w:pPr>
-      <w:bookmarkStart w:id="22" w:name="_Toc307505591"/>
+      <w:bookmarkStart w:id="22" w:name="_Toc307659466"/>
       <w:r>
         <w:t>Ehrenwörtliche Erklärung</w:t>
       </w:r>
@@ -5462,8 +5522,72 @@
           <w:rPr>
             <w:sz w:val="20"/>
           </w:rPr>
-          <w:t>Alexander Salzer;Felix Wiederschein;Philipp Thomas;Tobias Schlufter;Christian Mrosk</w:t>
+          <w:t xml:space="preserve">Alexander </w:t>
         </w:r>
+        <w:proofErr w:type="spellStart"/>
+        <w:r>
+          <w:rPr>
+            <w:sz w:val="20"/>
+          </w:rPr>
+          <w:t>Salzer;Felix</w:t>
+        </w:r>
+        <w:proofErr w:type="spellEnd"/>
+        <w:r>
+          <w:rPr>
+            <w:sz w:val="20"/>
+          </w:rPr>
+          <w:t xml:space="preserve"> </w:t>
+        </w:r>
+        <w:proofErr w:type="spellStart"/>
+        <w:r>
+          <w:rPr>
+            <w:sz w:val="20"/>
+          </w:rPr>
+          <w:t>Wiederschein;Philipp</w:t>
+        </w:r>
+        <w:proofErr w:type="spellEnd"/>
+        <w:r>
+          <w:rPr>
+            <w:sz w:val="20"/>
+          </w:rPr>
+          <w:t xml:space="preserve"> </w:t>
+        </w:r>
+        <w:proofErr w:type="spellStart"/>
+        <w:r>
+          <w:rPr>
+            <w:sz w:val="20"/>
+          </w:rPr>
+          <w:t>Thomas;Tobias</w:t>
+        </w:r>
+        <w:proofErr w:type="spellEnd"/>
+        <w:r>
+          <w:rPr>
+            <w:sz w:val="20"/>
+          </w:rPr>
+          <w:t xml:space="preserve"> </w:t>
+        </w:r>
+        <w:proofErr w:type="spellStart"/>
+        <w:r>
+          <w:rPr>
+            <w:sz w:val="20"/>
+          </w:rPr>
+          <w:t>Schlufter;Christian</w:t>
+        </w:r>
+        <w:proofErr w:type="spellEnd"/>
+        <w:r>
+          <w:rPr>
+            <w:sz w:val="20"/>
+          </w:rPr>
+          <w:t xml:space="preserve"> </w:t>
+        </w:r>
+        <w:proofErr w:type="spellStart"/>
+        <w:r>
+          <w:rPr>
+            <w:sz w:val="20"/>
+          </w:rPr>
+          <w:t>Mrosk</w:t>
+        </w:r>
+        <w:proofErr w:type="spellEnd"/>
       </w:sdtContent>
     </w:sdt>
     <w:sdt>
@@ -5508,7 +5632,7 @@
           <w:rPr>
             <w:noProof/>
           </w:rPr>
-          <w:t>13</w:t>
+          <w:t>8</w:t>
         </w:r>
         <w:r>
           <w:rPr>
@@ -5623,27 +5747,14 @@
               <w:i/>
             </w:rPr>
           </w:pPr>
-          <w:r>
-            <w:fldChar w:fldCharType="begin"/>
-          </w:r>
-          <w:r>
-            <w:instrText xml:space="preserve"> TITLE   \* MERGEFORMAT </w:instrText>
-          </w:r>
-          <w:r>
-            <w:fldChar w:fldCharType="separate"/>
-          </w:r>
-          <w:r>
-            <w:rPr>
-              <w:i/>
-            </w:rPr>
-            <w:t>Lösung des TSP Problems mittels Ameisensystemen</w:t>
-          </w:r>
-          <w:r>
-            <w:rPr>
-              <w:i/>
-            </w:rPr>
-            <w:fldChar w:fldCharType="end"/>
-          </w:r>
+          <w:fldSimple w:instr=" TITLE   \* MERGEFORMAT ">
+            <w:r>
+              <w:rPr>
+                <w:i/>
+              </w:rPr>
+              <w:t>Lösung des TSP Problems mittels Ameisensystemen</w:t>
+            </w:r>
+          </w:fldSimple>
         </w:p>
       </w:tc>
     </w:tr>
@@ -11945,6 +12056,7 @@
   </w:compat>
   <w:rsids>
     <w:rsidRoot w:val="00A73E60"/>
+    <w:rsid w:val="000075E2"/>
     <w:rsid w:val="00207232"/>
     <w:rsid w:val="005568C9"/>
     <w:rsid w:val="00686BA0"/>
@@ -12693,7 +12805,7 @@
 </file>
 
 <file path=customXml/itemProps2.xml><?xml version="1.0" encoding="utf-8"?>
-<ds:datastoreItem xmlns:ds="http://schemas.openxmlformats.org/officeDocument/2006/customXml" ds:itemID="{5B77197C-17AB-40F9-AD41-A7EF3400586D}">
+<ds:datastoreItem xmlns:ds="http://schemas.openxmlformats.org/officeDocument/2006/customXml" ds:itemID="{9A73B146-846E-44B3-8C21-44D301035BFD}">
   <ds:schemaRefs>
     <ds:schemaRef ds:uri="http://schemas.openxmlformats.org/officeDocument/2006/bibliography"/>
   </ds:schemaRefs>

</xml_diff>

<commit_message>
- TSP_Doku.docx Testfälle eingefügt
</commit_message>
<xml_diff>
--- a/TSP_Doku.docx
+++ b/TSP_Doku.docx
@@ -1,6 +1,6 @@
 
 <file path=word/document.xml><?xml version="1.0" encoding="utf-8"?>
-<w:document xmlns:wpc="http://schemas.microsoft.com/office/word/2010/wordprocessingCanvas" xmlns:mc="http://schemas.openxmlformats.org/markup-compatibility/2006" xmlns:o="urn:schemas-microsoft-com:office:office" xmlns:r="http://schemas.openxmlformats.org/officeDocument/2006/relationships" xmlns:m="http://schemas.openxmlformats.org/officeDocument/2006/math" xmlns:v="urn:schemas-microsoft-com:vml" xmlns:wp14="http://schemas.microsoft.com/office/word/2010/wordprocessingDrawing" xmlns:wp="http://schemas.openxmlformats.org/drawingml/2006/wordprocessingDrawing" xmlns:w10="urn:schemas-microsoft-com:office:word" xmlns:w="http://schemas.openxmlformats.org/wordprocessingml/2006/main" xmlns:w14="http://schemas.microsoft.com/office/word/2010/wordml" xmlns:wpg="http://schemas.microsoft.com/office/word/2010/wordprocessingGroup" xmlns:wpi="http://schemas.microsoft.com/office/word/2010/wordprocessingInk" xmlns:wne="http://schemas.microsoft.com/office/word/2006/wordml" xmlns:wps="http://schemas.microsoft.com/office/word/2010/wordprocessingShape" mc:Ignorable="w14 wp14">
+<w:document xmlns:ve="http://schemas.openxmlformats.org/markup-compatibility/2006" xmlns:o="urn:schemas-microsoft-com:office:office" xmlns:r="http://schemas.openxmlformats.org/officeDocument/2006/relationships" xmlns:m="http://schemas.openxmlformats.org/officeDocument/2006/math" xmlns:v="urn:schemas-microsoft-com:vml" xmlns:wp="http://schemas.openxmlformats.org/drawingml/2006/wordprocessingDrawing" xmlns:w10="urn:schemas-microsoft-com:office:word" xmlns:w="http://schemas.openxmlformats.org/wordprocessingml/2006/main" xmlns:wne="http://schemas.microsoft.com/office/word/2006/wordml">
   <w:body>
     <w:tbl>
       <w:tblPr>
@@ -17,7 +17,7 @@
           <w:left w:w="70" w:type="dxa"/>
           <w:right w:w="70" w:type="dxa"/>
         </w:tblCellMar>
-        <w:tblLook w:val="0000" w:firstRow="0" w:lastRow="0" w:firstColumn="0" w:lastColumn="0" w:noHBand="0" w:noVBand="0"/>
+        <w:tblLook w:val="0000"/>
       </w:tblPr>
       <w:tblGrid>
         <w:gridCol w:w="2869"/>
@@ -73,15 +73,10 @@
               <w:dataBinding w:prefixMappings="xmlns:ns0='http://purl.org/dc/elements/1.1/' xmlns:ns1='http://schemas.openxmlformats.org/package/2006/metadata/core-properties' " w:xpath="/ns1:coreProperties[1]/ns0:title[1]" w:storeItemID="{6C3C8BC8-F283-45AE-878A-BAB7291924A1}"/>
               <w:text/>
             </w:sdtPr>
-            <w:sdtEndPr>
-              <w:rPr>
-                <w:rStyle w:val="IntensiveHervorhebung"/>
-              </w:rPr>
-            </w:sdtEndPr>
             <w:sdtContent>
               <w:p>
                 <w:pPr>
-                  <w:pStyle w:val="Zitat"/>
+                  <w:pStyle w:val="Anfhrungszeichen"/>
                   <w:jc w:val="center"/>
                   <w:rPr>
                     <w:rStyle w:val="IntensiveHervorhebung"/>
@@ -191,7 +186,6 @@
               <w:dataBinding w:prefixMappings="xmlns:ns0='http://purl.org/dc/elements/1.1/' xmlns:ns1='http://schemas.openxmlformats.org/package/2006/metadata/core-properties' " w:xpath="/ns1:coreProperties[1]/ns0:creator[1]" w:storeItemID="{6C3C8BC8-F283-45AE-878A-BAB7291924A1}"/>
               <w:text/>
             </w:sdtPr>
-            <w:sdtEndPr/>
             <w:sdtContent>
               <w:p>
                 <w:pPr>
@@ -537,9 +531,9 @@
           <w:b/>
         </w:rPr>
         <w:sectPr>
-          <w:headerReference w:type="even" r:id="rId10"/>
-          <w:headerReference w:type="default" r:id="rId11"/>
-          <w:footerReference w:type="default" r:id="rId12"/>
+          <w:headerReference w:type="even" r:id="rId9"/>
+          <w:headerReference w:type="default" r:id="rId10"/>
+          <w:footerReference w:type="default" r:id="rId11"/>
           <w:pgSz w:w="12240" w:h="15840" w:code="1"/>
           <w:pgMar w:top="2236" w:right="2268" w:bottom="1134" w:left="1191" w:header="601" w:footer="198" w:gutter="0"/>
           <w:pgNumType w:start="0"/>
@@ -1891,7 +1885,7 @@
                 <w:noProof/>
                 <w:webHidden/>
               </w:rPr>
-              <w:t>8</w:t>
+              <w:t>9</w:t>
             </w:r>
             <w:r>
               <w:rPr>
@@ -1984,7 +1978,7 @@
                 <w:noProof/>
                 <w:webHidden/>
               </w:rPr>
-              <w:t>8</w:t>
+              <w:t>9</w:t>
             </w:r>
             <w:r>
               <w:rPr>
@@ -2074,7 +2068,7 @@
                 <w:noProof/>
                 <w:webHidden/>
               </w:rPr>
-              <w:t>9</w:t>
+              <w:t>10</w:t>
             </w:r>
             <w:r>
               <w:rPr>
@@ -2164,7 +2158,7 @@
                 <w:noProof/>
                 <w:webHidden/>
               </w:rPr>
-              <w:t>12</w:t>
+              <w:t>13</w:t>
             </w:r>
             <w:r>
               <w:rPr>
@@ -2254,7 +2248,7 @@
                 <w:noProof/>
                 <w:webHidden/>
               </w:rPr>
-              <w:t>12</w:t>
+              <w:t>13</w:t>
             </w:r>
             <w:r>
               <w:rPr>
@@ -2344,7 +2338,7 @@
                 <w:noProof/>
                 <w:webHidden/>
               </w:rPr>
-              <w:t>12</w:t>
+              <w:t>14</w:t>
             </w:r>
             <w:r>
               <w:rPr>
@@ -2434,7 +2428,7 @@
                 <w:noProof/>
                 <w:webHidden/>
               </w:rPr>
-              <w:t>13</w:t>
+              <w:t>14</w:t>
             </w:r>
             <w:r>
               <w:rPr>
@@ -2704,7 +2698,7 @@
                 <w:noProof/>
                 <w:webHidden/>
               </w:rPr>
-              <w:t>15</w:t>
+              <w:t>14</w:t>
             </w:r>
             <w:r>
               <w:rPr>
@@ -2794,7 +2788,7 @@
                 <w:noProof/>
                 <w:webHidden/>
               </w:rPr>
-              <w:t>16</w:t>
+              <w:t>14</w:t>
             </w:r>
             <w:r>
               <w:rPr>
@@ -2885,16 +2879,48 @@
           <w:tab w:val="left" w:pos="1418"/>
         </w:tabs>
         <w:ind w:left="1418" w:hanging="1418"/>
-      </w:pPr>
-      <w:r>
-        <w:t>TSP</w:t>
-      </w:r>
-      <w:r>
+        <w:rPr>
+          <w:lang w:val="en-US"/>
+        </w:rPr>
+      </w:pPr>
+      <w:r>
+        <w:rPr>
+          <w:lang w:val="en-US"/>
+        </w:rPr>
+        <w:t>LE</w:t>
+      </w:r>
+      <w:r>
+        <w:rPr>
+          <w:lang w:val="en-US"/>
+        </w:rPr>
         <w:tab/>
         <w:t xml:space="preserve">= </w:t>
       </w:r>
       <w:proofErr w:type="spellStart"/>
       <w:r>
+        <w:rPr>
+          <w:lang w:val="en-US"/>
+        </w:rPr>
+        <w:t>Längeneinheiten</w:t>
+      </w:r>
+      <w:proofErr w:type="spellEnd"/>
+    </w:p>
+    <w:p>
+      <w:pPr>
+        <w:tabs>
+          <w:tab w:val="left" w:pos="1418"/>
+        </w:tabs>
+        <w:ind w:left="1418" w:hanging="1418"/>
+      </w:pPr>
+      <w:r>
+        <w:t>TSP</w:t>
+      </w:r>
+      <w:r>
+        <w:tab/>
+        <w:t xml:space="preserve">= </w:t>
+      </w:r>
+      <w:proofErr w:type="spellStart"/>
+      <w:r>
         <w:t>Travelling</w:t>
       </w:r>
       <w:proofErr w:type="spellEnd"/>
@@ -3130,15 +3156,6 @@
           <w:tab w:val="left" w:pos="1701"/>
         </w:tabs>
         <w:ind w:left="1843" w:hanging="1843"/>
-      </w:pPr>
-      <w:r>
-        <w:t>ORM</w:t>
-      </w:r>
-      <w:r>
-        <w:tab/>
-        <w:t xml:space="preserve">= </w:t>
-      </w:r>
-      <w:r>
         <w:rPr>
           <w:rStyle w:val="apple-style-span"/>
           <w:rFonts w:cs="Helvetica"/>
@@ -3146,7 +3163,38 @@
           <w:szCs w:val="20"/>
           <w:shd w:val="clear" w:color="auto" w:fill="FFFFFF"/>
         </w:rPr>
+      </w:pPr>
+      <w:r>
+        <w:t>ORM</w:t>
+      </w:r>
+      <w:r>
+        <w:tab/>
+        <w:t xml:space="preserve">= </w:t>
+      </w:r>
+      <w:r>
+        <w:rPr>
+          <w:rStyle w:val="apple-style-span"/>
+          <w:rFonts w:cs="Helvetica"/>
+          <w:color w:val="000000"/>
+          <w:szCs w:val="20"/>
+          <w:shd w:val="clear" w:color="auto" w:fill="FFFFFF"/>
+        </w:rPr>
         <w:t>Konzept zum Abbilden von Objekten in relationale Datenbanken</w:t>
+      </w:r>
+    </w:p>
+    <w:p>
+      <w:pPr>
+        <w:tabs>
+          <w:tab w:val="left" w:pos="1701"/>
+        </w:tabs>
+        <w:ind w:left="1843" w:hanging="1843"/>
+      </w:pPr>
+      <w:r>
+        <w:t>Repository</w:t>
+      </w:r>
+      <w:r>
+        <w:tab/>
+        <w:t>= Speicherort für die Programmdateien</w:t>
       </w:r>
     </w:p>
     <w:p>
@@ -3264,18 +3312,18 @@
         <w:fldChar w:fldCharType="begin"/>
       </w:r>
       <w:r>
-        <w:instrText xml:space="preserve"> TOC \h \z \c "Abb." </w:instrText>
+        <w:instrText xml:space="preserve"> TOC \h \z \c "Abbildung" </w:instrText>
       </w:r>
       <w:r>
         <w:fldChar w:fldCharType="separate"/>
       </w:r>
-      <w:hyperlink w:anchor="_Toc301539158" w:history="1">
+      <w:hyperlink w:anchor="_Toc307760575" w:history="1">
         <w:r>
           <w:rPr>
             <w:rStyle w:val="Hyperlink"/>
             <w:noProof/>
           </w:rPr>
-          <w:t>Abb. 1 Java Logo</w:t>
+          <w:t>Abbildung 1: S- und U-Bahn Plan Berlin</w:t>
         </w:r>
         <w:r>
           <w:rPr>
@@ -3296,7 +3344,7 @@
             <w:noProof/>
             <w:webHidden/>
           </w:rPr>
-          <w:instrText xml:space="preserve"> PAGEREF _Toc301539158 \h </w:instrText>
+          <w:instrText xml:space="preserve"> PAGEREF _Toc307760575 \h </w:instrText>
         </w:r>
         <w:r>
           <w:rPr>
@@ -3313,12 +3361,10 @@
         </w:r>
         <w:r>
           <w:rPr>
-            <w:b/>
-            <w:bCs/>
             <w:noProof/>
             <w:webHidden/>
           </w:rPr>
-          <w:t>Fehler! Textmarke nicht definiert.</w:t>
+          <w:t>7</w:t>
         </w:r>
         <w:r>
           <w:rPr>
@@ -3342,13 +3388,13 @@
           <w:szCs w:val="22"/>
         </w:rPr>
       </w:pPr>
-      <w:hyperlink w:anchor="_Toc301539159" w:history="1">
+      <w:hyperlink w:anchor="_Toc307760576" w:history="1">
         <w:r>
           <w:rPr>
             <w:rStyle w:val="Hyperlink"/>
             <w:noProof/>
           </w:rPr>
-          <w:t>Abb. 2 Hibernate Logo</w:t>
+          <w:t>Abbildung 2: Eingabefenster</w:t>
         </w:r>
         <w:r>
           <w:rPr>
@@ -3369,7 +3415,7 @@
             <w:noProof/>
             <w:webHidden/>
           </w:rPr>
-          <w:instrText xml:space="preserve"> PAGEREF _Toc301539159 \h </w:instrText>
+          <w:instrText xml:space="preserve"> PAGEREF _Toc307760576 \h </w:instrText>
         </w:r>
         <w:r>
           <w:rPr>
@@ -3386,12 +3432,10 @@
         </w:r>
         <w:r>
           <w:rPr>
-            <w:b/>
-            <w:bCs/>
             <w:noProof/>
             <w:webHidden/>
           </w:rPr>
-          <w:t>Fehler! Textmarke nicht definiert.</w:t>
+          <w:t>10</w:t>
         </w:r>
         <w:r>
           <w:rPr>
@@ -3404,12 +3448,160 @@
     </w:p>
     <w:p>
       <w:pPr>
+        <w:pStyle w:val="Abbildungsverzeichnis"/>
+        <w:tabs>
+          <w:tab w:val="right" w:leader="dot" w:pos="8771"/>
+        </w:tabs>
+        <w:rPr>
+          <w:rFonts w:asciiTheme="minorHAnsi" w:eastAsiaTheme="minorEastAsia" w:hAnsiTheme="minorHAnsi" w:cstheme="minorBidi"/>
+          <w:noProof/>
+          <w:sz w:val="22"/>
+          <w:szCs w:val="22"/>
+        </w:rPr>
+      </w:pPr>
+      <w:hyperlink w:anchor="_Toc307760577" w:history="1">
+        <w:r>
+          <w:rPr>
+            <w:rStyle w:val="Hyperlink"/>
+            <w:noProof/>
+          </w:rPr>
+          <w:t>Abbildung 3: Zeichenfenster mit Berlin52 TSP</w:t>
+        </w:r>
+        <w:r>
+          <w:rPr>
+            <w:noProof/>
+            <w:webHidden/>
+          </w:rPr>
+          <w:tab/>
+        </w:r>
+        <w:r>
+          <w:rPr>
+            <w:noProof/>
+            <w:webHidden/>
+          </w:rPr>
+          <w:fldChar w:fldCharType="begin"/>
+        </w:r>
+        <w:r>
+          <w:rPr>
+            <w:noProof/>
+            <w:webHidden/>
+          </w:rPr>
+          <w:instrText xml:space="preserve"> PAGEREF _Toc307760577 \h </w:instrText>
+        </w:r>
+        <w:r>
+          <w:rPr>
+            <w:noProof/>
+            <w:webHidden/>
+          </w:rPr>
+        </w:r>
+        <w:r>
+          <w:rPr>
+            <w:noProof/>
+            <w:webHidden/>
+          </w:rPr>
+          <w:fldChar w:fldCharType="separate"/>
+        </w:r>
+        <w:r>
+          <w:rPr>
+            <w:noProof/>
+            <w:webHidden/>
+          </w:rPr>
+          <w:t>11</w:t>
+        </w:r>
+        <w:r>
+          <w:rPr>
+            <w:noProof/>
+            <w:webHidden/>
+          </w:rPr>
+          <w:fldChar w:fldCharType="end"/>
+        </w:r>
+      </w:hyperlink>
+    </w:p>
+    <w:p>
+      <w:pPr>
+        <w:pStyle w:val="Abbildungsverzeichnis"/>
+        <w:tabs>
+          <w:tab w:val="right" w:leader="dot" w:pos="8771"/>
+        </w:tabs>
+        <w:rPr>
+          <w:rFonts w:asciiTheme="minorHAnsi" w:eastAsiaTheme="minorEastAsia" w:hAnsiTheme="minorHAnsi" w:cstheme="minorBidi"/>
+          <w:noProof/>
+          <w:sz w:val="22"/>
+          <w:szCs w:val="22"/>
+        </w:rPr>
+      </w:pPr>
+      <w:hyperlink w:anchor="_Toc307760578" w:history="1">
+        <w:r>
+          <w:rPr>
+            <w:rStyle w:val="Hyperlink"/>
+            <w:noProof/>
+          </w:rPr>
+          <w:t>Abbildung 4: Zeichenfenster nach dem Durchlaufen des Algorithmus</w:t>
+        </w:r>
+        <w:r>
+          <w:rPr>
+            <w:noProof/>
+            <w:webHidden/>
+          </w:rPr>
+          <w:tab/>
+        </w:r>
+        <w:r>
+          <w:rPr>
+            <w:noProof/>
+            <w:webHidden/>
+          </w:rPr>
+          <w:fldChar w:fldCharType="begin"/>
+        </w:r>
+        <w:r>
+          <w:rPr>
+            <w:noProof/>
+            <w:webHidden/>
+          </w:rPr>
+          <w:instrText xml:space="preserve"> PAGEREF _Toc307760578 \h </w:instrText>
+        </w:r>
+        <w:r>
+          <w:rPr>
+            <w:noProof/>
+            <w:webHidden/>
+          </w:rPr>
+        </w:r>
+        <w:r>
+          <w:rPr>
+            <w:noProof/>
+            <w:webHidden/>
+          </w:rPr>
+          <w:fldChar w:fldCharType="separate"/>
+        </w:r>
+        <w:r>
+          <w:rPr>
+            <w:noProof/>
+            <w:webHidden/>
+          </w:rPr>
+          <w:t>13</w:t>
+        </w:r>
+        <w:r>
+          <w:rPr>
+            <w:noProof/>
+            <w:webHidden/>
+          </w:rPr>
+          <w:fldChar w:fldCharType="end"/>
+        </w:r>
+      </w:hyperlink>
+    </w:p>
+    <w:p>
+      <w:pPr>
         <w:spacing w:line="240" w:lineRule="auto"/>
         <w:jc w:val="left"/>
       </w:pPr>
       <w:r>
         <w:fldChar w:fldCharType="end"/>
       </w:r>
+    </w:p>
+    <w:p>
+      <w:pPr>
+        <w:spacing w:line="240" w:lineRule="auto"/>
+        <w:jc w:val="left"/>
+      </w:pPr>
     </w:p>
     <w:p>
       <w:pPr>
@@ -3570,6 +3762,14 @@
         </w:rPr>
       </w:pPr>
     </w:p>
+    <w:p/>
+    <w:p>
+      <w:pPr>
+        <w:rPr>
+          <w:rFonts w:cs="Helvetica"/>
+        </w:rPr>
+      </w:pPr>
+    </w:p>
     <w:p>
       <w:pPr>
         <w:spacing w:after="200"/>
@@ -3642,6 +3842,88 @@
     </w:p>
     <w:p>
       <w:pPr>
+        <w:keepNext/>
+        <w:jc w:val="center"/>
+      </w:pPr>
+      <w:r>
+        <w:rPr>
+          <w:rFonts w:cs="Helvetica"/>
+          <w:noProof/>
+        </w:rPr>
+        <w:lastRenderedPageBreak/>
+        <w:drawing>
+          <wp:inline distT="0" distB="0" distL="0" distR="0">
+            <wp:extent cx="3908410" cy="2760823"/>
+            <wp:effectExtent l="19050" t="0" r="0" b="0"/>
+            <wp:docPr id="10" name="Bild 3"/>
+            <wp:cNvGraphicFramePr>
+              <a:graphicFrameLocks xmlns:a="http://schemas.openxmlformats.org/drawingml/2006/main" noChangeAspect="1"/>
+            </wp:cNvGraphicFramePr>
+            <a:graphic xmlns:a="http://schemas.openxmlformats.org/drawingml/2006/main">
+              <a:graphicData uri="http://schemas.openxmlformats.org/drawingml/2006/picture">
+                <pic:pic xmlns:pic="http://schemas.openxmlformats.org/drawingml/2006/picture">
+                  <pic:nvPicPr>
+                    <pic:cNvPr id="0" name="Picture 3"/>
+                    <pic:cNvPicPr>
+                      <a:picLocks noChangeAspect="1" noChangeArrowheads="1"/>
+                    </pic:cNvPicPr>
+                  </pic:nvPicPr>
+                  <pic:blipFill>
+                    <a:blip r:embed="rId12" cstate="print"/>
+                    <a:srcRect/>
+                    <a:stretch>
+                      <a:fillRect/>
+                    </a:stretch>
+                  </pic:blipFill>
+                  <pic:spPr bwMode="auto">
+                    <a:xfrm>
+                      <a:off x="0" y="0"/>
+                      <a:ext cx="3913063" cy="2764110"/>
+                    </a:xfrm>
+                    <a:prstGeom prst="rect">
+                      <a:avLst/>
+                    </a:prstGeom>
+                    <a:noFill/>
+                    <a:ln w="9525">
+                      <a:noFill/>
+                      <a:miter lim="800000"/>
+                      <a:headEnd/>
+                      <a:tailEnd/>
+                    </a:ln>
+                  </pic:spPr>
+                </pic:pic>
+              </a:graphicData>
+            </a:graphic>
+          </wp:inline>
+        </w:drawing>
+      </w:r>
+    </w:p>
+    <w:p>
+      <w:pPr>
+        <w:pStyle w:val="Beschriftung"/>
+        <w:jc w:val="center"/>
+      </w:pPr>
+      <w:bookmarkStart w:id="12" w:name="_Toc307760575"/>
+      <w:bookmarkStart w:id="13" w:name="_Ref307760870"/>
+      <w:r>
+        <w:t xml:space="preserve">Abbildung </w:t>
+      </w:r>
+      <w:fldSimple w:instr=" SEQ Abbildung \* ARABIC ">
+        <w:r>
+          <w:rPr>
+            <w:noProof/>
+          </w:rPr>
+          <w:t>1</w:t>
+        </w:r>
+      </w:fldSimple>
+      <w:r>
+        <w:t>: S- und U-Bahn Plan Berlin</w:t>
+      </w:r>
+      <w:bookmarkEnd w:id="12"/>
+      <w:bookmarkEnd w:id="13"/>
+    </w:p>
+    <w:p>
+      <w:pPr>
         <w:spacing w:after="200"/>
         <w:rPr>
           <w:rFonts w:cs="Helvetica"/>
@@ -3651,14 +3933,66 @@
         <w:rPr>
           <w:rFonts w:cs="Helvetica"/>
         </w:rPr>
-        <w:t xml:space="preserve">Im Alltag findet das TSP sehr häufig Anwendung. Zum Beispiel werden Netzfahrpläne nach dem TSP strukturiert, da alle Verkehrsmittel vorgegebene </w:t>
+        <w:t>Im Alltag findet das TSP sehr häufig Anwendung. Zum Beispiel werden Netzfahrpläne</w:t>
       </w:r>
       <w:r>
         <w:rPr>
           <w:rFonts w:cs="Helvetica"/>
         </w:rPr>
-        <w:lastRenderedPageBreak/>
-        <w:t>Haltestellen anfahren. Auch in der Lagerlogistik nimmt das TSP eine wichtige Bedeutung ein. Die Einzelposten einer Bestellung werden im Lager zusammengesucht. Weiterhin wird das TSP auch für die Tourenplanung von Einsatzfahrzeugen, wie zum Beispiel der Deutschen Post, DHL oder UPS, verwendet. Die einzelnen Fahrzeuge fahren ihre verschiedenen Depots nach einer optimierten Route ab. Die Optimierung der Routen ist notwendig, um unnötige Wege, verschwendete Zeit und damit auch eventuell entstehende Zusatzkosten zu vermeiden.</w:t>
+        <w:t xml:space="preserve"> (vgl. </w:t>
+      </w:r>
+      <w:r>
+        <w:rPr>
+          <w:rFonts w:cs="Helvetica"/>
+        </w:rPr>
+        <w:fldChar w:fldCharType="begin"/>
+      </w:r>
+      <w:r>
+        <w:rPr>
+          <w:rFonts w:cs="Helvetica"/>
+        </w:rPr>
+        <w:instrText xml:space="preserve"> REF _Ref307760870 \h </w:instrText>
+      </w:r>
+      <w:r>
+        <w:rPr>
+          <w:rFonts w:cs="Helvetica"/>
+        </w:rPr>
+      </w:r>
+      <w:r>
+        <w:rPr>
+          <w:rFonts w:cs="Helvetica"/>
+        </w:rPr>
+        <w:fldChar w:fldCharType="separate"/>
+      </w:r>
+      <w:r>
+        <w:t xml:space="preserve">Abbildung </w:t>
+      </w:r>
+      <w:r>
+        <w:rPr>
+          <w:noProof/>
+        </w:rPr>
+        <w:t>1</w:t>
+      </w:r>
+      <w:r>
+        <w:t>: S- und U-Bahn Plan Berlin</w:t>
+      </w:r>
+      <w:r>
+        <w:rPr>
+          <w:rFonts w:cs="Helvetica"/>
+        </w:rPr>
+        <w:fldChar w:fldCharType="end"/>
+      </w:r>
+      <w:r>
+        <w:rPr>
+          <w:rFonts w:cs="Helvetica"/>
+        </w:rPr>
+        <w:t>)</w:t>
+      </w:r>
+      <w:r>
+        <w:rPr>
+          <w:rFonts w:cs="Helvetica"/>
+        </w:rPr>
+        <w:t xml:space="preserve"> nach dem TSP strukturiert, da alle Verkehrsmittel vorgegebene Haltestellen anfahren. Auch in der Lagerlogistik nimmt das TSP eine wichtige Bedeutung ein. Die Einzelposten einer Bestellung werden im Lager zusammengesucht. Weiterhin wird das TSP auch für die Tourenplanung von Einsatzfahrzeugen, wie zum Beispiel der Deutschen Post, DHL oder UPS, verwendet. Die einzelnen Fahrzeuge fahren ihre verschiedenen Depots nach einer optimierten Route ab. Die Optimierung der Routen ist notwendig, um unnötige Wege, verschwendete Zeit und damit auch eventuell entstehende Zusatzkosten zu vermeiden.</w:t>
       </w:r>
     </w:p>
     <w:p>
@@ -3719,6 +4053,7 @@
         <w:rPr>
           <w:rFonts w:cs="Helvetica"/>
         </w:rPr>
+        <w:lastRenderedPageBreak/>
         <w:t>Beispiel:</w:t>
       </w:r>
     </w:p>
@@ -3986,7 +4321,6 @@
         <w:rPr>
           <w:rFonts w:cs="Helvetica"/>
         </w:rPr>
-        <w:lastRenderedPageBreak/>
         <w:tab/>
       </w:r>
       <w:r>
@@ -4121,6 +4455,7 @@
         <w:rPr>
           <w:rFonts w:cs="Helvetica"/>
         </w:rPr>
+        <w:lastRenderedPageBreak/>
         <w:t>51 × 52 = 2.652 Schritte</w:t>
       </w:r>
     </w:p>
@@ -4197,11 +4532,11 @@
       <w:pPr>
         <w:pStyle w:val="berschrift2"/>
       </w:pPr>
-      <w:bookmarkStart w:id="12" w:name="_Toc307659456"/>
+      <w:bookmarkStart w:id="14" w:name="_Toc307659456"/>
       <w:r>
         <w:t>Unser Projekt</w:t>
       </w:r>
-      <w:bookmarkEnd w:id="12"/>
+      <w:bookmarkEnd w:id="14"/>
     </w:p>
     <w:p>
       <w:pPr>
@@ -4211,155 +4546,165 @@
           <w:numId w:val="1"/>
         </w:numPr>
       </w:pPr>
-      <w:bookmarkStart w:id="13" w:name="_Toc307659457"/>
+      <w:bookmarkStart w:id="15" w:name="_Toc307659457"/>
       <w:r>
         <w:t>XP-Techniken</w:t>
       </w:r>
-      <w:bookmarkEnd w:id="13"/>
+      <w:bookmarkEnd w:id="15"/>
     </w:p>
     <w:p/>
     <w:p>
       <w:r>
-        <w:t xml:space="preserve">Zur Realisierung des Projektes war dem Team eine </w:t>
+        <w:t>Zur Realisierung d</w:t>
+      </w:r>
+      <w:r>
+        <w:t>es Projektes war dem Team eine Z</w:t>
+      </w:r>
+      <w:r>
+        <w:t xml:space="preserve">eit von acht Wochen gegeben. Diese wurden in zwei </w:t>
+      </w:r>
+      <w:r>
+        <w:rPr>
+          <w:i/>
+        </w:rPr>
+        <w:t>Iterationen</w:t>
+      </w:r>
+      <w:r>
+        <w:rPr>
+          <w:i/>
+        </w:rPr>
+        <w:t xml:space="preserve"> </w:t>
+      </w:r>
+      <w:r>
+        <w:t xml:space="preserve">mit einem Zwischenrelease und einem Endrelease. Um mit dem Prinzip </w:t>
+      </w:r>
+      <w:r>
+        <w:rPr>
+          <w:i/>
+        </w:rPr>
+        <w:t>Collective-Code-Ownership</w:t>
+      </w:r>
+      <w:r>
+        <w:rPr>
+          <w:i/>
+        </w:rPr>
+        <w:t xml:space="preserve"> </w:t>
+      </w:r>
+      <w:r>
+        <w:t xml:space="preserve">zu arbeiten wurde am Anfang der ersten Iteration ein Repository aufgesetzt. Nachdem nach dem ersten von zwei </w:t>
       </w:r>
       <w:proofErr w:type="spellStart"/>
       <w:r>
-        <w:t>zeit</w:t>
+        <w:rPr>
+          <w:i/>
+        </w:rPr>
+        <w:t>Pla</w:t>
+      </w:r>
+      <w:r>
+        <w:rPr>
+          <w:i/>
+        </w:rPr>
+        <w:t>n</w:t>
+      </w:r>
+      <w:r>
+        <w:rPr>
+          <w:i/>
+        </w:rPr>
+        <w:t>ning</w:t>
       </w:r>
       <w:proofErr w:type="spellEnd"/>
       <w:r>
-        <w:t xml:space="preserve"> von acht Wochen gegeben. Diese wurden in zwei </w:t>
-      </w:r>
-      <w:r>
         <w:rPr>
           <w:i/>
         </w:rPr>
-        <w:t>Iterationen</w:t>
+        <w:t>-Games</w:t>
+      </w:r>
+      <w:r>
+        <w:t xml:space="preserve"> die Anforderungen an das Programm für das erste Release klar waren, wurden die ersten </w:t>
       </w:r>
       <w:r>
         <w:rPr>
           <w:i/>
         </w:rPr>
-        <w:t xml:space="preserve"> </w:t>
-      </w:r>
-      <w:r>
-        <w:t xml:space="preserve">mit einem Zwischenrelease und einem Endrelease. Um mit dem Prinzip </w:t>
+        <w:t>Story-Cards</w:t>
+      </w:r>
+      <w:r>
+        <w:t xml:space="preserve"> erstellt. Da das Team keine Möglichkeit hatte in einem konstanten, lokalen Umfeld zu arbeiten, war es nicht möglich ein </w:t>
       </w:r>
       <w:r>
         <w:rPr>
           <w:i/>
         </w:rPr>
-        <w:t>Collective-Code-Ownership</w:t>
-      </w:r>
+        <w:t>Story-Board</w:t>
+      </w:r>
+      <w:r>
+        <w:t xml:space="preserve"> zu erstellen um die Cards</w:t>
+      </w:r>
+      <w:r>
+        <w:t xml:space="preserve"> zu verwalten. Eine d</w:t>
+      </w:r>
+      <w:r>
+        <w:t xml:space="preserve">igitale Lösung musste helfen. Mittels eines Tabellenkalkulationsprogramms wurden also die Story-Cards gehalten und über das Repository und aktualisiert. Daraufhin ging es dann in die Entwicklungsphase. Hier wurden zuerst </w:t>
+      </w:r>
+      <w:proofErr w:type="spellStart"/>
       <w:r>
         <w:rPr>
           <w:i/>
         </w:rPr>
-        <w:t xml:space="preserve"> </w:t>
-      </w:r>
-      <w:r>
-        <w:t xml:space="preserve">zu arbeiten wurde </w:t>
-      </w:r>
-      <w:r>
-        <w:lastRenderedPageBreak/>
-        <w:t xml:space="preserve">am Anfang der ersten Iteration ein Repository aufgesetzt. Nachdem nach dem ersten von zwei </w:t>
+        <w:t>Coding</w:t>
+      </w:r>
+      <w:proofErr w:type="spellEnd"/>
+      <w:r>
+        <w:rPr>
+          <w:i/>
+        </w:rPr>
+        <w:t xml:space="preserve"> Standards</w:t>
+      </w:r>
+      <w:r>
+        <w:t xml:space="preserve"> festgelegt, die es strikt einzuhalten galt. Codiert wurde zum großen Teil mit der Technik </w:t>
       </w:r>
       <w:proofErr w:type="spellStart"/>
       <w:r>
         <w:rPr>
           <w:i/>
         </w:rPr>
-        <w:t>Pla</w:t>
+        <w:t>Pairprogramming</w:t>
+      </w:r>
+      <w:proofErr w:type="spellEnd"/>
+      <w:r>
+        <w:t xml:space="preserve">. Nach der Fertiggestellung einer Funktion, wurde diese sofort getestet (Unit-Test) und mit </w:t>
+      </w:r>
+      <w:proofErr w:type="spellStart"/>
+      <w:r>
+        <w:t>Refactoring</w:t>
+      </w:r>
+      <w:proofErr w:type="spellEnd"/>
+      <w:r>
+        <w:t xml:space="preserve"> möglichst leicht </w:t>
+      </w:r>
+      <w:r>
+        <w:t>verständlich</w:t>
+      </w:r>
+      <w:r>
+        <w:t xml:space="preserve"> strukturiert. Ein großer Vorteil für den Entwicklungsprozess war, dass der Kunde immer für Fragen bereitstand (</w:t>
       </w:r>
       <w:r>
         <w:rPr>
           <w:i/>
         </w:rPr>
-        <w:t>n</w:t>
+        <w:t>On</w:t>
       </w:r>
       <w:r>
         <w:rPr>
           <w:i/>
         </w:rPr>
-        <w:t>ning</w:t>
-      </w:r>
-      <w:proofErr w:type="spellEnd"/>
+        <w:t xml:space="preserve"> Sit</w:t>
+      </w:r>
       <w:r>
         <w:rPr>
           <w:i/>
         </w:rPr>
-        <w:t>-Games</w:t>
-      </w:r>
-      <w:r>
-        <w:t xml:space="preserve"> die Anforderungen an das Programm für das erste Release klar waren, wurden die ersten </w:t>
-      </w:r>
-      <w:r>
-        <w:rPr>
-          <w:i/>
-        </w:rPr>
-        <w:t>Story-Cards</w:t>
-      </w:r>
-      <w:r>
-        <w:t xml:space="preserve"> erstellt. Da das Team keine Möglichkeit hatte in einem konstanten, lokalen Umfeld zu arbeiten, war es nicht möglich ein </w:t>
-      </w:r>
-      <w:r>
-        <w:rPr>
-          <w:i/>
-        </w:rPr>
-        <w:t>Story-Board</w:t>
-      </w:r>
-      <w:r>
-        <w:t xml:space="preserve"> zu erstellen um die Cards zu verwalten. Eine Digitale Lösung musste helfen. Mittels eines Tabellenkalkulationsprogramms wurden also die Story-Cards gehalten und über das Repository und aktualisiert. Daraufhin ging es dann in die Entwicklungsphase. Hier wurden zuerst </w:t>
-      </w:r>
-      <w:proofErr w:type="spellStart"/>
-      <w:r>
-        <w:rPr>
-          <w:i/>
-        </w:rPr>
-        <w:t>Coding</w:t>
-      </w:r>
-      <w:proofErr w:type="spellEnd"/>
-      <w:r>
-        <w:rPr>
-          <w:i/>
-        </w:rPr>
-        <w:t xml:space="preserve"> Standards</w:t>
-      </w:r>
-      <w:r>
-        <w:t xml:space="preserve"> festgelegt, die es strikt einzuhalten galt. Codiert wurde zum großen Teil mit der Technik </w:t>
-      </w:r>
-      <w:proofErr w:type="spellStart"/>
-      <w:r>
-        <w:rPr>
-          <w:i/>
-        </w:rPr>
-        <w:t>Pairprogramming</w:t>
-      </w:r>
-      <w:proofErr w:type="spellEnd"/>
-      <w:r>
-        <w:t xml:space="preserve">. Nach der Fertiggestellung einer Funktion, wurde diese sofort getestet (Unit-Test) und mit </w:t>
-      </w:r>
-      <w:proofErr w:type="spellStart"/>
-      <w:r>
-        <w:t>Refactoring</w:t>
-      </w:r>
-      <w:proofErr w:type="spellEnd"/>
-      <w:r>
-        <w:t xml:space="preserve"> möglichst leicht verstehbar strukturiert. Ein großer Vorteil für den Entwicklungsprozess war, dass der Kunde immer für Fragen bereitstand (</w:t>
-      </w:r>
-      <w:proofErr w:type="spellStart"/>
-      <w:r>
-        <w:rPr>
-          <w:i/>
-        </w:rPr>
-        <w:t>Onside</w:t>
-      </w:r>
-      <w:proofErr w:type="spellEnd"/>
-      <w:r>
-        <w:rPr>
-          <w:i/>
-        </w:rPr>
-        <w:t>-Customer</w:t>
+        <w:t>e-Customer</w:t>
       </w:r>
       <w:r>
         <w:t>). So konnten Unklarheiten sofort geklärt werden.</w:t>
@@ -4375,12 +4720,42 @@
       <w:r>
         <w:t xml:space="preserve">Immer wenn das Team zusammengetroffen ist, wurde ein </w:t>
       </w:r>
+      <w:r>
+        <w:rPr>
+          <w:i/>
+        </w:rPr>
+        <w:t>S</w:t>
+      </w:r>
+      <w:r>
+        <w:rPr>
+          <w:i/>
+        </w:rPr>
+        <w:t>t</w:t>
+      </w:r>
+      <w:r>
+        <w:rPr>
+          <w:i/>
+        </w:rPr>
+        <w:t>and</w:t>
+      </w:r>
+      <w:r>
+        <w:rPr>
+          <w:i/>
+        </w:rPr>
+        <w:t>-</w:t>
+      </w:r>
       <w:proofErr w:type="spellStart"/>
       <w:r>
         <w:rPr>
           <w:i/>
         </w:rPr>
-        <w:t>Sandup</w:t>
+        <w:t>U</w:t>
+      </w:r>
+      <w:r>
+        <w:rPr>
+          <w:i/>
+        </w:rPr>
+        <w:t>p</w:t>
       </w:r>
       <w:proofErr w:type="spellEnd"/>
       <w:r>
@@ -4398,11 +4773,11 @@
       <w:pPr>
         <w:pStyle w:val="berschrift2"/>
       </w:pPr>
-      <w:bookmarkStart w:id="14" w:name="_Toc307659458"/>
+      <w:bookmarkStart w:id="16" w:name="_Toc307659458"/>
       <w:r>
         <w:t>Implementierung</w:t>
       </w:r>
-      <w:bookmarkEnd w:id="14"/>
+      <w:bookmarkEnd w:id="16"/>
     </w:p>
     <w:p/>
     <w:p>
@@ -4420,353 +4795,754 @@
     </w:p>
     <w:p/>
     <w:p>
-      <w:r>
-        <w:t xml:space="preserve">&lt;noch ein Bild der GUI und der </w:t>
+      <w:pPr>
+        <w:keepNext/>
+        <w:jc w:val="center"/>
+      </w:pPr>
+      <w:r>
+        <w:rPr>
+          <w:noProof/>
+        </w:rPr>
+        <w:drawing>
+          <wp:inline distT="0" distB="0" distL="0" distR="0">
+            <wp:extent cx="3351471" cy="2414083"/>
+            <wp:effectExtent l="19050" t="0" r="1329" b="0"/>
+            <wp:docPr id="8" name="Grafik 7" descr="Eingabefenster after algo.jpg"/>
+            <wp:cNvGraphicFramePr>
+              <a:graphicFrameLocks xmlns:a="http://schemas.openxmlformats.org/drawingml/2006/main" noChangeAspect="1"/>
+            </wp:cNvGraphicFramePr>
+            <a:graphic xmlns:a="http://schemas.openxmlformats.org/drawingml/2006/main">
+              <a:graphicData uri="http://schemas.openxmlformats.org/drawingml/2006/picture">
+                <pic:pic xmlns:pic="http://schemas.openxmlformats.org/drawingml/2006/picture">
+                  <pic:nvPicPr>
+                    <pic:cNvPr id="0" name="Eingabefenster after algo.jpg"/>
+                    <pic:cNvPicPr/>
+                  </pic:nvPicPr>
+                  <pic:blipFill>
+                    <a:blip r:embed="rId13" cstate="print"/>
+                    <a:stretch>
+                      <a:fillRect/>
+                    </a:stretch>
+                  </pic:blipFill>
+                  <pic:spPr>
+                    <a:xfrm>
+                      <a:off x="0" y="0"/>
+                      <a:ext cx="3354683" cy="2416397"/>
+                    </a:xfrm>
+                    <a:prstGeom prst="rect">
+                      <a:avLst/>
+                    </a:prstGeom>
+                  </pic:spPr>
+                </pic:pic>
+              </a:graphicData>
+            </a:graphic>
+          </wp:inline>
+        </w:drawing>
+      </w:r>
+    </w:p>
+    <w:p>
+      <w:pPr>
+        <w:pStyle w:val="Beschriftung"/>
+        <w:jc w:val="center"/>
+      </w:pPr>
+      <w:bookmarkStart w:id="17" w:name="_Toc307760576"/>
+      <w:r>
+        <w:t xml:space="preserve">Abbildung </w:t>
+      </w:r>
+      <w:fldSimple w:instr=" SEQ Abbildung \* ARABIC ">
+        <w:r>
+          <w:rPr>
+            <w:noProof/>
+          </w:rPr>
+          <w:t>2</w:t>
+        </w:r>
+      </w:fldSimple>
+      <w:r>
+        <w:t>: Eingabefenster</w:t>
+      </w:r>
+      <w:bookmarkEnd w:id="17"/>
+    </w:p>
+    <w:p/>
+    <w:p>
+      <w:r>
+        <w:t>Im</w:t>
+      </w:r>
+      <w:r>
+        <w:t xml:space="preserve"> </w:t>
+      </w:r>
+      <w:r>
+        <w:t>Eingabet</w:t>
+      </w:r>
+      <w:r>
+        <w:t>eil der GUI</w:t>
+      </w:r>
+      <w:r>
+        <w:t xml:space="preserve"> (siehe Abb. 1)</w:t>
+      </w:r>
+      <w:r>
+        <w:t xml:space="preserve"> können die Parameter, die den Algorithmus beeinflussen, </w:t>
+      </w:r>
+      <w:r>
+        <w:t>eingestellt</w:t>
+      </w:r>
+      <w:r>
+        <w:t xml:space="preserve"> werden. Über eine Schaltfläche kann der Algorithmus gestartet und wieder beendet werden. Im Ausgabeteil der GUI werden beim Durchlaufen des Algorithmus globale und iterative Durchschnitts- und Bestwerte angezeigt. Um den Fortschritt sehen zu können, wird angezeigt, wie lange der Algorithmus bereits läuft, welche Ameise gerade durch ihren Weg geht und im der welche Iteration gerade durchlaufen wird.</w:t>
+      </w:r>
+    </w:p>
+    <w:p/>
+    <w:p>
+      <w:pPr>
+        <w:keepNext/>
+        <w:jc w:val="center"/>
+      </w:pPr>
+      <w:r>
+        <w:rPr>
+          <w:noProof/>
+        </w:rPr>
+        <w:lastRenderedPageBreak/>
+        <w:drawing>
+          <wp:inline distT="0" distB="0" distL="0" distR="0">
+            <wp:extent cx="2736850" cy="2586000"/>
+            <wp:effectExtent l="19050" t="0" r="6350" b="0"/>
+            <wp:docPr id="6" name="Grafik 0" descr="Ants Frame ohne Tour.jpg"/>
+            <wp:cNvGraphicFramePr>
+              <a:graphicFrameLocks xmlns:a="http://schemas.openxmlformats.org/drawingml/2006/main" noChangeAspect="1"/>
+            </wp:cNvGraphicFramePr>
+            <a:graphic xmlns:a="http://schemas.openxmlformats.org/drawingml/2006/main">
+              <a:graphicData uri="http://schemas.openxmlformats.org/drawingml/2006/picture">
+                <pic:pic xmlns:pic="http://schemas.openxmlformats.org/drawingml/2006/picture">
+                  <pic:nvPicPr>
+                    <pic:cNvPr id="0" name="Ants Frame ohne Tour.jpg"/>
+                    <pic:cNvPicPr/>
+                  </pic:nvPicPr>
+                  <pic:blipFill>
+                    <a:blip r:embed="rId14" cstate="print"/>
+                    <a:stretch>
+                      <a:fillRect/>
+                    </a:stretch>
+                  </pic:blipFill>
+                  <pic:spPr>
+                    <a:xfrm>
+                      <a:off x="0" y="0"/>
+                      <a:ext cx="2739065" cy="2583712"/>
+                    </a:xfrm>
+                    <a:prstGeom prst="rect">
+                      <a:avLst/>
+                    </a:prstGeom>
+                  </pic:spPr>
+                </pic:pic>
+              </a:graphicData>
+            </a:graphic>
+          </wp:inline>
+        </w:drawing>
+      </w:r>
+    </w:p>
+    <w:p>
+      <w:pPr>
+        <w:pStyle w:val="Beschriftung"/>
+        <w:jc w:val="center"/>
+      </w:pPr>
+      <w:bookmarkStart w:id="18" w:name="_Toc307760577"/>
+      <w:r>
+        <w:t xml:space="preserve">Abbildung </w:t>
+      </w:r>
+      <w:fldSimple w:instr=" SEQ Abbildung \* ARABIC ">
+        <w:r>
+          <w:rPr>
+            <w:noProof/>
+          </w:rPr>
+          <w:t>3</w:t>
+        </w:r>
+      </w:fldSimple>
+      <w:r>
+        <w:t xml:space="preserve">: </w:t>
+      </w:r>
+      <w:r>
+        <w:t>Zeichenfenster mit Berlin52 TSP</w:t>
+      </w:r>
+      <w:bookmarkEnd w:id="18"/>
+    </w:p>
+    <w:p>
+      <w:r>
+        <w:t xml:space="preserve">In einem Menüpunkt kann ein leeres TSP erstellt werden. Der Benutzer sieht dann ein leeres Fenster, in das per Mausklick eigene Punkte </w:t>
+      </w:r>
+      <w:r>
+        <w:t>gesetzt werden können</w:t>
+      </w:r>
+      <w:r>
+        <w:t>.</w:t>
+      </w:r>
+    </w:p>
+    <w:p>
+      <w:r>
+        <w:t>Ein anderer Menüpunkt lässt eine TSP-Datei laden. Die Koordinaten, die in der TSP-Datei hinterlegt sind, werden in ein Array aus Punkten gespeichert und in ein Fenster gezeichnet</w:t>
+      </w:r>
+      <w:r>
+        <w:t xml:space="preserve"> (siehe Abb. 2)</w:t>
+      </w:r>
+      <w:r>
+        <w:t xml:space="preserve">. </w:t>
+      </w:r>
+      <w:r>
+        <w:t>Zu den nun bereits vorhanden Punkten lassen sich per Mausklick wieder eigene, neue Punkte hinzufügen. Das Fenster lässt sich in der Größe beliebig verändern.</w:t>
+      </w:r>
+    </w:p>
+    <w:p>
+      <w:r>
+        <w:t>Nachdem der Algorithmus durchgelaufen ist, können die erreichten Werte in einer XML-Datei abgespeichert werden. Diese Datei enthält die Bestwerte, die Parameter, die Dauer und den optimalen Weg.</w:t>
+      </w:r>
+    </w:p>
+    <w:p/>
+    <w:p>
+      <w:pPr>
+        <w:rPr>
+          <w:b/>
+        </w:rPr>
+      </w:pPr>
+      <w:r>
+        <w:rPr>
+          <w:b/>
+        </w:rPr>
+        <w:t>Der Algorithmus</w:t>
+      </w:r>
+    </w:p>
+    <w:p/>
+    <w:p>
+      <w:r>
+        <w:t xml:space="preserve">Hauptbestandteil der Implementierung </w:t>
+      </w:r>
+      <w:r>
+        <w:t>war die Umsetzung des Algorithmus, der das Ameisenverhalten simuliert. Das erfolgte in Pair-Programming-Sitzungen. Einer der Partner</w:t>
+      </w:r>
+      <w:r>
+        <w:t xml:space="preserve"> war von Anfang an mit der Erstellung des Programms beschäftigt. Der zweite Partner</w:t>
+      </w:r>
+      <w:r>
+        <w:t xml:space="preserve"> </w:t>
+      </w:r>
+      <w:r>
+        <w:t xml:space="preserve">hat sich vorher mit der Theorie des Ameisenalgorithmus auseinander gesetzt und dabei bereits Ideen </w:t>
+      </w:r>
+      <w:r>
+        <w:t>gesammelt</w:t>
+      </w:r>
+      <w:r>
+        <w:t>, wie sich der Algorithmus am besten implementieren lässt.</w:t>
+      </w:r>
+    </w:p>
+    <w:p/>
+    <w:p>
+      <w:r>
+        <w:lastRenderedPageBreak/>
+        <w:t>Die Städte wurden aus der gegebenen TSP-Datei</w:t>
+      </w:r>
+      <w:r>
+        <w:t xml:space="preserve"> in eine Liste gelesen. Jede Stadt hat als Attribute ihren X- und Y-Wert im Koordinatensystem</w:t>
+      </w:r>
+      <w:r>
+        <w:t>,</w:t>
+      </w:r>
+      <w:r>
+        <w:t xml:space="preserve"> sowie eine weitere Liste. In dieser Liste</w:t>
+      </w:r>
+      <w:r>
+        <w:t xml:space="preserve"> sind </w:t>
+      </w:r>
+      <w:r>
+        <w:t>alle nachfolgenden Städte</w:t>
+      </w:r>
+      <w:r>
+        <w:t>, die dazugehörige</w:t>
+      </w:r>
+      <w:r>
+        <w:t>n</w:t>
+      </w:r>
+      <w:r>
+        <w:t xml:space="preserve"> Entfernung</w:t>
+      </w:r>
+      <w:r>
+        <w:t>en</w:t>
+      </w:r>
+      <w:r>
+        <w:t xml:space="preserve"> sowie die Attraktivität und den </w:t>
       </w:r>
       <w:proofErr w:type="spellStart"/>
       <w:r>
-        <w:t>Map</w:t>
+        <w:t>Pheromongehalt</w:t>
       </w:r>
       <w:proofErr w:type="spellEnd"/>
       <w:r>
-        <w:t xml:space="preserve"> einfügen&gt;</w:t>
+        <w:t xml:space="preserve"> des Weges</w:t>
+      </w:r>
+      <w:r>
+        <w:t xml:space="preserve"> </w:t>
+      </w:r>
+      <w:r>
+        <w:t>angegeben</w:t>
+      </w:r>
+      <w:r>
+        <w:t>. Es entsteht die Struktur einer oberen Dreiecksmatrix. Dadurch ist sichergestellt, dass die Information</w:t>
+      </w:r>
+      <w:r>
+        <w:t>en</w:t>
+      </w:r>
+      <w:r>
+        <w:t xml:space="preserve"> über die Wege zwischen zwei Städten nur einmal vorhanden sind.</w:t>
+      </w:r>
+      <w:r>
+        <w:t xml:space="preserve"> Zum besseren Aufruf eines Listenelements werden </w:t>
+      </w:r>
+      <w:proofErr w:type="spellStart"/>
+      <w:r>
+        <w:rPr>
+          <w:i/>
+        </w:rPr>
+        <w:t>Sorted</w:t>
+      </w:r>
+      <w:proofErr w:type="spellEnd"/>
+      <w:r>
+        <w:rPr>
+          <w:i/>
+        </w:rPr>
+        <w:t xml:space="preserve"> Lists</w:t>
+      </w:r>
+      <w:r>
+        <w:t xml:space="preserve"> verwendet</w:t>
+      </w:r>
+      <w:r>
+        <w:t>.</w:t>
+      </w:r>
+      <w:r>
+        <w:t xml:space="preserve"> </w:t>
+      </w:r>
+      <w:r>
+        <w:t>Das Durchsuchen und Aktualisieren der Listen ist dadurch einfacher.</w:t>
+      </w:r>
+      <w:r>
+        <w:t xml:space="preserve"> </w:t>
+      </w:r>
+      <w:r>
+        <w:t>Bevor auf ein Listenelement zugergriffen wird, prüft eine Methode die richtige Reihenfolge der beiden Schlüsselwerte. So wird ein Zugriff auf die untere, leere Hälfte der Matrix ausgeschlossen.</w:t>
+      </w:r>
+    </w:p>
+    <w:p>
+      <w:r>
+        <w:t xml:space="preserve">Jede Ameise besitzt die Attribute </w:t>
+      </w:r>
+      <w:proofErr w:type="spellStart"/>
+      <w:r>
+        <w:rPr>
+          <w:i/>
+        </w:rPr>
+        <w:t>firstCity</w:t>
+      </w:r>
+      <w:proofErr w:type="spellEnd"/>
+      <w:r>
+        <w:t xml:space="preserve">, </w:t>
+      </w:r>
+      <w:proofErr w:type="spellStart"/>
+      <w:r>
+        <w:t>c</w:t>
+      </w:r>
+      <w:r>
+        <w:rPr>
+          <w:i/>
+        </w:rPr>
+        <w:t>ity</w:t>
+      </w:r>
+      <w:proofErr w:type="spellEnd"/>
+      <w:r>
+        <w:t xml:space="preserve"> und </w:t>
+      </w:r>
+      <w:proofErr w:type="spellStart"/>
+      <w:r>
+        <w:rPr>
+          <w:i/>
+        </w:rPr>
+        <w:t>walkedDistance</w:t>
+      </w:r>
+      <w:proofErr w:type="spellEnd"/>
+      <w:r>
+        <w:t xml:space="preserve">. Darin werden die Ausgangsstadt, die aktuelle Stadt und die bereits zurückgelegte Distanz </w:t>
+      </w:r>
+      <w:r>
+        <w:t>gespeichert. Des Weiteren besitzt jede Ameise eine Liste mit allen Städten, die sie noch nicht besucht hat. Die Ameisen sind in einer Liste arrangiert, um sie nacheinander abarbeiten zu können.</w:t>
+      </w:r>
+    </w:p>
+    <w:p>
+      <w:r>
+        <w:t xml:space="preserve">Nach dem Start des Algorithmus werden die Städteliste und die Ameisenliste erstellt. Für den </w:t>
+      </w:r>
+      <w:proofErr w:type="spellStart"/>
+      <w:r>
+        <w:t>Pheromongehalt</w:t>
+      </w:r>
+      <w:proofErr w:type="spellEnd"/>
+      <w:r>
+        <w:t xml:space="preserve"> auf den Wegen zwischen den Städten wird der Startwert genommen. Jede Ameise wird zufällig in einer Stadt abgesetzt, ihrer ersten Stadt. Diese Stadt wird aus der Liste der Ameise gelöscht.</w:t>
       </w:r>
     </w:p>
     <w:p/>
     <w:p>
       <w:r>
-        <w:t>Im</w:t>
+        <w:t xml:space="preserve">Nun beginnt der eigentliche Algorithmus. Die erste Ameise in der Liste </w:t>
+      </w:r>
+      <w:r>
+        <w:t>berechnet</w:t>
+      </w:r>
+      <w:r>
+        <w:t>, solange sie noch nicht alle Städte besucht hat,</w:t>
+      </w:r>
+      <w:r>
+        <w:t xml:space="preserve"> in welche Stadt sie als nächstes geht.</w:t>
+      </w:r>
+      <w:r>
+        <w:t xml:space="preserve"> Zur Berechnung wird die oben beschriebene Formel verwendet. Es wird die Wahrscheinlichkeit zu jeder noch in der Liste vorhanden Stadt berechnet, die Ergebnisse werden gespeichert. Die Ameise geht anschließend in die Stadt, die das größte Ergebnis besitzt. Die</w:t>
+      </w:r>
+      <w:r>
+        <w:t>se</w:t>
+      </w:r>
+      <w:r>
+        <w:t xml:space="preserve"> Stadt wird aus der Liste gelöscht.</w:t>
+      </w:r>
+    </w:p>
+    <w:p>
+      <w:r>
+        <w:t xml:space="preserve">Das Attribut </w:t>
+      </w:r>
+      <w:proofErr w:type="spellStart"/>
+      <w:r>
+        <w:rPr>
+          <w:i/>
+        </w:rPr>
+        <w:t>walkedDistance</w:t>
+      </w:r>
+      <w:proofErr w:type="spellEnd"/>
+      <w:r>
+        <w:t xml:space="preserve"> wird aktualisiert, indem</w:t>
+      </w:r>
+      <w:r>
+        <w:t xml:space="preserve"> zu dem aktuellen Weg die soeben zurückgelegte Wegstrecke dazu addiert wird.</w:t>
+      </w:r>
+      <w:r>
+        <w:t xml:space="preserve"> Zusätzlich werden in ein Array aus Punkten (mit X- und Y-Werten) die Koordinaten der neuen Stadt geschrieben. Dieses Array wird benutzt, um später den Weg der Ameise zu zeichnen.</w:t>
+      </w:r>
+    </w:p>
+    <w:p>
+      <w:r>
+        <w:lastRenderedPageBreak/>
+        <w:t>Ist die Liste mit den noch nicht besuchten Städten leer, geht die Ameise zurück zu ihrer Ausgangstadt</w:t>
+      </w:r>
+      <w:r>
+        <w:t>. Auf dem Ausgabefenster wird der Weg der Ameise gezeichnet.</w:t>
+      </w:r>
+      <w:r>
+        <w:t xml:space="preserve"> Ist der aktuelle Weg kürzer als der vorher kürzeste Weg, wird er im Ausgabefenster hervorgehoben gezeichnet, ansonsten im Hintergrund in grau</w:t>
+      </w:r>
+      <w:r>
+        <w:t xml:space="preserve"> (siehe Abb. 3)</w:t>
+      </w:r>
+      <w:r>
+        <w:t>.</w:t>
+      </w:r>
+      <w:r>
+        <w:t xml:space="preserve"> Im Anschluss wird der </w:t>
+      </w:r>
+      <w:proofErr w:type="spellStart"/>
+      <w:r>
+        <w:t>Pheromongehalt</w:t>
+      </w:r>
+      <w:proofErr w:type="spellEnd"/>
+      <w:r>
+        <w:t xml:space="preserve"> jedes Weges mit der oben beschriebenen Formel aktualisiert. </w:t>
+      </w:r>
+      <w:r>
+        <w:t>Dieser Vorgang wiederholt sich für alle Ameisen. Sind alle Ameisen durchgelaufen, ist eine Iteration beendet. Vor der nächsten Iteration werden die Listen mit den nicht besuchten Städten der Ameisen wieder</w:t>
       </w:r>
       <w:r>
         <w:t xml:space="preserve"> </w:t>
       </w:r>
       <w:r>
-        <w:t>Eingabet</w:t>
-      </w:r>
-      <w:r>
-        <w:t xml:space="preserve">eil der GUI können die Parameter, die den Algorithmus beeinflussen, </w:t>
-      </w:r>
-      <w:r>
-        <w:t>eingestellt</w:t>
-      </w:r>
-      <w:r>
-        <w:t xml:space="preserve"> werden. Über eine Schaltfläche kann der Algorithmus gestartet und wieder beendet werden. Im Ausgabeteil der GUI werden beim Durchlaufen des Algorithmus globale und iterative Durchschnitts- und Bestwerte angezeigt. Um den Fortschritt sehen zu können, wird angezeigt, wie lange der Algorithmus bereits läuft, welche Ameise gerade durch ihren Weg geht und im der welche Iteration gerade durchlaufen wird.</w:t>
+        <w:t>aufgefüllt. Nun kann die nächste Iteration beginnen.</w:t>
       </w:r>
     </w:p>
     <w:p/>
     <w:p>
-      <w:r>
-        <w:t>In einem Menüpunkt kann ein leeres TSP erstellt werden. Der Benutzer sieht dann ein leeres Fenster, in das der Benutzer per Mausklick eigene Punkte setzen kann.</w:t>
-      </w:r>
-    </w:p>
-    <w:p>
-      <w:r>
-        <w:t xml:space="preserve">Ein anderer Menüpunkt lässt eine TSP-Datei laden. Die Koordinaten, die in der TSP-Datei hinterlegt sind, werden in ein Array aus Punkten gespeichert und in ein Fenster gezeichnet. </w:t>
-      </w:r>
-      <w:r>
-        <w:t>Zu den nun bereits vorhanden Punkten lassen sich per Mausklick wieder eigene, neue Punkte hinzufügen. Das Fenster lässt sich in der Größe beliebig verändern.</w:t>
-      </w:r>
-    </w:p>
-    <w:p>
-      <w:r>
-        <w:t>Nachdem der Algorithmus durchgelaufen ist, können die erreichten Werte in einer XML-Datei abgespeichert werden. Diese Datei enthält die Bestwerte, die Parameter, die Dauer und den optimalen Weg.</w:t>
-      </w:r>
+      <w:pPr>
+        <w:keepNext/>
+        <w:jc w:val="center"/>
+      </w:pPr>
+      <w:r>
+        <w:rPr>
+          <w:noProof/>
+        </w:rPr>
+        <w:drawing>
+          <wp:inline distT="0" distB="0" distL="0" distR="0">
+            <wp:extent cx="2453108" cy="2317897"/>
+            <wp:effectExtent l="19050" t="0" r="4342" b="0"/>
+            <wp:docPr id="7" name="Grafik 6" descr="Ants Frame mit Tour.jpg"/>
+            <wp:cNvGraphicFramePr>
+              <a:graphicFrameLocks xmlns:a="http://schemas.openxmlformats.org/drawingml/2006/main" noChangeAspect="1"/>
+            </wp:cNvGraphicFramePr>
+            <a:graphic xmlns:a="http://schemas.openxmlformats.org/drawingml/2006/main">
+              <a:graphicData uri="http://schemas.openxmlformats.org/drawingml/2006/picture">
+                <pic:pic xmlns:pic="http://schemas.openxmlformats.org/drawingml/2006/picture">
+                  <pic:nvPicPr>
+                    <pic:cNvPr id="0" name="Ants Frame mit Tour.jpg"/>
+                    <pic:cNvPicPr/>
+                  </pic:nvPicPr>
+                  <pic:blipFill>
+                    <a:blip r:embed="rId15" cstate="print"/>
+                    <a:stretch>
+                      <a:fillRect/>
+                    </a:stretch>
+                  </pic:blipFill>
+                  <pic:spPr>
+                    <a:xfrm>
+                      <a:off x="0" y="0"/>
+                      <a:ext cx="2455615" cy="2320266"/>
+                    </a:xfrm>
+                    <a:prstGeom prst="rect">
+                      <a:avLst/>
+                    </a:prstGeom>
+                  </pic:spPr>
+                </pic:pic>
+              </a:graphicData>
+            </a:graphic>
+          </wp:inline>
+        </w:drawing>
+      </w:r>
+    </w:p>
+    <w:p>
+      <w:pPr>
+        <w:pStyle w:val="Beschriftung"/>
+        <w:jc w:val="center"/>
+      </w:pPr>
+      <w:bookmarkStart w:id="19" w:name="_Toc307760578"/>
+      <w:r>
+        <w:t xml:space="preserve">Abbildung </w:t>
+      </w:r>
+      <w:fldSimple w:instr=" SEQ Abbildung \* ARABIC ">
+        <w:r>
+          <w:rPr>
+            <w:noProof/>
+          </w:rPr>
+          <w:t>4</w:t>
+        </w:r>
+      </w:fldSimple>
+      <w:r>
+        <w:t>: Zeichenfenster nach dem Durchlaufen des Algorithmus</w:t>
+      </w:r>
+      <w:bookmarkEnd w:id="19"/>
     </w:p>
     <w:p/>
     <w:p>
-      <w:pPr>
-        <w:rPr>
-          <w:b/>
-        </w:rPr>
-      </w:pPr>
-      <w:r>
-        <w:rPr>
-          <w:b/>
-        </w:rPr>
-        <w:t>Der Algorithmus</w:t>
+      <w:proofErr w:type="gramStart"/>
+      <w:r>
+        <w:t>Das</w:t>
+      </w:r>
+      <w:proofErr w:type="gramEnd"/>
+      <w:r>
+        <w:t xml:space="preserve"> Algorithmus endet, wenn eines der drei Abbruchkriterien erreicht ist:</w:t>
+      </w:r>
+    </w:p>
+    <w:p>
+      <w:pPr>
+        <w:pStyle w:val="Listenabsatz"/>
+        <w:numPr>
+          <w:ilvl w:val="0"/>
+          <w:numId w:val="33"/>
+        </w:numPr>
+      </w:pPr>
+      <w:r>
+        <w:t>Vorgegebene Anzahl von Iterationen durchlaufen.</w:t>
+      </w:r>
+    </w:p>
+    <w:p>
+      <w:pPr>
+        <w:pStyle w:val="Listenabsatz"/>
+        <w:numPr>
+          <w:ilvl w:val="0"/>
+          <w:numId w:val="33"/>
+        </w:numPr>
+      </w:pPr>
+      <w:r>
+        <w:t>Vorgegebenen Schwellwert für eine Tour erreicht.</w:t>
+      </w:r>
+    </w:p>
+    <w:p>
+      <w:pPr>
+        <w:pStyle w:val="Listenabsatz"/>
+        <w:numPr>
+          <w:ilvl w:val="0"/>
+          <w:numId w:val="33"/>
+        </w:numPr>
+      </w:pPr>
+      <w:r>
+        <w:t>Bestwert für das Problem erreicht.</w:t>
       </w:r>
     </w:p>
     <w:p/>
     <w:p>
       <w:r>
-        <w:t xml:space="preserve">Hauptbestandteil der Implementierung </w:t>
-      </w:r>
-      <w:r>
-        <w:t>war die Umsetzung des Algorithmus, der das Ameisenverhalten simuliert. Das erfolgte in Pair-</w:t>
+        <w:t>Die Werte für die Abbruchkriterien werden im Eingabefenster</w:t>
+      </w:r>
+      <w:r>
+        <w:t xml:space="preserve"> festgelegt. </w:t>
+      </w:r>
+    </w:p>
+    <w:p>
+      <w:pPr>
+        <w:pStyle w:val="berschrift2"/>
+      </w:pPr>
+      <w:r>
+        <w:t>Testfälle</w:t>
+      </w:r>
+    </w:p>
+    <w:p/>
+    <w:p>
+      <w:r>
+        <w:lastRenderedPageBreak/>
+        <w:t>Nach der Implementierung des Algorithmus konnten Tests durchgeführt werden. Dabei wurde erkannt, dass die Ergebnisse besser werden, wenn wenige Ameisen und viele Iterationen benutzt werden.</w:t>
+      </w:r>
+    </w:p>
+    <w:p>
+      <w:r>
+        <w:t xml:space="preserve">Zu Beginn der Tests wurden alle Parameter auf 1 gesetzt. Am Anfang des Algorithmus wurden gute Werte gefunden. Da aufgrund des hohen Wertes für den Verdunstungsparameter bereits nach dem ersten </w:t>
       </w:r>
       <w:proofErr w:type="spellStart"/>
       <w:r>
-        <w:t>Programming</w:t>
+        <w:t>Pheromonupdate</w:t>
       </w:r>
       <w:proofErr w:type="spellEnd"/>
       <w:r>
-        <w:t>-Sitzungen. Einer der Partner</w:t>
-      </w:r>
-      <w:r>
-        <w:t xml:space="preserve"> war von Anfang an mit der Erstellung des Programms beschäftigt. Der zweite Partner</w:t>
-      </w:r>
-      <w:r>
-        <w:t xml:space="preserve"> </w:t>
-      </w:r>
-      <w:r>
-        <w:t xml:space="preserve">hat sich vorher mit der Theorie des Ameisenalgorithmus auseinander gesetzt und dabei bereits Ideen </w:t>
-      </w:r>
-      <w:r>
-        <w:t>gesammelt</w:t>
-      </w:r>
-      <w:r>
-        <w:t>, wie sich der Algorithmus am besten implementieren lässt.</w:t>
+        <w:t xml:space="preserve"> fast kein Pheromon mehr auf den Wegen lag, gingen die Ameisen zum Schluss lange Wege und konnten keine bessere Lösung mehr finden.</w:t>
+      </w:r>
+    </w:p>
+    <w:p>
+      <w:r>
+        <w:t xml:space="preserve">Der Wert für die </w:t>
+      </w:r>
+      <w:proofErr w:type="spellStart"/>
+      <w:r>
+        <w:t>Pheromonverdunstung</w:t>
+      </w:r>
+      <w:proofErr w:type="spellEnd"/>
+      <w:r>
+        <w:t xml:space="preserve"> wurde verringert. Daraufhin pendelten sich die Touren nach ein paar Iterationen bei einem relativ guten Wert ein, der globale Bestwert konnte aber nicht noch einmal unterboten werden. Dieser wurde immer noch direkt am Anfang erreicht. </w:t>
+      </w:r>
+      <w:r>
+        <w:t>Um dieses Problem zu beheben,</w:t>
+      </w:r>
+      <w:r>
+        <w:t xml:space="preserve"> wurde der heuristische Parameter verringert. Dadurch werden die Wege, die viele Ameisen gehen stärker mit Pheromon belegt.</w:t>
+      </w:r>
+    </w:p>
+    <w:p>
+      <w:r>
+        <w:t>Die Durchschnittswerte verringerten sich wieder ein bisschen, der Bestwert wurde aber immer noch direkt zu Beginn erstellt. Nun wurde Alpha verringert und Beta vergrößert. Nun wurde der Bestwert immer mal wieder unterboten. Der Algorithmus wurde also mit jeder Iteration besser, das Ziel für die optimalen Parameter war erreicht. Zum Abschluss wurde noch mit großen Alpha und kleinem Beta getestet. Die erreichten Werte waren jedoch sehr schlecht.</w:t>
       </w:r>
     </w:p>
     <w:p/>
     <w:p>
       <w:r>
-        <w:t>Die Städte wurden aus der gegebenen TSP-Datei</w:t>
-      </w:r>
-      <w:r>
-        <w:t xml:space="preserve"> in eine Liste gelesen. Jede Stadt hat als Attribute ihren X- und Y-Wert im Koordinatensystem</w:t>
-      </w:r>
-      <w:r>
-        <w:t>,</w:t>
-      </w:r>
-      <w:r>
-        <w:t xml:space="preserve"> sowie eine weitere Liste. In dieser Liste</w:t>
-      </w:r>
-      <w:r>
-        <w:t xml:space="preserve"> sind </w:t>
-      </w:r>
-      <w:r>
-        <w:t>alle nachfolgenden Städte</w:t>
-      </w:r>
-      <w:r>
-        <w:t>, die dazugehörige</w:t>
-      </w:r>
-      <w:r>
-        <w:t>n</w:t>
-      </w:r>
-      <w:r>
-        <w:t xml:space="preserve"> Entfernung</w:t>
-      </w:r>
-      <w:r>
-        <w:t>en</w:t>
-      </w:r>
-      <w:r>
-        <w:t xml:space="preserve"> sowie die Attraktivität und den </w:t>
-      </w:r>
+        <w:t>Damit sind folgende optimale Parameter festgestellt worden:</w:t>
+      </w:r>
+    </w:p>
+    <w:p>
+      <w:pPr>
+        <w:pStyle w:val="Listenabsatz"/>
+        <w:numPr>
+          <w:ilvl w:val="0"/>
+          <w:numId w:val="36"/>
+        </w:numPr>
+      </w:pPr>
+      <w:r>
+        <w:t>Alpha = 0,2</w:t>
+      </w:r>
+    </w:p>
+    <w:p>
+      <w:pPr>
+        <w:pStyle w:val="Listenabsatz"/>
+        <w:numPr>
+          <w:ilvl w:val="0"/>
+          <w:numId w:val="36"/>
+        </w:numPr>
+      </w:pPr>
+      <w:r>
+        <w:t>Beta = 8</w:t>
+      </w:r>
+    </w:p>
+    <w:p>
+      <w:pPr>
+        <w:pStyle w:val="Listenabsatz"/>
+        <w:numPr>
+          <w:ilvl w:val="0"/>
+          <w:numId w:val="36"/>
+        </w:numPr>
+      </w:pPr>
       <w:proofErr w:type="spellStart"/>
       <w:r>
-        <w:t>Pheromongehalt</w:t>
+        <w:t>Rho</w:t>
       </w:r>
       <w:proofErr w:type="spellEnd"/>
       <w:r>
-        <w:t xml:space="preserve"> des Weges</w:t>
-      </w:r>
-      <w:r>
-        <w:t xml:space="preserve"> </w:t>
-      </w:r>
-      <w:r>
-        <w:t>angegeben</w:t>
-      </w:r>
-      <w:r>
-        <w:t>. Es entsteht die Struktur einer oberen Dreiecksmatrix. Dadurch ist sichergestellt, dass die Information</w:t>
-      </w:r>
-      <w:r>
-        <w:t>en</w:t>
-      </w:r>
-      <w:r>
-        <w:t xml:space="preserve"> über die Wege zwischen zwei Städten nur einmal vorhanden sind.</w:t>
-      </w:r>
-      <w:r>
-        <w:t xml:space="preserve"> Zum besseren Aufruf eines Listenelements werden </w:t>
-      </w:r>
-      <w:proofErr w:type="spellStart"/>
-      <w:r>
-        <w:rPr>
-          <w:i/>
-        </w:rPr>
-        <w:t>Sorted</w:t>
-      </w:r>
-      <w:proofErr w:type="spellEnd"/>
-      <w:r>
-        <w:rPr>
-          <w:i/>
-        </w:rPr>
-        <w:t xml:space="preserve"> Lists</w:t>
-      </w:r>
-      <w:r>
-        <w:t xml:space="preserve"> verwendet</w:t>
-      </w:r>
-      <w:r>
-        <w:t>.</w:t>
-      </w:r>
-      <w:r>
-        <w:t xml:space="preserve"> </w:t>
-      </w:r>
-      <w:r>
-        <w:t>Das Durchsuchen und Aktualisieren der Listen ist dadurch einfacher.</w:t>
-      </w:r>
-      <w:r>
-        <w:t xml:space="preserve"> </w:t>
-      </w:r>
-      <w:r>
-        <w:t>Bevor auf ein Listenelement zugergriffen wird, prüft eine Methode die richtige Reihenfolge der beiden Schlüsselwerte. So wird ein Zugriff auf die untere, leere Hälfte der Matrix ausgeschlossen.</w:t>
-      </w:r>
-    </w:p>
-    <w:p>
-      <w:r>
-        <w:lastRenderedPageBreak/>
-        <w:t xml:space="preserve">Jede Ameise besitzt die Attribute </w:t>
-      </w:r>
-      <w:proofErr w:type="spellStart"/>
-      <w:r>
-        <w:rPr>
-          <w:i/>
-        </w:rPr>
-        <w:t>firstCity</w:t>
-      </w:r>
-      <w:proofErr w:type="spellEnd"/>
-      <w:r>
-        <w:t xml:space="preserve">, </w:t>
-      </w:r>
-      <w:r>
-        <w:rPr>
-          <w:i/>
-        </w:rPr>
-        <w:t>City</w:t>
-      </w:r>
-      <w:r>
-        <w:t xml:space="preserve"> und </w:t>
-      </w:r>
-      <w:proofErr w:type="spellStart"/>
-      <w:r>
-        <w:rPr>
-          <w:i/>
-        </w:rPr>
-        <w:t>walkedDistance</w:t>
-      </w:r>
-      <w:proofErr w:type="spellEnd"/>
-      <w:r>
-        <w:t xml:space="preserve">. Darin werden die Ausgangsstadt, die aktuelle Stadt und die bereits zurückgelegte Distanz </w:t>
-      </w:r>
-      <w:r>
-        <w:t>gespeichert. Des Weiteren besitzt jede Ameise eine Liste mit allen Städten, die sie noch nicht besucht hat. Die Ameisen sind in einer Liste arrangiert, um sie nacheinander abarbeiten zu können.</w:t>
-      </w:r>
-    </w:p>
-    <w:p>
-      <w:r>
-        <w:t xml:space="preserve">Nach dem Start des Algorithmus werden die Städteliste und die Ameisenliste erstellt. Für den </w:t>
-      </w:r>
-      <w:proofErr w:type="spellStart"/>
-      <w:r>
-        <w:t>Pheromongehalt</w:t>
-      </w:r>
-      <w:proofErr w:type="spellEnd"/>
-      <w:r>
-        <w:t xml:space="preserve"> auf den Wegen zwischen den Städten wird der Startwert genommen. Jede Ameise wird zufällig in einer Stadt abgesetzt, ihrer ersten Stadt. Diese Stadt wird aus der Liste der Ameise gelöscht.</w:t>
+        <w:t xml:space="preserve"> = 0,3</w:t>
+      </w:r>
+    </w:p>
+    <w:p>
+      <w:pPr>
+        <w:pStyle w:val="Listenabsatz"/>
+        <w:numPr>
+          <w:ilvl w:val="0"/>
+          <w:numId w:val="36"/>
+        </w:numPr>
+      </w:pPr>
+      <w:r>
+        <w:t>Tau</w:t>
+      </w:r>
+      <w:r>
+        <w:rPr>
+          <w:vertAlign w:val="subscript"/>
+        </w:rPr>
+        <w:t>0</w:t>
+      </w:r>
+      <w:r>
+        <w:t xml:space="preserve"> = 1</w:t>
+      </w:r>
+    </w:p>
+    <w:p>
+      <w:pPr>
+        <w:pStyle w:val="Listenabsatz"/>
+        <w:numPr>
+          <w:ilvl w:val="0"/>
+          <w:numId w:val="36"/>
+        </w:numPr>
+      </w:pPr>
+      <w:r>
+        <w:t>Q = 0,01</w:t>
       </w:r>
     </w:p>
     <w:p/>
     <w:p>
-      <w:r>
-        <w:t xml:space="preserve">Nun beginnt der eigentliche Algorithmus. Die erste Ameise in der Liste </w:t>
-      </w:r>
-      <w:r>
-        <w:t>berechnet</w:t>
-      </w:r>
-      <w:r>
-        <w:t>, solange sie noch nicht alle Städte besucht hat,</w:t>
-      </w:r>
-      <w:r>
-        <w:t xml:space="preserve"> in welche Stadt sie als nächstes geht.</w:t>
-      </w:r>
-      <w:r>
-        <w:t xml:space="preserve"> Zur Berechnung wird die oben beschriebene Formel verwendet. Es wird die Wahrscheinlichkeit zu jeder noch in der Liste vorhanden Stadt berechnet, die Ergebnisse werden gespeichert. Die Ameise geht anschließend in die Stadt, die das größte Ergebnis besitzt. Die Stadt wird wieder aus der Liste gelöscht.</w:t>
-      </w:r>
-    </w:p>
-    <w:p>
-      <w:r>
-        <w:t xml:space="preserve">Das Attribut </w:t>
-      </w:r>
-      <w:proofErr w:type="spellStart"/>
-      <w:r>
-        <w:rPr>
-          <w:i/>
-        </w:rPr>
-        <w:t>walkedDistance</w:t>
-      </w:r>
-      <w:proofErr w:type="spellEnd"/>
-      <w:r>
-        <w:t xml:space="preserve"> wird aktualisiert, indem</w:t>
-      </w:r>
-      <w:r>
-        <w:t xml:space="preserve"> zu dem aktuellen Weg die soeben zurückgelegte Wegstrecke dazu addiert wird.</w:t>
-      </w:r>
-      <w:r>
-        <w:t xml:space="preserve"> Zusätzlich werden in ein Array aus Punkten (mit X- und Y-Werten) die Koordinaten der neuen Stadt geschrieben. Dieses Array wird benutzt, um später den Weg der Ameise zu zeichnen.</w:t>
-      </w:r>
-    </w:p>
-    <w:p>
-      <w:r>
-        <w:t>Ist die Liste mit den noch nicht besuchten Städten leer, geht die Ameise zurück zu ihrer Ausgangstadt</w:t>
-      </w:r>
-      <w:r>
-        <w:t>. Auf dem Ausgabefenster wird der Weg der Ameise gezeichnet.</w:t>
-      </w:r>
-      <w:r>
-        <w:t xml:space="preserve"> Ist der aktuelle Weg kürzer als der vorher kürzeste Weg, wird er im Ausgabefenster hervorgehoben gezeichnet, ansonsten im Hintergrund in grau.</w:t>
-      </w:r>
-      <w:r>
-        <w:t xml:space="preserve"> Im Anschluss wird der </w:t>
-      </w:r>
-      <w:proofErr w:type="spellStart"/>
-      <w:r>
-        <w:t>Pheromongehalt</w:t>
-      </w:r>
-      <w:proofErr w:type="spellEnd"/>
-      <w:r>
-        <w:t xml:space="preserve"> jedes Weges mit der oben beschriebenen Formel aktualisiert. </w:t>
-      </w:r>
-      <w:r>
-        <w:t>Dieser Vorgang wiederholt sich für alle Ameisen. Sind alle Ameisen durchgelaufen, ist eine Iteration beendet. Vor der nächsten Iteration werden die Listen mit den nicht besuchten Städten der Ameisen wieder</w:t>
-      </w:r>
-      <w:r>
-        <w:t xml:space="preserve"> </w:t>
-      </w:r>
-      <w:r>
-        <w:t>aufgefüllt. Nun kann die nächste Iteration beginnen.</w:t>
-      </w:r>
-    </w:p>
-    <w:p/>
-    <w:p>
       <w:pPr>
         <w:pStyle w:val="berschrift2"/>
       </w:pPr>
-      <w:bookmarkStart w:id="15" w:name="_Toc307659459"/>
-      <w:r>
-        <w:lastRenderedPageBreak/>
-        <w:t>ANTS-TSP</w:t>
-      </w:r>
-      <w:bookmarkEnd w:id="15"/>
+      <w:bookmarkStart w:id="20" w:name="_Toc307659460"/>
+      <w:r>
+        <w:t>Fazit</w:t>
+      </w:r>
+      <w:bookmarkEnd w:id="20"/>
     </w:p>
     <w:p>
       <w:pPr>
         <w:pStyle w:val="berschrift2"/>
       </w:pPr>
-      <w:bookmarkStart w:id="16" w:name="_Toc307659460"/>
-      <w:r>
-        <w:t>Fazit</w:t>
-      </w:r>
-      <w:bookmarkEnd w:id="16"/>
-    </w:p>
-    <w:p>
-      <w:pPr>
-        <w:pStyle w:val="berschrift2"/>
-      </w:pPr>
-      <w:bookmarkStart w:id="17" w:name="_Toc307659461"/>
+      <w:bookmarkStart w:id="21" w:name="_Toc307659461"/>
       <w:r>
         <w:t>Ausblick</w:t>
       </w:r>
-      <w:bookmarkEnd w:id="17"/>
+      <w:bookmarkEnd w:id="21"/>
     </w:p>
     <w:p/>
     <w:p>
@@ -4792,13 +5568,25 @@
       <w:pPr>
         <w:pStyle w:val="berschrift1"/>
       </w:pPr>
-      <w:bookmarkStart w:id="18" w:name="_Toc307659462"/>
+      <w:bookmarkStart w:id="22" w:name="_Toc307659462"/>
       <w:r>
         <w:t>Anhang</w:t>
       </w:r>
-      <w:bookmarkEnd w:id="18"/>
+      <w:bookmarkEnd w:id="22"/>
     </w:p>
     <w:p/>
+    <w:p>
+      <w:pPr>
+        <w:pStyle w:val="Listenabsatz"/>
+        <w:numPr>
+          <w:ilvl w:val="0"/>
+          <w:numId w:val="35"/>
+        </w:numPr>
+      </w:pPr>
+      <w:r>
+        <w:t>Ausdruck der Story Cards</w:t>
+      </w:r>
+    </w:p>
     <w:p>
       <w:pPr>
         <w:spacing w:line="240" w:lineRule="auto"/>
@@ -4822,11 +5610,11 @@
       <w:pPr>
         <w:pStyle w:val="berschrift1"/>
       </w:pPr>
-      <w:bookmarkStart w:id="19" w:name="_Toc307659463"/>
+      <w:bookmarkStart w:id="23" w:name="_Toc307659463"/>
       <w:r>
         <w:t>Quellenverzeichnis</w:t>
       </w:r>
-      <w:bookmarkEnd w:id="19"/>
+      <w:bookmarkEnd w:id="23"/>
     </w:p>
     <w:p>
       <w:pPr>
@@ -4835,11 +5623,17 @@
       <w:r>
         <w:t xml:space="preserve"> </w:t>
       </w:r>
-      <w:bookmarkStart w:id="20" w:name="_Toc307659464"/>
+      <w:bookmarkStart w:id="24" w:name="_Toc307659464"/>
       <w:r>
         <w:t>Internetquellen</w:t>
       </w:r>
-      <w:bookmarkEnd w:id="20"/>
+      <w:bookmarkEnd w:id="24"/>
+    </w:p>
+    <w:p/>
+    <w:p>
+      <w:r>
+        <w:t>http://www.informatik.uni-kiel.de/~gej/publ/halle2.pdf</w:t>
+      </w:r>
     </w:p>
     <w:p>
       <w:pPr>
@@ -4872,11 +5666,11 @@
       <w:pPr>
         <w:pStyle w:val="berschrift2"/>
       </w:pPr>
-      <w:bookmarkStart w:id="21" w:name="_Toc307659465"/>
+      <w:bookmarkStart w:id="25" w:name="_Toc307659465"/>
       <w:r>
         <w:t>Abbildungsquellen</w:t>
       </w:r>
-      <w:bookmarkEnd w:id="21"/>
+      <w:bookmarkEnd w:id="25"/>
     </w:p>
     <w:p>
       <w:pPr>
@@ -4886,6 +5680,24 @@
           <w:sz w:val="22"/>
         </w:rPr>
       </w:pPr>
+    </w:p>
+    <w:p>
+      <w:pPr>
+        <w:pStyle w:val="Listenabsatz"/>
+        <w:numPr>
+          <w:ilvl w:val="0"/>
+          <w:numId w:val="22"/>
+        </w:numPr>
+        <w:rPr>
+          <w:rFonts w:cs="Helvetica"/>
+        </w:rPr>
+      </w:pPr>
+      <w:r>
+        <w:rPr>
+          <w:rFonts w:cs="Helvetica"/>
+        </w:rPr>
+        <w:t>http://www.sterne-hotels-berlin.de/img/s_bahn_plan_l.gif</w:t>
+      </w:r>
     </w:p>
     <w:p>
       <w:pPr>
@@ -4900,14 +5712,6 @@
           <w:sz w:val="22"/>
         </w:rPr>
       </w:pPr>
-      <w:hyperlink r:id="rId13" w:history="1">
-        <w:r>
-          <w:rPr>
-            <w:rStyle w:val="Hyperlink"/>
-          </w:rPr>
-          <w:t>http://www.diso.ch/fileadmin/user_upload/rechte_Spalte/java-logo.gif</w:t>
-        </w:r>
-      </w:hyperlink>
     </w:p>
     <w:p>
       <w:pPr>
@@ -4922,7 +5726,7 @@
           <w:sz w:val="22"/>
         </w:rPr>
       </w:pPr>
-      <w:hyperlink r:id="rId14" w:history="1">
+      <w:hyperlink r:id="rId16" w:history="1">
         <w:r>
           <w:rPr>
             <w:rStyle w:val="Hyperlink"/>
@@ -4933,6 +5737,20 @@
     </w:p>
     <w:p>
       <w:pPr>
+        <w:pStyle w:val="Listenabsatz"/>
+        <w:numPr>
+          <w:ilvl w:val="0"/>
+          <w:numId w:val="22"/>
+        </w:numPr>
+        <w:spacing w:after="200"/>
+        <w:rPr>
+          <w:i/>
+          <w:sz w:val="22"/>
+        </w:rPr>
+      </w:pPr>
+    </w:p>
+    <w:p>
+      <w:pPr>
         <w:spacing w:line="240" w:lineRule="auto"/>
         <w:jc w:val="left"/>
       </w:pPr>
@@ -4954,11 +5772,11 @@
       <w:pPr>
         <w:pStyle w:val="berschrift1"/>
       </w:pPr>
-      <w:bookmarkStart w:id="22" w:name="_Toc307659466"/>
+      <w:bookmarkStart w:id="26" w:name="_Toc307659466"/>
       <w:r>
         <w:t>Ehrenwörtliche Erklärung</w:t>
       </w:r>
-      <w:bookmarkEnd w:id="22"/>
+      <w:bookmarkEnd w:id="26"/>
     </w:p>
     <w:p>
       <w:pPr>
@@ -5426,8 +6244,8 @@
             <v:path o:extrusionok="f" gradientshapeok="t" o:connecttype="rect"/>
             <o:lock v:ext="edit" aspectratio="t"/>
           </v:shapetype>
-          <v:shape id="_x0000_i1025" type="#_x0000_t75" alt="Microsoft Office-Signaturzeile..." style="width:190.5pt;height:96.75pt">
-            <v:imagedata r:id="rId15" o:title=""/>
+          <v:shape id="_x0000_i1025" type="#_x0000_t75" alt="Microsoft Office-Signaturzeile..." style="width:190.05pt;height:96.3pt">
+            <v:imagedata r:id="rId17" o:title=""/>
             <o:lock v:ext="edit" ungrouping="t" rotation="t" cropping="t" verticies="t" text="t" grouping="t"/>
             <o:signatureline v:ext="edit" id="{4B30983A-B7F0-40C5-A945-E129A7992DD0}" provid="{00000000-0000-0000-0000-000000000000}" o:suggestedsigner="Alexander Salzer" issignatureline="t"/>
           </v:shape>
@@ -5451,7 +6269,6 @@
             <w:calendar w:val="gregorian"/>
           </w:date>
         </w:sdtPr>
-        <w:sdtEndPr/>
         <w:sdtContent>
           <w:r>
             <w:rPr>
@@ -5465,7 +6282,7 @@
       </w:sdt>
     </w:p>
     <w:sectPr>
-      <w:headerReference w:type="default" r:id="rId16"/>
+      <w:headerReference w:type="default" r:id="rId18"/>
       <w:pgSz w:w="12240" w:h="15840" w:code="1"/>
       <w:pgMar w:top="1161" w:right="2268" w:bottom="1134" w:left="1191" w:header="601" w:footer="23" w:gutter="0"/>
       <w:pgNumType w:start="1"/>
@@ -5477,7 +6294,7 @@
 </file>
 
 <file path=word/endnotes.xml><?xml version="1.0" encoding="utf-8"?>
-<w:endnotes xmlns:wpc="http://schemas.microsoft.com/office/word/2010/wordprocessingCanvas" xmlns:mc="http://schemas.openxmlformats.org/markup-compatibility/2006" xmlns:o="urn:schemas-microsoft-com:office:office" xmlns:r="http://schemas.openxmlformats.org/officeDocument/2006/relationships" xmlns:m="http://schemas.openxmlformats.org/officeDocument/2006/math" xmlns:v="urn:schemas-microsoft-com:vml" xmlns:wp14="http://schemas.microsoft.com/office/word/2010/wordprocessingDrawing" xmlns:wp="http://schemas.openxmlformats.org/drawingml/2006/wordprocessingDrawing" xmlns:w10="urn:schemas-microsoft-com:office:word" xmlns:w="http://schemas.openxmlformats.org/wordprocessingml/2006/main" xmlns:w14="http://schemas.microsoft.com/office/word/2010/wordml" xmlns:wpg="http://schemas.microsoft.com/office/word/2010/wordprocessingGroup" xmlns:wpi="http://schemas.microsoft.com/office/word/2010/wordprocessingInk" xmlns:wne="http://schemas.microsoft.com/office/word/2006/wordml" xmlns:wps="http://schemas.microsoft.com/office/word/2010/wordprocessingShape" mc:Ignorable="w14 wp14">
+<w:endnotes xmlns:ve="http://schemas.openxmlformats.org/markup-compatibility/2006" xmlns:o="urn:schemas-microsoft-com:office:office" xmlns:r="http://schemas.openxmlformats.org/officeDocument/2006/relationships" xmlns:m="http://schemas.openxmlformats.org/officeDocument/2006/math" xmlns:v="urn:schemas-microsoft-com:vml" xmlns:wp="http://schemas.openxmlformats.org/drawingml/2006/wordprocessingDrawing" xmlns:w10="urn:schemas-microsoft-com:office:word" xmlns:w="http://schemas.openxmlformats.org/wordprocessingml/2006/main" xmlns:wne="http://schemas.microsoft.com/office/word/2006/wordml">
   <w:endnote w:type="separator" w:id="-1">
     <w:p>
       <w:r>
@@ -5496,7 +6313,7 @@
 </file>
 
 <file path=word/footer1.xml><?xml version="1.0" encoding="utf-8"?>
-<w:ftr xmlns:wpc="http://schemas.microsoft.com/office/word/2010/wordprocessingCanvas" xmlns:mc="http://schemas.openxmlformats.org/markup-compatibility/2006" xmlns:o="urn:schemas-microsoft-com:office:office" xmlns:r="http://schemas.openxmlformats.org/officeDocument/2006/relationships" xmlns:m="http://schemas.openxmlformats.org/officeDocument/2006/math" xmlns:v="urn:schemas-microsoft-com:vml" xmlns:wp14="http://schemas.microsoft.com/office/word/2010/wordprocessingDrawing" xmlns:wp="http://schemas.openxmlformats.org/drawingml/2006/wordprocessingDrawing" xmlns:w10="urn:schemas-microsoft-com:office:word" xmlns:w="http://schemas.openxmlformats.org/wordprocessingml/2006/main" xmlns:w14="http://schemas.microsoft.com/office/word/2010/wordml" xmlns:wpg="http://schemas.microsoft.com/office/word/2010/wordprocessingGroup" xmlns:wpi="http://schemas.microsoft.com/office/word/2010/wordprocessingInk" xmlns:wne="http://schemas.microsoft.com/office/word/2006/wordml" xmlns:wps="http://schemas.microsoft.com/office/word/2010/wordprocessingShape" mc:Ignorable="w14 wp14">
+<w:ftr xmlns:ve="http://schemas.openxmlformats.org/markup-compatibility/2006" xmlns:o="urn:schemas-microsoft-com:office:office" xmlns:r="http://schemas.openxmlformats.org/officeDocument/2006/relationships" xmlns:m="http://schemas.openxmlformats.org/officeDocument/2006/math" xmlns:v="urn:schemas-microsoft-com:vml" xmlns:wp="http://schemas.openxmlformats.org/drawingml/2006/wordprocessingDrawing" xmlns:w10="urn:schemas-microsoft-com:office:word" xmlns:w="http://schemas.openxmlformats.org/wordprocessingml/2006/main" xmlns:wne="http://schemas.microsoft.com/office/word/2006/wordml">
   <w:p>
     <w:pPr>
       <w:pStyle w:val="Fuzeile"/>
@@ -5516,7 +6333,6 @@
         <w:dataBinding w:prefixMappings="xmlns:ns0='http://purl.org/dc/elements/1.1/' xmlns:ns1='http://schemas.openxmlformats.org/package/2006/metadata/core-properties' " w:xpath="/ns1:coreProperties[1]/ns0:creator[1]" w:storeItemID="{6C3C8BC8-F283-45AE-878A-BAB7291924A1}"/>
         <w:text/>
       </w:sdtPr>
-      <w:sdtEndPr/>
       <w:sdtContent>
         <w:r>
           <w:rPr>
@@ -5619,27 +6435,14 @@
           </w:rPr>
           <w:tab/>
         </w:r>
-        <w:r>
-          <w:fldChar w:fldCharType="begin"/>
-        </w:r>
-        <w:r>
-          <w:instrText>PAGE   \* MERGEFORMAT</w:instrText>
-        </w:r>
-        <w:r>
-          <w:fldChar w:fldCharType="separate"/>
-        </w:r>
-        <w:r>
-          <w:rPr>
-            <w:noProof/>
-          </w:rPr>
-          <w:t>8</w:t>
-        </w:r>
-        <w:r>
-          <w:rPr>
-            <w:noProof/>
-          </w:rPr>
-          <w:fldChar w:fldCharType="end"/>
-        </w:r>
+        <w:fldSimple w:instr="PAGE   \* MERGEFORMAT">
+          <w:r>
+            <w:rPr>
+              <w:noProof/>
+            </w:rPr>
+            <w:t>14</w:t>
+          </w:r>
+        </w:fldSimple>
       </w:sdtContent>
     </w:sdt>
   </w:p>
@@ -5657,7 +6460,7 @@
 </file>
 
 <file path=word/footnotes.xml><?xml version="1.0" encoding="utf-8"?>
-<w:footnotes xmlns:wpc="http://schemas.microsoft.com/office/word/2010/wordprocessingCanvas" xmlns:mc="http://schemas.openxmlformats.org/markup-compatibility/2006" xmlns:o="urn:schemas-microsoft-com:office:office" xmlns:r="http://schemas.openxmlformats.org/officeDocument/2006/relationships" xmlns:m="http://schemas.openxmlformats.org/officeDocument/2006/math" xmlns:v="urn:schemas-microsoft-com:vml" xmlns:wp14="http://schemas.microsoft.com/office/word/2010/wordprocessingDrawing" xmlns:wp="http://schemas.openxmlformats.org/drawingml/2006/wordprocessingDrawing" xmlns:w10="urn:schemas-microsoft-com:office:word" xmlns:w="http://schemas.openxmlformats.org/wordprocessingml/2006/main" xmlns:w14="http://schemas.microsoft.com/office/word/2010/wordml" xmlns:wpg="http://schemas.microsoft.com/office/word/2010/wordprocessingGroup" xmlns:wpi="http://schemas.microsoft.com/office/word/2010/wordprocessingInk" xmlns:wne="http://schemas.microsoft.com/office/word/2006/wordml" xmlns:wps="http://schemas.microsoft.com/office/word/2010/wordprocessingShape" mc:Ignorable="w14 wp14">
+<w:footnotes xmlns:ve="http://schemas.openxmlformats.org/markup-compatibility/2006" xmlns:o="urn:schemas-microsoft-com:office:office" xmlns:r="http://schemas.openxmlformats.org/officeDocument/2006/relationships" xmlns:m="http://schemas.openxmlformats.org/officeDocument/2006/math" xmlns:v="urn:schemas-microsoft-com:vml" xmlns:wp="http://schemas.openxmlformats.org/drawingml/2006/wordprocessingDrawing" xmlns:w10="urn:schemas-microsoft-com:office:word" xmlns:w="http://schemas.openxmlformats.org/wordprocessingml/2006/main" xmlns:wne="http://schemas.microsoft.com/office/word/2006/wordml">
   <w:footnote w:type="separator" w:id="-1">
     <w:p>
       <w:r>
@@ -5676,7 +6479,7 @@
 </file>
 
 <file path=word/header1.xml><?xml version="1.0" encoding="utf-8"?>
-<w:hdr xmlns:wpc="http://schemas.microsoft.com/office/word/2010/wordprocessingCanvas" xmlns:mc="http://schemas.openxmlformats.org/markup-compatibility/2006" xmlns:o="urn:schemas-microsoft-com:office:office" xmlns:r="http://schemas.openxmlformats.org/officeDocument/2006/relationships" xmlns:m="http://schemas.openxmlformats.org/officeDocument/2006/math" xmlns:v="urn:schemas-microsoft-com:vml" xmlns:wp14="http://schemas.microsoft.com/office/word/2010/wordprocessingDrawing" xmlns:wp="http://schemas.openxmlformats.org/drawingml/2006/wordprocessingDrawing" xmlns:w10="urn:schemas-microsoft-com:office:word" xmlns:w="http://schemas.openxmlformats.org/wordprocessingml/2006/main" xmlns:w14="http://schemas.microsoft.com/office/word/2010/wordml" xmlns:wpg="http://schemas.microsoft.com/office/word/2010/wordprocessingGroup" xmlns:wpi="http://schemas.microsoft.com/office/word/2010/wordprocessingInk" xmlns:wne="http://schemas.microsoft.com/office/word/2006/wordml" xmlns:wps="http://schemas.microsoft.com/office/word/2010/wordprocessingShape" mc:Ignorable="w14 wp14">
+<w:hdr xmlns:ve="http://schemas.openxmlformats.org/markup-compatibility/2006" xmlns:o="urn:schemas-microsoft-com:office:office" xmlns:r="http://schemas.openxmlformats.org/officeDocument/2006/relationships" xmlns:m="http://schemas.openxmlformats.org/officeDocument/2006/math" xmlns:v="urn:schemas-microsoft-com:vml" xmlns:wp="http://schemas.openxmlformats.org/drawingml/2006/wordprocessingDrawing" xmlns:w10="urn:schemas-microsoft-com:office:word" xmlns:w="http://schemas.openxmlformats.org/wordprocessingml/2006/main" xmlns:wne="http://schemas.microsoft.com/office/word/2006/wordml">
   <w:p>
     <w:pPr>
       <w:pStyle w:val="Kopfzeile"/>
@@ -5713,10 +6516,10 @@
 </file>
 
 <file path=word/header2.xml><?xml version="1.0" encoding="utf-8"?>
-<w:hdr xmlns:wpc="http://schemas.microsoft.com/office/word/2010/wordprocessingCanvas" xmlns:mc="http://schemas.openxmlformats.org/markup-compatibility/2006" xmlns:o="urn:schemas-microsoft-com:office:office" xmlns:r="http://schemas.openxmlformats.org/officeDocument/2006/relationships" xmlns:m="http://schemas.openxmlformats.org/officeDocument/2006/math" xmlns:v="urn:schemas-microsoft-com:vml" xmlns:wp14="http://schemas.microsoft.com/office/word/2010/wordprocessingDrawing" xmlns:wp="http://schemas.openxmlformats.org/drawingml/2006/wordprocessingDrawing" xmlns:w10="urn:schemas-microsoft-com:office:word" xmlns:w="http://schemas.openxmlformats.org/wordprocessingml/2006/main" xmlns:w14="http://schemas.microsoft.com/office/word/2010/wordml" xmlns:wpg="http://schemas.microsoft.com/office/word/2010/wordprocessingGroup" xmlns:wpi="http://schemas.microsoft.com/office/word/2010/wordprocessingInk" xmlns:wne="http://schemas.microsoft.com/office/word/2006/wordml" xmlns:wps="http://schemas.microsoft.com/office/word/2010/wordprocessingShape" mc:Ignorable="w14 wp14">
+<w:hdr xmlns:ve="http://schemas.openxmlformats.org/markup-compatibility/2006" xmlns:o="urn:schemas-microsoft-com:office:office" xmlns:r="http://schemas.openxmlformats.org/officeDocument/2006/relationships" xmlns:m="http://schemas.openxmlformats.org/officeDocument/2006/math" xmlns:v="urn:schemas-microsoft-com:vml" xmlns:wp="http://schemas.openxmlformats.org/drawingml/2006/wordprocessingDrawing" xmlns:w10="urn:schemas-microsoft-com:office:word" xmlns:w="http://schemas.openxmlformats.org/wordprocessingml/2006/main" xmlns:wne="http://schemas.microsoft.com/office/word/2006/wordml">
   <w:tbl>
     <w:tblPr>
-      <w:tblStyle w:val="Tabellenraster"/>
+      <w:tblStyle w:val="Tabellengitternetz"/>
       <w:tblW w:w="4326" w:type="dxa"/>
       <w:tblBorders>
         <w:top w:val="none" w:sz="0" w:space="0" w:color="auto"/>
@@ -5726,7 +6529,7 @@
         <w:insideH w:val="none" w:sz="0" w:space="0" w:color="auto"/>
         <w:insideV w:val="none" w:sz="0" w:space="0" w:color="auto"/>
       </w:tblBorders>
-      <w:tblLook w:val="04A0" w:firstRow="1" w:lastRow="0" w:firstColumn="1" w:lastColumn="0" w:noHBand="0" w:noVBand="1"/>
+      <w:tblLook w:val="04A0"/>
     </w:tblPr>
     <w:tblGrid>
       <w:gridCol w:w="4326"/>
@@ -5774,7 +6577,7 @@
         <w:noProof/>
       </w:rPr>
       <w:drawing>
-        <wp:anchor distT="0" distB="0" distL="114300" distR="114300" simplePos="0" relativeHeight="251657728" behindDoc="0" locked="0" layoutInCell="0" allowOverlap="1" wp14:anchorId="6FD4F8D4" wp14:editId="585AD7F9">
+        <wp:anchor distT="0" distB="0" distL="114300" distR="114300" simplePos="0" relativeHeight="251657728" behindDoc="0" locked="0" layoutInCell="0" allowOverlap="1">
           <wp:simplePos x="0" y="0"/>
           <wp:positionH relativeFrom="margin">
             <wp:posOffset>-133350</wp:posOffset>
@@ -5802,7 +6605,7 @@
                   <a:blip r:embed="rId1">
                     <a:extLst>
                       <a:ext uri="{28A0092B-C50C-407E-A947-70E740481C1C}">
-                        <a14:useLocalDpi xmlns:a14="http://schemas.microsoft.com/office/drawing/2010/main" val="0"/>
+                        <a14:useLocalDpi xmlns:a14="http://schemas.microsoft.com/office/drawing/2010/main" xmlns:wps="http://schemas.microsoft.com/office/word/2010/wordprocessingShape" xmlns:wpi="http://schemas.microsoft.com/office/word/2010/wordprocessingInk" xmlns:wpg="http://schemas.microsoft.com/office/word/2010/wordprocessingGroup" xmlns:w14="http://schemas.microsoft.com/office/word/2010/wordml" xmlns:w="http://schemas.openxmlformats.org/wordprocessingml/2006/main" xmlns:w10="urn:schemas-microsoft-com:office:word" xmlns:wp14="http://schemas.microsoft.com/office/word/2010/wordprocessingDrawing" xmlns:v="urn:schemas-microsoft-com:vml" xmlns:o="urn:schemas-microsoft-com:office:office" xmlns:mc="http://schemas.openxmlformats.org/markup-compatibility/2006" xmlns:wpc="http://schemas.microsoft.com/office/word/2010/wordprocessingCanvas" xmlns="" val="0"/>
                       </a:ext>
                     </a:extLst>
                   </a:blip>
@@ -5846,7 +6649,7 @@
 </file>
 
 <file path=word/header3.xml><?xml version="1.0" encoding="utf-8"?>
-<w:hdr xmlns:wpc="http://schemas.microsoft.com/office/word/2010/wordprocessingCanvas" xmlns:mc="http://schemas.openxmlformats.org/markup-compatibility/2006" xmlns:o="urn:schemas-microsoft-com:office:office" xmlns:r="http://schemas.openxmlformats.org/officeDocument/2006/relationships" xmlns:m="http://schemas.openxmlformats.org/officeDocument/2006/math" xmlns:v="urn:schemas-microsoft-com:vml" xmlns:wp14="http://schemas.microsoft.com/office/word/2010/wordprocessingDrawing" xmlns:wp="http://schemas.openxmlformats.org/drawingml/2006/wordprocessingDrawing" xmlns:w10="urn:schemas-microsoft-com:office:word" xmlns:w="http://schemas.openxmlformats.org/wordprocessingml/2006/main" xmlns:w14="http://schemas.microsoft.com/office/word/2010/wordml" xmlns:wpg="http://schemas.microsoft.com/office/word/2010/wordprocessingGroup" xmlns:wpi="http://schemas.microsoft.com/office/word/2010/wordprocessingInk" xmlns:wne="http://schemas.microsoft.com/office/word/2006/wordml" xmlns:wps="http://schemas.microsoft.com/office/word/2010/wordprocessingShape" mc:Ignorable="w14 wp14">
+<w:hdr xmlns:ve="http://schemas.openxmlformats.org/markup-compatibility/2006" xmlns:o="urn:schemas-microsoft-com:office:office" xmlns:r="http://schemas.openxmlformats.org/officeDocument/2006/relationships" xmlns:m="http://schemas.openxmlformats.org/officeDocument/2006/math" xmlns:v="urn:schemas-microsoft-com:vml" xmlns:wp="http://schemas.openxmlformats.org/drawingml/2006/wordprocessingDrawing" xmlns:w10="urn:schemas-microsoft-com:office:word" xmlns:w="http://schemas.openxmlformats.org/wordprocessingml/2006/main" xmlns:wne="http://schemas.microsoft.com/office/word/2006/wordml">
   <w:p>
     <w:pPr>
       <w:pStyle w:val="Kopfzeile"/>
@@ -5874,7 +6677,7 @@
 </file>
 
 <file path=word/numbering.xml><?xml version="1.0" encoding="utf-8"?>
-<w:numbering xmlns:wpc="http://schemas.microsoft.com/office/word/2010/wordprocessingCanvas" xmlns:mc="http://schemas.openxmlformats.org/markup-compatibility/2006" xmlns:o="urn:schemas-microsoft-com:office:office" xmlns:r="http://schemas.openxmlformats.org/officeDocument/2006/relationships" xmlns:m="http://schemas.openxmlformats.org/officeDocument/2006/math" xmlns:v="urn:schemas-microsoft-com:vml" xmlns:wp14="http://schemas.microsoft.com/office/word/2010/wordprocessingDrawing" xmlns:wp="http://schemas.openxmlformats.org/drawingml/2006/wordprocessingDrawing" xmlns:w10="urn:schemas-microsoft-com:office:word" xmlns:w="http://schemas.openxmlformats.org/wordprocessingml/2006/main" xmlns:w14="http://schemas.microsoft.com/office/word/2010/wordml" xmlns:wpg="http://schemas.microsoft.com/office/word/2010/wordprocessingGroup" xmlns:wpi="http://schemas.microsoft.com/office/word/2010/wordprocessingInk" xmlns:wne="http://schemas.microsoft.com/office/word/2006/wordml" xmlns:wps="http://schemas.microsoft.com/office/word/2010/wordprocessingShape" mc:Ignorable="w14 wp14">
+<w:numbering xmlns:ve="http://schemas.openxmlformats.org/markup-compatibility/2006" xmlns:o="urn:schemas-microsoft-com:office:office" xmlns:r="http://schemas.openxmlformats.org/officeDocument/2006/relationships" xmlns:m="http://schemas.openxmlformats.org/officeDocument/2006/math" xmlns:v="urn:schemas-microsoft-com:vml" xmlns:wp="http://schemas.openxmlformats.org/drawingml/2006/wordprocessingDrawing" xmlns:w10="urn:schemas-microsoft-com:office:word" xmlns:w="http://schemas.openxmlformats.org/wordprocessingml/2006/main" xmlns:wne="http://schemas.microsoft.com/office/word/2006/wordml">
   <w:abstractNum w:abstractNumId="0">
     <w:nsid w:val="FFFFFF89"/>
     <w:multiLevelType w:val="singleLevel"/>
@@ -8708,7 +9511,7 @@
   <w:abstractNum w:abstractNumId="27">
     <w:nsid w:val="3FBC4474"/>
     <w:multiLevelType w:val="hybridMultilevel"/>
-    <w:tmpl w:val="F320D1B6"/>
+    <w:tmpl w:val="242E42FE"/>
     <w:lvl w:ilvl="0" w:tplc="04070001">
       <w:start w:val="1"/>
       <w:numFmt w:val="bullet"/>
@@ -8908,6 +9711,92 @@
     </w:lvl>
   </w:abstractNum>
   <w:abstractNum w:abstractNumId="29">
+    <w:nsid w:val="55421383"/>
+    <w:multiLevelType w:val="hybridMultilevel"/>
+    <w:tmpl w:val="7ABA9E50"/>
+    <w:lvl w:ilvl="0" w:tplc="0407000F">
+      <w:start w:val="1"/>
+      <w:numFmt w:val="decimal"/>
+      <w:lvlText w:val="%1."/>
+      <w:lvlJc w:val="left"/>
+      <w:pPr>
+        <w:ind w:left="720" w:hanging="360"/>
+      </w:pPr>
+    </w:lvl>
+    <w:lvl w:ilvl="1" w:tplc="04070019" w:tentative="1">
+      <w:start w:val="1"/>
+      <w:numFmt w:val="lowerLetter"/>
+      <w:lvlText w:val="%2."/>
+      <w:lvlJc w:val="left"/>
+      <w:pPr>
+        <w:ind w:left="1440" w:hanging="360"/>
+      </w:pPr>
+    </w:lvl>
+    <w:lvl w:ilvl="2" w:tplc="0407001B" w:tentative="1">
+      <w:start w:val="1"/>
+      <w:numFmt w:val="lowerRoman"/>
+      <w:lvlText w:val="%3."/>
+      <w:lvlJc w:val="right"/>
+      <w:pPr>
+        <w:ind w:left="2160" w:hanging="180"/>
+      </w:pPr>
+    </w:lvl>
+    <w:lvl w:ilvl="3" w:tplc="0407000F" w:tentative="1">
+      <w:start w:val="1"/>
+      <w:numFmt w:val="decimal"/>
+      <w:lvlText w:val="%4."/>
+      <w:lvlJc w:val="left"/>
+      <w:pPr>
+        <w:ind w:left="2880" w:hanging="360"/>
+      </w:pPr>
+    </w:lvl>
+    <w:lvl w:ilvl="4" w:tplc="04070019" w:tentative="1">
+      <w:start w:val="1"/>
+      <w:numFmt w:val="lowerLetter"/>
+      <w:lvlText w:val="%5."/>
+      <w:lvlJc w:val="left"/>
+      <w:pPr>
+        <w:ind w:left="3600" w:hanging="360"/>
+      </w:pPr>
+    </w:lvl>
+    <w:lvl w:ilvl="5" w:tplc="0407001B" w:tentative="1">
+      <w:start w:val="1"/>
+      <w:numFmt w:val="lowerRoman"/>
+      <w:lvlText w:val="%6."/>
+      <w:lvlJc w:val="right"/>
+      <w:pPr>
+        <w:ind w:left="4320" w:hanging="180"/>
+      </w:pPr>
+    </w:lvl>
+    <w:lvl w:ilvl="6" w:tplc="0407000F" w:tentative="1">
+      <w:start w:val="1"/>
+      <w:numFmt w:val="decimal"/>
+      <w:lvlText w:val="%7."/>
+      <w:lvlJc w:val="left"/>
+      <w:pPr>
+        <w:ind w:left="5040" w:hanging="360"/>
+      </w:pPr>
+    </w:lvl>
+    <w:lvl w:ilvl="7" w:tplc="04070019" w:tentative="1">
+      <w:start w:val="1"/>
+      <w:numFmt w:val="lowerLetter"/>
+      <w:lvlText w:val="%8."/>
+      <w:lvlJc w:val="left"/>
+      <w:pPr>
+        <w:ind w:left="5760" w:hanging="360"/>
+      </w:pPr>
+    </w:lvl>
+    <w:lvl w:ilvl="8" w:tplc="0407001B" w:tentative="1">
+      <w:start w:val="1"/>
+      <w:numFmt w:val="lowerRoman"/>
+      <w:lvlText w:val="%9."/>
+      <w:lvlJc w:val="right"/>
+      <w:pPr>
+        <w:ind w:left="6480" w:hanging="180"/>
+      </w:pPr>
+    </w:lvl>
+  </w:abstractNum>
+  <w:abstractNum w:abstractNumId="30">
     <w:nsid w:val="5C9E591F"/>
     <w:multiLevelType w:val="hybridMultilevel"/>
     <w:tmpl w:val="E648ECC6"/>
@@ -9021,7 +9910,7 @@
       </w:rPr>
     </w:lvl>
   </w:abstractNum>
-  <w:abstractNum w:abstractNumId="30">
+  <w:abstractNum w:abstractNumId="31">
     <w:nsid w:val="5E6F0610"/>
     <w:multiLevelType w:val="hybridMultilevel"/>
     <w:tmpl w:val="9F04D05C"/>
@@ -9134,7 +10023,7 @@
       </w:rPr>
     </w:lvl>
   </w:abstractNum>
-  <w:abstractNum w:abstractNumId="31">
+  <w:abstractNum w:abstractNumId="32">
     <w:nsid w:val="62981B43"/>
     <w:multiLevelType w:val="multilevel"/>
     <w:tmpl w:val="942E3972"/>
@@ -9247,7 +10136,120 @@
       </w:rPr>
     </w:lvl>
   </w:abstractNum>
-  <w:abstractNum w:abstractNumId="32">
+  <w:abstractNum w:abstractNumId="33">
+    <w:nsid w:val="68F30340"/>
+    <w:multiLevelType w:val="hybridMultilevel"/>
+    <w:tmpl w:val="C07CD35C"/>
+    <w:lvl w:ilvl="0" w:tplc="04070001">
+      <w:start w:val="1"/>
+      <w:numFmt w:val="bullet"/>
+      <w:lvlText w:val=""/>
+      <w:lvlJc w:val="left"/>
+      <w:pPr>
+        <w:ind w:left="720" w:hanging="360"/>
+      </w:pPr>
+      <w:rPr>
+        <w:rFonts w:ascii="Symbol" w:hAnsi="Symbol" w:hint="default"/>
+      </w:rPr>
+    </w:lvl>
+    <w:lvl w:ilvl="1" w:tplc="04070003" w:tentative="1">
+      <w:start w:val="1"/>
+      <w:numFmt w:val="bullet"/>
+      <w:lvlText w:val="o"/>
+      <w:lvlJc w:val="left"/>
+      <w:pPr>
+        <w:ind w:left="1440" w:hanging="360"/>
+      </w:pPr>
+      <w:rPr>
+        <w:rFonts w:ascii="Courier New" w:hAnsi="Courier New" w:cs="Courier New" w:hint="default"/>
+      </w:rPr>
+    </w:lvl>
+    <w:lvl w:ilvl="2" w:tplc="04070005" w:tentative="1">
+      <w:start w:val="1"/>
+      <w:numFmt w:val="bullet"/>
+      <w:lvlText w:val=""/>
+      <w:lvlJc w:val="left"/>
+      <w:pPr>
+        <w:ind w:left="2160" w:hanging="360"/>
+      </w:pPr>
+      <w:rPr>
+        <w:rFonts w:ascii="Wingdings" w:hAnsi="Wingdings" w:hint="default"/>
+      </w:rPr>
+    </w:lvl>
+    <w:lvl w:ilvl="3" w:tplc="04070001" w:tentative="1">
+      <w:start w:val="1"/>
+      <w:numFmt w:val="bullet"/>
+      <w:lvlText w:val=""/>
+      <w:lvlJc w:val="left"/>
+      <w:pPr>
+        <w:ind w:left="2880" w:hanging="360"/>
+      </w:pPr>
+      <w:rPr>
+        <w:rFonts w:ascii="Symbol" w:hAnsi="Symbol" w:hint="default"/>
+      </w:rPr>
+    </w:lvl>
+    <w:lvl w:ilvl="4" w:tplc="04070003" w:tentative="1">
+      <w:start w:val="1"/>
+      <w:numFmt w:val="bullet"/>
+      <w:lvlText w:val="o"/>
+      <w:lvlJc w:val="left"/>
+      <w:pPr>
+        <w:ind w:left="3600" w:hanging="360"/>
+      </w:pPr>
+      <w:rPr>
+        <w:rFonts w:ascii="Courier New" w:hAnsi="Courier New" w:cs="Courier New" w:hint="default"/>
+      </w:rPr>
+    </w:lvl>
+    <w:lvl w:ilvl="5" w:tplc="04070005" w:tentative="1">
+      <w:start w:val="1"/>
+      <w:numFmt w:val="bullet"/>
+      <w:lvlText w:val=""/>
+      <w:lvlJc w:val="left"/>
+      <w:pPr>
+        <w:ind w:left="4320" w:hanging="360"/>
+      </w:pPr>
+      <w:rPr>
+        <w:rFonts w:ascii="Wingdings" w:hAnsi="Wingdings" w:hint="default"/>
+      </w:rPr>
+    </w:lvl>
+    <w:lvl w:ilvl="6" w:tplc="04070001" w:tentative="1">
+      <w:start w:val="1"/>
+      <w:numFmt w:val="bullet"/>
+      <w:lvlText w:val=""/>
+      <w:lvlJc w:val="left"/>
+      <w:pPr>
+        <w:ind w:left="5040" w:hanging="360"/>
+      </w:pPr>
+      <w:rPr>
+        <w:rFonts w:ascii="Symbol" w:hAnsi="Symbol" w:hint="default"/>
+      </w:rPr>
+    </w:lvl>
+    <w:lvl w:ilvl="7" w:tplc="04070003" w:tentative="1">
+      <w:start w:val="1"/>
+      <w:numFmt w:val="bullet"/>
+      <w:lvlText w:val="o"/>
+      <w:lvlJc w:val="left"/>
+      <w:pPr>
+        <w:ind w:left="5760" w:hanging="360"/>
+      </w:pPr>
+      <w:rPr>
+        <w:rFonts w:ascii="Courier New" w:hAnsi="Courier New" w:cs="Courier New" w:hint="default"/>
+      </w:rPr>
+    </w:lvl>
+    <w:lvl w:ilvl="8" w:tplc="04070005" w:tentative="1">
+      <w:start w:val="1"/>
+      <w:numFmt w:val="bullet"/>
+      <w:lvlText w:val=""/>
+      <w:lvlJc w:val="left"/>
+      <w:pPr>
+        <w:ind w:left="6480" w:hanging="360"/>
+      </w:pPr>
+      <w:rPr>
+        <w:rFonts w:ascii="Wingdings" w:hAnsi="Wingdings" w:hint="default"/>
+      </w:rPr>
+    </w:lvl>
+  </w:abstractNum>
+  <w:abstractNum w:abstractNumId="34">
     <w:nsid w:val="6CD2141F"/>
     <w:multiLevelType w:val="hybridMultilevel"/>
     <w:tmpl w:val="24B45AC2"/>
@@ -9336,7 +10338,7 @@
       </w:pPr>
     </w:lvl>
   </w:abstractNum>
-  <w:abstractNum w:abstractNumId="33">
+  <w:abstractNum w:abstractNumId="35">
     <w:nsid w:val="7E1C45EE"/>
     <w:multiLevelType w:val="hybridMultilevel"/>
     <w:tmpl w:val="0A968B32"/>
@@ -9519,13 +10521,13 @@
     <w:abstractNumId w:val="20"/>
   </w:num>
   <w:num w:numId="24">
-    <w:abstractNumId w:val="29"/>
+    <w:abstractNumId w:val="30"/>
   </w:num>
   <w:num w:numId="25">
-    <w:abstractNumId w:val="32"/>
+    <w:abstractNumId w:val="34"/>
   </w:num>
   <w:num w:numId="26">
-    <w:abstractNumId w:val="31"/>
+    <w:abstractNumId w:val="32"/>
   </w:num>
   <w:num w:numId="27">
     <w:abstractNumId w:val="18"/>
@@ -9534,13 +10536,13 @@
     <w:abstractNumId w:val="25"/>
   </w:num>
   <w:num w:numId="29">
-    <w:abstractNumId w:val="30"/>
+    <w:abstractNumId w:val="31"/>
   </w:num>
   <w:num w:numId="30">
     <w:abstractNumId w:val="8"/>
   </w:num>
   <w:num w:numId="31">
-    <w:abstractNumId w:val="33"/>
+    <w:abstractNumId w:val="35"/>
   </w:num>
   <w:num w:numId="32">
     <w:abstractNumId w:val="3"/>
@@ -9551,12 +10553,18 @@
   <w:num w:numId="34">
     <w:abstractNumId w:val="7"/>
   </w:num>
+  <w:num w:numId="35">
+    <w:abstractNumId w:val="29"/>
+  </w:num>
+  <w:num w:numId="36">
+    <w:abstractNumId w:val="33"/>
+  </w:num>
   <w:numIdMacAtCleanup w:val="1"/>
 </w:numbering>
 </file>
 
 <file path=word/styles.xml><?xml version="1.0" encoding="utf-8"?>
-<w:styles xmlns:mc="http://schemas.openxmlformats.org/markup-compatibility/2006" xmlns:r="http://schemas.openxmlformats.org/officeDocument/2006/relationships" xmlns:w="http://schemas.openxmlformats.org/wordprocessingml/2006/main" xmlns:w14="http://schemas.microsoft.com/office/word/2010/wordml" mc:Ignorable="w14">
+<w:styles xmlns:r="http://schemas.openxmlformats.org/officeDocument/2006/relationships" xmlns:w="http://schemas.openxmlformats.org/wordprocessingml/2006/main">
   <w:docDefaults>
     <w:rPrDefault>
       <w:rPr>
@@ -9903,6 +10911,7 @@
     <w:uiPriority w:val="99"/>
     <w:semiHidden/>
     <w:unhideWhenUsed/>
+    <w:qFormat/>
     <w:tblPr>
       <w:tblInd w:w="0" w:type="dxa"/>
       <w:tblCellMar>
@@ -10330,7 +11339,7 @@
       <w:b/>
     </w:rPr>
   </w:style>
-  <w:style w:type="table" w:styleId="Tabellenraster">
+  <w:style w:type="table" w:styleId="Tabellengitternetz">
     <w:name w:val="Table Grid"/>
     <w:basedOn w:val="NormaleTabelle"/>
     <w:rsid w:val="001E52C9"/>
@@ -10645,11 +11654,11 @@
       <w:sz w:val="56"/>
     </w:rPr>
   </w:style>
-  <w:style w:type="paragraph" w:styleId="Zitat">
+  <w:style w:type="paragraph" w:styleId="Anfhrungszeichen">
     <w:name w:val="Quote"/>
     <w:basedOn w:val="Standard"/>
     <w:next w:val="Standard"/>
-    <w:link w:val="ZitatZchn"/>
+    <w:link w:val="AnfhrungszeichenZchn"/>
     <w:uiPriority w:val="29"/>
     <w:qFormat/>
     <w:rsid w:val="001F4C5E"/>
@@ -10666,10 +11675,10 @@
       <w:szCs w:val="20"/>
     </w:rPr>
   </w:style>
-  <w:style w:type="character" w:customStyle="1" w:styleId="ZitatZchn">
-    <w:name w:val="Zitat Zchn"/>
+  <w:style w:type="character" w:customStyle="1" w:styleId="AnfhrungszeichenZchn">
+    <w:name w:val="Anführungszeichen Zchn"/>
     <w:basedOn w:val="Absatz-Standardschriftart"/>
-    <w:link w:val="Zitat"/>
+    <w:link w:val="Anfhrungszeichen"/>
     <w:uiPriority w:val="29"/>
     <w:rsid w:val="001F4C5E"/>
     <w:rPr>
@@ -11917,7 +12926,7 @@
 </file>
 
 <file path=word/glossary/document.xml><?xml version="1.0" encoding="utf-8"?>
-<w:glossaryDocument xmlns:wpc="http://schemas.microsoft.com/office/word/2010/wordprocessingCanvas" xmlns:mc="http://schemas.openxmlformats.org/markup-compatibility/2006" xmlns:o="urn:schemas-microsoft-com:office:office" xmlns:r="http://schemas.openxmlformats.org/officeDocument/2006/relationships" xmlns:m="http://schemas.openxmlformats.org/officeDocument/2006/math" xmlns:v="urn:schemas-microsoft-com:vml" xmlns:wp14="http://schemas.microsoft.com/office/word/2010/wordprocessingDrawing" xmlns:wp="http://schemas.openxmlformats.org/drawingml/2006/wordprocessingDrawing" xmlns:w10="urn:schemas-microsoft-com:office:word" xmlns:w="http://schemas.openxmlformats.org/wordprocessingml/2006/main" xmlns:w14="http://schemas.microsoft.com/office/word/2010/wordml" xmlns:wpg="http://schemas.microsoft.com/office/word/2010/wordprocessingGroup" xmlns:wpi="http://schemas.microsoft.com/office/word/2010/wordprocessingInk" xmlns:wne="http://schemas.microsoft.com/office/word/2006/wordml" xmlns:wps="http://schemas.microsoft.com/office/word/2010/wordprocessingShape" mc:Ignorable="w14 wp14">
+<w:glossaryDocument xmlns:ve="http://schemas.openxmlformats.org/markup-compatibility/2006" xmlns:o="urn:schemas-microsoft-com:office:office" xmlns:r="http://schemas.openxmlformats.org/officeDocument/2006/relationships" xmlns:m="http://schemas.openxmlformats.org/officeDocument/2006/math" xmlns:v="urn:schemas-microsoft-com:vml" xmlns:wp="http://schemas.openxmlformats.org/drawingml/2006/wordprocessingDrawing" xmlns:w10="urn:schemas-microsoft-com:office:word" xmlns:w="http://schemas.openxmlformats.org/wordprocessingml/2006/main" xmlns:wne="http://schemas.microsoft.com/office/word/2006/wordml">
   <w:docParts>
     <w:docPart>
       <w:docPartPr>
@@ -11976,7 +12985,7 @@
 </file>
 
 <file path=word/glossary/fontTable.xml><?xml version="1.0" encoding="utf-8"?>
-<w:fonts xmlns:mc="http://schemas.openxmlformats.org/markup-compatibility/2006" xmlns:r="http://schemas.openxmlformats.org/officeDocument/2006/relationships" xmlns:w="http://schemas.openxmlformats.org/wordprocessingml/2006/main" xmlns:w14="http://schemas.microsoft.com/office/word/2010/wordml" mc:Ignorable="w14">
+<w:fonts xmlns:r="http://schemas.openxmlformats.org/officeDocument/2006/relationships" xmlns:w="http://schemas.openxmlformats.org/wordprocessingml/2006/main">
   <w:font w:name="Symbol">
     <w:panose1 w:val="05050102010706020507"/>
     <w:charset w:val="02"/>
@@ -11989,14 +12998,14 @@
     <w:charset w:val="00"/>
     <w:family w:val="roman"/>
     <w:pitch w:val="variable"/>
-    <w:sig w:usb0="E0002AFF" w:usb1="C0007841" w:usb2="00000009" w:usb3="00000000" w:csb0="000001FF" w:csb1="00000000"/>
+    <w:sig w:usb0="20002A87" w:usb1="80000000" w:usb2="00000008" w:usb3="00000000" w:csb0="000001FF" w:csb1="00000000"/>
   </w:font>
   <w:font w:name="Courier New">
     <w:panose1 w:val="02070309020205020404"/>
     <w:charset w:val="00"/>
     <w:family w:val="modern"/>
     <w:pitch w:val="fixed"/>
-    <w:sig w:usb0="E0002AFF" w:usb1="C0007843" w:usb2="00000009" w:usb3="00000000" w:csb0="000001FF" w:csb1="00000000"/>
+    <w:sig w:usb0="20002A87" w:usb1="80000000" w:usb2="00000008" w:usb3="00000000" w:csb0="000001FF" w:csb1="00000000"/>
   </w:font>
   <w:font w:name="Wingdings">
     <w:panose1 w:val="05000000000000000000"/>
@@ -12010,53 +13019,52 @@
     <w:charset w:val="00"/>
     <w:family w:val="swiss"/>
     <w:pitch w:val="variable"/>
-    <w:sig w:usb0="E0002AFF" w:usb1="C0007843" w:usb2="00000009" w:usb3="00000000" w:csb0="000001FF" w:csb1="00000000"/>
+    <w:sig w:usb0="20002A87" w:usb1="80000000" w:usb2="00000008" w:usb3="00000000" w:csb0="000001FF" w:csb1="00000000"/>
   </w:font>
   <w:font w:name="Arial">
     <w:panose1 w:val="020B0604020202020204"/>
     <w:charset w:val="00"/>
     <w:family w:val="swiss"/>
     <w:pitch w:val="variable"/>
-    <w:sig w:usb0="E0002AFF" w:usb1="C0007843" w:usb2="00000009" w:usb3="00000000" w:csb0="000001FF" w:csb1="00000000"/>
+    <w:sig w:usb0="20002A87" w:usb1="80000000" w:usb2="00000008" w:usb3="00000000" w:csb0="000001FF" w:csb1="00000000"/>
   </w:font>
   <w:font w:name="Tahoma">
     <w:panose1 w:val="020B0604030504040204"/>
     <w:charset w:val="00"/>
     <w:family w:val="swiss"/>
-    <w:notTrueType/>
     <w:pitch w:val="variable"/>
-    <w:sig w:usb0="00000003" w:usb1="00000000" w:usb2="00000000" w:usb3="00000000" w:csb0="00000001" w:csb1="00000000"/>
+    <w:sig w:usb0="61002A87" w:usb1="80000000" w:usb2="00000008" w:usb3="00000000" w:csb0="000101FF" w:csb1="00000000"/>
   </w:font>
   <w:font w:name="Cambria">
     <w:panose1 w:val="02040503050406030204"/>
     <w:charset w:val="00"/>
     <w:family w:val="roman"/>
     <w:pitch w:val="variable"/>
-    <w:sig w:usb0="E00002FF" w:usb1="400004FF" w:usb2="00000000" w:usb3="00000000" w:csb0="0000019F" w:csb1="00000000"/>
+    <w:sig w:usb0="A00002EF" w:usb1="4000004B" w:usb2="00000000" w:usb3="00000000" w:csb0="0000009F" w:csb1="00000000"/>
   </w:font>
   <w:font w:name="Calibri">
     <w:panose1 w:val="020F0502020204030204"/>
     <w:charset w:val="00"/>
     <w:family w:val="swiss"/>
     <w:pitch w:val="variable"/>
-    <w:sig w:usb0="E10002FF" w:usb1="4000ACFF" w:usb2="00000009" w:usb3="00000000" w:csb0="0000019F" w:csb1="00000000"/>
+    <w:sig w:usb0="A00002EF" w:usb1="4000207B" w:usb2="00000000" w:usb3="00000000" w:csb0="0000009F" w:csb1="00000000"/>
   </w:font>
 </w:fonts>
 </file>
 
 <file path=word/glossary/settings.xml><?xml version="1.0" encoding="utf-8"?>
-<w:settings xmlns:mc="http://schemas.openxmlformats.org/markup-compatibility/2006" xmlns:o="urn:schemas-microsoft-com:office:office" xmlns:r="http://schemas.openxmlformats.org/officeDocument/2006/relationships" xmlns:m="http://schemas.openxmlformats.org/officeDocument/2006/math" xmlns:v="urn:schemas-microsoft-com:vml" xmlns:w10="urn:schemas-microsoft-com:office:word" xmlns:w="http://schemas.openxmlformats.org/wordprocessingml/2006/main" xmlns:w14="http://schemas.microsoft.com/office/word/2010/wordml" xmlns:sl="http://schemas.openxmlformats.org/schemaLibrary/2006/main" mc:Ignorable="w14">
+<w:settings xmlns:o="urn:schemas-microsoft-com:office:office" xmlns:r="http://schemas.openxmlformats.org/officeDocument/2006/relationships" xmlns:m="http://schemas.openxmlformats.org/officeDocument/2006/math" xmlns:v="urn:schemas-microsoft-com:vml" xmlns:w10="urn:schemas-microsoft-com:office:word" xmlns:w="http://schemas.openxmlformats.org/wordprocessingml/2006/main" xmlns:sl="http://schemas.openxmlformats.org/schemaLibrary/2006/main">
   <w:view w:val="normal"/>
   <w:defaultTabStop w:val="708"/>
   <w:hyphenationZone w:val="425"/>
   <w:characterSpacingControl w:val="doNotCompress"/>
   <w:compat>
     <w:useFELayout/>
-    <w:compatSetting w:name="compatibilityMode" w:uri="http://schemas.microsoft.com/office/word" w:val="12"/>
   </w:compat>
   <w:rsids>
     <w:rsidRoot w:val="00A73E60"/>
     <w:rsid w:val="000075E2"/>
+    <w:rsid w:val="0005277E"/>
     <w:rsid w:val="00207232"/>
     <w:rsid w:val="005568C9"/>
     <w:rsid w:val="00686BA0"/>
@@ -12074,7 +13082,7 @@
     <m:mathFont m:val="Cambria Math"/>
     <m:brkBin m:val="before"/>
     <m:brkBinSub m:val="--"/>
-    <m:smallFrac m:val="0"/>
+    <m:smallFrac m:val="off"/>
     <m:dispDef/>
     <m:lMargin m:val="0"/>
     <m:rMargin m:val="0"/>
@@ -12091,7 +13099,7 @@
 </file>
 
 <file path=word/glossary/styles.xml><?xml version="1.0" encoding="utf-8"?>
-<w:styles xmlns:mc="http://schemas.openxmlformats.org/markup-compatibility/2006" xmlns:r="http://schemas.openxmlformats.org/officeDocument/2006/relationships" xmlns:w="http://schemas.openxmlformats.org/wordprocessingml/2006/main" xmlns:w14="http://schemas.microsoft.com/office/word/2010/wordml" mc:Ignorable="w14">
+<w:styles xmlns:r="http://schemas.openxmlformats.org/officeDocument/2006/relationships" xmlns:w="http://schemas.openxmlformats.org/wordprocessingml/2006/main">
   <w:docDefaults>
     <w:rPrDefault>
       <w:rPr>
@@ -12262,6 +13270,7 @@
     <w:uiPriority w:val="99"/>
     <w:semiHidden/>
     <w:unhideWhenUsed/>
+    <w:qFormat/>
     <w:tblPr>
       <w:tblInd w:w="0" w:type="dxa"/>
       <w:tblCellMar>
@@ -12299,198 +13308,8 @@
 </w:styles>
 </file>
 
-<file path=word/glossary/stylesWithEffects.xml><?xml version="1.0" encoding="utf-8"?>
-<w:styles xmlns:wpc="http://schemas.microsoft.com/office/word/2010/wordprocessingCanvas" xmlns:mc="http://schemas.openxmlformats.org/markup-compatibility/2006" xmlns:o="urn:schemas-microsoft-com:office:office" xmlns:r="http://schemas.openxmlformats.org/officeDocument/2006/relationships" xmlns:m="http://schemas.openxmlformats.org/officeDocument/2006/math" xmlns:v="urn:schemas-microsoft-com:vml" xmlns:wp14="http://schemas.microsoft.com/office/word/2010/wordprocessingDrawing" xmlns:wp="http://schemas.openxmlformats.org/drawingml/2006/wordprocessingDrawing" xmlns:w10="urn:schemas-microsoft-com:office:word" xmlns:w="http://schemas.openxmlformats.org/wordprocessingml/2006/main" xmlns:w14="http://schemas.microsoft.com/office/word/2010/wordml" xmlns:wpg="http://schemas.microsoft.com/office/word/2010/wordprocessingGroup" xmlns:wpi="http://schemas.microsoft.com/office/word/2010/wordprocessingInk" xmlns:wne="http://schemas.microsoft.com/office/word/2006/wordml" xmlns:wps="http://schemas.microsoft.com/office/word/2010/wordprocessingShape" mc:Ignorable="w14 wp14">
-  <w:docDefaults>
-    <w:rPrDefault>
-      <w:rPr>
-        <w:rFonts w:asciiTheme="minorHAnsi" w:eastAsiaTheme="minorEastAsia" w:hAnsiTheme="minorHAnsi" w:cstheme="minorBidi"/>
-        <w:sz w:val="22"/>
-        <w:szCs w:val="22"/>
-        <w:lang w:val="de-DE" w:eastAsia="de-DE" w:bidi="ar-SA"/>
-      </w:rPr>
-    </w:rPrDefault>
-    <w:pPrDefault>
-      <w:pPr>
-        <w:spacing w:after="200" w:line="276" w:lineRule="auto"/>
-      </w:pPr>
-    </w:pPrDefault>
-  </w:docDefaults>
-  <w:latentStyles w:defLockedState="0" w:defUIPriority="99" w:defSemiHidden="1" w:defUnhideWhenUsed="1" w:defQFormat="0" w:count="267">
-    <w:lsdException w:name="Normal" w:semiHidden="0" w:uiPriority="0" w:unhideWhenUsed="0" w:qFormat="1"/>
-    <w:lsdException w:name="heading 1" w:semiHidden="0" w:uiPriority="9" w:unhideWhenUsed="0" w:qFormat="1"/>
-    <w:lsdException w:name="heading 2" w:uiPriority="9" w:qFormat="1"/>
-    <w:lsdException w:name="heading 3" w:uiPriority="9" w:qFormat="1"/>
-    <w:lsdException w:name="heading 4" w:uiPriority="9" w:qFormat="1"/>
-    <w:lsdException w:name="heading 5" w:uiPriority="9" w:qFormat="1"/>
-    <w:lsdException w:name="heading 6" w:uiPriority="9" w:qFormat="1"/>
-    <w:lsdException w:name="heading 7" w:uiPriority="9" w:qFormat="1"/>
-    <w:lsdException w:name="heading 8" w:uiPriority="9" w:qFormat="1"/>
-    <w:lsdException w:name="heading 9" w:uiPriority="9" w:qFormat="1"/>
-    <w:lsdException w:name="toc 1" w:uiPriority="39"/>
-    <w:lsdException w:name="toc 2" w:uiPriority="39"/>
-    <w:lsdException w:name="toc 3" w:uiPriority="39"/>
-    <w:lsdException w:name="toc 4" w:uiPriority="39"/>
-    <w:lsdException w:name="toc 5" w:uiPriority="39"/>
-    <w:lsdException w:name="toc 6" w:uiPriority="39"/>
-    <w:lsdException w:name="toc 7" w:uiPriority="39"/>
-    <w:lsdException w:name="toc 8" w:uiPriority="39"/>
-    <w:lsdException w:name="toc 9" w:uiPriority="39"/>
-    <w:lsdException w:name="caption" w:uiPriority="35" w:qFormat="1"/>
-    <w:lsdException w:name="Title" w:semiHidden="0" w:uiPriority="10" w:unhideWhenUsed="0" w:qFormat="1"/>
-    <w:lsdException w:name="Default Paragraph Font" w:uiPriority="1"/>
-    <w:lsdException w:name="Subtitle" w:semiHidden="0" w:uiPriority="11" w:unhideWhenUsed="0" w:qFormat="1"/>
-    <w:lsdException w:name="Strong" w:semiHidden="0" w:uiPriority="22" w:unhideWhenUsed="0" w:qFormat="1"/>
-    <w:lsdException w:name="Emphasis" w:semiHidden="0" w:uiPriority="20" w:unhideWhenUsed="0" w:qFormat="1"/>
-    <w:lsdException w:name="Table Grid" w:semiHidden="0" w:uiPriority="59" w:unhideWhenUsed="0"/>
-    <w:lsdException w:name="Placeholder Text" w:unhideWhenUsed="0"/>
-    <w:lsdException w:name="No Spacing" w:semiHidden="0" w:uiPriority="1" w:unhideWhenUsed="0" w:qFormat="1"/>
-    <w:lsdException w:name="Light Shading" w:semiHidden="0" w:uiPriority="60" w:unhideWhenUsed="0"/>
-    <w:lsdException w:name="Light List" w:semiHidden="0" w:uiPriority="61" w:unhideWhenUsed="0"/>
-    <w:lsdException w:name="Light Grid" w:semiHidden="0" w:uiPriority="62" w:unhideWhenUsed="0"/>
-    <w:lsdException w:name="Medium Shading 1" w:semiHidden="0" w:uiPriority="63" w:unhideWhenUsed="0"/>
-    <w:lsdException w:name="Medium Shading 2" w:semiHidden="0" w:uiPriority="64" w:unhideWhenUsed="0"/>
-    <w:lsdException w:name="Medium List 1" w:semiHidden="0" w:uiPriority="65" w:unhideWhenUsed="0"/>
-    <w:lsdException w:name="Medium List 2" w:semiHidden="0" w:uiPriority="66" w:unhideWhenUsed="0"/>
-    <w:lsdException w:name="Medium Grid 1" w:semiHidden="0" w:uiPriority="67" w:unhideWhenUsed="0"/>
-    <w:lsdException w:name="Medium Grid 2" w:semiHidden="0" w:uiPriority="68" w:unhideWhenUsed="0"/>
-    <w:lsdException w:name="Medium Grid 3" w:semiHidden="0" w:uiPriority="69" w:unhideWhenUsed="0"/>
-    <w:lsdException w:name="Dark List" w:semiHidden="0" w:uiPriority="70" w:unhideWhenUsed="0"/>
-    <w:lsdException w:name="Colorful Shading" w:semiHidden="0" w:uiPriority="71" w:unhideWhenUsed="0"/>
-    <w:lsdException w:name="Colorful List" w:semiHidden="0" w:uiPriority="72" w:unhideWhenUsed="0"/>
-    <w:lsdException w:name="Colorful Grid" w:semiHidden="0" w:uiPriority="73" w:unhideWhenUsed="0"/>
-    <w:lsdException w:name="Light Shading Accent 1" w:semiHidden="0" w:uiPriority="60" w:unhideWhenUsed="0"/>
-    <w:lsdException w:name="Light List Accent 1" w:semiHidden="0" w:uiPriority="61" w:unhideWhenUsed="0"/>
-    <w:lsdException w:name="Light Grid Accent 1" w:semiHidden="0" w:uiPriority="62" w:unhideWhenUsed="0"/>
-    <w:lsdException w:name="Medium Shading 1 Accent 1" w:semiHidden="0" w:uiPriority="63" w:unhideWhenUsed="0"/>
-    <w:lsdException w:name="Medium Shading 2 Accent 1" w:semiHidden="0" w:uiPriority="64" w:unhideWhenUsed="0"/>
-    <w:lsdException w:name="Medium List 1 Accent 1" w:semiHidden="0" w:uiPriority="65" w:unhideWhenUsed="0"/>
-    <w:lsdException w:name="Revision" w:unhideWhenUsed="0"/>
-    <w:lsdException w:name="List Paragraph" w:semiHidden="0" w:uiPriority="34" w:unhideWhenUsed="0" w:qFormat="1"/>
-    <w:lsdException w:name="Quote" w:semiHidden="0" w:uiPriority="29" w:unhideWhenUsed="0" w:qFormat="1"/>
-    <w:lsdException w:name="Intense Quote" w:semiHidden="0" w:uiPriority="30" w:unhideWhenUsed="0" w:qFormat="1"/>
-    <w:lsdException w:name="Medium List 2 Accent 1" w:semiHidden="0" w:uiPriority="66" w:unhideWhenUsed="0"/>
-    <w:lsdException w:name="Medium Grid 1 Accent 1" w:semiHidden="0" w:uiPriority="67" w:unhideWhenUsed="0"/>
-    <w:lsdException w:name="Medium Grid 2 Accent 1" w:semiHidden="0" w:uiPriority="68" w:unhideWhenUsed="0"/>
-    <w:lsdException w:name="Medium Grid 3 Accent 1" w:semiHidden="0" w:uiPriority="69" w:unhideWhenUsed="0"/>
-    <w:lsdException w:name="Dark List Accent 1" w:semiHidden="0" w:uiPriority="70" w:unhideWhenUsed="0"/>
-    <w:lsdException w:name="Colorful Shading Accent 1" w:semiHidden="0" w:uiPriority="71" w:unhideWhenUsed="0"/>
-    <w:lsdException w:name="Colorful List Accent 1" w:semiHidden="0" w:uiPriority="72" w:unhideWhenUsed="0"/>
-    <w:lsdException w:name="Colorful Grid Accent 1" w:semiHidden="0" w:uiPriority="73" w:unhideWhenUsed="0"/>
-    <w:lsdException w:name="Light Shading Accent 2" w:semiHidden="0" w:uiPriority="60" w:unhideWhenUsed="0"/>
-    <w:lsdException w:name="Light List Accent 2" w:semiHidden="0" w:uiPriority="61" w:unhideWhenUsed="0"/>
-    <w:lsdException w:name="Light Grid Accent 2" w:semiHidden="0" w:uiPriority="62" w:unhideWhenUsed="0"/>
-    <w:lsdException w:name="Medium Shading 1 Accent 2" w:semiHidden="0" w:uiPriority="63" w:unhideWhenUsed="0"/>
-    <w:lsdException w:name="Medium Shading 2 Accent 2" w:semiHidden="0" w:uiPriority="64" w:unhideWhenUsed="0"/>
-    <w:lsdException w:name="Medium List 1 Accent 2" w:semiHidden="0" w:uiPriority="65" w:unhideWhenUsed="0"/>
-    <w:lsdException w:name="Medium List 2 Accent 2" w:semiHidden="0" w:uiPriority="66" w:unhideWhenUsed="0"/>
-    <w:lsdException w:name="Medium Grid 1 Accent 2" w:semiHidden="0" w:uiPriority="67" w:unhideWhenUsed="0"/>
-    <w:lsdException w:name="Medium Grid 2 Accent 2" w:semiHidden="0" w:uiPriority="68" w:unhideWhenUsed="0"/>
-    <w:lsdException w:name="Medium Grid 3 Accent 2" w:semiHidden="0" w:uiPriority="69" w:unhideWhenUsed="0"/>
-    <w:lsdException w:name="Dark List Accent 2" w:semiHidden="0" w:uiPriority="70" w:unhideWhenUsed="0"/>
-    <w:lsdException w:name="Colorful Shading Accent 2" w:semiHidden="0" w:uiPriority="71" w:unhideWhenUsed="0"/>
-    <w:lsdException w:name="Colorful List Accent 2" w:semiHidden="0" w:uiPriority="72" w:unhideWhenUsed="0"/>
-    <w:lsdException w:name="Colorful Grid Accent 2" w:semiHidden="0" w:uiPriority="73" w:unhideWhenUsed="0"/>
-    <w:lsdException w:name="Light Shading Accent 3" w:semiHidden="0" w:uiPriority="60" w:unhideWhenUsed="0"/>
-    <w:lsdException w:name="Light List Accent 3" w:semiHidden="0" w:uiPriority="61" w:unhideWhenUsed="0"/>
-    <w:lsdException w:name="Light Grid Accent 3" w:semiHidden="0" w:uiPriority="62" w:unhideWhenUsed="0"/>
-    <w:lsdException w:name="Medium Shading 1 Accent 3" w:semiHidden="0" w:uiPriority="63" w:unhideWhenUsed="0"/>
-    <w:lsdException w:name="Medium Shading 2 Accent 3" w:semiHidden="0" w:uiPriority="64" w:unhideWhenUsed="0"/>
-    <w:lsdException w:name="Medium List 1 Accent 3" w:semiHidden="0" w:uiPriority="65" w:unhideWhenUsed="0"/>
-    <w:lsdException w:name="Medium List 2 Accent 3" w:semiHidden="0" w:uiPriority="66" w:unhideWhenUsed="0"/>
-    <w:lsdException w:name="Medium Grid 1 Accent 3" w:semiHidden="0" w:uiPriority="67" w:unhideWhenUsed="0"/>
-    <w:lsdException w:name="Medium Grid 2 Accent 3" w:semiHidden="0" w:uiPriority="68" w:unhideWhenUsed="0"/>
-    <w:lsdException w:name="Medium Grid 3 Accent 3" w:semiHidden="0" w:uiPriority="69" w:unhideWhenUsed="0"/>
-    <w:lsdException w:name="Dark List Accent 3" w:semiHidden="0" w:uiPriority="70" w:unhideWhenUsed="0"/>
-    <w:lsdException w:name="Colorful Shading Accent 3" w:semiHidden="0" w:uiPriority="71" w:unhideWhenUsed="0"/>
-    <w:lsdException w:name="Colorful List Accent 3" w:semiHidden="0" w:uiPriority="72" w:unhideWhenUsed="0"/>
-    <w:lsdException w:name="Colorful Grid Accent 3" w:semiHidden="0" w:uiPriority="73" w:unhideWhenUsed="0"/>
-    <w:lsdException w:name="Light Shading Accent 4" w:semiHidden="0" w:uiPriority="60" w:unhideWhenUsed="0"/>
-    <w:lsdException w:name="Light List Accent 4" w:semiHidden="0" w:uiPriority="61" w:unhideWhenUsed="0"/>
-    <w:lsdException w:name="Light Grid Accent 4" w:semiHidden="0" w:uiPriority="62" w:unhideWhenUsed="0"/>
-    <w:lsdException w:name="Medium Shading 1 Accent 4" w:semiHidden="0" w:uiPriority="63" w:unhideWhenUsed="0"/>
-    <w:lsdException w:name="Medium Shading 2 Accent 4" w:semiHidden="0" w:uiPriority="64" w:unhideWhenUsed="0"/>
-    <w:lsdException w:name="Medium List 1 Accent 4" w:semiHidden="0" w:uiPriority="65" w:unhideWhenUsed="0"/>
-    <w:lsdException w:name="Medium List 2 Accent 4" w:semiHidden="0" w:uiPriority="66" w:unhideWhenUsed="0"/>
-    <w:lsdException w:name="Medium Grid 1 Accent 4" w:semiHidden="0" w:uiPriority="67" w:unhideWhenUsed="0"/>
-    <w:lsdException w:name="Medium Grid 2 Accent 4" w:semiHidden="0" w:uiPriority="68" w:unhideWhenUsed="0"/>
-    <w:lsdException w:name="Medium Grid 3 Accent 4" w:semiHidden="0" w:uiPriority="69" w:unhideWhenUsed="0"/>
-    <w:lsdException w:name="Dark List Accent 4" w:semiHidden="0" w:uiPriority="70" w:unhideWhenUsed="0"/>
-    <w:lsdException w:name="Colorful Shading Accent 4" w:semiHidden="0" w:uiPriority="71" w:unhideWhenUsed="0"/>
-    <w:lsdException w:name="Colorful List Accent 4" w:semiHidden="0" w:uiPriority="72" w:unhideWhenUsed="0"/>
-    <w:lsdException w:name="Colorful Grid Accent 4" w:semiHidden="0" w:uiPriority="73" w:unhideWhenUsed="0"/>
-    <w:lsdException w:name="Light Shading Accent 5" w:semiHidden="0" w:uiPriority="60" w:unhideWhenUsed="0"/>
-    <w:lsdException w:name="Light List Accent 5" w:semiHidden="0" w:uiPriority="61" w:unhideWhenUsed="0"/>
-    <w:lsdException w:name="Light Grid Accent 5" w:semiHidden="0" w:uiPriority="62" w:unhideWhenUsed="0"/>
-    <w:lsdException w:name="Medium Shading 1 Accent 5" w:semiHidden="0" w:uiPriority="63" w:unhideWhenUsed="0"/>
-    <w:lsdException w:name="Medium Shading 2 Accent 5" w:semiHidden="0" w:uiPriority="64" w:unhideWhenUsed="0"/>
-    <w:lsdException w:name="Medium List 1 Accent 5" w:semiHidden="0" w:uiPriority="65" w:unhideWhenUsed="0"/>
-    <w:lsdException w:name="Medium List 2 Accent 5" w:semiHidden="0" w:uiPriority="66" w:unhideWhenUsed="0"/>
-    <w:lsdException w:name="Medium Grid 1 Accent 5" w:semiHidden="0" w:uiPriority="67" w:unhideWhenUsed="0"/>
-    <w:lsdException w:name="Medium Grid 2 Accent 5" w:semiHidden="0" w:uiPriority="68" w:unhideWhenUsed="0"/>
-    <w:lsdException w:name="Medium Grid 3 Accent 5" w:semiHidden="0" w:uiPriority="69" w:unhideWhenUsed="0"/>
-    <w:lsdException w:name="Dark List Accent 5" w:semiHidden="0" w:uiPriority="70" w:unhideWhenUsed="0"/>
-    <w:lsdException w:name="Colorful Shading Accent 5" w:semiHidden="0" w:uiPriority="71" w:unhideWhenUsed="0"/>
-    <w:lsdException w:name="Colorful List Accent 5" w:semiHidden="0" w:uiPriority="72" w:unhideWhenUsed="0"/>
-    <w:lsdException w:name="Colorful Grid Accent 5" w:semiHidden="0" w:uiPriority="73" w:unhideWhenUsed="0"/>
-    <w:lsdException w:name="Light Shading Accent 6" w:semiHidden="0" w:uiPriority="60" w:unhideWhenUsed="0"/>
-    <w:lsdException w:name="Light List Accent 6" w:semiHidden="0" w:uiPriority="61" w:unhideWhenUsed="0"/>
-    <w:lsdException w:name="Light Grid Accent 6" w:semiHidden="0" w:uiPriority="62" w:unhideWhenUsed="0"/>
-    <w:lsdException w:name="Medium Shading 1 Accent 6" w:semiHidden="0" w:uiPriority="63" w:unhideWhenUsed="0"/>
-    <w:lsdException w:name="Medium Shading 2 Accent 6" w:semiHidden="0" w:uiPriority="64" w:unhideWhenUsed="0"/>
-    <w:lsdException w:name="Medium List 1 Accent 6" w:semiHidden="0" w:uiPriority="65" w:unhideWhenUsed="0"/>
-    <w:lsdException w:name="Medium List 2 Accent 6" w:semiHidden="0" w:uiPriority="66" w:unhideWhenUsed="0"/>
-    <w:lsdException w:name="Medium Grid 1 Accent 6" w:semiHidden="0" w:uiPriority="67" w:unhideWhenUsed="0"/>
-    <w:lsdException w:name="Medium Grid 2 Accent 6" w:semiHidden="0" w:uiPriority="68" w:unhideWhenUsed="0"/>
-    <w:lsdException w:name="Medium Grid 3 Accent 6" w:semiHidden="0" w:uiPriority="69" w:unhideWhenUsed="0"/>
-    <w:lsdException w:name="Dark List Accent 6" w:semiHidden="0" w:uiPriority="70" w:unhideWhenUsed="0"/>
-    <w:lsdException w:name="Colorful Shading Accent 6" w:semiHidden="0" w:uiPriority="71" w:unhideWhenUsed="0"/>
-    <w:lsdException w:name="Colorful List Accent 6" w:semiHidden="0" w:uiPriority="72" w:unhideWhenUsed="0"/>
-    <w:lsdException w:name="Colorful Grid Accent 6" w:semiHidden="0" w:uiPriority="73" w:unhideWhenUsed="0"/>
-    <w:lsdException w:name="Subtle Emphasis" w:semiHidden="0" w:uiPriority="19" w:unhideWhenUsed="0" w:qFormat="1"/>
-    <w:lsdException w:name="Intense Emphasis" w:semiHidden="0" w:uiPriority="21" w:unhideWhenUsed="0" w:qFormat="1"/>
-    <w:lsdException w:name="Subtle Reference" w:semiHidden="0" w:uiPriority="31" w:unhideWhenUsed="0" w:qFormat="1"/>
-    <w:lsdException w:name="Intense Reference" w:semiHidden="0" w:uiPriority="32" w:unhideWhenUsed="0" w:qFormat="1"/>
-    <w:lsdException w:name="Book Title" w:semiHidden="0" w:uiPriority="33" w:unhideWhenUsed="0" w:qFormat="1"/>
-    <w:lsdException w:name="Bibliography" w:uiPriority="37"/>
-    <w:lsdException w:name="TOC Heading" w:uiPriority="39" w:qFormat="1"/>
-  </w:latentStyles>
-  <w:style w:type="paragraph" w:default="1" w:styleId="Standard">
-    <w:name w:val="Normal"/>
-    <w:qFormat/>
-  </w:style>
-  <w:style w:type="character" w:default="1" w:styleId="Absatz-Standardschriftart">
-    <w:name w:val="Default Paragraph Font"/>
-    <w:uiPriority w:val="1"/>
-    <w:semiHidden/>
-    <w:unhideWhenUsed/>
-  </w:style>
-  <w:style w:type="table" w:default="1" w:styleId="NormaleTabelle">
-    <w:name w:val="Normal Table"/>
-    <w:uiPriority w:val="99"/>
-    <w:semiHidden/>
-    <w:unhideWhenUsed/>
-    <w:tblPr>
-      <w:tblInd w:w="0" w:type="dxa"/>
-      <w:tblCellMar>
-        <w:top w:w="0" w:type="dxa"/>
-        <w:left w:w="108" w:type="dxa"/>
-        <w:bottom w:w="0" w:type="dxa"/>
-        <w:right w:w="108" w:type="dxa"/>
-      </w:tblCellMar>
-    </w:tblPr>
-  </w:style>
-  <w:style w:type="numbering" w:default="1" w:styleId="KeineListe">
-    <w:name w:val="No List"/>
-    <w:uiPriority w:val="99"/>
-    <w:semiHidden/>
-    <w:unhideWhenUsed/>
-  </w:style>
-</w:styles>
-</file>
-
 <file path=word/glossary/webSettings.xml><?xml version="1.0" encoding="utf-8"?>
-<w:webSettings xmlns:mc="http://schemas.openxmlformats.org/markup-compatibility/2006" xmlns:r="http://schemas.openxmlformats.org/officeDocument/2006/relationships" xmlns:w="http://schemas.openxmlformats.org/wordprocessingml/2006/main" xmlns:w14="http://schemas.microsoft.com/office/word/2010/wordml" mc:Ignorable="w14">
+<w:webSettings xmlns:r="http://schemas.openxmlformats.org/officeDocument/2006/relationships" xmlns:w="http://schemas.openxmlformats.org/wordprocessingml/2006/main">
   <w:optimizeForBrowser/>
   <w:allowPNG/>
 </w:webSettings>
@@ -12805,7 +13624,7 @@
 </file>
 
 <file path=customXml/itemProps2.xml><?xml version="1.0" encoding="utf-8"?>
-<ds:datastoreItem xmlns:ds="http://schemas.openxmlformats.org/officeDocument/2006/customXml" ds:itemID="{9A73B146-846E-44B3-8C21-44D301035BFD}">
+<ds:datastoreItem xmlns:ds="http://schemas.openxmlformats.org/officeDocument/2006/customXml" ds:itemID="{244C75DB-27ED-4680-AA9C-30BBDD9A564F}">
   <ds:schemaRefs>
     <ds:schemaRef ds:uri="http://schemas.openxmlformats.org/officeDocument/2006/bibliography"/>
   </ds:schemaRefs>

</xml_diff>

<commit_message>
- Doku Fazit hinzugefügt  - Doku Ausblick hinzugefügt
</commit_message>
<xml_diff>
--- a/TSP_Doku.docx
+++ b/TSP_Doku.docx
@@ -1,6 +1,6 @@
 
 <file path=word/document.xml><?xml version="1.0" encoding="utf-8"?>
-<w:document xmlns:ve="http://schemas.openxmlformats.org/markup-compatibility/2006" xmlns:o="urn:schemas-microsoft-com:office:office" xmlns:r="http://schemas.openxmlformats.org/officeDocument/2006/relationships" xmlns:m="http://schemas.openxmlformats.org/officeDocument/2006/math" xmlns:v="urn:schemas-microsoft-com:vml" xmlns:wp="http://schemas.openxmlformats.org/drawingml/2006/wordprocessingDrawing" xmlns:w10="urn:schemas-microsoft-com:office:word" xmlns:w="http://schemas.openxmlformats.org/wordprocessingml/2006/main" xmlns:wne="http://schemas.microsoft.com/office/word/2006/wordml">
+<w:document xmlns:wpc="http://schemas.microsoft.com/office/word/2010/wordprocessingCanvas" xmlns:mc="http://schemas.openxmlformats.org/markup-compatibility/2006" xmlns:o="urn:schemas-microsoft-com:office:office" xmlns:r="http://schemas.openxmlformats.org/officeDocument/2006/relationships" xmlns:m="http://schemas.openxmlformats.org/officeDocument/2006/math" xmlns:v="urn:schemas-microsoft-com:vml" xmlns:wp14="http://schemas.microsoft.com/office/word/2010/wordprocessingDrawing" xmlns:wp="http://schemas.openxmlformats.org/drawingml/2006/wordprocessingDrawing" xmlns:w10="urn:schemas-microsoft-com:office:word" xmlns:w="http://schemas.openxmlformats.org/wordprocessingml/2006/main" xmlns:w14="http://schemas.microsoft.com/office/word/2010/wordml" xmlns:wpg="http://schemas.microsoft.com/office/word/2010/wordprocessingGroup" xmlns:wpi="http://schemas.microsoft.com/office/word/2010/wordprocessingInk" xmlns:wne="http://schemas.microsoft.com/office/word/2006/wordml" xmlns:wps="http://schemas.microsoft.com/office/word/2010/wordprocessingShape" mc:Ignorable="w14 wp14">
   <w:body>
     <w:tbl>
       <w:tblPr>
@@ -17,7 +17,7 @@
           <w:left w:w="70" w:type="dxa"/>
           <w:right w:w="70" w:type="dxa"/>
         </w:tblCellMar>
-        <w:tblLook w:val="0000"/>
+        <w:tblLook w:val="0000" w:firstRow="0" w:lastRow="0" w:firstColumn="0" w:lastColumn="0" w:noHBand="0" w:noVBand="0"/>
       </w:tblPr>
       <w:tblGrid>
         <w:gridCol w:w="2869"/>
@@ -73,10 +73,15 @@
               <w:dataBinding w:prefixMappings="xmlns:ns0='http://purl.org/dc/elements/1.1/' xmlns:ns1='http://schemas.openxmlformats.org/package/2006/metadata/core-properties' " w:xpath="/ns1:coreProperties[1]/ns0:title[1]" w:storeItemID="{6C3C8BC8-F283-45AE-878A-BAB7291924A1}"/>
               <w:text/>
             </w:sdtPr>
+            <w:sdtEndPr>
+              <w:rPr>
+                <w:rStyle w:val="IntensiveHervorhebung"/>
+              </w:rPr>
+            </w:sdtEndPr>
             <w:sdtContent>
               <w:p>
                 <w:pPr>
-                  <w:pStyle w:val="Anfhrungszeichen"/>
+                  <w:pStyle w:val="Zitat"/>
                   <w:jc w:val="center"/>
                   <w:rPr>
                     <w:rStyle w:val="IntensiveHervorhebung"/>
@@ -186,6 +191,7 @@
               <w:dataBinding w:prefixMappings="xmlns:ns0='http://purl.org/dc/elements/1.1/' xmlns:ns1='http://schemas.openxmlformats.org/package/2006/metadata/core-properties' " w:xpath="/ns1:coreProperties[1]/ns0:creator[1]" w:storeItemID="{6C3C8BC8-F283-45AE-878A-BAB7291924A1}"/>
               <w:text/>
             </w:sdtPr>
+            <w:sdtEndPr/>
             <w:sdtContent>
               <w:p>
                 <w:pPr>
@@ -531,9 +537,9 @@
           <w:b/>
         </w:rPr>
         <w:sectPr>
-          <w:headerReference w:type="even" r:id="rId9"/>
-          <w:headerReference w:type="default" r:id="rId10"/>
-          <w:footerReference w:type="default" r:id="rId11"/>
+          <w:headerReference w:type="even" r:id="rId10"/>
+          <w:headerReference w:type="default" r:id="rId11"/>
+          <w:footerReference w:type="default" r:id="rId12"/>
           <w:pgSz w:w="12240" w:h="15840" w:code="1"/>
           <w:pgMar w:top="2236" w:right="2268" w:bottom="1134" w:left="1191" w:header="601" w:footer="198" w:gutter="0"/>
           <w:pgNumType w:start="0"/>
@@ -2816,8 +2822,6 @@
       <w:r>
         <w:br w:type="page"/>
       </w:r>
-      <w:bookmarkStart w:id="2" w:name="_GoBack"/>
-      <w:bookmarkEnd w:id="2"/>
     </w:p>
     <w:p>
       <w:pPr>
@@ -2833,11 +2837,11 @@
       <w:pPr>
         <w:pStyle w:val="berschrift1"/>
       </w:pPr>
-      <w:bookmarkStart w:id="3" w:name="_Toc307659447"/>
+      <w:bookmarkStart w:id="2" w:name="_Toc307659447"/>
       <w:r>
         <w:t>Abkürzungsverzeichnis</w:t>
       </w:r>
-      <w:bookmarkEnd w:id="3"/>
+      <w:bookmarkEnd w:id="2"/>
     </w:p>
     <w:p>
       <w:pPr>
@@ -2976,11 +2980,11 @@
       <w:pPr>
         <w:pStyle w:val="berschrift1"/>
       </w:pPr>
-      <w:bookmarkStart w:id="4" w:name="_Toc307659448"/>
+      <w:bookmarkStart w:id="3" w:name="_Toc307659448"/>
       <w:r>
         <w:t>Glossar</w:t>
       </w:r>
-      <w:bookmarkEnd w:id="4"/>
+      <w:bookmarkEnd w:id="3"/>
     </w:p>
     <w:p/>
     <w:p>
@@ -3283,11 +3287,11 @@
       <w:pPr>
         <w:pStyle w:val="berschrift1"/>
       </w:pPr>
-      <w:bookmarkStart w:id="5" w:name="_Toc307659449"/>
+      <w:bookmarkStart w:id="4" w:name="_Toc307659449"/>
       <w:r>
         <w:t>Abbildungsverzeichnis</w:t>
       </w:r>
-      <w:bookmarkEnd w:id="5"/>
+      <w:bookmarkEnd w:id="4"/>
     </w:p>
     <w:p>
       <w:pPr>
@@ -3613,11 +3617,11 @@
       <w:pPr>
         <w:pStyle w:val="berschrift1"/>
       </w:pPr>
-      <w:bookmarkStart w:id="6" w:name="_Toc307659450"/>
+      <w:bookmarkStart w:id="5" w:name="_Toc307659450"/>
       <w:r>
         <w:t>Tabellenverzeichnis</w:t>
       </w:r>
-      <w:bookmarkEnd w:id="6"/>
+      <w:bookmarkEnd w:id="5"/>
     </w:p>
     <w:p>
       <w:pPr>
@@ -3674,11 +3678,11 @@
       <w:pPr>
         <w:pStyle w:val="berschrift1"/>
       </w:pPr>
-      <w:bookmarkStart w:id="7" w:name="_Toc307659451"/>
+      <w:bookmarkStart w:id="6" w:name="_Toc307659451"/>
       <w:r>
         <w:t>Hauptteil</w:t>
       </w:r>
-      <w:bookmarkEnd w:id="7"/>
+      <w:bookmarkEnd w:id="6"/>
     </w:p>
     <w:p>
       <w:pPr>
@@ -3688,7 +3692,7 @@
           <w:szCs w:val="26"/>
         </w:rPr>
       </w:pPr>
-      <w:bookmarkStart w:id="8" w:name="_Toc307659452"/>
+      <w:bookmarkStart w:id="7" w:name="_Toc307659452"/>
       <w:r>
         <w:rPr>
           <w:sz w:val="26"/>
@@ -3696,17 +3700,17 @@
         </w:rPr>
         <w:t>Einleitung</w:t>
       </w:r>
+      <w:bookmarkEnd w:id="7"/>
+    </w:p>
+    <w:p>
+      <w:pPr>
+        <w:pStyle w:val="berschrift2"/>
+      </w:pPr>
+      <w:bookmarkStart w:id="8" w:name="_Toc307659453"/>
+      <w:r>
+        <w:t>Theoretische Hintergrundkenntnisse</w:t>
+      </w:r>
       <w:bookmarkEnd w:id="8"/>
-    </w:p>
-    <w:p>
-      <w:pPr>
-        <w:pStyle w:val="berschrift2"/>
-      </w:pPr>
-      <w:bookmarkStart w:id="9" w:name="_Toc307659453"/>
-      <w:r>
-        <w:t>Theoretische Hintergrundkenntnisse</w:t>
-      </w:r>
-      <w:bookmarkEnd w:id="9"/>
     </w:p>
     <w:p>
       <w:pPr>
@@ -3716,11 +3720,11 @@
           <w:numId w:val="1"/>
         </w:numPr>
       </w:pPr>
-      <w:bookmarkStart w:id="10" w:name="_Toc307659454"/>
+      <w:bookmarkStart w:id="9" w:name="_Toc307659454"/>
       <w:r>
         <w:t>Ameisensysteme</w:t>
       </w:r>
-      <w:bookmarkEnd w:id="10"/>
+      <w:bookmarkEnd w:id="9"/>
     </w:p>
     <w:p>
       <w:pPr>
@@ -3730,7 +3734,7 @@
           <w:numId w:val="1"/>
         </w:numPr>
       </w:pPr>
-      <w:bookmarkStart w:id="11" w:name="_Toc307659455"/>
+      <w:bookmarkStart w:id="10" w:name="_Toc307659455"/>
       <w:proofErr w:type="spellStart"/>
       <w:r>
         <w:t>Travel</w:t>
@@ -3753,7 +3757,7 @@
       <w:r>
         <w:t xml:space="preserve"> Problem</w:t>
       </w:r>
-      <w:bookmarkEnd w:id="11"/>
+      <w:bookmarkEnd w:id="10"/>
     </w:p>
     <w:p>
       <w:pPr>
@@ -3869,7 +3873,7 @@
                     </pic:cNvPicPr>
                   </pic:nvPicPr>
                   <pic:blipFill>
-                    <a:blip r:embed="rId12" cstate="print"/>
+                    <a:blip r:embed="rId13" cstate="print"/>
                     <a:srcRect/>
                     <a:stretch>
                       <a:fillRect/>
@@ -3903,24 +3907,37 @@
         <w:pStyle w:val="Beschriftung"/>
         <w:jc w:val="center"/>
       </w:pPr>
-      <w:bookmarkStart w:id="12" w:name="_Toc307760575"/>
-      <w:bookmarkStart w:id="13" w:name="_Ref307760870"/>
+      <w:bookmarkStart w:id="11" w:name="_Toc307760575"/>
+      <w:bookmarkStart w:id="12" w:name="_Ref307760870"/>
       <w:r>
         <w:t xml:space="preserve">Abbildung </w:t>
       </w:r>
-      <w:fldSimple w:instr=" SEQ Abbildung \* ARABIC ">
-        <w:r>
-          <w:rPr>
-            <w:noProof/>
-          </w:rPr>
-          <w:t>1</w:t>
-        </w:r>
-      </w:fldSimple>
+      <w:r>
+        <w:fldChar w:fldCharType="begin"/>
+      </w:r>
+      <w:r>
+        <w:instrText xml:space="preserve"> SEQ Abbildung \* ARABIC </w:instrText>
+      </w:r>
+      <w:r>
+        <w:fldChar w:fldCharType="separate"/>
+      </w:r>
+      <w:r>
+        <w:rPr>
+          <w:noProof/>
+        </w:rPr>
+        <w:t>1</w:t>
+      </w:r>
+      <w:r>
+        <w:rPr>
+          <w:noProof/>
+        </w:rPr>
+        <w:fldChar w:fldCharType="end"/>
+      </w:r>
       <w:r>
         <w:t>: S- und U-Bahn Plan Berlin</w:t>
       </w:r>
+      <w:bookmarkEnd w:id="11"/>
       <w:bookmarkEnd w:id="12"/>
-      <w:bookmarkEnd w:id="13"/>
     </w:p>
     <w:p>
       <w:pPr>
@@ -4532,11 +4549,11 @@
       <w:pPr>
         <w:pStyle w:val="berschrift2"/>
       </w:pPr>
-      <w:bookmarkStart w:id="14" w:name="_Toc307659456"/>
+      <w:bookmarkStart w:id="13" w:name="_Toc307659456"/>
       <w:r>
         <w:t>Unser Projekt</w:t>
       </w:r>
-      <w:bookmarkEnd w:id="14"/>
+      <w:bookmarkEnd w:id="13"/>
     </w:p>
     <w:p>
       <w:pPr>
@@ -4546,11 +4563,11 @@
           <w:numId w:val="1"/>
         </w:numPr>
       </w:pPr>
-      <w:bookmarkStart w:id="15" w:name="_Toc307659457"/>
+      <w:bookmarkStart w:id="14" w:name="_Toc307659457"/>
       <w:r>
         <w:t>XP-Techniken</w:t>
       </w:r>
-      <w:bookmarkEnd w:id="15"/>
+      <w:bookmarkEnd w:id="14"/>
     </w:p>
     <w:p/>
     <w:p>
@@ -4773,11 +4790,11 @@
       <w:pPr>
         <w:pStyle w:val="berschrift2"/>
       </w:pPr>
-      <w:bookmarkStart w:id="16" w:name="_Toc307659458"/>
+      <w:bookmarkStart w:id="15" w:name="_Toc307659458"/>
       <w:r>
         <w:t>Implementierung</w:t>
       </w:r>
-      <w:bookmarkEnd w:id="16"/>
+      <w:bookmarkEnd w:id="15"/>
     </w:p>
     <w:p/>
     <w:p>
@@ -4819,7 +4836,7 @@
                     <pic:cNvPicPr/>
                   </pic:nvPicPr>
                   <pic:blipFill>
-                    <a:blip r:embed="rId13" cstate="print"/>
+                    <a:blip r:embed="rId14" cstate="print"/>
                     <a:stretch>
                       <a:fillRect/>
                     </a:stretch>
@@ -4845,22 +4862,35 @@
         <w:pStyle w:val="Beschriftung"/>
         <w:jc w:val="center"/>
       </w:pPr>
-      <w:bookmarkStart w:id="17" w:name="_Toc307760576"/>
+      <w:bookmarkStart w:id="16" w:name="_Toc307760576"/>
       <w:r>
         <w:t xml:space="preserve">Abbildung </w:t>
       </w:r>
-      <w:fldSimple w:instr=" SEQ Abbildung \* ARABIC ">
-        <w:r>
-          <w:rPr>
-            <w:noProof/>
-          </w:rPr>
-          <w:t>2</w:t>
-        </w:r>
-      </w:fldSimple>
+      <w:r>
+        <w:fldChar w:fldCharType="begin"/>
+      </w:r>
+      <w:r>
+        <w:instrText xml:space="preserve"> SEQ Abbildung \* ARABIC </w:instrText>
+      </w:r>
+      <w:r>
+        <w:fldChar w:fldCharType="separate"/>
+      </w:r>
+      <w:r>
+        <w:rPr>
+          <w:noProof/>
+        </w:rPr>
+        <w:t>2</w:t>
+      </w:r>
+      <w:r>
+        <w:rPr>
+          <w:noProof/>
+        </w:rPr>
+        <w:fldChar w:fldCharType="end"/>
+      </w:r>
       <w:r>
         <w:t>: Eingabefenster</w:t>
       </w:r>
-      <w:bookmarkEnd w:id="17"/>
+      <w:bookmarkEnd w:id="16"/>
     </w:p>
     <w:p/>
     <w:p>
@@ -4916,7 +4946,7 @@
                     <pic:cNvPicPr/>
                   </pic:nvPicPr>
                   <pic:blipFill>
-                    <a:blip r:embed="rId14" cstate="print"/>
+                    <a:blip r:embed="rId15" cstate="print"/>
                     <a:stretch>
                       <a:fillRect/>
                     </a:stretch>
@@ -4942,25 +4972,38 @@
         <w:pStyle w:val="Beschriftung"/>
         <w:jc w:val="center"/>
       </w:pPr>
-      <w:bookmarkStart w:id="18" w:name="_Toc307760577"/>
+      <w:bookmarkStart w:id="17" w:name="_Toc307760577"/>
       <w:r>
         <w:t xml:space="preserve">Abbildung </w:t>
       </w:r>
-      <w:fldSimple w:instr=" SEQ Abbildung \* ARABIC ">
-        <w:r>
-          <w:rPr>
-            <w:noProof/>
-          </w:rPr>
-          <w:t>3</w:t>
-        </w:r>
-      </w:fldSimple>
+      <w:r>
+        <w:fldChar w:fldCharType="begin"/>
+      </w:r>
+      <w:r>
+        <w:instrText xml:space="preserve"> SEQ Abbildung \* ARABIC </w:instrText>
+      </w:r>
+      <w:r>
+        <w:fldChar w:fldCharType="separate"/>
+      </w:r>
+      <w:r>
+        <w:rPr>
+          <w:noProof/>
+        </w:rPr>
+        <w:t>3</w:t>
+      </w:r>
+      <w:r>
+        <w:rPr>
+          <w:noProof/>
+        </w:rPr>
+        <w:fldChar w:fldCharType="end"/>
+      </w:r>
       <w:r>
         <w:t xml:space="preserve">: </w:t>
       </w:r>
       <w:r>
         <w:t>Zeichenfenster mit Berlin52 TSP</w:t>
       </w:r>
-      <w:bookmarkEnd w:id="18"/>
+      <w:bookmarkEnd w:id="17"/>
     </w:p>
     <w:p>
       <w:r>
@@ -5292,7 +5335,7 @@
                     <pic:cNvPicPr/>
                   </pic:nvPicPr>
                   <pic:blipFill>
-                    <a:blip r:embed="rId15" cstate="print"/>
+                    <a:blip r:embed="rId16" cstate="print"/>
                     <a:stretch>
                       <a:fillRect/>
                     </a:stretch>
@@ -5318,22 +5361,35 @@
         <w:pStyle w:val="Beschriftung"/>
         <w:jc w:val="center"/>
       </w:pPr>
-      <w:bookmarkStart w:id="19" w:name="_Toc307760578"/>
+      <w:bookmarkStart w:id="18" w:name="_Toc307760578"/>
       <w:r>
         <w:t xml:space="preserve">Abbildung </w:t>
       </w:r>
-      <w:fldSimple w:instr=" SEQ Abbildung \* ARABIC ">
-        <w:r>
-          <w:rPr>
-            <w:noProof/>
-          </w:rPr>
-          <w:t>4</w:t>
-        </w:r>
-      </w:fldSimple>
+      <w:r>
+        <w:fldChar w:fldCharType="begin"/>
+      </w:r>
+      <w:r>
+        <w:instrText xml:space="preserve"> SEQ Abbildung \* ARABIC </w:instrText>
+      </w:r>
+      <w:r>
+        <w:fldChar w:fldCharType="separate"/>
+      </w:r>
+      <w:r>
+        <w:rPr>
+          <w:noProof/>
+        </w:rPr>
+        <w:t>4</w:t>
+      </w:r>
+      <w:r>
+        <w:rPr>
+          <w:noProof/>
+        </w:rPr>
+        <w:fldChar w:fldCharType="end"/>
+      </w:r>
       <w:r>
         <w:t>: Zeichenfenster nach dem Durchlaufen des Algorithmus</w:t>
       </w:r>
-      <w:bookmarkEnd w:id="19"/>
+      <w:bookmarkEnd w:id="18"/>
     </w:p>
     <w:p/>
     <w:p>
@@ -5528,10 +5584,51 @@
       <w:pPr>
         <w:pStyle w:val="berschrift2"/>
       </w:pPr>
-      <w:bookmarkStart w:id="20" w:name="_Toc307659460"/>
+      <w:bookmarkStart w:id="19" w:name="_Toc307659460"/>
       <w:r>
         <w:t>Fazit</w:t>
       </w:r>
+      <w:bookmarkEnd w:id="19"/>
+    </w:p>
+    <w:p/>
+    <w:p>
+      <w:r>
+        <w:lastRenderedPageBreak/>
+        <w:t>Das Fazit der Gruppe zum Projekt „Lösung des TSP Problems mittels Ameisensystemen“ fällt insgesamt positiv aus.</w:t>
+      </w:r>
+    </w:p>
+    <w:p/>
+    <w:p>
+      <w:r>
+        <w:t xml:space="preserve">Das Ziel des Projektes bestand darin, die im Teilmodul „Projektmanagement“ kennengelernten modernen Projektmanagement- und Programmiertechniken anzuwenden. </w:t>
+      </w:r>
+    </w:p>
+    <w:p/>
+    <w:p>
+      <w:r>
+        <w:t xml:space="preserve">Dies war in vielen Fällen, wie beispielsweise dem Pair </w:t>
+      </w:r>
+      <w:proofErr w:type="spellStart"/>
+      <w:r>
+        <w:t>Programming</w:t>
+      </w:r>
+      <w:proofErr w:type="spellEnd"/>
+      <w:r>
+        <w:t xml:space="preserve"> oder dem Collective Code Ownership sehr gut möglich.</w:t>
+      </w:r>
+    </w:p>
+    <w:p/>
+    <w:p>
+      <w:r>
+        <w:t>Für einige Techniken war das Projekt der Meinung der Gruppe nach allerdings eher weniger geeignet (Story Cards), da Aufgrund der Anzahl der Aufgaben und der Gruppengröße der direkte Kommunikationsweg der schnellere und einfacher zu organisierende war.</w:t>
+      </w:r>
+    </w:p>
+    <w:p/>
+    <w:p>
+      <w:r>
+        <w:t>Als weiterer positiver Punkt wird angesehen, dass ein Problem der theoretischen Informatik, welches bereits in früheren Semestern erläutert wurde praktisch gelöst wurde.</w:t>
+      </w:r>
+      <w:bookmarkStart w:id="20" w:name="_GoBack"/>
       <w:bookmarkEnd w:id="20"/>
     </w:p>
     <w:p>
@@ -5544,14 +5641,101 @@
       </w:r>
       <w:bookmarkEnd w:id="21"/>
     </w:p>
-    <w:p/>
     <w:p>
       <w:pPr>
         <w:spacing w:line="240" w:lineRule="auto"/>
         <w:jc w:val="left"/>
       </w:pPr>
-      <w:r>
-        <w:br w:type="page"/>
+    </w:p>
+    <w:p>
+      <w:pPr>
+        <w:spacing w:line="240" w:lineRule="auto"/>
+        <w:jc w:val="left"/>
+      </w:pPr>
+      <w:r>
+        <w:t>Während den Arbeiten an der zweiten und somit aktuellen Programmversion von ANTS-TSP wurden an verschiedenen Stellen des Programms Verbesserungspotenziale entdeckt.</w:t>
+      </w:r>
+    </w:p>
+    <w:p>
+      <w:pPr>
+        <w:spacing w:line="240" w:lineRule="auto"/>
+        <w:jc w:val="left"/>
+      </w:pPr>
+    </w:p>
+    <w:p>
+      <w:pPr>
+        <w:spacing w:line="240" w:lineRule="auto"/>
+        <w:jc w:val="left"/>
+      </w:pPr>
+      <w:r>
+        <w:t>Diese sind sowohl in der GUI als auch in der Logik bzw. den Funktionen zu finden.</w:t>
+      </w:r>
+    </w:p>
+    <w:p>
+      <w:pPr>
+        <w:spacing w:line="240" w:lineRule="auto"/>
+        <w:jc w:val="left"/>
+      </w:pPr>
+    </w:p>
+    <w:p>
+      <w:pPr>
+        <w:spacing w:line="240" w:lineRule="auto"/>
+        <w:jc w:val="left"/>
+      </w:pPr>
+      <w:r>
+        <w:t>So würde es die Benutzerfreundlichkeit steigern, wenn man den Fenster</w:t>
+      </w:r>
+      <w:r>
+        <w:t>n die Möglichkeit des „</w:t>
+      </w:r>
+      <w:proofErr w:type="spellStart"/>
+      <w:r>
+        <w:t>andockens</w:t>
+      </w:r>
+      <w:proofErr w:type="spellEnd"/>
+      <w:r>
+        <w:t>“</w:t>
+      </w:r>
+      <w:r>
+        <w:t xml:space="preserve"> bietet.</w:t>
+      </w:r>
+    </w:p>
+    <w:p>
+      <w:pPr>
+        <w:spacing w:line="240" w:lineRule="auto"/>
+        <w:jc w:val="left"/>
+      </w:pPr>
+    </w:p>
+    <w:p>
+      <w:pPr>
+        <w:spacing w:line="240" w:lineRule="auto"/>
+        <w:jc w:val="left"/>
+      </w:pPr>
+      <w:proofErr w:type="spellStart"/>
+      <w:r>
+        <w:t>Im</w:t>
+      </w:r>
+      <w:proofErr w:type="spellEnd"/>
+      <w:r>
+        <w:t xml:space="preserve"> Bezug auf die Logik bieten sich Verbesserungsmöglichkeiten dahingehend, dass die Performance, also die Abarbeitungszeit des Algorithmus deutlich verbessert werden kann.</w:t>
+      </w:r>
+    </w:p>
+    <w:p>
+      <w:pPr>
+        <w:spacing w:line="240" w:lineRule="auto"/>
+        <w:jc w:val="left"/>
+      </w:pPr>
+    </w:p>
+    <w:p>
+      <w:pPr>
+        <w:spacing w:line="240" w:lineRule="auto"/>
+        <w:jc w:val="left"/>
+      </w:pPr>
+      <w:r>
+        <w:t xml:space="preserve">Eine funktionale Erweiterung die sich anbietet, wäre dem </w:t>
+      </w:r>
+      <w:r>
+        <w:t>Benutzer die Möglichkeit zu geben gespeicherte Dateien erneut zu laden, um so genutzte Eigenschaftswerte und durchlaufene Touren erneut darzustellen.</w:t>
       </w:r>
     </w:p>
     <w:p>
@@ -5726,7 +5910,7 @@
           <w:sz w:val="22"/>
         </w:rPr>
       </w:pPr>
-      <w:hyperlink r:id="rId16" w:history="1">
+      <w:hyperlink r:id="rId17" w:history="1">
         <w:r>
           <w:rPr>
             <w:rStyle w:val="Hyperlink"/>
@@ -6244,8 +6428,8 @@
             <v:path o:extrusionok="f" gradientshapeok="t" o:connecttype="rect"/>
             <o:lock v:ext="edit" aspectratio="t"/>
           </v:shapetype>
-          <v:shape id="_x0000_i1025" type="#_x0000_t75" alt="Microsoft Office-Signaturzeile..." style="width:190.05pt;height:96.3pt">
-            <v:imagedata r:id="rId17" o:title=""/>
+          <v:shape id="_x0000_i1025" type="#_x0000_t75" alt="Microsoft Office-Signaturzeile..." style="width:189.75pt;height:96pt">
+            <v:imagedata r:id="rId18" o:title=""/>
             <o:lock v:ext="edit" ungrouping="t" rotation="t" cropping="t" verticies="t" text="t" grouping="t"/>
             <o:signatureline v:ext="edit" id="{4B30983A-B7F0-40C5-A945-E129A7992DD0}" provid="{00000000-0000-0000-0000-000000000000}" o:suggestedsigner="Alexander Salzer" issignatureline="t"/>
           </v:shape>
@@ -6269,6 +6453,7 @@
             <w:calendar w:val="gregorian"/>
           </w:date>
         </w:sdtPr>
+        <w:sdtEndPr/>
         <w:sdtContent>
           <w:r>
             <w:rPr>
@@ -6282,7 +6467,7 @@
       </w:sdt>
     </w:p>
     <w:sectPr>
-      <w:headerReference w:type="default" r:id="rId18"/>
+      <w:headerReference w:type="default" r:id="rId19"/>
       <w:pgSz w:w="12240" w:h="15840" w:code="1"/>
       <w:pgMar w:top="1161" w:right="2268" w:bottom="1134" w:left="1191" w:header="601" w:footer="23" w:gutter="0"/>
       <w:pgNumType w:start="1"/>
@@ -6294,7 +6479,7 @@
 </file>
 
 <file path=word/endnotes.xml><?xml version="1.0" encoding="utf-8"?>
-<w:endnotes xmlns:ve="http://schemas.openxmlformats.org/markup-compatibility/2006" xmlns:o="urn:schemas-microsoft-com:office:office" xmlns:r="http://schemas.openxmlformats.org/officeDocument/2006/relationships" xmlns:m="http://schemas.openxmlformats.org/officeDocument/2006/math" xmlns:v="urn:schemas-microsoft-com:vml" xmlns:wp="http://schemas.openxmlformats.org/drawingml/2006/wordprocessingDrawing" xmlns:w10="urn:schemas-microsoft-com:office:word" xmlns:w="http://schemas.openxmlformats.org/wordprocessingml/2006/main" xmlns:wne="http://schemas.microsoft.com/office/word/2006/wordml">
+<w:endnotes xmlns:wpc="http://schemas.microsoft.com/office/word/2010/wordprocessingCanvas" xmlns:mc="http://schemas.openxmlformats.org/markup-compatibility/2006" xmlns:o="urn:schemas-microsoft-com:office:office" xmlns:r="http://schemas.openxmlformats.org/officeDocument/2006/relationships" xmlns:m="http://schemas.openxmlformats.org/officeDocument/2006/math" xmlns:v="urn:schemas-microsoft-com:vml" xmlns:wp14="http://schemas.microsoft.com/office/word/2010/wordprocessingDrawing" xmlns:wp="http://schemas.openxmlformats.org/drawingml/2006/wordprocessingDrawing" xmlns:w10="urn:schemas-microsoft-com:office:word" xmlns:w="http://schemas.openxmlformats.org/wordprocessingml/2006/main" xmlns:w14="http://schemas.microsoft.com/office/word/2010/wordml" xmlns:wpg="http://schemas.microsoft.com/office/word/2010/wordprocessingGroup" xmlns:wpi="http://schemas.microsoft.com/office/word/2010/wordprocessingInk" xmlns:wne="http://schemas.microsoft.com/office/word/2006/wordml" xmlns:wps="http://schemas.microsoft.com/office/word/2010/wordprocessingShape" mc:Ignorable="w14 wp14">
   <w:endnote w:type="separator" w:id="-1">
     <w:p>
       <w:r>
@@ -6313,7 +6498,7 @@
 </file>
 
 <file path=word/footer1.xml><?xml version="1.0" encoding="utf-8"?>
-<w:ftr xmlns:ve="http://schemas.openxmlformats.org/markup-compatibility/2006" xmlns:o="urn:schemas-microsoft-com:office:office" xmlns:r="http://schemas.openxmlformats.org/officeDocument/2006/relationships" xmlns:m="http://schemas.openxmlformats.org/officeDocument/2006/math" xmlns:v="urn:schemas-microsoft-com:vml" xmlns:wp="http://schemas.openxmlformats.org/drawingml/2006/wordprocessingDrawing" xmlns:w10="urn:schemas-microsoft-com:office:word" xmlns:w="http://schemas.openxmlformats.org/wordprocessingml/2006/main" xmlns:wne="http://schemas.microsoft.com/office/word/2006/wordml">
+<w:ftr xmlns:wpc="http://schemas.microsoft.com/office/word/2010/wordprocessingCanvas" xmlns:mc="http://schemas.openxmlformats.org/markup-compatibility/2006" xmlns:o="urn:schemas-microsoft-com:office:office" xmlns:r="http://schemas.openxmlformats.org/officeDocument/2006/relationships" xmlns:m="http://schemas.openxmlformats.org/officeDocument/2006/math" xmlns:v="urn:schemas-microsoft-com:vml" xmlns:wp14="http://schemas.microsoft.com/office/word/2010/wordprocessingDrawing" xmlns:wp="http://schemas.openxmlformats.org/drawingml/2006/wordprocessingDrawing" xmlns:w10="urn:schemas-microsoft-com:office:word" xmlns:w="http://schemas.openxmlformats.org/wordprocessingml/2006/main" xmlns:w14="http://schemas.microsoft.com/office/word/2010/wordml" xmlns:wpg="http://schemas.microsoft.com/office/word/2010/wordprocessingGroup" xmlns:wpi="http://schemas.microsoft.com/office/word/2010/wordprocessingInk" xmlns:wne="http://schemas.microsoft.com/office/word/2006/wordml" xmlns:wps="http://schemas.microsoft.com/office/word/2010/wordprocessingShape" mc:Ignorable="w14 wp14">
   <w:p>
     <w:pPr>
       <w:pStyle w:val="Fuzeile"/>
@@ -6333,6 +6518,7 @@
         <w:dataBinding w:prefixMappings="xmlns:ns0='http://purl.org/dc/elements/1.1/' xmlns:ns1='http://schemas.openxmlformats.org/package/2006/metadata/core-properties' " w:xpath="/ns1:coreProperties[1]/ns0:creator[1]" w:storeItemID="{6C3C8BC8-F283-45AE-878A-BAB7291924A1}"/>
         <w:text/>
       </w:sdtPr>
+      <w:sdtEndPr/>
       <w:sdtContent>
         <w:r>
           <w:rPr>
@@ -6435,14 +6621,27 @@
           </w:rPr>
           <w:tab/>
         </w:r>
-        <w:fldSimple w:instr="PAGE   \* MERGEFORMAT">
-          <w:r>
-            <w:rPr>
-              <w:noProof/>
-            </w:rPr>
-            <w:t>14</w:t>
-          </w:r>
-        </w:fldSimple>
+        <w:r>
+          <w:fldChar w:fldCharType="begin"/>
+        </w:r>
+        <w:r>
+          <w:instrText>PAGE   \* MERGEFORMAT</w:instrText>
+        </w:r>
+        <w:r>
+          <w:fldChar w:fldCharType="separate"/>
+        </w:r>
+        <w:r>
+          <w:rPr>
+            <w:noProof/>
+          </w:rPr>
+          <w:t>15</w:t>
+        </w:r>
+        <w:r>
+          <w:rPr>
+            <w:noProof/>
+          </w:rPr>
+          <w:fldChar w:fldCharType="end"/>
+        </w:r>
       </w:sdtContent>
     </w:sdt>
   </w:p>
@@ -6460,7 +6659,7 @@
 </file>
 
 <file path=word/footnotes.xml><?xml version="1.0" encoding="utf-8"?>
-<w:footnotes xmlns:ve="http://schemas.openxmlformats.org/markup-compatibility/2006" xmlns:o="urn:schemas-microsoft-com:office:office" xmlns:r="http://schemas.openxmlformats.org/officeDocument/2006/relationships" xmlns:m="http://schemas.openxmlformats.org/officeDocument/2006/math" xmlns:v="urn:schemas-microsoft-com:vml" xmlns:wp="http://schemas.openxmlformats.org/drawingml/2006/wordprocessingDrawing" xmlns:w10="urn:schemas-microsoft-com:office:word" xmlns:w="http://schemas.openxmlformats.org/wordprocessingml/2006/main" xmlns:wne="http://schemas.microsoft.com/office/word/2006/wordml">
+<w:footnotes xmlns:wpc="http://schemas.microsoft.com/office/word/2010/wordprocessingCanvas" xmlns:mc="http://schemas.openxmlformats.org/markup-compatibility/2006" xmlns:o="urn:schemas-microsoft-com:office:office" xmlns:r="http://schemas.openxmlformats.org/officeDocument/2006/relationships" xmlns:m="http://schemas.openxmlformats.org/officeDocument/2006/math" xmlns:v="urn:schemas-microsoft-com:vml" xmlns:wp14="http://schemas.microsoft.com/office/word/2010/wordprocessingDrawing" xmlns:wp="http://schemas.openxmlformats.org/drawingml/2006/wordprocessingDrawing" xmlns:w10="urn:schemas-microsoft-com:office:word" xmlns:w="http://schemas.openxmlformats.org/wordprocessingml/2006/main" xmlns:w14="http://schemas.microsoft.com/office/word/2010/wordml" xmlns:wpg="http://schemas.microsoft.com/office/word/2010/wordprocessingGroup" xmlns:wpi="http://schemas.microsoft.com/office/word/2010/wordprocessingInk" xmlns:wne="http://schemas.microsoft.com/office/word/2006/wordml" xmlns:wps="http://schemas.microsoft.com/office/word/2010/wordprocessingShape" mc:Ignorable="w14 wp14">
   <w:footnote w:type="separator" w:id="-1">
     <w:p>
       <w:r>
@@ -6479,7 +6678,7 @@
 </file>
 
 <file path=word/header1.xml><?xml version="1.0" encoding="utf-8"?>
-<w:hdr xmlns:ve="http://schemas.openxmlformats.org/markup-compatibility/2006" xmlns:o="urn:schemas-microsoft-com:office:office" xmlns:r="http://schemas.openxmlformats.org/officeDocument/2006/relationships" xmlns:m="http://schemas.openxmlformats.org/officeDocument/2006/math" xmlns:v="urn:schemas-microsoft-com:vml" xmlns:wp="http://schemas.openxmlformats.org/drawingml/2006/wordprocessingDrawing" xmlns:w10="urn:schemas-microsoft-com:office:word" xmlns:w="http://schemas.openxmlformats.org/wordprocessingml/2006/main" xmlns:wne="http://schemas.microsoft.com/office/word/2006/wordml">
+<w:hdr xmlns:wpc="http://schemas.microsoft.com/office/word/2010/wordprocessingCanvas" xmlns:mc="http://schemas.openxmlformats.org/markup-compatibility/2006" xmlns:o="urn:schemas-microsoft-com:office:office" xmlns:r="http://schemas.openxmlformats.org/officeDocument/2006/relationships" xmlns:m="http://schemas.openxmlformats.org/officeDocument/2006/math" xmlns:v="urn:schemas-microsoft-com:vml" xmlns:wp14="http://schemas.microsoft.com/office/word/2010/wordprocessingDrawing" xmlns:wp="http://schemas.openxmlformats.org/drawingml/2006/wordprocessingDrawing" xmlns:w10="urn:schemas-microsoft-com:office:word" xmlns:w="http://schemas.openxmlformats.org/wordprocessingml/2006/main" xmlns:w14="http://schemas.microsoft.com/office/word/2010/wordml" xmlns:wpg="http://schemas.microsoft.com/office/word/2010/wordprocessingGroup" xmlns:wpi="http://schemas.microsoft.com/office/word/2010/wordprocessingInk" xmlns:wne="http://schemas.microsoft.com/office/word/2006/wordml" xmlns:wps="http://schemas.microsoft.com/office/word/2010/wordprocessingShape" mc:Ignorable="w14 wp14">
   <w:p>
     <w:pPr>
       <w:pStyle w:val="Kopfzeile"/>
@@ -6516,10 +6715,10 @@
 </file>
 
 <file path=word/header2.xml><?xml version="1.0" encoding="utf-8"?>
-<w:hdr xmlns:ve="http://schemas.openxmlformats.org/markup-compatibility/2006" xmlns:o="urn:schemas-microsoft-com:office:office" xmlns:r="http://schemas.openxmlformats.org/officeDocument/2006/relationships" xmlns:m="http://schemas.openxmlformats.org/officeDocument/2006/math" xmlns:v="urn:schemas-microsoft-com:vml" xmlns:wp="http://schemas.openxmlformats.org/drawingml/2006/wordprocessingDrawing" xmlns:w10="urn:schemas-microsoft-com:office:word" xmlns:w="http://schemas.openxmlformats.org/wordprocessingml/2006/main" xmlns:wne="http://schemas.microsoft.com/office/word/2006/wordml">
+<w:hdr xmlns:wpc="http://schemas.microsoft.com/office/word/2010/wordprocessingCanvas" xmlns:mc="http://schemas.openxmlformats.org/markup-compatibility/2006" xmlns:o="urn:schemas-microsoft-com:office:office" xmlns:r="http://schemas.openxmlformats.org/officeDocument/2006/relationships" xmlns:m="http://schemas.openxmlformats.org/officeDocument/2006/math" xmlns:v="urn:schemas-microsoft-com:vml" xmlns:wp14="http://schemas.microsoft.com/office/word/2010/wordprocessingDrawing" xmlns:wp="http://schemas.openxmlformats.org/drawingml/2006/wordprocessingDrawing" xmlns:w10="urn:schemas-microsoft-com:office:word" xmlns:w="http://schemas.openxmlformats.org/wordprocessingml/2006/main" xmlns:w14="http://schemas.microsoft.com/office/word/2010/wordml" xmlns:wpg="http://schemas.microsoft.com/office/word/2010/wordprocessingGroup" xmlns:wpi="http://schemas.microsoft.com/office/word/2010/wordprocessingInk" xmlns:wne="http://schemas.microsoft.com/office/word/2006/wordml" xmlns:wps="http://schemas.microsoft.com/office/word/2010/wordprocessingShape" mc:Ignorable="w14 wp14">
   <w:tbl>
     <w:tblPr>
-      <w:tblStyle w:val="Tabellengitternetz"/>
+      <w:tblStyle w:val="Tabellenraster"/>
       <w:tblW w:w="4326" w:type="dxa"/>
       <w:tblBorders>
         <w:top w:val="none" w:sz="0" w:space="0" w:color="auto"/>
@@ -6529,7 +6728,7 @@
         <w:insideH w:val="none" w:sz="0" w:space="0" w:color="auto"/>
         <w:insideV w:val="none" w:sz="0" w:space="0" w:color="auto"/>
       </w:tblBorders>
-      <w:tblLook w:val="04A0"/>
+      <w:tblLook w:val="04A0" w:firstRow="1" w:lastRow="0" w:firstColumn="1" w:lastColumn="0" w:noHBand="0" w:noVBand="1"/>
     </w:tblPr>
     <w:tblGrid>
       <w:gridCol w:w="4326"/>
@@ -6550,14 +6749,27 @@
               <w:i/>
             </w:rPr>
           </w:pPr>
-          <w:fldSimple w:instr=" TITLE   \* MERGEFORMAT ">
-            <w:r>
-              <w:rPr>
-                <w:i/>
-              </w:rPr>
-              <w:t>Lösung des TSP Problems mittels Ameisensystemen</w:t>
-            </w:r>
-          </w:fldSimple>
+          <w:r>
+            <w:fldChar w:fldCharType="begin"/>
+          </w:r>
+          <w:r>
+            <w:instrText xml:space="preserve"> TITLE   \* MERGEFORMAT </w:instrText>
+          </w:r>
+          <w:r>
+            <w:fldChar w:fldCharType="separate"/>
+          </w:r>
+          <w:r>
+            <w:rPr>
+              <w:i/>
+            </w:rPr>
+            <w:t>Lösung des TSP Problems mittels Ameisensystemen</w:t>
+          </w:r>
+          <w:r>
+            <w:rPr>
+              <w:i/>
+            </w:rPr>
+            <w:fldChar w:fldCharType="end"/>
+          </w:r>
         </w:p>
       </w:tc>
     </w:tr>
@@ -6605,7 +6817,7 @@
                   <a:blip r:embed="rId1">
                     <a:extLst>
                       <a:ext uri="{28A0092B-C50C-407E-A947-70E740481C1C}">
-                        <a14:useLocalDpi xmlns:a14="http://schemas.microsoft.com/office/drawing/2010/main" xmlns:wps="http://schemas.microsoft.com/office/word/2010/wordprocessingShape" xmlns:wpi="http://schemas.microsoft.com/office/word/2010/wordprocessingInk" xmlns:wpg="http://schemas.microsoft.com/office/word/2010/wordprocessingGroup" xmlns:w14="http://schemas.microsoft.com/office/word/2010/wordml" xmlns:w="http://schemas.openxmlformats.org/wordprocessingml/2006/main" xmlns:w10="urn:schemas-microsoft-com:office:word" xmlns:wp14="http://schemas.microsoft.com/office/word/2010/wordprocessingDrawing" xmlns:v="urn:schemas-microsoft-com:vml" xmlns:o="urn:schemas-microsoft-com:office:office" xmlns:mc="http://schemas.openxmlformats.org/markup-compatibility/2006" xmlns:wpc="http://schemas.microsoft.com/office/word/2010/wordprocessingCanvas" xmlns="" val="0"/>
+                        <a14:useLocalDpi xmlns:a14="http://schemas.microsoft.com/office/drawing/2010/main" val="0"/>
                       </a:ext>
                     </a:extLst>
                   </a:blip>
@@ -6649,7 +6861,7 @@
 </file>
 
 <file path=word/header3.xml><?xml version="1.0" encoding="utf-8"?>
-<w:hdr xmlns:ve="http://schemas.openxmlformats.org/markup-compatibility/2006" xmlns:o="urn:schemas-microsoft-com:office:office" xmlns:r="http://schemas.openxmlformats.org/officeDocument/2006/relationships" xmlns:m="http://schemas.openxmlformats.org/officeDocument/2006/math" xmlns:v="urn:schemas-microsoft-com:vml" xmlns:wp="http://schemas.openxmlformats.org/drawingml/2006/wordprocessingDrawing" xmlns:w10="urn:schemas-microsoft-com:office:word" xmlns:w="http://schemas.openxmlformats.org/wordprocessingml/2006/main" xmlns:wne="http://schemas.microsoft.com/office/word/2006/wordml">
+<w:hdr xmlns:wpc="http://schemas.microsoft.com/office/word/2010/wordprocessingCanvas" xmlns:mc="http://schemas.openxmlformats.org/markup-compatibility/2006" xmlns:o="urn:schemas-microsoft-com:office:office" xmlns:r="http://schemas.openxmlformats.org/officeDocument/2006/relationships" xmlns:m="http://schemas.openxmlformats.org/officeDocument/2006/math" xmlns:v="urn:schemas-microsoft-com:vml" xmlns:wp14="http://schemas.microsoft.com/office/word/2010/wordprocessingDrawing" xmlns:wp="http://schemas.openxmlformats.org/drawingml/2006/wordprocessingDrawing" xmlns:w10="urn:schemas-microsoft-com:office:word" xmlns:w="http://schemas.openxmlformats.org/wordprocessingml/2006/main" xmlns:w14="http://schemas.microsoft.com/office/word/2010/wordml" xmlns:wpg="http://schemas.microsoft.com/office/word/2010/wordprocessingGroup" xmlns:wpi="http://schemas.microsoft.com/office/word/2010/wordprocessingInk" xmlns:wne="http://schemas.microsoft.com/office/word/2006/wordml" xmlns:wps="http://schemas.microsoft.com/office/word/2010/wordprocessingShape" mc:Ignorable="w14 wp14">
   <w:p>
     <w:pPr>
       <w:pStyle w:val="Kopfzeile"/>
@@ -6677,7 +6889,7 @@
 </file>
 
 <file path=word/numbering.xml><?xml version="1.0" encoding="utf-8"?>
-<w:numbering xmlns:ve="http://schemas.openxmlformats.org/markup-compatibility/2006" xmlns:o="urn:schemas-microsoft-com:office:office" xmlns:r="http://schemas.openxmlformats.org/officeDocument/2006/relationships" xmlns:m="http://schemas.openxmlformats.org/officeDocument/2006/math" xmlns:v="urn:schemas-microsoft-com:vml" xmlns:wp="http://schemas.openxmlformats.org/drawingml/2006/wordprocessingDrawing" xmlns:w10="urn:schemas-microsoft-com:office:word" xmlns:w="http://schemas.openxmlformats.org/wordprocessingml/2006/main" xmlns:wne="http://schemas.microsoft.com/office/word/2006/wordml">
+<w:numbering xmlns:wpc="http://schemas.microsoft.com/office/word/2010/wordprocessingCanvas" xmlns:mc="http://schemas.openxmlformats.org/markup-compatibility/2006" xmlns:o="urn:schemas-microsoft-com:office:office" xmlns:r="http://schemas.openxmlformats.org/officeDocument/2006/relationships" xmlns:m="http://schemas.openxmlformats.org/officeDocument/2006/math" xmlns:v="urn:schemas-microsoft-com:vml" xmlns:wp14="http://schemas.microsoft.com/office/word/2010/wordprocessingDrawing" xmlns:wp="http://schemas.openxmlformats.org/drawingml/2006/wordprocessingDrawing" xmlns:w10="urn:schemas-microsoft-com:office:word" xmlns:w="http://schemas.openxmlformats.org/wordprocessingml/2006/main" xmlns:w14="http://schemas.microsoft.com/office/word/2010/wordml" xmlns:wpg="http://schemas.microsoft.com/office/word/2010/wordprocessingGroup" xmlns:wpi="http://schemas.microsoft.com/office/word/2010/wordprocessingInk" xmlns:wne="http://schemas.microsoft.com/office/word/2006/wordml" xmlns:wps="http://schemas.microsoft.com/office/word/2010/wordprocessingShape" mc:Ignorable="w14 wp14">
   <w:abstractNum w:abstractNumId="0">
     <w:nsid w:val="FFFFFF89"/>
     <w:multiLevelType w:val="singleLevel"/>
@@ -10564,7 +10776,7 @@
 </file>
 
 <file path=word/styles.xml><?xml version="1.0" encoding="utf-8"?>
-<w:styles xmlns:r="http://schemas.openxmlformats.org/officeDocument/2006/relationships" xmlns:w="http://schemas.openxmlformats.org/wordprocessingml/2006/main">
+<w:styles xmlns:mc="http://schemas.openxmlformats.org/markup-compatibility/2006" xmlns:r="http://schemas.openxmlformats.org/officeDocument/2006/relationships" xmlns:w="http://schemas.openxmlformats.org/wordprocessingml/2006/main" xmlns:w14="http://schemas.microsoft.com/office/word/2010/wordml" mc:Ignorable="w14">
   <w:docDefaults>
     <w:rPrDefault>
       <w:rPr>
@@ -10911,7 +11123,6 @@
     <w:uiPriority w:val="99"/>
     <w:semiHidden/>
     <w:unhideWhenUsed/>
-    <w:qFormat/>
     <w:tblPr>
       <w:tblInd w:w="0" w:type="dxa"/>
       <w:tblCellMar>
@@ -11339,7 +11550,7 @@
       <w:b/>
     </w:rPr>
   </w:style>
-  <w:style w:type="table" w:styleId="Tabellengitternetz">
+  <w:style w:type="table" w:styleId="Tabellenraster">
     <w:name w:val="Table Grid"/>
     <w:basedOn w:val="NormaleTabelle"/>
     <w:rsid w:val="001E52C9"/>
@@ -11654,11 +11865,11 @@
       <w:sz w:val="56"/>
     </w:rPr>
   </w:style>
-  <w:style w:type="paragraph" w:styleId="Anfhrungszeichen">
+  <w:style w:type="paragraph" w:styleId="Zitat">
     <w:name w:val="Quote"/>
     <w:basedOn w:val="Standard"/>
     <w:next w:val="Standard"/>
-    <w:link w:val="AnfhrungszeichenZchn"/>
+    <w:link w:val="ZitatZchn"/>
     <w:uiPriority w:val="29"/>
     <w:qFormat/>
     <w:rsid w:val="001F4C5E"/>
@@ -11675,10 +11886,10 @@
       <w:szCs w:val="20"/>
     </w:rPr>
   </w:style>
-  <w:style w:type="character" w:customStyle="1" w:styleId="AnfhrungszeichenZchn">
-    <w:name w:val="Anführungszeichen Zchn"/>
+  <w:style w:type="character" w:customStyle="1" w:styleId="ZitatZchn">
+    <w:name w:val="Zitat Zchn"/>
     <w:basedOn w:val="Absatz-Standardschriftart"/>
-    <w:link w:val="Anfhrungszeichen"/>
+    <w:link w:val="Zitat"/>
     <w:uiPriority w:val="29"/>
     <w:rsid w:val="001F4C5E"/>
     <w:rPr>
@@ -12926,7 +13137,7 @@
 </file>
 
 <file path=word/glossary/document.xml><?xml version="1.0" encoding="utf-8"?>
-<w:glossaryDocument xmlns:ve="http://schemas.openxmlformats.org/markup-compatibility/2006" xmlns:o="urn:schemas-microsoft-com:office:office" xmlns:r="http://schemas.openxmlformats.org/officeDocument/2006/relationships" xmlns:m="http://schemas.openxmlformats.org/officeDocument/2006/math" xmlns:v="urn:schemas-microsoft-com:vml" xmlns:wp="http://schemas.openxmlformats.org/drawingml/2006/wordprocessingDrawing" xmlns:w10="urn:schemas-microsoft-com:office:word" xmlns:w="http://schemas.openxmlformats.org/wordprocessingml/2006/main" xmlns:wne="http://schemas.microsoft.com/office/word/2006/wordml">
+<w:glossaryDocument xmlns:wpc="http://schemas.microsoft.com/office/word/2010/wordprocessingCanvas" xmlns:mc="http://schemas.openxmlformats.org/markup-compatibility/2006" xmlns:o="urn:schemas-microsoft-com:office:office" xmlns:r="http://schemas.openxmlformats.org/officeDocument/2006/relationships" xmlns:m="http://schemas.openxmlformats.org/officeDocument/2006/math" xmlns:v="urn:schemas-microsoft-com:vml" xmlns:wp14="http://schemas.microsoft.com/office/word/2010/wordprocessingDrawing" xmlns:wp="http://schemas.openxmlformats.org/drawingml/2006/wordprocessingDrawing" xmlns:w10="urn:schemas-microsoft-com:office:word" xmlns:w="http://schemas.openxmlformats.org/wordprocessingml/2006/main" xmlns:w14="http://schemas.microsoft.com/office/word/2010/wordml" xmlns:wpg="http://schemas.microsoft.com/office/word/2010/wordprocessingGroup" xmlns:wpi="http://schemas.microsoft.com/office/word/2010/wordprocessingInk" xmlns:wne="http://schemas.microsoft.com/office/word/2006/wordml" xmlns:wps="http://schemas.microsoft.com/office/word/2010/wordprocessingShape" mc:Ignorable="w14 wp14">
   <w:docParts>
     <w:docPart>
       <w:docPartPr>
@@ -12985,7 +13196,7 @@
 </file>
 
 <file path=word/glossary/fontTable.xml><?xml version="1.0" encoding="utf-8"?>
-<w:fonts xmlns:r="http://schemas.openxmlformats.org/officeDocument/2006/relationships" xmlns:w="http://schemas.openxmlformats.org/wordprocessingml/2006/main">
+<w:fonts xmlns:mc="http://schemas.openxmlformats.org/markup-compatibility/2006" xmlns:r="http://schemas.openxmlformats.org/officeDocument/2006/relationships" xmlns:w="http://schemas.openxmlformats.org/wordprocessingml/2006/main" xmlns:w14="http://schemas.microsoft.com/office/word/2010/wordml" mc:Ignorable="w14">
   <w:font w:name="Symbol">
     <w:panose1 w:val="05050102010706020507"/>
     <w:charset w:val="02"/>
@@ -12998,14 +13209,14 @@
     <w:charset w:val="00"/>
     <w:family w:val="roman"/>
     <w:pitch w:val="variable"/>
-    <w:sig w:usb0="20002A87" w:usb1="80000000" w:usb2="00000008" w:usb3="00000000" w:csb0="000001FF" w:csb1="00000000"/>
+    <w:sig w:usb0="E0002AFF" w:usb1="C0007841" w:usb2="00000009" w:usb3="00000000" w:csb0="000001FF" w:csb1="00000000"/>
   </w:font>
   <w:font w:name="Courier New">
     <w:panose1 w:val="02070309020205020404"/>
     <w:charset w:val="00"/>
     <w:family w:val="modern"/>
     <w:pitch w:val="fixed"/>
-    <w:sig w:usb0="20002A87" w:usb1="80000000" w:usb2="00000008" w:usb3="00000000" w:csb0="000001FF" w:csb1="00000000"/>
+    <w:sig w:usb0="E0002AFF" w:usb1="C0007843" w:usb2="00000009" w:usb3="00000000" w:csb0="000001FF" w:csb1="00000000"/>
   </w:font>
   <w:font w:name="Wingdings">
     <w:panose1 w:val="05000000000000000000"/>
@@ -13019,47 +13230,49 @@
     <w:charset w:val="00"/>
     <w:family w:val="swiss"/>
     <w:pitch w:val="variable"/>
-    <w:sig w:usb0="20002A87" w:usb1="80000000" w:usb2="00000008" w:usb3="00000000" w:csb0="000001FF" w:csb1="00000000"/>
+    <w:sig w:usb0="E0002AFF" w:usb1="C0007843" w:usb2="00000009" w:usb3="00000000" w:csb0="000001FF" w:csb1="00000000"/>
   </w:font>
   <w:font w:name="Arial">
     <w:panose1 w:val="020B0604020202020204"/>
     <w:charset w:val="00"/>
     <w:family w:val="swiss"/>
     <w:pitch w:val="variable"/>
-    <w:sig w:usb0="20002A87" w:usb1="80000000" w:usb2="00000008" w:usb3="00000000" w:csb0="000001FF" w:csb1="00000000"/>
+    <w:sig w:usb0="E0002AFF" w:usb1="C0007843" w:usb2="00000009" w:usb3="00000000" w:csb0="000001FF" w:csb1="00000000"/>
   </w:font>
   <w:font w:name="Tahoma">
     <w:panose1 w:val="020B0604030504040204"/>
     <w:charset w:val="00"/>
     <w:family w:val="swiss"/>
+    <w:notTrueType/>
     <w:pitch w:val="variable"/>
-    <w:sig w:usb0="61002A87" w:usb1="80000000" w:usb2="00000008" w:usb3="00000000" w:csb0="000101FF" w:csb1="00000000"/>
+    <w:sig w:usb0="00000003" w:usb1="00000000" w:usb2="00000000" w:usb3="00000000" w:csb0="00000001" w:csb1="00000000"/>
   </w:font>
   <w:font w:name="Cambria">
     <w:panose1 w:val="02040503050406030204"/>
     <w:charset w:val="00"/>
     <w:family w:val="roman"/>
     <w:pitch w:val="variable"/>
-    <w:sig w:usb0="A00002EF" w:usb1="4000004B" w:usb2="00000000" w:usb3="00000000" w:csb0="0000009F" w:csb1="00000000"/>
+    <w:sig w:usb0="E00002FF" w:usb1="400004FF" w:usb2="00000000" w:usb3="00000000" w:csb0="0000019F" w:csb1="00000000"/>
   </w:font>
   <w:font w:name="Calibri">
     <w:panose1 w:val="020F0502020204030204"/>
     <w:charset w:val="00"/>
     <w:family w:val="swiss"/>
     <w:pitch w:val="variable"/>
-    <w:sig w:usb0="A00002EF" w:usb1="4000207B" w:usb2="00000000" w:usb3="00000000" w:csb0="0000009F" w:csb1="00000000"/>
+    <w:sig w:usb0="E10002FF" w:usb1="4000ACFF" w:usb2="00000009" w:usb3="00000000" w:csb0="0000019F" w:csb1="00000000"/>
   </w:font>
 </w:fonts>
 </file>
 
 <file path=word/glossary/settings.xml><?xml version="1.0" encoding="utf-8"?>
-<w:settings xmlns:o="urn:schemas-microsoft-com:office:office" xmlns:r="http://schemas.openxmlformats.org/officeDocument/2006/relationships" xmlns:m="http://schemas.openxmlformats.org/officeDocument/2006/math" xmlns:v="urn:schemas-microsoft-com:vml" xmlns:w10="urn:schemas-microsoft-com:office:word" xmlns:w="http://schemas.openxmlformats.org/wordprocessingml/2006/main" xmlns:sl="http://schemas.openxmlformats.org/schemaLibrary/2006/main">
+<w:settings xmlns:mc="http://schemas.openxmlformats.org/markup-compatibility/2006" xmlns:o="urn:schemas-microsoft-com:office:office" xmlns:r="http://schemas.openxmlformats.org/officeDocument/2006/relationships" xmlns:m="http://schemas.openxmlformats.org/officeDocument/2006/math" xmlns:v="urn:schemas-microsoft-com:vml" xmlns:w10="urn:schemas-microsoft-com:office:word" xmlns:w="http://schemas.openxmlformats.org/wordprocessingml/2006/main" xmlns:w14="http://schemas.microsoft.com/office/word/2010/wordml" xmlns:sl="http://schemas.openxmlformats.org/schemaLibrary/2006/main" mc:Ignorable="w14">
   <w:view w:val="normal"/>
   <w:defaultTabStop w:val="708"/>
   <w:hyphenationZone w:val="425"/>
   <w:characterSpacingControl w:val="doNotCompress"/>
   <w:compat>
     <w:useFELayout/>
+    <w:compatSetting w:name="compatibilityMode" w:uri="http://schemas.microsoft.com/office/word" w:val="12"/>
   </w:compat>
   <w:rsids>
     <w:rsidRoot w:val="00A73E60"/>
@@ -13075,6 +13288,7 @@
     <w:rsid w:val="00BA7C70"/>
     <w:rsid w:val="00CF0017"/>
     <w:rsid w:val="00D05E9F"/>
+    <w:rsid w:val="00E24D1E"/>
     <w:rsid w:val="00E75021"/>
     <w:rsid w:val="00ED5B41"/>
   </w:rsids>
@@ -13082,7 +13296,7 @@
     <m:mathFont m:val="Cambria Math"/>
     <m:brkBin m:val="before"/>
     <m:brkBinSub m:val="--"/>
-    <m:smallFrac m:val="off"/>
+    <m:smallFrac m:val="0"/>
     <m:dispDef/>
     <m:lMargin m:val="0"/>
     <m:rMargin m:val="0"/>
@@ -13099,7 +13313,7 @@
 </file>
 
 <file path=word/glossary/styles.xml><?xml version="1.0" encoding="utf-8"?>
-<w:styles xmlns:r="http://schemas.openxmlformats.org/officeDocument/2006/relationships" xmlns:w="http://schemas.openxmlformats.org/wordprocessingml/2006/main">
+<w:styles xmlns:mc="http://schemas.openxmlformats.org/markup-compatibility/2006" xmlns:r="http://schemas.openxmlformats.org/officeDocument/2006/relationships" xmlns:w="http://schemas.openxmlformats.org/wordprocessingml/2006/main" xmlns:w14="http://schemas.microsoft.com/office/word/2010/wordml" mc:Ignorable="w14">
   <w:docDefaults>
     <w:rPrDefault>
       <w:rPr>
@@ -13270,7 +13484,6 @@
     <w:uiPriority w:val="99"/>
     <w:semiHidden/>
     <w:unhideWhenUsed/>
-    <w:qFormat/>
     <w:tblPr>
       <w:tblInd w:w="0" w:type="dxa"/>
       <w:tblCellMar>
@@ -13308,8 +13521,198 @@
 </w:styles>
 </file>
 
+<file path=word/glossary/stylesWithEffects.xml><?xml version="1.0" encoding="utf-8"?>
+<w:styles xmlns:wpc="http://schemas.microsoft.com/office/word/2010/wordprocessingCanvas" xmlns:mc="http://schemas.openxmlformats.org/markup-compatibility/2006" xmlns:o="urn:schemas-microsoft-com:office:office" xmlns:r="http://schemas.openxmlformats.org/officeDocument/2006/relationships" xmlns:m="http://schemas.openxmlformats.org/officeDocument/2006/math" xmlns:v="urn:schemas-microsoft-com:vml" xmlns:wp14="http://schemas.microsoft.com/office/word/2010/wordprocessingDrawing" xmlns:wp="http://schemas.openxmlformats.org/drawingml/2006/wordprocessingDrawing" xmlns:w10="urn:schemas-microsoft-com:office:word" xmlns:w="http://schemas.openxmlformats.org/wordprocessingml/2006/main" xmlns:w14="http://schemas.microsoft.com/office/word/2010/wordml" xmlns:wpg="http://schemas.microsoft.com/office/word/2010/wordprocessingGroup" xmlns:wpi="http://schemas.microsoft.com/office/word/2010/wordprocessingInk" xmlns:wne="http://schemas.microsoft.com/office/word/2006/wordml" xmlns:wps="http://schemas.microsoft.com/office/word/2010/wordprocessingShape" mc:Ignorable="w14 wp14">
+  <w:docDefaults>
+    <w:rPrDefault>
+      <w:rPr>
+        <w:rFonts w:asciiTheme="minorHAnsi" w:eastAsiaTheme="minorEastAsia" w:hAnsiTheme="minorHAnsi" w:cstheme="minorBidi"/>
+        <w:sz w:val="22"/>
+        <w:szCs w:val="22"/>
+        <w:lang w:val="de-DE" w:eastAsia="de-DE" w:bidi="ar-SA"/>
+      </w:rPr>
+    </w:rPrDefault>
+    <w:pPrDefault>
+      <w:pPr>
+        <w:spacing w:after="200" w:line="276" w:lineRule="auto"/>
+      </w:pPr>
+    </w:pPrDefault>
+  </w:docDefaults>
+  <w:latentStyles w:defLockedState="0" w:defUIPriority="99" w:defSemiHidden="1" w:defUnhideWhenUsed="1" w:defQFormat="0" w:count="267">
+    <w:lsdException w:name="Normal" w:semiHidden="0" w:uiPriority="0" w:unhideWhenUsed="0" w:qFormat="1"/>
+    <w:lsdException w:name="heading 1" w:semiHidden="0" w:uiPriority="9" w:unhideWhenUsed="0" w:qFormat="1"/>
+    <w:lsdException w:name="heading 2" w:uiPriority="9" w:qFormat="1"/>
+    <w:lsdException w:name="heading 3" w:uiPriority="9" w:qFormat="1"/>
+    <w:lsdException w:name="heading 4" w:uiPriority="9" w:qFormat="1"/>
+    <w:lsdException w:name="heading 5" w:uiPriority="9" w:qFormat="1"/>
+    <w:lsdException w:name="heading 6" w:uiPriority="9" w:qFormat="1"/>
+    <w:lsdException w:name="heading 7" w:uiPriority="9" w:qFormat="1"/>
+    <w:lsdException w:name="heading 8" w:uiPriority="9" w:qFormat="1"/>
+    <w:lsdException w:name="heading 9" w:uiPriority="9" w:qFormat="1"/>
+    <w:lsdException w:name="toc 1" w:uiPriority="39"/>
+    <w:lsdException w:name="toc 2" w:uiPriority="39"/>
+    <w:lsdException w:name="toc 3" w:uiPriority="39"/>
+    <w:lsdException w:name="toc 4" w:uiPriority="39"/>
+    <w:lsdException w:name="toc 5" w:uiPriority="39"/>
+    <w:lsdException w:name="toc 6" w:uiPriority="39"/>
+    <w:lsdException w:name="toc 7" w:uiPriority="39"/>
+    <w:lsdException w:name="toc 8" w:uiPriority="39"/>
+    <w:lsdException w:name="toc 9" w:uiPriority="39"/>
+    <w:lsdException w:name="caption" w:uiPriority="35" w:qFormat="1"/>
+    <w:lsdException w:name="Title" w:semiHidden="0" w:uiPriority="10" w:unhideWhenUsed="0" w:qFormat="1"/>
+    <w:lsdException w:name="Default Paragraph Font" w:uiPriority="1"/>
+    <w:lsdException w:name="Subtitle" w:semiHidden="0" w:uiPriority="11" w:unhideWhenUsed="0" w:qFormat="1"/>
+    <w:lsdException w:name="Strong" w:semiHidden="0" w:uiPriority="22" w:unhideWhenUsed="0" w:qFormat="1"/>
+    <w:lsdException w:name="Emphasis" w:semiHidden="0" w:uiPriority="20" w:unhideWhenUsed="0" w:qFormat="1"/>
+    <w:lsdException w:name="Table Grid" w:semiHidden="0" w:uiPriority="59" w:unhideWhenUsed="0"/>
+    <w:lsdException w:name="Placeholder Text" w:unhideWhenUsed="0"/>
+    <w:lsdException w:name="No Spacing" w:semiHidden="0" w:uiPriority="1" w:unhideWhenUsed="0" w:qFormat="1"/>
+    <w:lsdException w:name="Light Shading" w:semiHidden="0" w:uiPriority="60" w:unhideWhenUsed="0"/>
+    <w:lsdException w:name="Light List" w:semiHidden="0" w:uiPriority="61" w:unhideWhenUsed="0"/>
+    <w:lsdException w:name="Light Grid" w:semiHidden="0" w:uiPriority="62" w:unhideWhenUsed="0"/>
+    <w:lsdException w:name="Medium Shading 1" w:semiHidden="0" w:uiPriority="63" w:unhideWhenUsed="0"/>
+    <w:lsdException w:name="Medium Shading 2" w:semiHidden="0" w:uiPriority="64" w:unhideWhenUsed="0"/>
+    <w:lsdException w:name="Medium List 1" w:semiHidden="0" w:uiPriority="65" w:unhideWhenUsed="0"/>
+    <w:lsdException w:name="Medium List 2" w:semiHidden="0" w:uiPriority="66" w:unhideWhenUsed="0"/>
+    <w:lsdException w:name="Medium Grid 1" w:semiHidden="0" w:uiPriority="67" w:unhideWhenUsed="0"/>
+    <w:lsdException w:name="Medium Grid 2" w:semiHidden="0" w:uiPriority="68" w:unhideWhenUsed="0"/>
+    <w:lsdException w:name="Medium Grid 3" w:semiHidden="0" w:uiPriority="69" w:unhideWhenUsed="0"/>
+    <w:lsdException w:name="Dark List" w:semiHidden="0" w:uiPriority="70" w:unhideWhenUsed="0"/>
+    <w:lsdException w:name="Colorful Shading" w:semiHidden="0" w:uiPriority="71" w:unhideWhenUsed="0"/>
+    <w:lsdException w:name="Colorful List" w:semiHidden="0" w:uiPriority="72" w:unhideWhenUsed="0"/>
+    <w:lsdException w:name="Colorful Grid" w:semiHidden="0" w:uiPriority="73" w:unhideWhenUsed="0"/>
+    <w:lsdException w:name="Light Shading Accent 1" w:semiHidden="0" w:uiPriority="60" w:unhideWhenUsed="0"/>
+    <w:lsdException w:name="Light List Accent 1" w:semiHidden="0" w:uiPriority="61" w:unhideWhenUsed="0"/>
+    <w:lsdException w:name="Light Grid Accent 1" w:semiHidden="0" w:uiPriority="62" w:unhideWhenUsed="0"/>
+    <w:lsdException w:name="Medium Shading 1 Accent 1" w:semiHidden="0" w:uiPriority="63" w:unhideWhenUsed="0"/>
+    <w:lsdException w:name="Medium Shading 2 Accent 1" w:semiHidden="0" w:uiPriority="64" w:unhideWhenUsed="0"/>
+    <w:lsdException w:name="Medium List 1 Accent 1" w:semiHidden="0" w:uiPriority="65" w:unhideWhenUsed="0"/>
+    <w:lsdException w:name="Revision" w:unhideWhenUsed="0"/>
+    <w:lsdException w:name="List Paragraph" w:semiHidden="0" w:uiPriority="34" w:unhideWhenUsed="0" w:qFormat="1"/>
+    <w:lsdException w:name="Quote" w:semiHidden="0" w:uiPriority="29" w:unhideWhenUsed="0" w:qFormat="1"/>
+    <w:lsdException w:name="Intense Quote" w:semiHidden="0" w:uiPriority="30" w:unhideWhenUsed="0" w:qFormat="1"/>
+    <w:lsdException w:name="Medium List 2 Accent 1" w:semiHidden="0" w:uiPriority="66" w:unhideWhenUsed="0"/>
+    <w:lsdException w:name="Medium Grid 1 Accent 1" w:semiHidden="0" w:uiPriority="67" w:unhideWhenUsed="0"/>
+    <w:lsdException w:name="Medium Grid 2 Accent 1" w:semiHidden="0" w:uiPriority="68" w:unhideWhenUsed="0"/>
+    <w:lsdException w:name="Medium Grid 3 Accent 1" w:semiHidden="0" w:uiPriority="69" w:unhideWhenUsed="0"/>
+    <w:lsdException w:name="Dark List Accent 1" w:semiHidden="0" w:uiPriority="70" w:unhideWhenUsed="0"/>
+    <w:lsdException w:name="Colorful Shading Accent 1" w:semiHidden="0" w:uiPriority="71" w:unhideWhenUsed="0"/>
+    <w:lsdException w:name="Colorful List Accent 1" w:semiHidden="0" w:uiPriority="72" w:unhideWhenUsed="0"/>
+    <w:lsdException w:name="Colorful Grid Accent 1" w:semiHidden="0" w:uiPriority="73" w:unhideWhenUsed="0"/>
+    <w:lsdException w:name="Light Shading Accent 2" w:semiHidden="0" w:uiPriority="60" w:unhideWhenUsed="0"/>
+    <w:lsdException w:name="Light List Accent 2" w:semiHidden="0" w:uiPriority="61" w:unhideWhenUsed="0"/>
+    <w:lsdException w:name="Light Grid Accent 2" w:semiHidden="0" w:uiPriority="62" w:unhideWhenUsed="0"/>
+    <w:lsdException w:name="Medium Shading 1 Accent 2" w:semiHidden="0" w:uiPriority="63" w:unhideWhenUsed="0"/>
+    <w:lsdException w:name="Medium Shading 2 Accent 2" w:semiHidden="0" w:uiPriority="64" w:unhideWhenUsed="0"/>
+    <w:lsdException w:name="Medium List 1 Accent 2" w:semiHidden="0" w:uiPriority="65" w:unhideWhenUsed="0"/>
+    <w:lsdException w:name="Medium List 2 Accent 2" w:semiHidden="0" w:uiPriority="66" w:unhideWhenUsed="0"/>
+    <w:lsdException w:name="Medium Grid 1 Accent 2" w:semiHidden="0" w:uiPriority="67" w:unhideWhenUsed="0"/>
+    <w:lsdException w:name="Medium Grid 2 Accent 2" w:semiHidden="0" w:uiPriority="68" w:unhideWhenUsed="0"/>
+    <w:lsdException w:name="Medium Grid 3 Accent 2" w:semiHidden="0" w:uiPriority="69" w:unhideWhenUsed="0"/>
+    <w:lsdException w:name="Dark List Accent 2" w:semiHidden="0" w:uiPriority="70" w:unhideWhenUsed="0"/>
+    <w:lsdException w:name="Colorful Shading Accent 2" w:semiHidden="0" w:uiPriority="71" w:unhideWhenUsed="0"/>
+    <w:lsdException w:name="Colorful List Accent 2" w:semiHidden="0" w:uiPriority="72" w:unhideWhenUsed="0"/>
+    <w:lsdException w:name="Colorful Grid Accent 2" w:semiHidden="0" w:uiPriority="73" w:unhideWhenUsed="0"/>
+    <w:lsdException w:name="Light Shading Accent 3" w:semiHidden="0" w:uiPriority="60" w:unhideWhenUsed="0"/>
+    <w:lsdException w:name="Light List Accent 3" w:semiHidden="0" w:uiPriority="61" w:unhideWhenUsed="0"/>
+    <w:lsdException w:name="Light Grid Accent 3" w:semiHidden="0" w:uiPriority="62" w:unhideWhenUsed="0"/>
+    <w:lsdException w:name="Medium Shading 1 Accent 3" w:semiHidden="0" w:uiPriority="63" w:unhideWhenUsed="0"/>
+    <w:lsdException w:name="Medium Shading 2 Accent 3" w:semiHidden="0" w:uiPriority="64" w:unhideWhenUsed="0"/>
+    <w:lsdException w:name="Medium List 1 Accent 3" w:semiHidden="0" w:uiPriority="65" w:unhideWhenUsed="0"/>
+    <w:lsdException w:name="Medium List 2 Accent 3" w:semiHidden="0" w:uiPriority="66" w:unhideWhenUsed="0"/>
+    <w:lsdException w:name="Medium Grid 1 Accent 3" w:semiHidden="0" w:uiPriority="67" w:unhideWhenUsed="0"/>
+    <w:lsdException w:name="Medium Grid 2 Accent 3" w:semiHidden="0" w:uiPriority="68" w:unhideWhenUsed="0"/>
+    <w:lsdException w:name="Medium Grid 3 Accent 3" w:semiHidden="0" w:uiPriority="69" w:unhideWhenUsed="0"/>
+    <w:lsdException w:name="Dark List Accent 3" w:semiHidden="0" w:uiPriority="70" w:unhideWhenUsed="0"/>
+    <w:lsdException w:name="Colorful Shading Accent 3" w:semiHidden="0" w:uiPriority="71" w:unhideWhenUsed="0"/>
+    <w:lsdException w:name="Colorful List Accent 3" w:semiHidden="0" w:uiPriority="72" w:unhideWhenUsed="0"/>
+    <w:lsdException w:name="Colorful Grid Accent 3" w:semiHidden="0" w:uiPriority="73" w:unhideWhenUsed="0"/>
+    <w:lsdException w:name="Light Shading Accent 4" w:semiHidden="0" w:uiPriority="60" w:unhideWhenUsed="0"/>
+    <w:lsdException w:name="Light List Accent 4" w:semiHidden="0" w:uiPriority="61" w:unhideWhenUsed="0"/>
+    <w:lsdException w:name="Light Grid Accent 4" w:semiHidden="0" w:uiPriority="62" w:unhideWhenUsed="0"/>
+    <w:lsdException w:name="Medium Shading 1 Accent 4" w:semiHidden="0" w:uiPriority="63" w:unhideWhenUsed="0"/>
+    <w:lsdException w:name="Medium Shading 2 Accent 4" w:semiHidden="0" w:uiPriority="64" w:unhideWhenUsed="0"/>
+    <w:lsdException w:name="Medium List 1 Accent 4" w:semiHidden="0" w:uiPriority="65" w:unhideWhenUsed="0"/>
+    <w:lsdException w:name="Medium List 2 Accent 4" w:semiHidden="0" w:uiPriority="66" w:unhideWhenUsed="0"/>
+    <w:lsdException w:name="Medium Grid 1 Accent 4" w:semiHidden="0" w:uiPriority="67" w:unhideWhenUsed="0"/>
+    <w:lsdException w:name="Medium Grid 2 Accent 4" w:semiHidden="0" w:uiPriority="68" w:unhideWhenUsed="0"/>
+    <w:lsdException w:name="Medium Grid 3 Accent 4" w:semiHidden="0" w:uiPriority="69" w:unhideWhenUsed="0"/>
+    <w:lsdException w:name="Dark List Accent 4" w:semiHidden="0" w:uiPriority="70" w:unhideWhenUsed="0"/>
+    <w:lsdException w:name="Colorful Shading Accent 4" w:semiHidden="0" w:uiPriority="71" w:unhideWhenUsed="0"/>
+    <w:lsdException w:name="Colorful List Accent 4" w:semiHidden="0" w:uiPriority="72" w:unhideWhenUsed="0"/>
+    <w:lsdException w:name="Colorful Grid Accent 4" w:semiHidden="0" w:uiPriority="73" w:unhideWhenUsed="0"/>
+    <w:lsdException w:name="Light Shading Accent 5" w:semiHidden="0" w:uiPriority="60" w:unhideWhenUsed="0"/>
+    <w:lsdException w:name="Light List Accent 5" w:semiHidden="0" w:uiPriority="61" w:unhideWhenUsed="0"/>
+    <w:lsdException w:name="Light Grid Accent 5" w:semiHidden="0" w:uiPriority="62" w:unhideWhenUsed="0"/>
+    <w:lsdException w:name="Medium Shading 1 Accent 5" w:semiHidden="0" w:uiPriority="63" w:unhideWhenUsed="0"/>
+    <w:lsdException w:name="Medium Shading 2 Accent 5" w:semiHidden="0" w:uiPriority="64" w:unhideWhenUsed="0"/>
+    <w:lsdException w:name="Medium List 1 Accent 5" w:semiHidden="0" w:uiPriority="65" w:unhideWhenUsed="0"/>
+    <w:lsdException w:name="Medium List 2 Accent 5" w:semiHidden="0" w:uiPriority="66" w:unhideWhenUsed="0"/>
+    <w:lsdException w:name="Medium Grid 1 Accent 5" w:semiHidden="0" w:uiPriority="67" w:unhideWhenUsed="0"/>
+    <w:lsdException w:name="Medium Grid 2 Accent 5" w:semiHidden="0" w:uiPriority="68" w:unhideWhenUsed="0"/>
+    <w:lsdException w:name="Medium Grid 3 Accent 5" w:semiHidden="0" w:uiPriority="69" w:unhideWhenUsed="0"/>
+    <w:lsdException w:name="Dark List Accent 5" w:semiHidden="0" w:uiPriority="70" w:unhideWhenUsed="0"/>
+    <w:lsdException w:name="Colorful Shading Accent 5" w:semiHidden="0" w:uiPriority="71" w:unhideWhenUsed="0"/>
+    <w:lsdException w:name="Colorful List Accent 5" w:semiHidden="0" w:uiPriority="72" w:unhideWhenUsed="0"/>
+    <w:lsdException w:name="Colorful Grid Accent 5" w:semiHidden="0" w:uiPriority="73" w:unhideWhenUsed="0"/>
+    <w:lsdException w:name="Light Shading Accent 6" w:semiHidden="0" w:uiPriority="60" w:unhideWhenUsed="0"/>
+    <w:lsdException w:name="Light List Accent 6" w:semiHidden="0" w:uiPriority="61" w:unhideWhenUsed="0"/>
+    <w:lsdException w:name="Light Grid Accent 6" w:semiHidden="0" w:uiPriority="62" w:unhideWhenUsed="0"/>
+    <w:lsdException w:name="Medium Shading 1 Accent 6" w:semiHidden="0" w:uiPriority="63" w:unhideWhenUsed="0"/>
+    <w:lsdException w:name="Medium Shading 2 Accent 6" w:semiHidden="0" w:uiPriority="64" w:unhideWhenUsed="0"/>
+    <w:lsdException w:name="Medium List 1 Accent 6" w:semiHidden="0" w:uiPriority="65" w:unhideWhenUsed="0"/>
+    <w:lsdException w:name="Medium List 2 Accent 6" w:semiHidden="0" w:uiPriority="66" w:unhideWhenUsed="0"/>
+    <w:lsdException w:name="Medium Grid 1 Accent 6" w:semiHidden="0" w:uiPriority="67" w:unhideWhenUsed="0"/>
+    <w:lsdException w:name="Medium Grid 2 Accent 6" w:semiHidden="0" w:uiPriority="68" w:unhideWhenUsed="0"/>
+    <w:lsdException w:name="Medium Grid 3 Accent 6" w:semiHidden="0" w:uiPriority="69" w:unhideWhenUsed="0"/>
+    <w:lsdException w:name="Dark List Accent 6" w:semiHidden="0" w:uiPriority="70" w:unhideWhenUsed="0"/>
+    <w:lsdException w:name="Colorful Shading Accent 6" w:semiHidden="0" w:uiPriority="71" w:unhideWhenUsed="0"/>
+    <w:lsdException w:name="Colorful List Accent 6" w:semiHidden="0" w:uiPriority="72" w:unhideWhenUsed="0"/>
+    <w:lsdException w:name="Colorful Grid Accent 6" w:semiHidden="0" w:uiPriority="73" w:unhideWhenUsed="0"/>
+    <w:lsdException w:name="Subtle Emphasis" w:semiHidden="0" w:uiPriority="19" w:unhideWhenUsed="0" w:qFormat="1"/>
+    <w:lsdException w:name="Intense Emphasis" w:semiHidden="0" w:uiPriority="21" w:unhideWhenUsed="0" w:qFormat="1"/>
+    <w:lsdException w:name="Subtle Reference" w:semiHidden="0" w:uiPriority="31" w:unhideWhenUsed="0" w:qFormat="1"/>
+    <w:lsdException w:name="Intense Reference" w:semiHidden="0" w:uiPriority="32" w:unhideWhenUsed="0" w:qFormat="1"/>
+    <w:lsdException w:name="Book Title" w:semiHidden="0" w:uiPriority="33" w:unhideWhenUsed="0" w:qFormat="1"/>
+    <w:lsdException w:name="Bibliography" w:uiPriority="37"/>
+    <w:lsdException w:name="TOC Heading" w:uiPriority="39" w:qFormat="1"/>
+  </w:latentStyles>
+  <w:style w:type="paragraph" w:default="1" w:styleId="Standard">
+    <w:name w:val="Normal"/>
+    <w:qFormat/>
+  </w:style>
+  <w:style w:type="character" w:default="1" w:styleId="Absatz-Standardschriftart">
+    <w:name w:val="Default Paragraph Font"/>
+    <w:uiPriority w:val="1"/>
+    <w:semiHidden/>
+    <w:unhideWhenUsed/>
+  </w:style>
+  <w:style w:type="table" w:default="1" w:styleId="NormaleTabelle">
+    <w:name w:val="Normal Table"/>
+    <w:uiPriority w:val="99"/>
+    <w:semiHidden/>
+    <w:unhideWhenUsed/>
+    <w:tblPr>
+      <w:tblInd w:w="0" w:type="dxa"/>
+      <w:tblCellMar>
+        <w:top w:w="0" w:type="dxa"/>
+        <w:left w:w="108" w:type="dxa"/>
+        <w:bottom w:w="0" w:type="dxa"/>
+        <w:right w:w="108" w:type="dxa"/>
+      </w:tblCellMar>
+    </w:tblPr>
+  </w:style>
+  <w:style w:type="numbering" w:default="1" w:styleId="KeineListe">
+    <w:name w:val="No List"/>
+    <w:uiPriority w:val="99"/>
+    <w:semiHidden/>
+    <w:unhideWhenUsed/>
+  </w:style>
+</w:styles>
+</file>
+
 <file path=word/glossary/webSettings.xml><?xml version="1.0" encoding="utf-8"?>
-<w:webSettings xmlns:r="http://schemas.openxmlformats.org/officeDocument/2006/relationships" xmlns:w="http://schemas.openxmlformats.org/wordprocessingml/2006/main">
+<w:webSettings xmlns:mc="http://schemas.openxmlformats.org/markup-compatibility/2006" xmlns:r="http://schemas.openxmlformats.org/officeDocument/2006/relationships" xmlns:w="http://schemas.openxmlformats.org/wordprocessingml/2006/main" xmlns:w14="http://schemas.microsoft.com/office/word/2010/wordml" mc:Ignorable="w14">
   <w:optimizeForBrowser/>
   <w:allowPNG/>
 </w:webSettings>
@@ -13624,7 +14027,7 @@
 </file>
 
 <file path=customXml/itemProps2.xml><?xml version="1.0" encoding="utf-8"?>
-<ds:datastoreItem xmlns:ds="http://schemas.openxmlformats.org/officeDocument/2006/customXml" ds:itemID="{244C75DB-27ED-4680-AA9C-30BBDD9A564F}">
+<ds:datastoreItem xmlns:ds="http://schemas.openxmlformats.org/officeDocument/2006/customXml" ds:itemID="{04CD1B9A-A8F7-4ECA-A97B-B11FDEEA3A17}">
   <ds:schemaRefs>
     <ds:schemaRef ds:uri="http://schemas.openxmlformats.org/officeDocument/2006/bibliography"/>
   </ds:schemaRefs>

</xml_diff>